<commit_message>
Added description for nested variables
</commit_message>
<xml_diff>
--- a/documentation/ODCM documentation.docx
+++ b/documentation/ODCM documentation.docx
@@ -2,45 +2,1280 @@
 <file path=word/document.xml><?xml version="1.0" encoding="utf-8"?>
 <w:document xmlns:wpc="http://schemas.microsoft.com/office/word/2010/wordprocessingCanvas" xmlns:cx="http://schemas.microsoft.com/office/drawing/2014/chartex" xmlns:cx1="http://schemas.microsoft.com/office/drawing/2015/9/8/chartex" xmlns:cx2="http://schemas.microsoft.com/office/drawing/2015/10/21/chartex" xmlns:cx3="http://schemas.microsoft.com/office/drawing/2016/5/9/chartex" xmlns:cx4="http://schemas.microsoft.com/office/drawing/2016/5/10/chartex" xmlns:cx5="http://schemas.microsoft.com/office/drawing/2016/5/11/chartex" xmlns:cx6="http://schemas.microsoft.com/office/drawing/2016/5/12/chartex" xmlns:cx7="http://schemas.microsoft.com/office/drawing/2016/5/13/chartex" xmlns:cx8="http://schemas.microsoft.com/office/drawing/2016/5/14/chartex" xmlns:mc="http://schemas.openxmlformats.org/markup-compatibility/2006" xmlns:aink="http://schemas.microsoft.com/office/drawing/2016/ink" xmlns:am3d="http://schemas.microsoft.com/office/drawing/2017/model3d" xmlns:o="urn:schemas-microsoft-com:office:office" xmlns:r="http://schemas.openxmlformats.org/officeDocument/2006/relationships" xmlns:m="http://schemas.openxmlformats.org/officeDocument/2006/math" xmlns:v="urn:schemas-microsoft-com:vml" xmlns:wp14="http://schemas.microsoft.com/office/word/2010/wordprocessingDrawing" xmlns:wp="http://schemas.openxmlformats.org/drawingml/2006/wordprocessingDrawing" xmlns:w10="urn:schemas-microsoft-com:office:word" xmlns:w="http://schemas.openxmlformats.org/wordprocessingml/2006/main" xmlns:w14="http://schemas.microsoft.com/office/word/2010/wordml" xmlns:w15="http://schemas.microsoft.com/office/word/2012/wordml" xmlns:w16cex="http://schemas.microsoft.com/office/word/2018/wordml/cex" xmlns:w16cid="http://schemas.microsoft.com/office/word/2016/wordml/cid" xmlns:w16="http://schemas.microsoft.com/office/word/2018/wordml" xmlns:w16sdtdh="http://schemas.microsoft.com/office/word/2020/wordml/sdtdatahash" xmlns:w16se="http://schemas.microsoft.com/office/word/2015/wordml/symex" xmlns:wpg="http://schemas.microsoft.com/office/word/2010/wordprocessingGroup" xmlns:wpi="http://schemas.microsoft.com/office/word/2010/wordprocessingInk" xmlns:wne="http://schemas.microsoft.com/office/word/2006/wordml" xmlns:wps="http://schemas.microsoft.com/office/word/2010/wordprocessingShape" mc:Ignorable="w14 w15 w16se w16cid w16 w16cex w16sdtdh wp14">
   <w:body>
-    <w:p>
-      <w:pPr>
-        <w:rPr>
-          <w:rFonts w:ascii="Book Antiqua" w:hAnsi="Book Antiqua" w:cs="Arial"/>
+    <w:sdt>
+      <w:sdtPr>
+        <w:id w:val="-1984310626"/>
+        <w:docPartObj>
+          <w:docPartGallery w:val="Cover Pages"/>
+          <w:docPartUnique/>
+        </w:docPartObj>
+      </w:sdtPr>
+      <w:sdtEndPr>
+        <w:rPr>
+          <w:rFonts w:ascii="Book Antiqua" w:eastAsia="Book Antiqua" w:hAnsi="Book Antiqua" w:cs="Book Antiqua"/>
           <w:b/>
-          <w:bCs/>
+          <w:color w:val="FF0000"/>
+          <w:sz w:val="40"/>
+        </w:rPr>
+      </w:sdtEndPr>
+      <w:sdtContent>
+        <w:p>
+          <w:r>
+            <w:rPr>
+              <w:noProof/>
+            </w:rPr>
+            <mc:AlternateContent>
+              <mc:Choice Requires="wpg">
+                <w:drawing>
+                  <wp:anchor distT="0" distB="0" distL="114300" distR="114300" simplePos="0" relativeHeight="251662336" behindDoc="0" locked="0" layoutInCell="1" allowOverlap="1" wp14:anchorId="6F7864B5" wp14:editId="6419BAD9">
+                    <wp:simplePos x="0" y="0"/>
+                    <wp:positionH relativeFrom="page">
+                      <wp:align>center</wp:align>
+                    </wp:positionH>
+                    <mc:AlternateContent>
+                      <mc:Choice Requires="wp14">
+                        <wp:positionV relativeFrom="page">
+                          <wp14:pctPosVOffset>2300</wp14:pctPosVOffset>
+                        </wp:positionV>
+                      </mc:Choice>
+                      <mc:Fallback>
+                        <wp:positionV relativeFrom="page">
+                          <wp:posOffset>231140</wp:posOffset>
+                        </wp:positionV>
+                      </mc:Fallback>
+                    </mc:AlternateContent>
+                    <wp:extent cx="7315200" cy="1215391"/>
+                    <wp:effectExtent l="0" t="0" r="1270" b="1905"/>
+                    <wp:wrapNone/>
+                    <wp:docPr id="149" name="Group 149"/>
+                    <wp:cNvGraphicFramePr/>
+                    <a:graphic xmlns:a="http://schemas.openxmlformats.org/drawingml/2006/main">
+                      <a:graphicData uri="http://schemas.microsoft.com/office/word/2010/wordprocessingGroup">
+                        <wpg:wgp>
+                          <wpg:cNvGrpSpPr/>
+                          <wpg:grpSpPr>
+                            <a:xfrm>
+                              <a:off x="0" y="0"/>
+                              <a:ext cx="7315200" cy="1215391"/>
+                              <a:chOff x="0" y="-1"/>
+                              <a:chExt cx="7315200" cy="1216153"/>
+                            </a:xfrm>
+                          </wpg:grpSpPr>
+                          <wps:wsp>
+                            <wps:cNvPr id="150" name="Rectangle 51"/>
+                            <wps:cNvSpPr/>
+                            <wps:spPr>
+                              <a:xfrm>
+                                <a:off x="0" y="-1"/>
+                                <a:ext cx="7315200" cy="1130373"/>
+                              </a:xfrm>
+                              <a:custGeom>
+                                <a:avLst/>
+                                <a:gdLst>
+                                  <a:gd name="connsiteX0" fmla="*/ 0 w 7312660"/>
+                                  <a:gd name="connsiteY0" fmla="*/ 0 h 1215390"/>
+                                  <a:gd name="connsiteX1" fmla="*/ 7312660 w 7312660"/>
+                                  <a:gd name="connsiteY1" fmla="*/ 0 h 1215390"/>
+                                  <a:gd name="connsiteX2" fmla="*/ 7312660 w 7312660"/>
+                                  <a:gd name="connsiteY2" fmla="*/ 1215390 h 1215390"/>
+                                  <a:gd name="connsiteX3" fmla="*/ 0 w 7312660"/>
+                                  <a:gd name="connsiteY3" fmla="*/ 1215390 h 1215390"/>
+                                  <a:gd name="connsiteX4" fmla="*/ 0 w 7312660"/>
+                                  <a:gd name="connsiteY4" fmla="*/ 0 h 1215390"/>
+                                  <a:gd name="connsiteX0" fmla="*/ 0 w 7312660"/>
+                                  <a:gd name="connsiteY0" fmla="*/ 0 h 1215390"/>
+                                  <a:gd name="connsiteX1" fmla="*/ 7312660 w 7312660"/>
+                                  <a:gd name="connsiteY1" fmla="*/ 0 h 1215390"/>
+                                  <a:gd name="connsiteX2" fmla="*/ 7312660 w 7312660"/>
+                                  <a:gd name="connsiteY2" fmla="*/ 1215390 h 1215390"/>
+                                  <a:gd name="connsiteX3" fmla="*/ 3667125 w 7312660"/>
+                                  <a:gd name="connsiteY3" fmla="*/ 1209675 h 1215390"/>
+                                  <a:gd name="connsiteX4" fmla="*/ 0 w 7312660"/>
+                                  <a:gd name="connsiteY4" fmla="*/ 1215390 h 1215390"/>
+                                  <a:gd name="connsiteX5" fmla="*/ 0 w 7312660"/>
+                                  <a:gd name="connsiteY5" fmla="*/ 0 h 1215390"/>
+                                  <a:gd name="connsiteX0" fmla="*/ 0 w 7312660"/>
+                                  <a:gd name="connsiteY0" fmla="*/ 0 h 1215390"/>
+                                  <a:gd name="connsiteX1" fmla="*/ 7312660 w 7312660"/>
+                                  <a:gd name="connsiteY1" fmla="*/ 0 h 1215390"/>
+                                  <a:gd name="connsiteX2" fmla="*/ 7312660 w 7312660"/>
+                                  <a:gd name="connsiteY2" fmla="*/ 1215390 h 1215390"/>
+                                  <a:gd name="connsiteX3" fmla="*/ 3619500 w 7312660"/>
+                                  <a:gd name="connsiteY3" fmla="*/ 733425 h 1215390"/>
+                                  <a:gd name="connsiteX4" fmla="*/ 0 w 7312660"/>
+                                  <a:gd name="connsiteY4" fmla="*/ 1215390 h 1215390"/>
+                                  <a:gd name="connsiteX5" fmla="*/ 0 w 7312660"/>
+                                  <a:gd name="connsiteY5" fmla="*/ 0 h 1215390"/>
+                                  <a:gd name="connsiteX0" fmla="*/ 0 w 7312660"/>
+                                  <a:gd name="connsiteY0" fmla="*/ 0 h 1215390"/>
+                                  <a:gd name="connsiteX1" fmla="*/ 7312660 w 7312660"/>
+                                  <a:gd name="connsiteY1" fmla="*/ 0 h 1215390"/>
+                                  <a:gd name="connsiteX2" fmla="*/ 7312660 w 7312660"/>
+                                  <a:gd name="connsiteY2" fmla="*/ 1129665 h 1215390"/>
+                                  <a:gd name="connsiteX3" fmla="*/ 3619500 w 7312660"/>
+                                  <a:gd name="connsiteY3" fmla="*/ 733425 h 1215390"/>
+                                  <a:gd name="connsiteX4" fmla="*/ 0 w 7312660"/>
+                                  <a:gd name="connsiteY4" fmla="*/ 1215390 h 1215390"/>
+                                  <a:gd name="connsiteX5" fmla="*/ 0 w 7312660"/>
+                                  <a:gd name="connsiteY5" fmla="*/ 0 h 1215390"/>
+                                  <a:gd name="connsiteX0" fmla="*/ 9525 w 7322185"/>
+                                  <a:gd name="connsiteY0" fmla="*/ 0 h 1129665"/>
+                                  <a:gd name="connsiteX1" fmla="*/ 7322185 w 7322185"/>
+                                  <a:gd name="connsiteY1" fmla="*/ 0 h 1129665"/>
+                                  <a:gd name="connsiteX2" fmla="*/ 7322185 w 7322185"/>
+                                  <a:gd name="connsiteY2" fmla="*/ 1129665 h 1129665"/>
+                                  <a:gd name="connsiteX3" fmla="*/ 3629025 w 7322185"/>
+                                  <a:gd name="connsiteY3" fmla="*/ 733425 h 1129665"/>
+                                  <a:gd name="connsiteX4" fmla="*/ 0 w 7322185"/>
+                                  <a:gd name="connsiteY4" fmla="*/ 1091565 h 1129665"/>
+                                  <a:gd name="connsiteX5" fmla="*/ 9525 w 7322185"/>
+                                  <a:gd name="connsiteY5" fmla="*/ 0 h 1129665"/>
+                                  <a:gd name="connsiteX0" fmla="*/ 0 w 7312660"/>
+                                  <a:gd name="connsiteY0" fmla="*/ 0 h 1129665"/>
+                                  <a:gd name="connsiteX1" fmla="*/ 7312660 w 7312660"/>
+                                  <a:gd name="connsiteY1" fmla="*/ 0 h 1129665"/>
+                                  <a:gd name="connsiteX2" fmla="*/ 7312660 w 7312660"/>
+                                  <a:gd name="connsiteY2" fmla="*/ 1129665 h 1129665"/>
+                                  <a:gd name="connsiteX3" fmla="*/ 3619500 w 7312660"/>
+                                  <a:gd name="connsiteY3" fmla="*/ 733425 h 1129665"/>
+                                  <a:gd name="connsiteX4" fmla="*/ 0 w 7312660"/>
+                                  <a:gd name="connsiteY4" fmla="*/ 1091565 h 1129665"/>
+                                  <a:gd name="connsiteX5" fmla="*/ 0 w 7312660"/>
+                                  <a:gd name="connsiteY5" fmla="*/ 0 h 1129665"/>
+                                </a:gdLst>
+                                <a:ahLst/>
+                                <a:cxnLst>
+                                  <a:cxn ang="0">
+                                    <a:pos x="connsiteX0" y="connsiteY0"/>
+                                  </a:cxn>
+                                  <a:cxn ang="0">
+                                    <a:pos x="connsiteX1" y="connsiteY1"/>
+                                  </a:cxn>
+                                  <a:cxn ang="0">
+                                    <a:pos x="connsiteX2" y="connsiteY2"/>
+                                  </a:cxn>
+                                  <a:cxn ang="0">
+                                    <a:pos x="connsiteX3" y="connsiteY3"/>
+                                  </a:cxn>
+                                  <a:cxn ang="0">
+                                    <a:pos x="connsiteX4" y="connsiteY4"/>
+                                  </a:cxn>
+                                  <a:cxn ang="0">
+                                    <a:pos x="connsiteX5" y="connsiteY5"/>
+                                  </a:cxn>
+                                </a:cxnLst>
+                                <a:rect l="l" t="t" r="r" b="b"/>
+                                <a:pathLst>
+                                  <a:path w="7312660" h="1129665">
+                                    <a:moveTo>
+                                      <a:pt x="0" y="0"/>
+                                    </a:moveTo>
+                                    <a:lnTo>
+                                      <a:pt x="7312660" y="0"/>
+                                    </a:lnTo>
+                                    <a:lnTo>
+                                      <a:pt x="7312660" y="1129665"/>
+                                    </a:lnTo>
+                                    <a:lnTo>
+                                      <a:pt x="3619500" y="733425"/>
+                                    </a:lnTo>
+                                    <a:lnTo>
+                                      <a:pt x="0" y="1091565"/>
+                                    </a:lnTo>
+                                    <a:lnTo>
+                                      <a:pt x="0" y="0"/>
+                                    </a:lnTo>
+                                    <a:close/>
+                                  </a:path>
+                                </a:pathLst>
+                              </a:custGeom>
+                              <a:ln>
+                                <a:noFill/>
+                              </a:ln>
+                            </wps:spPr>
+                            <wps:style>
+                              <a:lnRef idx="2">
+                                <a:schemeClr val="accent1">
+                                  <a:shade val="50000"/>
+                                </a:schemeClr>
+                              </a:lnRef>
+                              <a:fillRef idx="1">
+                                <a:schemeClr val="accent1"/>
+                              </a:fillRef>
+                              <a:effectRef idx="0">
+                                <a:schemeClr val="accent1"/>
+                              </a:effectRef>
+                              <a:fontRef idx="minor">
+                                <a:schemeClr val="lt1"/>
+                              </a:fontRef>
+                            </wps:style>
+                            <wps:bodyPr rot="0" spcFirstLastPara="0" vertOverflow="overflow" horzOverflow="overflow" vert="horz" wrap="square" lIns="91440" tIns="45720" rIns="91440" bIns="45720" numCol="1" spcCol="0" rtlCol="0" fromWordArt="0" anchor="ctr" anchorCtr="0" forceAA="0" compatLnSpc="1">
+                              <a:prstTxWarp prst="textNoShape">
+                                <a:avLst/>
+                              </a:prstTxWarp>
+                              <a:noAutofit/>
+                            </wps:bodyPr>
+                          </wps:wsp>
+                          <wps:wsp>
+                            <wps:cNvPr id="151" name="Rectangle 151"/>
+                            <wps:cNvSpPr/>
+                            <wps:spPr>
+                              <a:xfrm>
+                                <a:off x="0" y="0"/>
+                                <a:ext cx="7315200" cy="1216152"/>
+                              </a:xfrm>
+                              <a:prstGeom prst="rect">
+                                <a:avLst/>
+                              </a:prstGeom>
+                              <a:blipFill>
+                                <a:blip r:embed="rId8"/>
+                                <a:stretch>
+                                  <a:fillRect r="-7574"/>
+                                </a:stretch>
+                              </a:blipFill>
+                              <a:ln>
+                                <a:noFill/>
+                              </a:ln>
+                            </wps:spPr>
+                            <wps:style>
+                              <a:lnRef idx="2">
+                                <a:schemeClr val="accent1">
+                                  <a:shade val="50000"/>
+                                </a:schemeClr>
+                              </a:lnRef>
+                              <a:fillRef idx="1">
+                                <a:schemeClr val="accent1"/>
+                              </a:fillRef>
+                              <a:effectRef idx="0">
+                                <a:schemeClr val="accent1"/>
+                              </a:effectRef>
+                              <a:fontRef idx="minor">
+                                <a:schemeClr val="lt1"/>
+                              </a:fontRef>
+                            </wps:style>
+                            <wps:bodyPr rot="0" spcFirstLastPara="0" vertOverflow="overflow" horzOverflow="overflow" vert="horz" wrap="square" lIns="91440" tIns="45720" rIns="91440" bIns="45720" numCol="1" spcCol="0" rtlCol="0" fromWordArt="0" anchor="ctr" anchorCtr="0" forceAA="0" compatLnSpc="1">
+                              <a:prstTxWarp prst="textNoShape">
+                                <a:avLst/>
+                              </a:prstTxWarp>
+                              <a:noAutofit/>
+                            </wps:bodyPr>
+                          </wps:wsp>
+                        </wpg:wgp>
+                      </a:graphicData>
+                    </a:graphic>
+                    <wp14:sizeRelH relativeFrom="page">
+                      <wp14:pctWidth>94100</wp14:pctWidth>
+                    </wp14:sizeRelH>
+                    <wp14:sizeRelV relativeFrom="page">
+                      <wp14:pctHeight>12100</wp14:pctHeight>
+                    </wp14:sizeRelV>
+                  </wp:anchor>
+                </w:drawing>
+              </mc:Choice>
+              <mc:Fallback>
+                <w:pict>
+                  <v:group w14:anchorId="0F09AEF2" id="Group 149" o:spid="_x0000_s1026" style="position:absolute;margin-left:0;margin-top:0;width:8in;height:95.7pt;z-index:251662336;mso-width-percent:941;mso-height-percent:121;mso-top-percent:23;mso-position-horizontal:center;mso-position-horizontal-relative:page;mso-position-vertical-relative:page;mso-width-percent:941;mso-height-percent:121;mso-top-percent:23" coordorigin="" coordsize="73152,12161" o:gfxdata="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">
+                    <v:shape id="Rectangle 51" o:spid="_x0000_s1027" style="position:absolute;width:73152;height:11303;visibility:visible;mso-wrap-style:square;v-text-anchor:middle" coordsize="7312660,1129665" o:gfxdata="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" path="m,l7312660,r,1129665l3619500,733425,,1091565,,xe" fillcolor="#4472c4 [3204]" stroked="f" strokeweight="1pt">
+                      <v:stroke joinstyle="miter"/>
+                      <v:path arrowok="t" o:connecttype="custom" o:connectlocs="0,0;7315200,0;7315200,1130373;3620757,733885;0,1092249;0,0" o:connectangles="0,0,0,0,0,0"/>
+                    </v:shape>
+                    <v:rect id="Rectangle 151" o:spid="_x0000_s1028" style="position:absolute;width:73152;height:12161;visibility:visible;mso-wrap-style:square;v-text-anchor:middle" o:gfxdata="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" stroked="f" strokeweight="1pt">
+                      <v:fill r:id="rId9" o:title="" recolor="t" rotate="t" type="frame"/>
+                    </v:rect>
+                    <w10:wrap anchorx="page" anchory="page"/>
+                  </v:group>
+                </w:pict>
+              </mc:Fallback>
+            </mc:AlternateContent>
+          </w:r>
+          <w:r>
+            <w:rPr>
+              <w:noProof/>
+            </w:rPr>
+            <mc:AlternateContent>
+              <mc:Choice Requires="wps">
+                <w:drawing>
+                  <wp:anchor distT="0" distB="0" distL="114300" distR="114300" simplePos="0" relativeHeight="251661312" behindDoc="0" locked="0" layoutInCell="1" allowOverlap="1" wp14:anchorId="14417D47" wp14:editId="4496A88F">
+                    <wp:simplePos x="0" y="0"/>
+                    <wp:positionH relativeFrom="page">
+                      <wp:align>center</wp:align>
+                    </wp:positionH>
+                    <mc:AlternateContent>
+                      <mc:Choice Requires="wp14">
+                        <wp:positionV relativeFrom="page">
+                          <wp14:pctPosVOffset>70000</wp14:pctPosVOffset>
+                        </wp:positionV>
+                      </mc:Choice>
+                      <mc:Fallback>
+                        <wp:positionV relativeFrom="page">
+                          <wp:posOffset>7040880</wp:posOffset>
+                        </wp:positionV>
+                      </mc:Fallback>
+                    </mc:AlternateContent>
+                    <wp:extent cx="7315200" cy="1009650"/>
+                    <wp:effectExtent l="0" t="0" r="0" b="0"/>
+                    <wp:wrapSquare wrapText="bothSides"/>
+                    <wp:docPr id="153" name="Text Box 153"/>
+                    <wp:cNvGraphicFramePr/>
+                    <a:graphic xmlns:a="http://schemas.openxmlformats.org/drawingml/2006/main">
+                      <a:graphicData uri="http://schemas.microsoft.com/office/word/2010/wordprocessingShape">
+                        <wps:wsp>
+                          <wps:cNvSpPr txBox="1"/>
+                          <wps:spPr>
+                            <a:xfrm>
+                              <a:off x="0" y="0"/>
+                              <a:ext cx="7315200" cy="1009650"/>
+                            </a:xfrm>
+                            <a:prstGeom prst="rect">
+                              <a:avLst/>
+                            </a:prstGeom>
+                            <a:noFill/>
+                            <a:ln w="6350">
+                              <a:noFill/>
+                            </a:ln>
+                            <a:effectLst/>
+                          </wps:spPr>
+                          <wps:style>
+                            <a:lnRef idx="0">
+                              <a:schemeClr val="accent1"/>
+                            </a:lnRef>
+                            <a:fillRef idx="0">
+                              <a:schemeClr val="accent1"/>
+                            </a:fillRef>
+                            <a:effectRef idx="0">
+                              <a:schemeClr val="accent1"/>
+                            </a:effectRef>
+                            <a:fontRef idx="minor">
+                              <a:schemeClr val="dk1"/>
+                            </a:fontRef>
+                          </wps:style>
+                          <wps:txbx>
+                            <w:txbxContent>
+                              <w:sdt>
+                                <w:sdtPr>
+                                  <w:rPr>
+                                    <w:color w:val="595959" w:themeColor="text1" w:themeTint="A6"/>
+                                    <w:sz w:val="20"/>
+                                    <w:szCs w:val="20"/>
+                                  </w:rPr>
+                                  <w:alias w:val="Abstract"/>
+                                  <w:tag w:val=""/>
+                                  <w:id w:val="1375273687"/>
+                                  <w:showingPlcHdr/>
+                                  <w:dataBinding w:prefixMappings="xmlns:ns0='http://schemas.microsoft.com/office/2006/coverPageProps' " w:xpath="/ns0:CoverPageProperties[1]/ns0:Abstract[1]" w:storeItemID="{55AF091B-3C7A-41E3-B477-F2FDAA23CFDA}"/>
+                                  <w:text w:multiLine="1"/>
+                                </w:sdtPr>
+                                <w:sdtEndPr/>
+                                <w:sdtContent>
+                                  <w:p>
+                                    <w:pPr>
+                                      <w:pStyle w:val="NoSpacing"/>
+                                      <w:jc w:val="right"/>
+                                      <w:rPr>
+                                        <w:color w:val="595959" w:themeColor="text1" w:themeTint="A6"/>
+                                        <w:sz w:val="20"/>
+                                        <w:szCs w:val="20"/>
+                                      </w:rPr>
+                                    </w:pPr>
+                                    <w:r>
+                                      <w:rPr>
+                                        <w:color w:val="595959" w:themeColor="text1" w:themeTint="A6"/>
+                                        <w:sz w:val="20"/>
+                                        <w:szCs w:val="20"/>
+                                      </w:rPr>
+                                      <w:t xml:space="preserve">     </w:t>
+                                    </w:r>
+                                  </w:p>
+                                </w:sdtContent>
+                              </w:sdt>
+                            </w:txbxContent>
+                          </wps:txbx>
+                          <wps:bodyPr rot="0" spcFirstLastPara="0" vertOverflow="overflow" horzOverflow="overflow" vert="horz" wrap="square" lIns="1600200" tIns="0" rIns="685800" bIns="0" numCol="1" spcCol="0" rtlCol="0" fromWordArt="0" anchor="t" anchorCtr="0" forceAA="0" compatLnSpc="1">
+                            <a:prstTxWarp prst="textNoShape">
+                              <a:avLst/>
+                            </a:prstTxWarp>
+                            <a:spAutoFit/>
+                          </wps:bodyPr>
+                        </wps:wsp>
+                      </a:graphicData>
+                    </a:graphic>
+                    <wp14:sizeRelH relativeFrom="page">
+                      <wp14:pctWidth>94100</wp14:pctWidth>
+                    </wp14:sizeRelH>
+                    <wp14:sizeRelV relativeFrom="page">
+                      <wp14:pctHeight>10000</wp14:pctHeight>
+                    </wp14:sizeRelV>
+                  </wp:anchor>
+                </w:drawing>
+              </mc:Choice>
+              <mc:Fallback>
+                <w:pict>
+                  <v:shapetype w14:anchorId="14417D47" id="_x0000_t202" coordsize="21600,21600" o:spt="202" path="m,l,21600r21600,l21600,xe">
+                    <v:stroke joinstyle="miter"/>
+                    <v:path gradientshapeok="t" o:connecttype="rect"/>
+                  </v:shapetype>
+                  <v:shape id="Text Box 153" o:spid="_x0000_s1026" type="#_x0000_t202" style="position:absolute;margin-left:0;margin-top:0;width:8in;height:79.5pt;z-index:251661312;visibility:visible;mso-wrap-style:square;mso-width-percent:941;mso-height-percent:100;mso-top-percent:700;mso-wrap-distance-left:9pt;mso-wrap-distance-top:0;mso-wrap-distance-right:9pt;mso-wrap-distance-bottom:0;mso-position-horizontal:center;mso-position-horizontal-relative:page;mso-position-vertical-relative:page;mso-width-percent:941;mso-height-percent:100;mso-top-percent:700;mso-width-relative:page;mso-height-relative:page;v-text-anchor:top" o:gfxdata="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" filled="f" stroked="f" strokeweight=".5pt">
+                    <v:textbox style="mso-fit-shape-to-text:t" inset="126pt,0,54pt,0">
+                      <w:txbxContent>
+                        <w:sdt>
+                          <w:sdtPr>
+                            <w:rPr>
+                              <w:color w:val="595959" w:themeColor="text1" w:themeTint="A6"/>
+                              <w:sz w:val="20"/>
+                              <w:szCs w:val="20"/>
+                            </w:rPr>
+                            <w:alias w:val="Abstract"/>
+                            <w:tag w:val=""/>
+                            <w:id w:val="1375273687"/>
+                            <w:showingPlcHdr/>
+                            <w:dataBinding w:prefixMappings="xmlns:ns0='http://schemas.microsoft.com/office/2006/coverPageProps' " w:xpath="/ns0:CoverPageProperties[1]/ns0:Abstract[1]" w:storeItemID="{55AF091B-3C7A-41E3-B477-F2FDAA23CFDA}"/>
+                            <w:text w:multiLine="1"/>
+                          </w:sdtPr>
+                          <w:sdtEndPr/>
+                          <w:sdtContent>
+                            <w:p>
+                              <w:pPr>
+                                <w:pStyle w:val="NoSpacing"/>
+                                <w:jc w:val="right"/>
+                                <w:rPr>
+                                  <w:color w:val="595959" w:themeColor="text1" w:themeTint="A6"/>
+                                  <w:sz w:val="20"/>
+                                  <w:szCs w:val="20"/>
+                                </w:rPr>
+                              </w:pPr>
+                              <w:r>
+                                <w:rPr>
+                                  <w:color w:val="595959" w:themeColor="text1" w:themeTint="A6"/>
+                                  <w:sz w:val="20"/>
+                                  <w:szCs w:val="20"/>
+                                </w:rPr>
+                                <w:t xml:space="preserve">     </w:t>
+                              </w:r>
+                            </w:p>
+                          </w:sdtContent>
+                        </w:sdt>
+                      </w:txbxContent>
+                    </v:textbox>
+                    <w10:wrap type="square" anchorx="page" anchory="page"/>
+                  </v:shape>
+                </w:pict>
+              </mc:Fallback>
+            </mc:AlternateContent>
+          </w:r>
+        </w:p>
+        <w:p>
+          <w:pPr>
+            <w:rPr>
+              <w:rFonts w:ascii="Book Antiqua" w:eastAsia="Book Antiqua" w:hAnsi="Book Antiqua" w:cs="Book Antiqua"/>
+              <w:b/>
+              <w:color w:val="FF0000"/>
+              <w:sz w:val="40"/>
+            </w:rPr>
+          </w:pPr>
+          <w:r>
+            <w:rPr>
+              <w:noProof/>
+            </w:rPr>
+            <mc:AlternateContent>
+              <mc:Choice Requires="wps">
+                <w:drawing>
+                  <wp:anchor distT="0" distB="0" distL="114300" distR="114300" simplePos="0" relativeHeight="251659264" behindDoc="0" locked="0" layoutInCell="1" allowOverlap="1" wp14:anchorId="71549904" wp14:editId="28BB13F9">
+                    <wp:simplePos x="0" y="0"/>
+                    <wp:positionH relativeFrom="margin">
+                      <wp:align>center</wp:align>
+                    </wp:positionH>
+                    <wp:positionV relativeFrom="page">
+                      <wp:posOffset>2629894</wp:posOffset>
+                    </wp:positionV>
+                    <wp:extent cx="7315200" cy="3638550"/>
+                    <wp:effectExtent l="0" t="0" r="0" b="6350"/>
+                    <wp:wrapSquare wrapText="bothSides"/>
+                    <wp:docPr id="154" name="Text Box 154"/>
+                    <wp:cNvGraphicFramePr/>
+                    <a:graphic xmlns:a="http://schemas.openxmlformats.org/drawingml/2006/main">
+                      <a:graphicData uri="http://schemas.microsoft.com/office/word/2010/wordprocessingShape">
+                        <wps:wsp>
+                          <wps:cNvSpPr txBox="1"/>
+                          <wps:spPr>
+                            <a:xfrm>
+                              <a:off x="0" y="0"/>
+                              <a:ext cx="7315200" cy="3638550"/>
+                            </a:xfrm>
+                            <a:prstGeom prst="rect">
+                              <a:avLst/>
+                            </a:prstGeom>
+                            <a:noFill/>
+                            <a:ln w="6350">
+                              <a:noFill/>
+                            </a:ln>
+                            <a:effectLst/>
+                          </wps:spPr>
+                          <wps:style>
+                            <a:lnRef idx="0">
+                              <a:schemeClr val="accent1"/>
+                            </a:lnRef>
+                            <a:fillRef idx="0">
+                              <a:schemeClr val="accent1"/>
+                            </a:fillRef>
+                            <a:effectRef idx="0">
+                              <a:schemeClr val="accent1"/>
+                            </a:effectRef>
+                            <a:fontRef idx="minor">
+                              <a:schemeClr val="dk1"/>
+                            </a:fontRef>
+                          </wps:style>
+                          <wps:txbx>
+                            <w:txbxContent>
+                              <w:p>
+                                <w:pPr>
+                                  <w:jc w:val="right"/>
+                                  <w:rPr>
+                                    <w:rFonts w:ascii="Book Antiqua" w:hAnsi="Book Antiqua" w:cs="Times New Roman"/>
+                                    <w:sz w:val="64"/>
+                                    <w:szCs w:val="64"/>
+                                  </w:rPr>
+                                </w:pPr>
+                                <w:sdt>
+                                  <w:sdtPr>
+                                    <w:rPr>
+                                      <w:rFonts w:ascii="Book Antiqua" w:hAnsi="Book Antiqua" w:cs="Times New Roman"/>
+                                      <w:caps/>
+                                      <w:sz w:val="64"/>
+                                      <w:szCs w:val="64"/>
+                                    </w:rPr>
+                                    <w:alias w:val="Title"/>
+                                    <w:tag w:val=""/>
+                                    <w:id w:val="630141079"/>
+                                    <w:dataBinding w:prefixMappings="xmlns:ns0='http://purl.org/dc/elements/1.1/' xmlns:ns1='http://schemas.openxmlformats.org/package/2006/metadata/core-properties' " w:xpath="/ns1:coreProperties[1]/ns0:title[1]" w:storeItemID="{6C3C8BC8-F283-45AE-878A-BAB7291924A1}"/>
+                                    <w:text w:multiLine="1"/>
+                                  </w:sdtPr>
+                                  <w:sdtEndPr>
+                                    <w:rPr>
+                                      <w:caps w:val="0"/>
+                                    </w:rPr>
+                                  </w:sdtEndPr>
+                                  <w:sdtContent>
+                                    <w:r>
+                                      <w:rPr>
+                                        <w:rFonts w:ascii="Book Antiqua" w:hAnsi="Book Antiqua" w:cs="Times New Roman"/>
+                                        <w:caps/>
+                                        <w:sz w:val="64"/>
+                                        <w:szCs w:val="64"/>
+                                      </w:rPr>
+                                      <w:t>Steam api datasets</w:t>
+                                    </w:r>
+                                  </w:sdtContent>
+                                </w:sdt>
+                              </w:p>
+                              <w:sdt>
+                                <w:sdtPr>
+                                  <w:rPr>
+                                    <w:rFonts w:ascii="Book Antiqua" w:hAnsi="Book Antiqua"/>
+                                    <w:sz w:val="28"/>
+                                    <w:szCs w:val="28"/>
+                                  </w:rPr>
+                                  <w:alias w:val="Subtitle"/>
+                                  <w:tag w:val=""/>
+                                  <w:id w:val="1759551507"/>
+                                  <w:dataBinding w:prefixMappings="xmlns:ns0='http://purl.org/dc/elements/1.1/' xmlns:ns1='http://schemas.openxmlformats.org/package/2006/metadata/core-properties' " w:xpath="/ns1:coreProperties[1]/ns0:subject[1]" w:storeItemID="{6C3C8BC8-F283-45AE-878A-BAB7291924A1}"/>
+                                  <w:text/>
+                                </w:sdtPr>
+                                <w:sdtEndPr/>
+                                <w:sdtContent>
+                                  <w:p>
+                                    <w:pPr>
+                                      <w:jc w:val="right"/>
+                                      <w:rPr>
+                                        <w:rFonts w:ascii="Book Antiqua" w:hAnsi="Book Antiqua"/>
+                                        <w:smallCaps/>
+                                        <w:sz w:val="28"/>
+                                        <w:szCs w:val="28"/>
+                                      </w:rPr>
+                                    </w:pPr>
+                                    <w:r>
+                                      <w:rPr>
+                                        <w:rFonts w:ascii="Book Antiqua" w:hAnsi="Book Antiqua"/>
+                                        <w:sz w:val="28"/>
+                                        <w:szCs w:val="28"/>
+                                      </w:rPr>
+                                      <w:t xml:space="preserve">Online Data and Collection </w:t>
+                                    </w:r>
+                                    <w:r>
+                                      <w:rPr>
+                                        <w:rFonts w:ascii="Book Antiqua" w:hAnsi="Book Antiqua"/>
+                                        <w:sz w:val="28"/>
+                                        <w:szCs w:val="28"/>
+                                      </w:rPr>
+                                      <w:t>Management</w:t>
+                                    </w:r>
+                                  </w:p>
+                                </w:sdtContent>
+                              </w:sdt>
+                            </w:txbxContent>
+                          </wps:txbx>
+                          <wps:bodyPr rot="0" spcFirstLastPara="0" vertOverflow="overflow" horzOverflow="overflow" vert="horz" wrap="square" lIns="1600200" tIns="0" rIns="685800" bIns="0" numCol="1" spcCol="0" rtlCol="0" fromWordArt="0" anchor="b" anchorCtr="0" forceAA="0" compatLnSpc="1">
+                            <a:prstTxWarp prst="textNoShape">
+                              <a:avLst/>
+                            </a:prstTxWarp>
+                            <a:noAutofit/>
+                          </wps:bodyPr>
+                        </wps:wsp>
+                      </a:graphicData>
+                    </a:graphic>
+                    <wp14:sizeRelH relativeFrom="page">
+                      <wp14:pctWidth>94100</wp14:pctWidth>
+                    </wp14:sizeRelH>
+                    <wp14:sizeRelV relativeFrom="page">
+                      <wp14:pctHeight>36300</wp14:pctHeight>
+                    </wp14:sizeRelV>
+                  </wp:anchor>
+                </w:drawing>
+              </mc:Choice>
+              <mc:Fallback>
+                <w:pict>
+                  <v:shape w14:anchorId="71549904" id="Text Box 154" o:spid="_x0000_s1027" type="#_x0000_t202" style="position:absolute;margin-left:0;margin-top:207.1pt;width:8in;height:286.5pt;z-index:251659264;visibility:visible;mso-wrap-style:square;mso-width-percent:941;mso-height-percent:363;mso-wrap-distance-left:9pt;mso-wrap-distance-top:0;mso-wrap-distance-right:9pt;mso-wrap-distance-bottom:0;mso-position-horizontal:center;mso-position-horizontal-relative:margin;mso-position-vertical:absolute;mso-position-vertical-relative:page;mso-width-percent:941;mso-height-percent:363;mso-width-relative:page;mso-height-relative:page;v-text-anchor:bottom" o:gfxdata="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" filled="f" stroked="f" strokeweight=".5pt">
+                    <v:textbox inset="126pt,0,54pt,0">
+                      <w:txbxContent>
+                        <w:p>
+                          <w:pPr>
+                            <w:jc w:val="right"/>
+                            <w:rPr>
+                              <w:rFonts w:ascii="Book Antiqua" w:hAnsi="Book Antiqua" w:cs="Times New Roman"/>
+                              <w:sz w:val="64"/>
+                              <w:szCs w:val="64"/>
+                            </w:rPr>
+                          </w:pPr>
+                          <w:sdt>
+                            <w:sdtPr>
+                              <w:rPr>
+                                <w:rFonts w:ascii="Book Antiqua" w:hAnsi="Book Antiqua" w:cs="Times New Roman"/>
+                                <w:caps/>
+                                <w:sz w:val="64"/>
+                                <w:szCs w:val="64"/>
+                              </w:rPr>
+                              <w:alias w:val="Title"/>
+                              <w:tag w:val=""/>
+                              <w:id w:val="630141079"/>
+                              <w:dataBinding w:prefixMappings="xmlns:ns0='http://purl.org/dc/elements/1.1/' xmlns:ns1='http://schemas.openxmlformats.org/package/2006/metadata/core-properties' " w:xpath="/ns1:coreProperties[1]/ns0:title[1]" w:storeItemID="{6C3C8BC8-F283-45AE-878A-BAB7291924A1}"/>
+                              <w:text w:multiLine="1"/>
+                            </w:sdtPr>
+                            <w:sdtEndPr>
+                              <w:rPr>
+                                <w:caps w:val="0"/>
+                              </w:rPr>
+                            </w:sdtEndPr>
+                            <w:sdtContent>
+                              <w:r>
+                                <w:rPr>
+                                  <w:rFonts w:ascii="Book Antiqua" w:hAnsi="Book Antiqua" w:cs="Times New Roman"/>
+                                  <w:caps/>
+                                  <w:sz w:val="64"/>
+                                  <w:szCs w:val="64"/>
+                                </w:rPr>
+                                <w:t>Steam api datasets</w:t>
+                              </w:r>
+                            </w:sdtContent>
+                          </w:sdt>
+                        </w:p>
+                        <w:sdt>
+                          <w:sdtPr>
+                            <w:rPr>
+                              <w:rFonts w:ascii="Book Antiqua" w:hAnsi="Book Antiqua"/>
+                              <w:sz w:val="28"/>
+                              <w:szCs w:val="28"/>
+                            </w:rPr>
+                            <w:alias w:val="Subtitle"/>
+                            <w:tag w:val=""/>
+                            <w:id w:val="1759551507"/>
+                            <w:dataBinding w:prefixMappings="xmlns:ns0='http://purl.org/dc/elements/1.1/' xmlns:ns1='http://schemas.openxmlformats.org/package/2006/metadata/core-properties' " w:xpath="/ns1:coreProperties[1]/ns0:subject[1]" w:storeItemID="{6C3C8BC8-F283-45AE-878A-BAB7291924A1}"/>
+                            <w:text/>
+                          </w:sdtPr>
+                          <w:sdtEndPr/>
+                          <w:sdtContent>
+                            <w:p>
+                              <w:pPr>
+                                <w:jc w:val="right"/>
+                                <w:rPr>
+                                  <w:rFonts w:ascii="Book Antiqua" w:hAnsi="Book Antiqua"/>
+                                  <w:smallCaps/>
+                                  <w:sz w:val="28"/>
+                                  <w:szCs w:val="28"/>
+                                </w:rPr>
+                              </w:pPr>
+                              <w:r>
+                                <w:rPr>
+                                  <w:rFonts w:ascii="Book Antiqua" w:hAnsi="Book Antiqua"/>
+                                  <w:sz w:val="28"/>
+                                  <w:szCs w:val="28"/>
+                                </w:rPr>
+                                <w:t xml:space="preserve">Online Data and Collection </w:t>
+                              </w:r>
+                              <w:r>
+                                <w:rPr>
+                                  <w:rFonts w:ascii="Book Antiqua" w:hAnsi="Book Antiqua"/>
+                                  <w:sz w:val="28"/>
+                                  <w:szCs w:val="28"/>
+                                </w:rPr>
+                                <w:t>Management</w:t>
+                              </w:r>
+                            </w:p>
+                          </w:sdtContent>
+                        </w:sdt>
+                      </w:txbxContent>
+                    </v:textbox>
+                    <w10:wrap type="square" anchorx="margin" anchory="page"/>
+                  </v:shape>
+                </w:pict>
+              </mc:Fallback>
+            </mc:AlternateContent>
+          </w:r>
+          <w:r>
+            <w:rPr>
+              <w:noProof/>
+            </w:rPr>
+            <mc:AlternateContent>
+              <mc:Choice Requires="wps">
+                <w:drawing>
+                  <wp:anchor distT="0" distB="0" distL="114300" distR="114300" simplePos="0" relativeHeight="251660288" behindDoc="0" locked="0" layoutInCell="1" allowOverlap="1" wp14:anchorId="6C13454A" wp14:editId="6C2B92F8">
+                    <wp:simplePos x="0" y="0"/>
+                    <wp:positionH relativeFrom="page">
+                      <wp:posOffset>228600</wp:posOffset>
+                    </wp:positionH>
+                    <wp:positionV relativeFrom="page">
+                      <wp:posOffset>7603435</wp:posOffset>
+                    </wp:positionV>
+                    <wp:extent cx="7315200" cy="1543105"/>
+                    <wp:effectExtent l="0" t="0" r="0" b="0"/>
+                    <wp:wrapSquare wrapText="bothSides"/>
+                    <wp:docPr id="152" name="Text Box 152"/>
+                    <wp:cNvGraphicFramePr/>
+                    <a:graphic xmlns:a="http://schemas.openxmlformats.org/drawingml/2006/main">
+                      <a:graphicData uri="http://schemas.microsoft.com/office/word/2010/wordprocessingShape">
+                        <wps:wsp>
+                          <wps:cNvSpPr txBox="1"/>
+                          <wps:spPr>
+                            <a:xfrm>
+                              <a:off x="0" y="0"/>
+                              <a:ext cx="7315200" cy="1543105"/>
+                            </a:xfrm>
+                            <a:prstGeom prst="rect">
+                              <a:avLst/>
+                            </a:prstGeom>
+                            <a:noFill/>
+                            <a:ln w="6350">
+                              <a:noFill/>
+                            </a:ln>
+                            <a:effectLst/>
+                          </wps:spPr>
+                          <wps:style>
+                            <a:lnRef idx="0">
+                              <a:schemeClr val="accent1"/>
+                            </a:lnRef>
+                            <a:fillRef idx="0">
+                              <a:schemeClr val="accent1"/>
+                            </a:fillRef>
+                            <a:effectRef idx="0">
+                              <a:schemeClr val="accent1"/>
+                            </a:effectRef>
+                            <a:fontRef idx="minor">
+                              <a:schemeClr val="dk1"/>
+                            </a:fontRef>
+                          </wps:style>
+                          <wps:txbx>
+                            <w:txbxContent>
+                              <w:p>
+                                <w:pPr>
+                                  <w:pStyle w:val="NoSpacing"/>
+                                  <w:jc w:val="right"/>
+                                  <w:rPr>
+                                    <w:rFonts w:ascii="Book Antiqua" w:hAnsi="Book Antiqua" w:cs="Times New Roman"/>
+                                    <w:sz w:val="20"/>
+                                    <w:szCs w:val="20"/>
+                                    <w:lang w:val="nl-NL"/>
+                                  </w:rPr>
+                                </w:pPr>
+                                <w:r>
+                                  <w:rPr>
+                                    <w:rFonts w:ascii="Book Antiqua" w:hAnsi="Book Antiqua" w:cs="Times New Roman"/>
+                                    <w:sz w:val="20"/>
+                                    <w:szCs w:val="20"/>
+                                    <w:lang w:val="nl-NL"/>
+                                  </w:rPr>
+                                  <w:t>Team 8</w:t>
+                                </w:r>
+                              </w:p>
+                              <w:p>
+                                <w:pPr>
+                                  <w:pStyle w:val="NoSpacing"/>
+                                  <w:jc w:val="right"/>
+                                  <w:rPr>
+                                    <w:rFonts w:ascii="Book Antiqua" w:hAnsi="Book Antiqua" w:cs="Times New Roman"/>
+                                    <w:sz w:val="20"/>
+                                    <w:szCs w:val="20"/>
+                                    <w:lang w:val="nl-NL"/>
+                                  </w:rPr>
+                                </w:pPr>
+                                <w:r>
+                                  <w:rPr>
+                                    <w:rFonts w:ascii="Book Antiqua" w:hAnsi="Book Antiqua" w:cs="Times New Roman"/>
+                                    <w:sz w:val="20"/>
+                                    <w:szCs w:val="20"/>
+                                    <w:lang w:val="nl-NL"/>
+                                  </w:rPr>
+                                  <w:t>Cas van Dijk</w:t>
+                                </w:r>
+                              </w:p>
+                              <w:p>
+                                <w:pPr>
+                                  <w:pStyle w:val="NoSpacing"/>
+                                  <w:jc w:val="right"/>
+                                  <w:rPr>
+                                    <w:rFonts w:ascii="Book Antiqua" w:hAnsi="Book Antiqua" w:cs="Times New Roman"/>
+                                    <w:sz w:val="20"/>
+                                    <w:szCs w:val="20"/>
+                                    <w:lang w:val="nl-NL"/>
+                                  </w:rPr>
+                                </w:pPr>
+                                <w:r>
+                                  <w:rPr>
+                                    <w:rFonts w:ascii="Book Antiqua" w:hAnsi="Book Antiqua" w:cs="Times New Roman"/>
+                                    <w:sz w:val="20"/>
+                                    <w:szCs w:val="20"/>
+                                    <w:lang w:val="nl-NL"/>
+                                  </w:rPr>
+                                  <w:t xml:space="preserve">Rob </w:t>
+                                </w:r>
+                                <w:proofErr w:type="spellStart"/>
+                                <w:r>
+                                  <w:rPr>
+                                    <w:rFonts w:ascii="Book Antiqua" w:hAnsi="Book Antiqua" w:cs="Times New Roman"/>
+                                    <w:sz w:val="20"/>
+                                    <w:szCs w:val="20"/>
+                                    <w:lang w:val="nl-NL"/>
+                                  </w:rPr>
+                                  <w:t>Esenk</w:t>
+                                </w:r>
+                                <w:r>
+                                  <w:rPr>
+                                    <w:rFonts w:ascii="Book Antiqua" w:hAnsi="Book Antiqua" w:cs="Times New Roman"/>
+                                    <w:sz w:val="20"/>
+                                    <w:szCs w:val="20"/>
+                                    <w:lang w:val="nl-NL"/>
+                                  </w:rPr>
+                                  <w:t>brink</w:t>
+                                </w:r>
+                                <w:proofErr w:type="spellEnd"/>
+                              </w:p>
+                              <w:p>
+                                <w:pPr>
+                                  <w:pStyle w:val="NoSpacing"/>
+                                  <w:jc w:val="right"/>
+                                  <w:rPr>
+                                    <w:rFonts w:ascii="Book Antiqua" w:hAnsi="Book Antiqua" w:cs="Times New Roman"/>
+                                    <w:sz w:val="20"/>
+                                    <w:szCs w:val="20"/>
+                                  </w:rPr>
+                                </w:pPr>
+                                <w:proofErr w:type="spellStart"/>
+                                <w:r>
+                                  <w:rPr>
+                                    <w:rFonts w:ascii="Book Antiqua" w:hAnsi="Book Antiqua" w:cs="Times New Roman"/>
+                                    <w:sz w:val="20"/>
+                                    <w:szCs w:val="20"/>
+                                  </w:rPr>
+                                  <w:t>Anoesjka</w:t>
+                                </w:r>
+                                <w:proofErr w:type="spellEnd"/>
+                                <w:r>
+                                  <w:rPr>
+                                    <w:rFonts w:ascii="Book Antiqua" w:hAnsi="Book Antiqua" w:cs="Times New Roman"/>
+                                    <w:sz w:val="20"/>
+                                    <w:szCs w:val="20"/>
+                                  </w:rPr>
+                                  <w:t xml:space="preserve"> </w:t>
+                                </w:r>
+                                <w:proofErr w:type="spellStart"/>
+                                <w:r>
+                                  <w:rPr>
+                                    <w:rFonts w:ascii="Book Antiqua" w:hAnsi="Book Antiqua" w:cs="Times New Roman"/>
+                                    <w:sz w:val="20"/>
+                                    <w:szCs w:val="20"/>
+                                  </w:rPr>
+                                  <w:t>Raateland</w:t>
+                                </w:r>
+                                <w:proofErr w:type="spellEnd"/>
+                              </w:p>
+                              <w:p>
+                                <w:pPr>
+                                  <w:pStyle w:val="NoSpacing"/>
+                                  <w:jc w:val="right"/>
+                                  <w:rPr>
+                                    <w:rFonts w:ascii="Book Antiqua" w:hAnsi="Book Antiqua" w:cs="Times New Roman"/>
+                                    <w:sz w:val="20"/>
+                                    <w:szCs w:val="20"/>
+                                  </w:rPr>
+                                </w:pPr>
+                                <w:r>
+                                  <w:rPr>
+                                    <w:rFonts w:ascii="Book Antiqua" w:hAnsi="Book Antiqua" w:cs="Times New Roman"/>
+                                    <w:sz w:val="20"/>
+                                    <w:szCs w:val="20"/>
+                                  </w:rPr>
+                                  <w:t xml:space="preserve">Michael </w:t>
+                                </w:r>
+                                <w:proofErr w:type="spellStart"/>
+                                <w:r>
+                                  <w:rPr>
+                                    <w:rFonts w:ascii="Book Antiqua" w:hAnsi="Book Antiqua" w:cs="Times New Roman"/>
+                                    <w:sz w:val="20"/>
+                                    <w:szCs w:val="20"/>
+                                  </w:rPr>
+                                  <w:t>Serban</w:t>
+                                </w:r>
+                                <w:r>
+                                  <w:rPr>
+                                    <w:rFonts w:ascii="Book Antiqua" w:hAnsi="Book Antiqua" w:cs="Times New Roman"/>
+                                    <w:sz w:val="20"/>
+                                    <w:szCs w:val="20"/>
+                                  </w:rPr>
+                                  <w:t>escu</w:t>
+                                </w:r>
+                                <w:proofErr w:type="spellEnd"/>
+                              </w:p>
+                              <w:p>
+                                <w:pPr>
+                                  <w:pStyle w:val="NoSpacing"/>
+                                  <w:jc w:val="right"/>
+                                  <w:rPr>
+                                    <w:rFonts w:ascii="Book Antiqua" w:hAnsi="Book Antiqua" w:cs="Times New Roman"/>
+                                    <w:sz w:val="20"/>
+                                    <w:szCs w:val="20"/>
+                                  </w:rPr>
+                                </w:pPr>
+                                <w:r>
+                                  <w:rPr>
+                                    <w:rFonts w:ascii="Book Antiqua" w:hAnsi="Book Antiqua" w:cs="Times New Roman"/>
+                                    <w:sz w:val="20"/>
+                                    <w:szCs w:val="20"/>
+                                  </w:rPr>
+                                  <w:t>Chokie Tang</w:t>
+                                </w:r>
+                              </w:p>
+                              <w:p>
+                                <w:pPr>
+                                  <w:pStyle w:val="NoSpacing"/>
+                                  <w:jc w:val="right"/>
+                                  <w:rPr>
+                                    <w:color w:val="595959" w:themeColor="text1" w:themeTint="A6"/>
+                                    <w:sz w:val="18"/>
+                                    <w:szCs w:val="18"/>
+                                  </w:rPr>
+                                </w:pPr>
+                                <w:sdt>
+                                  <w:sdtPr>
+                                    <w:rPr>
+                                      <w:color w:val="595959" w:themeColor="text1" w:themeTint="A6"/>
+                                      <w:sz w:val="18"/>
+                                      <w:szCs w:val="18"/>
+                                    </w:rPr>
+                                    <w:alias w:val="Email"/>
+                                    <w:tag w:val="Email"/>
+                                    <w:id w:val="942260680"/>
+                                    <w:showingPlcHdr/>
+                                    <w:dataBinding w:prefixMappings="xmlns:ns0='http://schemas.microsoft.com/office/2006/coverPageProps' " w:xpath="/ns0:CoverPageProperties[1]/ns0:CompanyEmail[1]" w:storeItemID="{55AF091B-3C7A-41E3-B477-F2FDAA23CFDA}"/>
+                                    <w:text/>
+                                  </w:sdtPr>
+                                  <w:sdtEndPr/>
+                                  <w:sdtContent>
+                                    <w:r>
+                                      <w:rPr>
+                                        <w:color w:val="595959" w:themeColor="text1" w:themeTint="A6"/>
+                                        <w:sz w:val="18"/>
+                                        <w:szCs w:val="18"/>
+                                      </w:rPr>
+                                      <w:t xml:space="preserve">     </w:t>
+                                    </w:r>
+                                  </w:sdtContent>
+                                </w:sdt>
+                              </w:p>
+                            </w:txbxContent>
+                          </wps:txbx>
+                          <wps:bodyPr rot="0" spcFirstLastPara="0" vertOverflow="overflow" horzOverflow="overflow" vert="horz" wrap="square" lIns="1600200" tIns="0" rIns="685800" bIns="0" numCol="1" spcCol="0" rtlCol="0" fromWordArt="0" anchor="b" anchorCtr="0" forceAA="0" compatLnSpc="1">
+                            <a:prstTxWarp prst="textNoShape">
+                              <a:avLst/>
+                            </a:prstTxWarp>
+                            <a:noAutofit/>
+                          </wps:bodyPr>
+                        </wps:wsp>
+                      </a:graphicData>
+                    </a:graphic>
+                    <wp14:sizeRelH relativeFrom="page">
+                      <wp14:pctWidth>94100</wp14:pctWidth>
+                    </wp14:sizeRelH>
+                    <wp14:sizeRelV relativeFrom="page">
+                      <wp14:pctHeight>0</wp14:pctHeight>
+                    </wp14:sizeRelV>
+                  </wp:anchor>
+                </w:drawing>
+              </mc:Choice>
+              <mc:Fallback>
+                <w:pict>
+                  <v:shape w14:anchorId="6C13454A" id="Text Box 152" o:spid="_x0000_s1028" type="#_x0000_t202" style="position:absolute;margin-left:18pt;margin-top:598.7pt;width:8in;height:121.5pt;z-index:251660288;visibility:visible;mso-wrap-style:square;mso-width-percent:941;mso-height-percent:0;mso-wrap-distance-left:9pt;mso-wrap-distance-top:0;mso-wrap-distance-right:9pt;mso-wrap-distance-bottom:0;mso-position-horizontal:absolute;mso-position-horizontal-relative:page;mso-position-vertical:absolute;mso-position-vertical-relative:page;mso-width-percent:941;mso-height-percent:0;mso-width-relative:page;mso-height-relative:page;v-text-anchor:bottom" o:gfxdata="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" filled="f" stroked="f" strokeweight=".5pt">
+                    <v:textbox inset="126pt,0,54pt,0">
+                      <w:txbxContent>
+                        <w:p>
+                          <w:pPr>
+                            <w:pStyle w:val="NoSpacing"/>
+                            <w:jc w:val="right"/>
+                            <w:rPr>
+                              <w:rFonts w:ascii="Book Antiqua" w:hAnsi="Book Antiqua" w:cs="Times New Roman"/>
+                              <w:sz w:val="20"/>
+                              <w:szCs w:val="20"/>
+                              <w:lang w:val="nl-NL"/>
+                            </w:rPr>
+                          </w:pPr>
+                          <w:r>
+                            <w:rPr>
+                              <w:rFonts w:ascii="Book Antiqua" w:hAnsi="Book Antiqua" w:cs="Times New Roman"/>
+                              <w:sz w:val="20"/>
+                              <w:szCs w:val="20"/>
+                              <w:lang w:val="nl-NL"/>
+                            </w:rPr>
+                            <w:t>Team 8</w:t>
+                          </w:r>
+                        </w:p>
+                        <w:p>
+                          <w:pPr>
+                            <w:pStyle w:val="NoSpacing"/>
+                            <w:jc w:val="right"/>
+                            <w:rPr>
+                              <w:rFonts w:ascii="Book Antiqua" w:hAnsi="Book Antiqua" w:cs="Times New Roman"/>
+                              <w:sz w:val="20"/>
+                              <w:szCs w:val="20"/>
+                              <w:lang w:val="nl-NL"/>
+                            </w:rPr>
+                          </w:pPr>
+                          <w:r>
+                            <w:rPr>
+                              <w:rFonts w:ascii="Book Antiqua" w:hAnsi="Book Antiqua" w:cs="Times New Roman"/>
+                              <w:sz w:val="20"/>
+                              <w:szCs w:val="20"/>
+                              <w:lang w:val="nl-NL"/>
+                            </w:rPr>
+                            <w:t>Cas van Dijk</w:t>
+                          </w:r>
+                        </w:p>
+                        <w:p>
+                          <w:pPr>
+                            <w:pStyle w:val="NoSpacing"/>
+                            <w:jc w:val="right"/>
+                            <w:rPr>
+                              <w:rFonts w:ascii="Book Antiqua" w:hAnsi="Book Antiqua" w:cs="Times New Roman"/>
+                              <w:sz w:val="20"/>
+                              <w:szCs w:val="20"/>
+                              <w:lang w:val="nl-NL"/>
+                            </w:rPr>
+                          </w:pPr>
+                          <w:r>
+                            <w:rPr>
+                              <w:rFonts w:ascii="Book Antiqua" w:hAnsi="Book Antiqua" w:cs="Times New Roman"/>
+                              <w:sz w:val="20"/>
+                              <w:szCs w:val="20"/>
+                              <w:lang w:val="nl-NL"/>
+                            </w:rPr>
+                            <w:t xml:space="preserve">Rob </w:t>
+                          </w:r>
+                          <w:proofErr w:type="spellStart"/>
+                          <w:r>
+                            <w:rPr>
+                              <w:rFonts w:ascii="Book Antiqua" w:hAnsi="Book Antiqua" w:cs="Times New Roman"/>
+                              <w:sz w:val="20"/>
+                              <w:szCs w:val="20"/>
+                              <w:lang w:val="nl-NL"/>
+                            </w:rPr>
+                            <w:t>Esenk</w:t>
+                          </w:r>
+                          <w:r>
+                            <w:rPr>
+                              <w:rFonts w:ascii="Book Antiqua" w:hAnsi="Book Antiqua" w:cs="Times New Roman"/>
+                              <w:sz w:val="20"/>
+                              <w:szCs w:val="20"/>
+                              <w:lang w:val="nl-NL"/>
+                            </w:rPr>
+                            <w:t>brink</w:t>
+                          </w:r>
+                          <w:proofErr w:type="spellEnd"/>
+                        </w:p>
+                        <w:p>
+                          <w:pPr>
+                            <w:pStyle w:val="NoSpacing"/>
+                            <w:jc w:val="right"/>
+                            <w:rPr>
+                              <w:rFonts w:ascii="Book Antiqua" w:hAnsi="Book Antiqua" w:cs="Times New Roman"/>
+                              <w:sz w:val="20"/>
+                              <w:szCs w:val="20"/>
+                            </w:rPr>
+                          </w:pPr>
+                          <w:proofErr w:type="spellStart"/>
+                          <w:r>
+                            <w:rPr>
+                              <w:rFonts w:ascii="Book Antiqua" w:hAnsi="Book Antiqua" w:cs="Times New Roman"/>
+                              <w:sz w:val="20"/>
+                              <w:szCs w:val="20"/>
+                            </w:rPr>
+                            <w:t>Anoesjka</w:t>
+                          </w:r>
+                          <w:proofErr w:type="spellEnd"/>
+                          <w:r>
+                            <w:rPr>
+                              <w:rFonts w:ascii="Book Antiqua" w:hAnsi="Book Antiqua" w:cs="Times New Roman"/>
+                              <w:sz w:val="20"/>
+                              <w:szCs w:val="20"/>
+                            </w:rPr>
+                            <w:t xml:space="preserve"> </w:t>
+                          </w:r>
+                          <w:proofErr w:type="spellStart"/>
+                          <w:r>
+                            <w:rPr>
+                              <w:rFonts w:ascii="Book Antiqua" w:hAnsi="Book Antiqua" w:cs="Times New Roman"/>
+                              <w:sz w:val="20"/>
+                              <w:szCs w:val="20"/>
+                            </w:rPr>
+                            <w:t>Raateland</w:t>
+                          </w:r>
+                          <w:proofErr w:type="spellEnd"/>
+                        </w:p>
+                        <w:p>
+                          <w:pPr>
+                            <w:pStyle w:val="NoSpacing"/>
+                            <w:jc w:val="right"/>
+                            <w:rPr>
+                              <w:rFonts w:ascii="Book Antiqua" w:hAnsi="Book Antiqua" w:cs="Times New Roman"/>
+                              <w:sz w:val="20"/>
+                              <w:szCs w:val="20"/>
+                            </w:rPr>
+                          </w:pPr>
+                          <w:r>
+                            <w:rPr>
+                              <w:rFonts w:ascii="Book Antiqua" w:hAnsi="Book Antiqua" w:cs="Times New Roman"/>
+                              <w:sz w:val="20"/>
+                              <w:szCs w:val="20"/>
+                            </w:rPr>
+                            <w:t xml:space="preserve">Michael </w:t>
+                          </w:r>
+                          <w:proofErr w:type="spellStart"/>
+                          <w:r>
+                            <w:rPr>
+                              <w:rFonts w:ascii="Book Antiqua" w:hAnsi="Book Antiqua" w:cs="Times New Roman"/>
+                              <w:sz w:val="20"/>
+                              <w:szCs w:val="20"/>
+                            </w:rPr>
+                            <w:t>Serban</w:t>
+                          </w:r>
+                          <w:r>
+                            <w:rPr>
+                              <w:rFonts w:ascii="Book Antiqua" w:hAnsi="Book Antiqua" w:cs="Times New Roman"/>
+                              <w:sz w:val="20"/>
+                              <w:szCs w:val="20"/>
+                            </w:rPr>
+                            <w:t>escu</w:t>
+                          </w:r>
+                          <w:proofErr w:type="spellEnd"/>
+                        </w:p>
+                        <w:p>
+                          <w:pPr>
+                            <w:pStyle w:val="NoSpacing"/>
+                            <w:jc w:val="right"/>
+                            <w:rPr>
+                              <w:rFonts w:ascii="Book Antiqua" w:hAnsi="Book Antiqua" w:cs="Times New Roman"/>
+                              <w:sz w:val="20"/>
+                              <w:szCs w:val="20"/>
+                            </w:rPr>
+                          </w:pPr>
+                          <w:r>
+                            <w:rPr>
+                              <w:rFonts w:ascii="Book Antiqua" w:hAnsi="Book Antiqua" w:cs="Times New Roman"/>
+                              <w:sz w:val="20"/>
+                              <w:szCs w:val="20"/>
+                            </w:rPr>
+                            <w:t>Chokie Tang</w:t>
+                          </w:r>
+                        </w:p>
+                        <w:p>
+                          <w:pPr>
+                            <w:pStyle w:val="NoSpacing"/>
+                            <w:jc w:val="right"/>
+                            <w:rPr>
+                              <w:color w:val="595959" w:themeColor="text1" w:themeTint="A6"/>
+                              <w:sz w:val="18"/>
+                              <w:szCs w:val="18"/>
+                            </w:rPr>
+                          </w:pPr>
+                          <w:sdt>
+                            <w:sdtPr>
+                              <w:rPr>
+                                <w:color w:val="595959" w:themeColor="text1" w:themeTint="A6"/>
+                                <w:sz w:val="18"/>
+                                <w:szCs w:val="18"/>
+                              </w:rPr>
+                              <w:alias w:val="Email"/>
+                              <w:tag w:val="Email"/>
+                              <w:id w:val="942260680"/>
+                              <w:showingPlcHdr/>
+                              <w:dataBinding w:prefixMappings="xmlns:ns0='http://schemas.microsoft.com/office/2006/coverPageProps' " w:xpath="/ns0:CoverPageProperties[1]/ns0:CompanyEmail[1]" w:storeItemID="{55AF091B-3C7A-41E3-B477-F2FDAA23CFDA}"/>
+                              <w:text/>
+                            </w:sdtPr>
+                            <w:sdtEndPr/>
+                            <w:sdtContent>
+                              <w:r>
+                                <w:rPr>
+                                  <w:color w:val="595959" w:themeColor="text1" w:themeTint="A6"/>
+                                  <w:sz w:val="18"/>
+                                  <w:szCs w:val="18"/>
+                                </w:rPr>
+                                <w:t xml:space="preserve">     </w:t>
+                              </w:r>
+                            </w:sdtContent>
+                          </w:sdt>
+                        </w:p>
+                      </w:txbxContent>
+                    </v:textbox>
+                    <w10:wrap type="square" anchorx="page" anchory="page"/>
+                  </v:shape>
+                </w:pict>
+              </mc:Fallback>
+            </mc:AlternateContent>
+          </w:r>
+          <w:r>
+            <w:rPr>
+              <w:rFonts w:ascii="Book Antiqua" w:eastAsia="Book Antiqua" w:hAnsi="Book Antiqua" w:cs="Book Antiqua"/>
+              <w:b/>
+              <w:color w:val="FF0000"/>
+              <w:sz w:val="40"/>
+            </w:rPr>
+            <w:br w:type="page"/>
+          </w:r>
+        </w:p>
+      </w:sdtContent>
+    </w:sdt>
+    <w:p>
+      <w:pPr>
+        <w:rPr>
+          <w:rStyle w:val="Heading1Char"/>
+        </w:rPr>
+      </w:pPr>
+      <w:r>
+        <w:rPr>
+          <w:rFonts w:ascii="Book Antiqua" w:hAnsi="Book Antiqua"/>
           <w:noProof/>
-          <w:kern w:val="1"/>
-          <w:sz w:val="28"/>
-          <w:szCs w:val="28"/>
-        </w:rPr>
-      </w:pPr>
-      <w:r>
-        <w:rPr>
-          <w:color w:val="FF0000"/>
-        </w:rPr>
-        <w:t>Include title page for documentation!</w:t>
-      </w:r>
-      <w:r>
-        <w:br w:type="page"/>
-      </w:r>
-    </w:p>
-    <w:p>
-      <w:pPr>
-        <w:pStyle w:val="Heading1"/>
-        <w:numPr>
-          <w:ilvl w:val="0"/>
-          <w:numId w:val="0"/>
-        </w:numPr>
-        <w:spacing w:before="0" w:after="120" w:line="276" w:lineRule="auto"/>
-      </w:pPr>
-      <w:r>
+        </w:rPr>
         <w:lastRenderedPageBreak/>
         <mc:AlternateContent>
           <mc:Choice Requires="wps">
             <w:drawing>
-              <wp:inline distT="0" distB="0" distL="0" distR="0" wp14:anchorId="59E6C43E" wp14:editId="3897D14D">
-                <wp:extent cx="6622473" cy="1503219"/>
-                <wp:effectExtent l="0" t="0" r="6985" b="1905"/>
+              <wp:inline distT="0" distB="0" distL="0" distR="0" wp14:anchorId="59E6C43E" wp14:editId="6235D210">
+                <wp:extent cx="6622473" cy="1391478"/>
+                <wp:effectExtent l="0" t="0" r="6985" b="0"/>
                 <wp:docPr id="10" name="Rechthoek 10"/>
                 <wp:cNvGraphicFramePr/>
                 <a:graphic xmlns:a="http://schemas.openxmlformats.org/drawingml/2006/main">
@@ -50,7 +1285,7 @@
                       <wps:spPr>
                         <a:xfrm>
                           <a:off x="0" y="0"/>
-                          <a:ext cx="6622473" cy="1503219"/>
+                          <a:ext cx="6622473" cy="1391478"/>
                         </a:xfrm>
                         <a:prstGeom prst="rect">
                           <a:avLst/>
@@ -74,68 +1309,37 @@
                               <w:rPr>
                                 <w:rFonts w:ascii="Book Antiqua" w:eastAsia="Book Antiqua" w:hAnsi="Book Antiqua" w:cs="Book Antiqua"/>
                                 <w:b/>
-                                <w:color w:val="FF0000"/>
                                 <w:sz w:val="40"/>
                               </w:rPr>
-                              <w:t>Datasheets for Dataset</w:t>
+                              <w:t>Steam</w:t>
+                            </w:r>
+                            <w:r>
+                              <w:rPr>
+                                <w:rFonts w:ascii="Book Antiqua" w:eastAsia="Book Antiqua" w:hAnsi="Book Antiqua" w:cs="Book Antiqua"/>
+                                <w:b/>
+                                <w:sz w:val="40"/>
+                              </w:rPr>
+                              <w:t xml:space="preserve"> API datasets </w:t>
                             </w:r>
                             <w:r>
                               <w:rPr>
                                 <w:rFonts w:ascii="Book Antiqua" w:eastAsia="Book Antiqua" w:hAnsi="Book Antiqua" w:cs="Book Antiqua"/>
                                 <w:b/>
                                 <w:color w:val="FF0000"/>
-                                <w:sz w:val="40"/>
+                                <w:sz w:val="30"/>
+                                <w:szCs w:val="30"/>
                               </w:rPr>
-                              <w:t>s -&gt; pick a good name for dataset</w:t>
+                              <w:t>&lt;-</w:t>
                             </w:r>
                             <w:r>
                               <w:rPr>
                                 <w:rFonts w:ascii="Book Antiqua" w:eastAsia="Book Antiqua" w:hAnsi="Book Antiqua" w:cs="Book Antiqua"/>
                                 <w:b/>
-                                <w:color w:val="000000"/>
-                                <w:sz w:val="40"/>
+                                <w:color w:val="FF0000"/>
+                                <w:sz w:val="30"/>
+                                <w:szCs w:val="30"/>
                               </w:rPr>
-                              <w:br/>
-                            </w:r>
-                            <w:r>
-                              <w:rPr>
-                                <w:rFonts w:ascii="Book Antiqua" w:eastAsia="Book Antiqua" w:hAnsi="Book Antiqua" w:cs="Book Antiqua"/>
-                                <w:b/>
-                                <w:i/>
-                                <w:color w:val="000000"/>
-                                <w:sz w:val="18"/>
-                              </w:rPr>
-                              <w:t>Adapted from:</w:t>
-                            </w:r>
-                            <w:r>
-                              <w:rPr>
-                                <w:rFonts w:ascii="Book Antiqua" w:eastAsia="Book Antiqua" w:hAnsi="Book Antiqua" w:cs="Book Antiqua"/>
-                                <w:b/>
-                                <w:color w:val="000000"/>
-                                <w:sz w:val="18"/>
-                              </w:rPr>
-                              <w:t xml:space="preserve"> </w:t>
-                            </w:r>
-                            <w:r>
-                              <w:rPr>
-                                <w:rFonts w:ascii="Book Antiqua" w:eastAsia="Book Antiqua" w:hAnsi="Book Antiqua" w:cs="Book Antiqua"/>
-                                <w:b/>
-                                <w:i/>
-                                <w:color w:val="000000"/>
-                                <w:sz w:val="18"/>
-                              </w:rPr>
-                              <w:t xml:space="preserve">Gebru, Morgenstern, Vecchione, Vaughan, </w:t>
-                            </w:r>
-                            <w:r>
-                              <w:rPr>
-                                <w:rFonts w:ascii="Book Antiqua" w:eastAsia="Book Antiqua" w:hAnsi="Book Antiqua" w:cs="Book Antiqua"/>
-                                <w:b/>
-                                <w:i/>
-                                <w:color w:val="000000"/>
-                                <w:sz w:val="18"/>
-                              </w:rPr>
-                              <w:br/>
-                              <w:t>Wallach, Daumeé, and Crawford. (2018). Datasheets for Datasets</w:t>
+                              <w:t xml:space="preserve"> pick a good name for dataset</w:t>
                             </w:r>
                             <w:r>
                               <w:rPr>
@@ -182,7 +1386,7 @@
           </mc:Choice>
           <mc:Fallback>
             <w:pict>
-              <v:rect w14:anchorId="59E6C43E" id="Rechthoek 10" o:spid="_x0000_s1026" style="width:521.45pt;height:118.35pt;visibility:visible;mso-wrap-style:square;mso-left-percent:-10001;mso-top-percent:-10001;mso-position-horizontal:absolute;mso-position-horizontal-relative:char;mso-position-vertical:absolute;mso-position-vertical-relative:line;mso-left-percent:-10001;mso-top-percent:-10001;v-text-anchor:top" o:gfxdata="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" stroked="f">
+              <v:rect w14:anchorId="59E6C43E" id="Rechthoek 10" o:spid="_x0000_s1029" style="width:521.45pt;height:109.55pt;visibility:visible;mso-wrap-style:square;mso-left-percent:-10001;mso-top-percent:-10001;mso-position-horizontal:absolute;mso-position-horizontal-relative:char;mso-position-vertical:absolute;mso-position-vertical-relative:line;mso-left-percent:-10001;mso-top-percent:-10001;v-text-anchor:top" o:gfxdata="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" stroked="f">
                 <v:textbox inset="16mm,0,16mm,0">
                   <w:txbxContent>
                     <w:p>
@@ -195,68 +1399,37 @@
                         <w:rPr>
                           <w:rFonts w:ascii="Book Antiqua" w:eastAsia="Book Antiqua" w:hAnsi="Book Antiqua" w:cs="Book Antiqua"/>
                           <w:b/>
-                          <w:color w:val="FF0000"/>
                           <w:sz w:val="40"/>
                         </w:rPr>
-                        <w:t>Datasheets for Dataset</w:t>
+                        <w:t>Steam</w:t>
+                      </w:r>
+                      <w:r>
+                        <w:rPr>
+                          <w:rFonts w:ascii="Book Antiqua" w:eastAsia="Book Antiqua" w:hAnsi="Book Antiqua" w:cs="Book Antiqua"/>
+                          <w:b/>
+                          <w:sz w:val="40"/>
+                        </w:rPr>
+                        <w:t xml:space="preserve"> API datasets </w:t>
                       </w:r>
                       <w:r>
                         <w:rPr>
                           <w:rFonts w:ascii="Book Antiqua" w:eastAsia="Book Antiqua" w:hAnsi="Book Antiqua" w:cs="Book Antiqua"/>
                           <w:b/>
                           <w:color w:val="FF0000"/>
-                          <w:sz w:val="40"/>
+                          <w:sz w:val="30"/>
+                          <w:szCs w:val="30"/>
                         </w:rPr>
-                        <w:t>s -&gt; pick a good name for dataset</w:t>
+                        <w:t>&lt;-</w:t>
                       </w:r>
                       <w:r>
                         <w:rPr>
                           <w:rFonts w:ascii="Book Antiqua" w:eastAsia="Book Antiqua" w:hAnsi="Book Antiqua" w:cs="Book Antiqua"/>
                           <w:b/>
-                          <w:color w:val="000000"/>
-                          <w:sz w:val="40"/>
+                          <w:color w:val="FF0000"/>
+                          <w:sz w:val="30"/>
+                          <w:szCs w:val="30"/>
                         </w:rPr>
-                        <w:br/>
-                      </w:r>
-                      <w:r>
-                        <w:rPr>
-                          <w:rFonts w:ascii="Book Antiqua" w:eastAsia="Book Antiqua" w:hAnsi="Book Antiqua" w:cs="Book Antiqua"/>
-                          <w:b/>
-                          <w:i/>
-                          <w:color w:val="000000"/>
-                          <w:sz w:val="18"/>
-                        </w:rPr>
-                        <w:t>Adapted from:</w:t>
-                      </w:r>
-                      <w:r>
-                        <w:rPr>
-                          <w:rFonts w:ascii="Book Antiqua" w:eastAsia="Book Antiqua" w:hAnsi="Book Antiqua" w:cs="Book Antiqua"/>
-                          <w:b/>
-                          <w:color w:val="000000"/>
-                          <w:sz w:val="18"/>
-                        </w:rPr>
-                        <w:t xml:space="preserve"> </w:t>
-                      </w:r>
-                      <w:r>
-                        <w:rPr>
-                          <w:rFonts w:ascii="Book Antiqua" w:eastAsia="Book Antiqua" w:hAnsi="Book Antiqua" w:cs="Book Antiqua"/>
-                          <w:b/>
-                          <w:i/>
-                          <w:color w:val="000000"/>
-                          <w:sz w:val="18"/>
-                        </w:rPr>
-                        <w:t xml:space="preserve">Gebru, Morgenstern, Vecchione, Vaughan, </w:t>
-                      </w:r>
-                      <w:r>
-                        <w:rPr>
-                          <w:rFonts w:ascii="Book Antiqua" w:eastAsia="Book Antiqua" w:hAnsi="Book Antiqua" w:cs="Book Antiqua"/>
-                          <w:b/>
-                          <w:i/>
-                          <w:color w:val="000000"/>
-                          <w:sz w:val="18"/>
-                        </w:rPr>
-                        <w:br/>
-                        <w:t>Wallach, Daumeé, and Crawford. (2018). Datasheets for Datasets</w:t>
+                        <w:t xml:space="preserve"> pick a good name for dataset</w:t>
                       </w:r>
                       <w:r>
                         <w:rPr>
@@ -299,21 +1472,23 @@
         </mc:AlternateContent>
       </w:r>
       <w:r>
+        <w:rPr>
+          <w:rStyle w:val="Heading1Char"/>
+        </w:rPr>
         <w:t>1.</w:t>
       </w:r>
       <w:r>
+        <w:rPr>
+          <w:rStyle w:val="Heading1Char"/>
+        </w:rPr>
         <w:tab/>
       </w:r>
       <w:r>
+        <w:rPr>
+          <w:rStyle w:val="Heading1Char"/>
+        </w:rPr>
         <w:tab/>
         <w:t>Motivation</w:t>
-      </w:r>
-      <w:r>
-        <w:rPr>
-          <w:color w:val="FFFFFF"/>
-          <w:vertAlign w:val="superscript"/>
-        </w:rPr>
-        <w:footnoteReference w:id="1"/>
       </w:r>
     </w:p>
     <w:p>
@@ -371,7 +1546,7 @@
         <w:spacing w:after="160" w:line="276" w:lineRule="auto"/>
         <w:jc w:val="both"/>
         <w:rPr>
-          <w:rFonts w:ascii="Times New Roman" w:eastAsia="Times New Roman" w:hAnsi="Times New Roman" w:cs="Times New Roman"/>
+          <w:rFonts w:ascii="Book Antiqua" w:eastAsia="Times New Roman" w:hAnsi="Book Antiqua" w:cs="Times New Roman"/>
           <w:sz w:val="20"/>
           <w:szCs w:val="20"/>
         </w:rPr>
@@ -382,14 +1557,14 @@
         <w:spacing w:after="160" w:line="276" w:lineRule="auto"/>
         <w:jc w:val="both"/>
         <w:rPr>
-          <w:rFonts w:ascii="Times New Roman" w:eastAsia="Times New Roman" w:hAnsi="Times New Roman" w:cs="Times New Roman"/>
-          <w:sz w:val="20"/>
-          <w:szCs w:val="20"/>
-        </w:rPr>
-      </w:pPr>
-      <w:r>
-        <w:rPr>
-          <w:rFonts w:ascii="Times New Roman" w:eastAsia="Times New Roman" w:hAnsi="Times New Roman" w:cs="Times New Roman"/>
+          <w:rFonts w:ascii="Book Antiqua" w:eastAsia="Times New Roman" w:hAnsi="Book Antiqua" w:cs="Times New Roman"/>
+          <w:sz w:val="20"/>
+          <w:szCs w:val="20"/>
+        </w:rPr>
+      </w:pPr>
+      <w:r>
+        <w:rPr>
+          <w:rFonts w:ascii="Book Antiqua" w:eastAsia="Times New Roman" w:hAnsi="Book Antiqua" w:cs="Times New Roman"/>
           <w:sz w:val="20"/>
           <w:szCs w:val="20"/>
         </w:rPr>
@@ -398,7 +1573,7 @@
       <w:proofErr w:type="spellStart"/>
       <w:r>
         <w:rPr>
-          <w:rFonts w:ascii="Times New Roman" w:eastAsia="Times New Roman" w:hAnsi="Times New Roman" w:cs="Times New Roman"/>
+          <w:rFonts w:ascii="Book Antiqua" w:eastAsia="Times New Roman" w:hAnsi="Book Antiqua" w:cs="Times New Roman"/>
           <w:sz w:val="20"/>
           <w:szCs w:val="20"/>
         </w:rPr>
@@ -407,7 +1582,7 @@
       <w:proofErr w:type="spellEnd"/>
       <w:r>
         <w:rPr>
-          <w:rFonts w:ascii="Times New Roman" w:eastAsia="Times New Roman" w:hAnsi="Times New Roman" w:cs="Times New Roman"/>
+          <w:rFonts w:ascii="Book Antiqua" w:eastAsia="Times New Roman" w:hAnsi="Book Antiqua" w:cs="Times New Roman"/>
           <w:sz w:val="20"/>
           <w:szCs w:val="20"/>
         </w:rPr>
@@ -416,7 +1591,7 @@
       <w:proofErr w:type="spellStart"/>
       <w:r>
         <w:rPr>
-          <w:rFonts w:ascii="Times New Roman" w:eastAsia="Times New Roman" w:hAnsi="Times New Roman" w:cs="Times New Roman"/>
+          <w:rFonts w:ascii="Book Antiqua" w:eastAsia="Times New Roman" w:hAnsi="Book Antiqua" w:cs="Times New Roman"/>
           <w:sz w:val="20"/>
           <w:szCs w:val="20"/>
         </w:rPr>
@@ -425,7 +1600,7 @@
       <w:proofErr w:type="spellEnd"/>
       <w:r>
         <w:rPr>
-          <w:rFonts w:ascii="Times New Roman" w:eastAsia="Times New Roman" w:hAnsi="Times New Roman" w:cs="Times New Roman"/>
+          <w:rFonts w:ascii="Book Antiqua" w:eastAsia="Times New Roman" w:hAnsi="Book Antiqua" w:cs="Times New Roman"/>
           <w:sz w:val="20"/>
           <w:szCs w:val="20"/>
         </w:rPr>
@@ -434,7 +1609,7 @@
       <w:proofErr w:type="spellStart"/>
       <w:r>
         <w:rPr>
-          <w:rFonts w:ascii="Times New Roman" w:eastAsia="Times New Roman" w:hAnsi="Times New Roman" w:cs="Times New Roman"/>
+          <w:rFonts w:ascii="Book Antiqua" w:eastAsia="Times New Roman" w:hAnsi="Book Antiqua" w:cs="Times New Roman"/>
           <w:sz w:val="20"/>
           <w:szCs w:val="20"/>
         </w:rPr>
@@ -443,7 +1618,7 @@
       <w:proofErr w:type="spellEnd"/>
       <w:r>
         <w:rPr>
-          <w:rFonts w:ascii="Times New Roman" w:eastAsia="Times New Roman" w:hAnsi="Times New Roman" w:cs="Times New Roman"/>
+          <w:rFonts w:ascii="Book Antiqua" w:eastAsia="Times New Roman" w:hAnsi="Book Antiqua" w:cs="Times New Roman"/>
           <w:sz w:val="20"/>
           <w:szCs w:val="20"/>
         </w:rPr>
@@ -455,14 +1630,14 @@
         <w:spacing w:after="160" w:line="276" w:lineRule="auto"/>
         <w:jc w:val="both"/>
         <w:rPr>
-          <w:rFonts w:ascii="Times New Roman" w:eastAsia="Times New Roman" w:hAnsi="Times New Roman" w:cs="Times New Roman"/>
-          <w:sz w:val="20"/>
-          <w:szCs w:val="20"/>
-        </w:rPr>
-      </w:pPr>
-      <w:r>
-        <w:rPr>
-          <w:rFonts w:ascii="Times New Roman" w:eastAsia="Times New Roman" w:hAnsi="Times New Roman" w:cs="Times New Roman"/>
+          <w:rFonts w:ascii="Book Antiqua" w:eastAsia="Times New Roman" w:hAnsi="Book Antiqua" w:cs="Times New Roman"/>
+          <w:sz w:val="20"/>
+          <w:szCs w:val="20"/>
+        </w:rPr>
+      </w:pPr>
+      <w:r>
+        <w:rPr>
+          <w:rFonts w:ascii="Book Antiqua" w:eastAsia="Times New Roman" w:hAnsi="Book Antiqua" w:cs="Times New Roman"/>
           <w:sz w:val="20"/>
           <w:szCs w:val="20"/>
         </w:rPr>
@@ -471,7 +1646,7 @@
       <w:proofErr w:type="spellStart"/>
       <w:r>
         <w:rPr>
-          <w:rFonts w:ascii="Times New Roman" w:eastAsia="Times New Roman" w:hAnsi="Times New Roman" w:cs="Times New Roman"/>
+          <w:rFonts w:ascii="Book Antiqua" w:eastAsia="Times New Roman" w:hAnsi="Book Antiqua" w:cs="Times New Roman"/>
           <w:sz w:val="20"/>
           <w:szCs w:val="20"/>
         </w:rPr>
@@ -480,7 +1655,7 @@
       <w:proofErr w:type="spellEnd"/>
       <w:r>
         <w:rPr>
-          <w:rFonts w:ascii="Times New Roman" w:eastAsia="Times New Roman" w:hAnsi="Times New Roman" w:cs="Times New Roman"/>
+          <w:rFonts w:ascii="Book Antiqua" w:eastAsia="Times New Roman" w:hAnsi="Book Antiqua" w:cs="Times New Roman"/>
           <w:sz w:val="20"/>
           <w:szCs w:val="20"/>
         </w:rPr>
@@ -489,7 +1664,7 @@
       <w:proofErr w:type="spellStart"/>
       <w:r>
         <w:rPr>
-          <w:rFonts w:ascii="Times New Roman" w:eastAsia="Times New Roman" w:hAnsi="Times New Roman" w:cs="Times New Roman"/>
+          <w:rFonts w:ascii="Book Antiqua" w:eastAsia="Times New Roman" w:hAnsi="Book Antiqua" w:cs="Times New Roman"/>
           <w:sz w:val="20"/>
           <w:szCs w:val="20"/>
         </w:rPr>
@@ -498,7 +1673,7 @@
       <w:proofErr w:type="spellEnd"/>
       <w:r>
         <w:rPr>
-          <w:rFonts w:ascii="Times New Roman" w:eastAsia="Times New Roman" w:hAnsi="Times New Roman" w:cs="Times New Roman"/>
+          <w:rFonts w:ascii="Book Antiqua" w:eastAsia="Times New Roman" w:hAnsi="Book Antiqua" w:cs="Times New Roman"/>
           <w:sz w:val="20"/>
           <w:szCs w:val="20"/>
         </w:rPr>
@@ -510,34 +1685,18 @@
         <w:spacing w:after="160" w:line="276" w:lineRule="auto"/>
         <w:jc w:val="both"/>
         <w:rPr>
-          <w:rFonts w:ascii="Times New Roman" w:eastAsia="Times New Roman" w:hAnsi="Times New Roman" w:cs="Times New Roman"/>
-          <w:sz w:val="20"/>
-          <w:szCs w:val="20"/>
-        </w:rPr>
-      </w:pPr>
-      <w:r>
-        <w:rPr>
-          <w:rFonts w:ascii="Times New Roman" w:eastAsia="Times New Roman" w:hAnsi="Times New Roman" w:cs="Times New Roman"/>
-          <w:sz w:val="20"/>
-          <w:szCs w:val="20"/>
-        </w:rPr>
-        <w:t xml:space="preserve">As a result of the scarce availability of video game industry data, available research is consequently influenced. Research observing how video games as media affects us mentally or </w:t>
-      </w:r>
-      <w:r>
-        <w:rPr>
-          <w:rFonts w:ascii="Times New Roman" w:eastAsia="Times New Roman" w:hAnsi="Times New Roman" w:cs="Times New Roman"/>
-          <w:sz w:val="20"/>
-          <w:szCs w:val="20"/>
-        </w:rPr>
-        <w:t xml:space="preserve">cognitively is far more prevalent and varied than statistical studies done within the industry. Furthermore, statistical studies performed within the industry may very well rarely use complete datasets (archival data) due to their scarcity, </w:t>
-      </w:r>
+          <w:rFonts w:ascii="Book Antiqua" w:eastAsia="Times New Roman" w:hAnsi="Book Antiqua" w:cs="Times New Roman"/>
+          <w:sz w:val="20"/>
+          <w:szCs w:val="20"/>
+        </w:rPr>
+      </w:pPr>
     </w:p>
     <w:p>
       <w:pPr>
         <w:spacing w:after="160" w:line="276" w:lineRule="auto"/>
         <w:jc w:val="both"/>
         <w:rPr>
-          <w:rFonts w:ascii="Times New Roman" w:eastAsia="Times New Roman" w:hAnsi="Times New Roman" w:cs="Times New Roman"/>
+          <w:rFonts w:ascii="Book Antiqua" w:eastAsia="Times New Roman" w:hAnsi="Book Antiqua" w:cs="Times New Roman"/>
           <w:sz w:val="20"/>
           <w:szCs w:val="20"/>
         </w:rPr>
@@ -548,7 +1707,7 @@
         <w:spacing w:after="160" w:line="276" w:lineRule="auto"/>
         <w:jc w:val="both"/>
         <w:rPr>
-          <w:rFonts w:ascii="Times New Roman" w:eastAsia="Times New Roman" w:hAnsi="Times New Roman" w:cs="Times New Roman"/>
+          <w:rFonts w:ascii="Book Antiqua" w:eastAsia="Times New Roman" w:hAnsi="Book Antiqua" w:cs="Times New Roman"/>
           <w:sz w:val="20"/>
           <w:szCs w:val="20"/>
         </w:rPr>
@@ -559,7 +1718,7 @@
         <w:spacing w:after="160" w:line="276" w:lineRule="auto"/>
         <w:jc w:val="both"/>
         <w:rPr>
-          <w:rFonts w:ascii="Times New Roman" w:eastAsia="Times New Roman" w:hAnsi="Times New Roman" w:cs="Times New Roman"/>
+          <w:rFonts w:ascii="Book Antiqua" w:eastAsia="Times New Roman" w:hAnsi="Book Antiqua" w:cs="Times New Roman"/>
           <w:sz w:val="20"/>
           <w:szCs w:val="20"/>
         </w:rPr>
@@ -570,7 +1729,7 @@
         <w:spacing w:after="160" w:line="276" w:lineRule="auto"/>
         <w:jc w:val="both"/>
         <w:rPr>
-          <w:rFonts w:ascii="Times New Roman" w:eastAsia="Times New Roman" w:hAnsi="Times New Roman" w:cs="Times New Roman"/>
+          <w:rFonts w:ascii="Book Antiqua" w:eastAsia="Times New Roman" w:hAnsi="Book Antiqua" w:cs="Times New Roman"/>
           <w:sz w:val="20"/>
           <w:szCs w:val="20"/>
         </w:rPr>
@@ -581,14 +1740,44 @@
         <w:spacing w:after="160" w:line="276" w:lineRule="auto"/>
         <w:jc w:val="both"/>
         <w:rPr>
-          <w:rFonts w:ascii="Times New Roman" w:eastAsia="Times New Roman" w:hAnsi="Times New Roman" w:cs="Times New Roman"/>
-          <w:sz w:val="20"/>
-          <w:szCs w:val="20"/>
-        </w:rPr>
-      </w:pPr>
-      <w:r>
-        <w:rPr>
-          <w:rFonts w:ascii="Times New Roman" w:eastAsia="Times New Roman" w:hAnsi="Times New Roman" w:cs="Times New Roman"/>
+          <w:rFonts w:ascii="Book Antiqua" w:eastAsia="Times New Roman" w:hAnsi="Book Antiqua" w:cs="Times New Roman"/>
+          <w:sz w:val="20"/>
+          <w:szCs w:val="20"/>
+        </w:rPr>
+      </w:pPr>
+    </w:p>
+    <w:p>
+      <w:pPr>
+        <w:spacing w:after="160" w:line="276" w:lineRule="auto"/>
+        <w:jc w:val="both"/>
+        <w:rPr>
+          <w:rFonts w:ascii="Book Antiqua" w:eastAsia="Times New Roman" w:hAnsi="Book Antiqua" w:cs="Times New Roman"/>
+          <w:sz w:val="20"/>
+          <w:szCs w:val="20"/>
+        </w:rPr>
+      </w:pPr>
+      <w:r>
+        <w:rPr>
+          <w:rFonts w:ascii="Book Antiqua" w:eastAsia="Times New Roman" w:hAnsi="Book Antiqua" w:cs="Times New Roman"/>
+          <w:sz w:val="20"/>
+          <w:szCs w:val="20"/>
+        </w:rPr>
+        <w:t xml:space="preserve">As a result of the scarce availability of video game industry data, available research is consequently influenced. Research observing how video games as media affects us mentally or cognitively is far more prevalent and varied than statistical studies done within the industry. Furthermore, statistical studies performed within the industry may very well rarely use complete datasets (archival data) due to their scarcity, </w:t>
+      </w:r>
+    </w:p>
+    <w:p>
+      <w:pPr>
+        <w:spacing w:after="160" w:line="276" w:lineRule="auto"/>
+        <w:jc w:val="both"/>
+        <w:rPr>
+          <w:rFonts w:ascii="Book Antiqua" w:eastAsia="Times New Roman" w:hAnsi="Book Antiqua" w:cs="Times New Roman"/>
+          <w:sz w:val="20"/>
+          <w:szCs w:val="20"/>
+        </w:rPr>
+      </w:pPr>
+      <w:r>
+        <w:rPr>
+          <w:rFonts w:ascii="Book Antiqua" w:eastAsia="Times New Roman" w:hAnsi="Book Antiqua" w:cs="Times New Roman"/>
           <w:sz w:val="20"/>
           <w:szCs w:val="20"/>
         </w:rPr>
@@ -600,30 +1789,22 @@
         <w:spacing w:after="160" w:line="276" w:lineRule="auto"/>
         <w:jc w:val="both"/>
         <w:rPr>
-          <w:rFonts w:ascii="Times New Roman" w:eastAsia="Times New Roman" w:hAnsi="Times New Roman" w:cs="Times New Roman"/>
-          <w:sz w:val="20"/>
-          <w:szCs w:val="20"/>
-        </w:rPr>
-      </w:pPr>
-      <w:r>
-        <w:rPr>
-          <w:rFonts w:ascii="Times New Roman" w:eastAsia="Times New Roman" w:hAnsi="Times New Roman" w:cs="Times New Roman"/>
-          <w:sz w:val="20"/>
-          <w:szCs w:val="20"/>
-        </w:rPr>
-        <w:t xml:space="preserve">To aid against the lack of available data on the video game industry, this team proposes the creation of a dataset through the use of Steam API. Steam API enables the collection of various data points pertaining to </w:t>
-      </w:r>
-      <w:r>
-        <w:rPr>
-          <w:rFonts w:ascii="Times New Roman" w:eastAsia="Times New Roman" w:hAnsi="Times New Roman" w:cs="Times New Roman"/>
-          <w:sz w:val="20"/>
-          <w:szCs w:val="20"/>
-        </w:rPr>
-        <w:t xml:space="preserve">users and video games available in its online retail store. This project specifically will focus on the collection of </w:t>
-      </w:r>
-      <w:r>
-        <w:rPr>
-          <w:rFonts w:ascii="Times New Roman" w:eastAsia="Times New Roman" w:hAnsi="Times New Roman" w:cs="Times New Roman"/>
+          <w:rFonts w:ascii="Book Antiqua" w:eastAsia="Times New Roman" w:hAnsi="Book Antiqua" w:cs="Times New Roman"/>
+          <w:sz w:val="20"/>
+          <w:szCs w:val="20"/>
+        </w:rPr>
+      </w:pPr>
+      <w:r>
+        <w:rPr>
+          <w:rFonts w:ascii="Book Antiqua" w:eastAsia="Times New Roman" w:hAnsi="Book Antiqua" w:cs="Times New Roman"/>
+          <w:sz w:val="20"/>
+          <w:szCs w:val="20"/>
+        </w:rPr>
+        <w:t xml:space="preserve">To aid against the lack of available data on the video game industry, this team proposes the creation of a dataset through the use of Steam API. Steam API enables the collection of various data points pertaining to users and video games available in its online retail store. This project specifically will focus on the collection of </w:t>
+      </w:r>
+      <w:r>
+        <w:rPr>
+          <w:rFonts w:ascii="Book Antiqua" w:eastAsia="Times New Roman" w:hAnsi="Book Antiqua" w:cs="Times New Roman"/>
           <w:sz w:val="20"/>
           <w:szCs w:val="20"/>
         </w:rPr>
@@ -631,7 +1812,7 @@
       </w:r>
       <w:r>
         <w:rPr>
-          <w:rFonts w:ascii="Times New Roman" w:eastAsia="Times New Roman" w:hAnsi="Times New Roman" w:cs="Times New Roman"/>
+          <w:rFonts w:ascii="Book Antiqua" w:eastAsia="Times New Roman" w:hAnsi="Book Antiqua" w:cs="Times New Roman"/>
           <w:sz w:val="20"/>
           <w:szCs w:val="20"/>
         </w:rPr>
@@ -639,7 +1820,7 @@
       </w:r>
       <w:r>
         <w:rPr>
-          <w:rFonts w:ascii="Times New Roman" w:eastAsia="Times New Roman" w:hAnsi="Times New Roman" w:cs="Times New Roman"/>
+          <w:rFonts w:ascii="Book Antiqua" w:eastAsia="Times New Roman" w:hAnsi="Book Antiqua" w:cs="Times New Roman"/>
           <w:sz w:val="20"/>
           <w:szCs w:val="20"/>
         </w:rPr>
@@ -647,7 +1828,7 @@
       </w:r>
       <w:r>
         <w:rPr>
-          <w:rFonts w:ascii="Times New Roman" w:eastAsia="Times New Roman" w:hAnsi="Times New Roman" w:cs="Times New Roman"/>
+          <w:rFonts w:ascii="Book Antiqua" w:eastAsia="Times New Roman" w:hAnsi="Book Antiqua" w:cs="Times New Roman"/>
           <w:sz w:val="20"/>
           <w:szCs w:val="20"/>
         </w:rPr>
@@ -655,7 +1836,7 @@
       </w:r>
       <w:r>
         <w:rPr>
-          <w:rFonts w:ascii="Times New Roman" w:eastAsia="Times New Roman" w:hAnsi="Times New Roman" w:cs="Times New Roman"/>
+          <w:rFonts w:ascii="Book Antiqua" w:eastAsia="Times New Roman" w:hAnsi="Book Antiqua" w:cs="Times New Roman"/>
           <w:sz w:val="20"/>
           <w:szCs w:val="20"/>
         </w:rPr>
@@ -663,7 +1844,7 @@
       </w:r>
       <w:r>
         <w:rPr>
-          <w:rFonts w:ascii="Times New Roman" w:eastAsia="Times New Roman" w:hAnsi="Times New Roman" w:cs="Times New Roman"/>
+          <w:rFonts w:ascii="Book Antiqua" w:eastAsia="Times New Roman" w:hAnsi="Book Antiqua" w:cs="Times New Roman"/>
           <w:sz w:val="20"/>
           <w:szCs w:val="20"/>
         </w:rPr>
@@ -675,14 +1856,14 @@
         <w:spacing w:after="160" w:line="276" w:lineRule="auto"/>
         <w:jc w:val="both"/>
         <w:rPr>
-          <w:rFonts w:ascii="Times New Roman" w:eastAsia="Times New Roman" w:hAnsi="Times New Roman" w:cs="Times New Roman"/>
-          <w:sz w:val="20"/>
-          <w:szCs w:val="20"/>
-        </w:rPr>
-      </w:pPr>
-      <w:r>
-        <w:rPr>
-          <w:rFonts w:ascii="Times New Roman" w:eastAsia="Times New Roman" w:hAnsi="Times New Roman" w:cs="Times New Roman"/>
+          <w:rFonts w:ascii="Book Antiqua" w:eastAsia="Times New Roman" w:hAnsi="Book Antiqua" w:cs="Times New Roman"/>
+          <w:sz w:val="20"/>
+          <w:szCs w:val="20"/>
+        </w:rPr>
+      </w:pPr>
+      <w:r>
+        <w:rPr>
+          <w:rFonts w:ascii="Book Antiqua" w:eastAsia="Times New Roman" w:hAnsi="Book Antiqua" w:cs="Times New Roman"/>
           <w:sz w:val="20"/>
           <w:szCs w:val="20"/>
         </w:rPr>
@@ -690,7 +1871,7 @@
       </w:r>
       <w:r>
         <w:rPr>
-          <w:rFonts w:ascii="Times New Roman" w:eastAsia="Times New Roman" w:hAnsi="Times New Roman" w:cs="Times New Roman"/>
+          <w:rFonts w:ascii="Book Antiqua" w:eastAsia="Times New Roman" w:hAnsi="Book Antiqua" w:cs="Times New Roman"/>
           <w:sz w:val="20"/>
           <w:szCs w:val="20"/>
         </w:rPr>
@@ -698,7 +1879,7 @@
       </w:r>
       <w:r>
         <w:rPr>
-          <w:rFonts w:ascii="Times New Roman" w:eastAsia="Times New Roman" w:hAnsi="Times New Roman" w:cs="Times New Roman"/>
+          <w:rFonts w:ascii="Book Antiqua" w:eastAsia="Times New Roman" w:hAnsi="Book Antiqua" w:cs="Times New Roman"/>
           <w:sz w:val="20"/>
           <w:szCs w:val="20"/>
         </w:rPr>
@@ -706,7 +1887,7 @@
       </w:r>
       <w:r>
         <w:rPr>
-          <w:rFonts w:ascii="Times New Roman" w:eastAsia="Times New Roman" w:hAnsi="Times New Roman" w:cs="Times New Roman"/>
+          <w:rFonts w:ascii="Book Antiqua" w:eastAsia="Times New Roman" w:hAnsi="Book Antiqua" w:cs="Times New Roman"/>
           <w:sz w:val="20"/>
           <w:szCs w:val="20"/>
         </w:rPr>
@@ -718,7 +1899,7 @@
         <w:spacing w:after="160" w:line="276" w:lineRule="auto"/>
         <w:jc w:val="both"/>
         <w:rPr>
-          <w:rFonts w:ascii="Times New Roman" w:eastAsia="Times New Roman" w:hAnsi="Times New Roman" w:cs="Times New Roman"/>
+          <w:rFonts w:ascii="Book Antiqua" w:eastAsia="Times New Roman" w:hAnsi="Book Antiqua" w:cs="Times New Roman"/>
           <w:color w:val="FF0000"/>
           <w:sz w:val="20"/>
           <w:szCs w:val="20"/>
@@ -726,11 +1907,12 @@
       </w:pPr>
       <w:r>
         <w:rPr>
-          <w:rFonts w:ascii="Times New Roman" w:eastAsia="Times New Roman" w:hAnsi="Times New Roman" w:cs="Times New Roman"/>
+          <w:rFonts w:ascii="Book Antiqua" w:eastAsia="Times New Roman" w:hAnsi="Book Antiqua" w:cs="Times New Roman"/>
           <w:color w:val="FF0000"/>
           <w:sz w:val="20"/>
           <w:szCs w:val="20"/>
         </w:rPr>
+        <w:lastRenderedPageBreak/>
         <w:t>Motivation for selected data source (5%) -&gt; why did we choose steam and not another website?</w:t>
       </w:r>
     </w:p>
@@ -814,16 +1996,7 @@
           <w:sz w:val="20"/>
           <w:szCs w:val="20"/>
         </w:rPr>
-        <w:t xml:space="preserve">The dataset is created by five students (team 8) of Tilburg University. It is created for the Online Data </w:t>
-      </w:r>
-      <w:r>
-        <w:rPr>
-          <w:rFonts w:ascii="Book Antiqua" w:eastAsia="Book Antiqua" w:hAnsi="Book Antiqua" w:cs="Book Antiqua"/>
-          <w:sz w:val="20"/>
-          <w:szCs w:val="20"/>
-        </w:rPr>
-        <w:lastRenderedPageBreak/>
-        <w:t xml:space="preserve">Collection and Management course of the master Marketing Analytics. The instructor for this course is Hannes Datta. </w:t>
+        <w:t xml:space="preserve">The dataset is created by five students (team 8) of Tilburg University. It is created for the Online Data Collection and Management course of the master Marketing Analytics. The instructor for this course is Hannes Datta. </w:t>
       </w:r>
     </w:p>
     <w:p>
@@ -1092,15 +2265,7 @@
           <w:sz w:val="20"/>
           <w:szCs w:val="20"/>
         </w:rPr>
-        <w:t xml:space="preserve">products: games, </w:t>
-      </w:r>
-      <w:r>
-        <w:rPr>
-          <w:rFonts w:ascii="Book Antiqua" w:eastAsia="Book Antiqua" w:hAnsi="Book Antiqua" w:cs="Book Antiqua"/>
-          <w:sz w:val="20"/>
-          <w:szCs w:val="20"/>
-        </w:rPr>
-        <w:t>movies, musi</w:t>
+        <w:t>products: games, movies, musi</w:t>
       </w:r>
       <w:r>
         <w:rPr>
@@ -1116,15 +2281,7 @@
           <w:sz w:val="20"/>
           <w:szCs w:val="20"/>
         </w:rPr>
-        <w:t xml:space="preserve">, tools, </w:t>
-      </w:r>
-      <w:r>
-        <w:rPr>
-          <w:rFonts w:ascii="Book Antiqua" w:eastAsia="Book Antiqua" w:hAnsi="Book Antiqua" w:cs="Book Antiqua"/>
-          <w:sz w:val="20"/>
-          <w:szCs w:val="20"/>
-        </w:rPr>
-        <w:t xml:space="preserve">downloadable content (DLC) and demos. </w:t>
+        <w:t xml:space="preserve">, tools, downloadable content (DLC) and demos. </w:t>
       </w:r>
       <w:r>
         <w:rPr>
@@ -1165,15 +2322,7 @@
           <w:sz w:val="20"/>
           <w:szCs w:val="20"/>
         </w:rPr>
-        <w:t xml:space="preserve"> </w:t>
-      </w:r>
-      <w:r>
-        <w:rPr>
-          <w:rFonts w:ascii="Book Antiqua" w:eastAsia="Book Antiqua" w:hAnsi="Book Antiqua" w:cs="Book Antiqua"/>
-          <w:sz w:val="20"/>
-          <w:szCs w:val="20"/>
-        </w:rPr>
-        <w:t xml:space="preserve">and demos </w:t>
+        <w:t xml:space="preserve"> and demos </w:t>
       </w:r>
       <w:r>
         <w:rPr>
@@ -1284,7 +2433,15 @@
           <w:sz w:val="20"/>
           <w:szCs w:val="20"/>
         </w:rPr>
-        <w:t>The dataset consists of around 138.000 instances on March 10 2022. New products are often added on the Steam website, so it is most likely that there will be more instances by now.</w:t>
+        <w:t xml:space="preserve">The dataset consists of around 138.000 instances on March 10 2022. New products are often added on the </w:t>
+      </w:r>
+      <w:r>
+        <w:rPr>
+          <w:rFonts w:ascii="Book Antiqua" w:eastAsia="Book Antiqua" w:hAnsi="Book Antiqua" w:cs="Book Antiqua"/>
+          <w:sz w:val="20"/>
+          <w:szCs w:val="20"/>
+        </w:rPr>
+        <w:t>Steam website, so it is most likely that there will be more instances by now.</w:t>
       </w:r>
     </w:p>
     <w:p>
@@ -2274,15 +3431,7 @@
           <w:sz w:val="20"/>
           <w:szCs w:val="20"/>
         </w:rPr>
-        <w:t xml:space="preserve"> object</w:t>
-      </w:r>
-      <w:r>
-        <w:rPr>
-          <w:rFonts w:ascii="Book Antiqua" w:eastAsia="Book Antiqua" w:hAnsi="Book Antiqua" w:cs="Book Antiqua"/>
-          <w:sz w:val="20"/>
-          <w:szCs w:val="20"/>
-        </w:rPr>
-        <w:t xml:space="preserve">. Failure results in no </w:t>
+        <w:t xml:space="preserve"> object. Failure results in no </w:t>
       </w:r>
       <w:r>
         <w:rPr>
@@ -2461,6 +3610,91 @@
           <w:szCs w:val="20"/>
         </w:rPr>
       </w:pPr>
+      <w:r>
+        <w:rPr>
+          <w:rFonts w:ascii="Book Antiqua" w:eastAsia="Book Antiqua" w:hAnsi="Book Antiqua" w:cs="Book Antiqua"/>
+          <w:sz w:val="20"/>
+          <w:szCs w:val="20"/>
+        </w:rPr>
+        <w:lastRenderedPageBreak/>
+        <w:t xml:space="preserve">Some of the variables in the raw dataset are nested. </w:t>
+      </w:r>
+      <w:r>
+        <w:rPr>
+          <w:rFonts w:ascii="Book Antiqua" w:eastAsia="Book Antiqua" w:hAnsi="Book Antiqua" w:cs="Book Antiqua"/>
+          <w:sz w:val="20"/>
+          <w:szCs w:val="20"/>
+        </w:rPr>
+        <w:t>We made separate datasets for those variables</w:t>
+      </w:r>
+      <w:r>
+        <w:rPr>
+          <w:rFonts w:ascii="Book Antiqua" w:eastAsia="Book Antiqua" w:hAnsi="Book Antiqua" w:cs="Book Antiqua"/>
+          <w:sz w:val="20"/>
+          <w:szCs w:val="20"/>
+        </w:rPr>
+        <w:t xml:space="preserve"> (“</w:t>
+      </w:r>
+      <w:proofErr w:type="spellStart"/>
+      <w:r>
+        <w:rPr>
+          <w:rFonts w:ascii="Book Antiqua" w:eastAsia="Book Antiqua" w:hAnsi="Book Antiqua" w:cs="Book Antiqua"/>
+          <w:sz w:val="20"/>
+          <w:szCs w:val="20"/>
+        </w:rPr>
+        <w:t>package_groups</w:t>
+      </w:r>
+      <w:proofErr w:type="spellEnd"/>
+      <w:r>
+        <w:rPr>
+          <w:rFonts w:ascii="Book Antiqua" w:eastAsia="Book Antiqua" w:hAnsi="Book Antiqua" w:cs="Book Antiqua"/>
+          <w:sz w:val="20"/>
+          <w:szCs w:val="20"/>
+        </w:rPr>
+        <w:t>”, “categories”, “genres”, “movies” and “</w:t>
+      </w:r>
+      <w:proofErr w:type="spellStart"/>
+      <w:r>
+        <w:rPr>
+          <w:rFonts w:ascii="Book Antiqua" w:eastAsia="Book Antiqua" w:hAnsi="Book Antiqua" w:cs="Book Antiqua"/>
+          <w:sz w:val="20"/>
+          <w:szCs w:val="20"/>
+        </w:rPr>
+        <w:t>achievements.highlighted</w:t>
+      </w:r>
+      <w:proofErr w:type="spellEnd"/>
+      <w:r>
+        <w:rPr>
+          <w:rFonts w:ascii="Book Antiqua" w:eastAsia="Book Antiqua" w:hAnsi="Book Antiqua" w:cs="Book Antiqua"/>
+          <w:sz w:val="20"/>
+          <w:szCs w:val="20"/>
+        </w:rPr>
+        <w:t>”)</w:t>
+      </w:r>
+      <w:r>
+        <w:rPr>
+          <w:rFonts w:ascii="Book Antiqua" w:eastAsia="Book Antiqua" w:hAnsi="Book Antiqua" w:cs="Book Antiqua"/>
+          <w:sz w:val="20"/>
+          <w:szCs w:val="20"/>
+        </w:rPr>
+        <w:t xml:space="preserve">. Note: </w:t>
+      </w:r>
+      <w:r>
+        <w:rPr>
+          <w:rFonts w:ascii="Book Antiqua" w:eastAsia="Book Antiqua" w:hAnsi="Book Antiqua" w:cs="Book Antiqua"/>
+          <w:sz w:val="20"/>
+          <w:szCs w:val="20"/>
+        </w:rPr>
+        <w:t xml:space="preserve">sometimes within those datasets, there are </w:t>
+      </w:r>
+      <w:r>
+        <w:rPr>
+          <w:rFonts w:ascii="Book Antiqua" w:eastAsia="Book Antiqua" w:hAnsi="Book Antiqua" w:cs="Book Antiqua"/>
+          <w:sz w:val="20"/>
+          <w:szCs w:val="20"/>
+        </w:rPr>
+        <w:t>nested variables. Those variables are still nested in the datasets.</w:t>
+      </w:r>
     </w:p>
     <w:p>
       <w:pPr>
@@ -2493,151 +3727,6 @@
         <w:jc w:val="both"/>
         <w:rPr>
           <w:rFonts w:ascii="Book Antiqua" w:eastAsia="Book Antiqua" w:hAnsi="Book Antiqua" w:cs="Book Antiqua"/>
-          <w:sz w:val="20"/>
-          <w:szCs w:val="20"/>
-        </w:rPr>
-      </w:pPr>
-    </w:p>
-    <w:p>
-      <w:pPr>
-        <w:pBdr>
-          <w:top w:val="nil"/>
-          <w:left w:val="nil"/>
-          <w:bottom w:val="nil"/>
-          <w:right w:val="nil"/>
-          <w:between w:val="nil"/>
-        </w:pBdr>
-        <w:spacing w:before="40" w:line="276" w:lineRule="auto"/>
-        <w:jc w:val="both"/>
-        <w:rPr>
-          <w:rFonts w:ascii="Book Antiqua" w:eastAsia="Book Antiqua" w:hAnsi="Book Antiqua" w:cs="Book Antiqua"/>
-          <w:sz w:val="20"/>
-          <w:szCs w:val="20"/>
-        </w:rPr>
-      </w:pPr>
-    </w:p>
-    <w:p>
-      <w:pPr>
-        <w:pBdr>
-          <w:top w:val="nil"/>
-          <w:left w:val="nil"/>
-          <w:bottom w:val="nil"/>
-          <w:right w:val="nil"/>
-          <w:between w:val="nil"/>
-        </w:pBdr>
-        <w:spacing w:before="40" w:line="276" w:lineRule="auto"/>
-        <w:jc w:val="both"/>
-        <w:rPr>
-          <w:rFonts w:ascii="Book Antiqua" w:eastAsia="Book Antiqua" w:hAnsi="Book Antiqua" w:cs="Book Antiqua"/>
-          <w:sz w:val="20"/>
-          <w:szCs w:val="20"/>
-        </w:rPr>
-      </w:pPr>
-    </w:p>
-    <w:p>
-      <w:pPr>
-        <w:pBdr>
-          <w:top w:val="nil"/>
-          <w:left w:val="nil"/>
-          <w:bottom w:val="nil"/>
-          <w:right w:val="nil"/>
-          <w:between w:val="nil"/>
-        </w:pBdr>
-        <w:spacing w:before="40" w:line="276" w:lineRule="auto"/>
-        <w:jc w:val="both"/>
-        <w:rPr>
-          <w:rFonts w:ascii="Book Antiqua" w:eastAsia="Book Antiqua" w:hAnsi="Book Antiqua" w:cs="Book Antiqua"/>
-          <w:sz w:val="20"/>
-          <w:szCs w:val="20"/>
-        </w:rPr>
-      </w:pPr>
-    </w:p>
-    <w:p>
-      <w:pPr>
-        <w:pBdr>
-          <w:top w:val="nil"/>
-          <w:left w:val="nil"/>
-          <w:bottom w:val="nil"/>
-          <w:right w:val="nil"/>
-          <w:between w:val="nil"/>
-        </w:pBdr>
-        <w:spacing w:before="40" w:line="276" w:lineRule="auto"/>
-        <w:jc w:val="both"/>
-        <w:rPr>
-          <w:rFonts w:ascii="Book Antiqua" w:eastAsia="Book Antiqua" w:hAnsi="Book Antiqua" w:cs="Book Antiqua"/>
-          <w:sz w:val="20"/>
-          <w:szCs w:val="20"/>
-        </w:rPr>
-      </w:pPr>
-    </w:p>
-    <w:p>
-      <w:pPr>
-        <w:pBdr>
-          <w:top w:val="nil"/>
-          <w:left w:val="nil"/>
-          <w:bottom w:val="nil"/>
-          <w:right w:val="nil"/>
-          <w:between w:val="nil"/>
-        </w:pBdr>
-        <w:spacing w:before="40" w:line="276" w:lineRule="auto"/>
-        <w:jc w:val="both"/>
-        <w:rPr>
-          <w:rFonts w:ascii="Book Antiqua" w:eastAsia="Book Antiqua" w:hAnsi="Book Antiqua" w:cs="Book Antiqua"/>
-          <w:sz w:val="20"/>
-          <w:szCs w:val="20"/>
-        </w:rPr>
-      </w:pPr>
-    </w:p>
-    <w:p>
-      <w:pPr>
-        <w:pBdr>
-          <w:top w:val="nil"/>
-          <w:left w:val="nil"/>
-          <w:bottom w:val="nil"/>
-          <w:right w:val="nil"/>
-          <w:between w:val="nil"/>
-        </w:pBdr>
-        <w:spacing w:before="40" w:line="276" w:lineRule="auto"/>
-        <w:jc w:val="both"/>
-        <w:rPr>
-          <w:rFonts w:ascii="Book Antiqua" w:eastAsia="Book Antiqua" w:hAnsi="Book Antiqua" w:cs="Book Antiqua"/>
-          <w:sz w:val="20"/>
-          <w:szCs w:val="20"/>
-        </w:rPr>
-      </w:pPr>
-    </w:p>
-    <w:p>
-      <w:pPr>
-        <w:pBdr>
-          <w:top w:val="nil"/>
-          <w:left w:val="nil"/>
-          <w:bottom w:val="nil"/>
-          <w:right w:val="nil"/>
-          <w:between w:val="nil"/>
-        </w:pBdr>
-        <w:spacing w:before="40" w:line="276" w:lineRule="auto"/>
-        <w:jc w:val="both"/>
-        <w:rPr>
-          <w:rFonts w:ascii="Book Antiqua" w:eastAsia="Book Antiqua" w:hAnsi="Book Antiqua" w:cs="Book Antiqua"/>
-          <w:sz w:val="20"/>
-          <w:szCs w:val="20"/>
-        </w:rPr>
-      </w:pPr>
-    </w:p>
-    <w:p>
-      <w:pPr>
-        <w:pBdr>
-          <w:top w:val="nil"/>
-          <w:left w:val="nil"/>
-          <w:bottom w:val="nil"/>
-          <w:right w:val="nil"/>
-          <w:between w:val="nil"/>
-        </w:pBdr>
-        <w:spacing w:before="40" w:line="276" w:lineRule="auto"/>
-        <w:jc w:val="both"/>
-        <w:rPr>
-          <w:rFonts w:ascii="Book Antiqua" w:eastAsia="Book Antiqua" w:hAnsi="Book Antiqua" w:cs="Book Antiqua"/>
-          <w:color w:val="FF0000"/>
           <w:sz w:val="20"/>
           <w:szCs w:val="20"/>
         </w:rPr>
@@ -2889,10 +3978,13 @@
           <w:p>
             <w:pPr>
               <w:pStyle w:val="NormalWeb"/>
-            </w:pPr>
-            <w:r>
-              <w:rPr>
-                <w:rFonts w:ascii="BookAntiqua" w:hAnsi="BookAntiqua"/>
+              <w:rPr>
+                <w:rFonts w:ascii="Book Antiqua" w:hAnsi="Book Antiqua"/>
+              </w:rPr>
+            </w:pPr>
+            <w:r>
+              <w:rPr>
+                <w:rFonts w:ascii="Book Antiqua" w:hAnsi="Book Antiqua"/>
                 <w:sz w:val="20"/>
                 <w:szCs w:val="20"/>
               </w:rPr>
@@ -2900,7 +3992,7 @@
             </w:r>
             <w:r>
               <w:rPr>
-                <w:rFonts w:ascii="BookAntiqua" w:hAnsi="BookAntiqua"/>
+                <w:rFonts w:ascii="Book Antiqua" w:hAnsi="Book Antiqua"/>
                 <w:sz w:val="20"/>
                 <w:szCs w:val="20"/>
               </w:rPr>
@@ -2968,10 +4060,13 @@
           <w:p>
             <w:pPr>
               <w:pStyle w:val="NormalWeb"/>
-            </w:pPr>
-            <w:r>
-              <w:rPr>
-                <w:rFonts w:ascii="BookAntiqua" w:hAnsi="BookAntiqua"/>
+              <w:rPr>
+                <w:rFonts w:ascii="Book Antiqua" w:hAnsi="Book Antiqua"/>
+              </w:rPr>
+            </w:pPr>
+            <w:r>
+              <w:rPr>
+                <w:rFonts w:ascii="Book Antiqua" w:hAnsi="Book Antiqua"/>
                 <w:sz w:val="20"/>
                 <w:szCs w:val="20"/>
               </w:rPr>
@@ -3056,14 +4151,14 @@
             <w:pPr>
               <w:pStyle w:val="NormalWeb"/>
               <w:rPr>
-                <w:rFonts w:ascii="BookAntiqua" w:hAnsi="BookAntiqua"/>
-                <w:sz w:val="20"/>
-                <w:szCs w:val="20"/>
-              </w:rPr>
-            </w:pPr>
-            <w:r>
-              <w:rPr>
-                <w:rFonts w:ascii="BookAntiqua" w:hAnsi="BookAntiqua"/>
+                <w:rFonts w:ascii="Book Antiqua" w:hAnsi="Book Antiqua"/>
+                <w:sz w:val="20"/>
+                <w:szCs w:val="20"/>
+              </w:rPr>
+            </w:pPr>
+            <w:r>
+              <w:rPr>
+                <w:rFonts w:ascii="Book Antiqua" w:hAnsi="Book Antiqua"/>
                 <w:sz w:val="20"/>
                 <w:szCs w:val="20"/>
               </w:rPr>
@@ -3131,11 +4226,14 @@
           <w:p>
             <w:pPr>
               <w:pStyle w:val="NormalWeb"/>
+              <w:rPr>
+                <w:rFonts w:ascii="Book Antiqua" w:hAnsi="Book Antiqua"/>
+              </w:rPr>
             </w:pPr>
             <w:proofErr w:type="spellStart"/>
             <w:r>
               <w:rPr>
-                <w:rFonts w:ascii="BookAntiqua" w:hAnsi="BookAntiqua"/>
+                <w:rFonts w:ascii="Book Antiqua" w:hAnsi="Book Antiqua"/>
                 <w:sz w:val="20"/>
                 <w:szCs w:val="20"/>
               </w:rPr>
@@ -3213,10 +4311,13 @@
           <w:p>
             <w:pPr>
               <w:pStyle w:val="NormalWeb"/>
-            </w:pPr>
-            <w:r>
-              <w:rPr>
-                <w:rFonts w:ascii="BookAntiqua" w:hAnsi="BookAntiqua"/>
+              <w:rPr>
+                <w:rFonts w:ascii="Book Antiqua" w:hAnsi="Book Antiqua"/>
+              </w:rPr>
+            </w:pPr>
+            <w:r>
+              <w:rPr>
+                <w:rFonts w:ascii="Book Antiqua" w:hAnsi="Book Antiqua"/>
                 <w:sz w:val="20"/>
                 <w:szCs w:val="20"/>
               </w:rPr>
@@ -3224,7 +4325,7 @@
             </w:r>
             <w:r>
               <w:rPr>
-                <w:rFonts w:ascii="BookAntiqua" w:hAnsi="BookAntiqua"/>
+                <w:rFonts w:ascii="Book Antiqua" w:hAnsi="Book Antiqua"/>
                 <w:sz w:val="20"/>
                 <w:szCs w:val="20"/>
               </w:rPr>
@@ -3293,14 +4394,14 @@
             <w:pPr>
               <w:pStyle w:val="NormalWeb"/>
               <w:rPr>
-                <w:rFonts w:ascii="BookAntiqua" w:hAnsi="BookAntiqua"/>
-                <w:sz w:val="20"/>
-                <w:szCs w:val="20"/>
-              </w:rPr>
-            </w:pPr>
-            <w:r>
-              <w:rPr>
-                <w:rFonts w:ascii="BookAntiqua" w:hAnsi="BookAntiqua"/>
+                <w:rFonts w:ascii="Book Antiqua" w:hAnsi="Book Antiqua"/>
+                <w:sz w:val="20"/>
+                <w:szCs w:val="20"/>
+              </w:rPr>
+            </w:pPr>
+            <w:r>
+              <w:rPr>
+                <w:rFonts w:ascii="Book Antiqua" w:hAnsi="Book Antiqua"/>
                 <w:sz w:val="20"/>
                 <w:szCs w:val="20"/>
               </w:rPr>
@@ -3369,14 +4470,14 @@
             <w:pPr>
               <w:pStyle w:val="NormalWeb"/>
               <w:rPr>
-                <w:rFonts w:ascii="BookAntiqua" w:hAnsi="BookAntiqua"/>
-                <w:sz w:val="20"/>
-                <w:szCs w:val="20"/>
-              </w:rPr>
-            </w:pPr>
-            <w:r>
-              <w:rPr>
-                <w:rFonts w:ascii="BookAntiqua" w:hAnsi="BookAntiqua"/>
+                <w:rFonts w:ascii="Book Antiqua" w:hAnsi="Book Antiqua"/>
+                <w:sz w:val="20"/>
+                <w:szCs w:val="20"/>
+              </w:rPr>
+            </w:pPr>
+            <w:r>
+              <w:rPr>
+                <w:rFonts w:ascii="Book Antiqua" w:hAnsi="Book Antiqua"/>
                 <w:sz w:val="20"/>
                 <w:szCs w:val="20"/>
               </w:rPr>
@@ -3438,14 +4539,14 @@
             <w:pPr>
               <w:pStyle w:val="NormalWeb"/>
               <w:rPr>
-                <w:rFonts w:ascii="BookAntiqua" w:hAnsi="BookAntiqua"/>
-                <w:sz w:val="20"/>
-                <w:szCs w:val="20"/>
-              </w:rPr>
-            </w:pPr>
-            <w:r>
-              <w:rPr>
-                <w:rFonts w:ascii="BookAntiqua" w:hAnsi="BookAntiqua"/>
+                <w:rFonts w:ascii="Book Antiqua" w:hAnsi="Book Antiqua"/>
+                <w:sz w:val="20"/>
+                <w:szCs w:val="20"/>
+              </w:rPr>
+            </w:pPr>
+            <w:r>
+              <w:rPr>
+                <w:rFonts w:ascii="Book Antiqua" w:hAnsi="Book Antiqua"/>
                 <w:sz w:val="20"/>
                 <w:szCs w:val="20"/>
               </w:rPr>
@@ -3514,14 +4615,14 @@
             <w:pPr>
               <w:pStyle w:val="NormalWeb"/>
               <w:rPr>
-                <w:rFonts w:ascii="BookAntiqua" w:hAnsi="BookAntiqua"/>
-                <w:sz w:val="20"/>
-                <w:szCs w:val="20"/>
-              </w:rPr>
-            </w:pPr>
-            <w:r>
-              <w:rPr>
-                <w:rFonts w:ascii="BookAntiqua" w:hAnsi="BookAntiqua"/>
+                <w:rFonts w:ascii="Book Antiqua" w:hAnsi="Book Antiqua"/>
+                <w:sz w:val="20"/>
+                <w:szCs w:val="20"/>
+              </w:rPr>
+            </w:pPr>
+            <w:r>
+              <w:rPr>
+                <w:rFonts w:ascii="Book Antiqua" w:hAnsi="Book Antiqua"/>
                 <w:sz w:val="20"/>
                 <w:szCs w:val="20"/>
               </w:rPr>
@@ -3618,14 +4719,14 @@
             <w:pPr>
               <w:pStyle w:val="NormalWeb"/>
               <w:rPr>
-                <w:rFonts w:ascii="BookAntiqua" w:hAnsi="BookAntiqua"/>
-                <w:sz w:val="20"/>
-                <w:szCs w:val="20"/>
-              </w:rPr>
-            </w:pPr>
-            <w:r>
-              <w:rPr>
-                <w:rFonts w:ascii="BookAntiqua" w:hAnsi="BookAntiqua"/>
+                <w:rFonts w:ascii="Book Antiqua" w:hAnsi="Book Antiqua"/>
+                <w:sz w:val="20"/>
+                <w:szCs w:val="20"/>
+              </w:rPr>
+            </w:pPr>
+            <w:r>
+              <w:rPr>
+                <w:rFonts w:ascii="Book Antiqua" w:hAnsi="Book Antiqua"/>
                 <w:sz w:val="20"/>
                 <w:szCs w:val="20"/>
               </w:rPr>
@@ -3687,14 +4788,14 @@
             <w:pPr>
               <w:pStyle w:val="NormalWeb"/>
               <w:rPr>
-                <w:rFonts w:ascii="BookAntiqua" w:hAnsi="BookAntiqua"/>
-                <w:sz w:val="20"/>
-                <w:szCs w:val="20"/>
-              </w:rPr>
-            </w:pPr>
-            <w:r>
-              <w:rPr>
-                <w:rFonts w:ascii="BookAntiqua" w:hAnsi="BookAntiqua"/>
+                <w:rFonts w:ascii="Book Antiqua" w:hAnsi="Book Antiqua"/>
+                <w:sz w:val="20"/>
+                <w:szCs w:val="20"/>
+              </w:rPr>
+            </w:pPr>
+            <w:r>
+              <w:rPr>
+                <w:rFonts w:ascii="Book Antiqua" w:hAnsi="Book Antiqua"/>
                 <w:color w:val="FF0000"/>
                 <w:sz w:val="20"/>
                 <w:szCs w:val="20"/>
@@ -3703,7 +4804,7 @@
             </w:r>
             <w:r>
               <w:rPr>
-                <w:rFonts w:ascii="BookAntiqua" w:hAnsi="BookAntiqua"/>
+                <w:rFonts w:ascii="Book Antiqua" w:hAnsi="Book Antiqua"/>
                 <w:color w:val="FF0000"/>
                 <w:sz w:val="20"/>
                 <w:szCs w:val="20"/>
@@ -3766,14 +4867,14 @@
             <w:pPr>
               <w:pStyle w:val="NormalWeb"/>
               <w:rPr>
-                <w:rFonts w:ascii="BookAntiqua" w:hAnsi="BookAntiqua"/>
-                <w:sz w:val="20"/>
-                <w:szCs w:val="20"/>
-              </w:rPr>
-            </w:pPr>
-            <w:r>
-              <w:rPr>
-                <w:rFonts w:ascii="BookAntiqua" w:hAnsi="BookAntiqua"/>
+                <w:rFonts w:ascii="Book Antiqua" w:hAnsi="Book Antiqua"/>
+                <w:sz w:val="20"/>
+                <w:szCs w:val="20"/>
+              </w:rPr>
+            </w:pPr>
+            <w:r>
+              <w:rPr>
+                <w:rFonts w:ascii="Book Antiqua" w:hAnsi="Book Antiqua"/>
                 <w:color w:val="FF0000"/>
                 <w:sz w:val="20"/>
                 <w:szCs w:val="20"/>
@@ -3782,7 +4883,7 @@
             </w:r>
             <w:r>
               <w:rPr>
-                <w:rFonts w:ascii="BookAntiqua" w:hAnsi="BookAntiqua"/>
+                <w:rFonts w:ascii="Book Antiqua" w:hAnsi="Book Antiqua"/>
                 <w:color w:val="FF0000"/>
                 <w:sz w:val="20"/>
                 <w:szCs w:val="20"/>
@@ -3843,14 +4944,14 @@
             <w:pPr>
               <w:pStyle w:val="NormalWeb"/>
               <w:rPr>
-                <w:rFonts w:ascii="BookAntiqua" w:hAnsi="BookAntiqua"/>
-                <w:sz w:val="20"/>
-                <w:szCs w:val="20"/>
-              </w:rPr>
-            </w:pPr>
-            <w:r>
-              <w:rPr>
-                <w:rFonts w:ascii="BookAntiqua" w:hAnsi="BookAntiqua"/>
+                <w:rFonts w:ascii="Book Antiqua" w:hAnsi="Book Antiqua"/>
+                <w:sz w:val="20"/>
+                <w:szCs w:val="20"/>
+              </w:rPr>
+            </w:pPr>
+            <w:r>
+              <w:rPr>
+                <w:rFonts w:ascii="Book Antiqua" w:hAnsi="Book Antiqua"/>
                 <w:sz w:val="20"/>
                 <w:szCs w:val="20"/>
               </w:rPr>
@@ -3923,10 +5024,13 @@
           <w:p>
             <w:pPr>
               <w:pStyle w:val="NormalWeb"/>
-            </w:pPr>
-            <w:r>
-              <w:rPr>
-                <w:rFonts w:ascii="BookAntiqua" w:hAnsi="BookAntiqua"/>
+              <w:rPr>
+                <w:rFonts w:ascii="Book Antiqua" w:hAnsi="Book Antiqua"/>
+              </w:rPr>
+            </w:pPr>
+            <w:r>
+              <w:rPr>
+                <w:rFonts w:ascii="Book Antiqua" w:hAnsi="Book Antiqua"/>
                 <w:sz w:val="20"/>
                 <w:szCs w:val="20"/>
               </w:rPr>
@@ -3937,7 +5041,7 @@
             <w:pPr>
               <w:pStyle w:val="NormalWeb"/>
               <w:rPr>
-                <w:rFonts w:ascii="BookAntiqua" w:hAnsi="BookAntiqua"/>
+                <w:rFonts w:ascii="Book Antiqua" w:hAnsi="Book Antiqua"/>
                 <w:color w:val="FF0000"/>
                 <w:sz w:val="20"/>
                 <w:szCs w:val="20"/>
@@ -4053,14 +5157,14 @@
             <w:pPr>
               <w:pStyle w:val="NormalWeb"/>
               <w:rPr>
-                <w:rFonts w:ascii="BookAntiqua" w:hAnsi="BookAntiqua"/>
-                <w:sz w:val="20"/>
-                <w:szCs w:val="20"/>
-              </w:rPr>
-            </w:pPr>
-            <w:r>
-              <w:rPr>
-                <w:rFonts w:ascii="BookAntiqua" w:hAnsi="BookAntiqua"/>
+                <w:rFonts w:ascii="Book Antiqua" w:hAnsi="Book Antiqua"/>
+                <w:sz w:val="20"/>
+                <w:szCs w:val="20"/>
+              </w:rPr>
+            </w:pPr>
+            <w:r>
+              <w:rPr>
+                <w:rFonts w:ascii="Book Antiqua" w:hAnsi="Book Antiqua"/>
                 <w:sz w:val="20"/>
                 <w:szCs w:val="20"/>
               </w:rPr>
@@ -4127,14 +5231,14 @@
             <w:pPr>
               <w:pStyle w:val="NormalWeb"/>
               <w:rPr>
-                <w:rFonts w:ascii="BookAntiqua" w:hAnsi="BookAntiqua"/>
-                <w:sz w:val="20"/>
-                <w:szCs w:val="20"/>
-              </w:rPr>
-            </w:pPr>
-            <w:r>
-              <w:rPr>
-                <w:rFonts w:ascii="BookAntiqua" w:hAnsi="BookAntiqua"/>
+                <w:rFonts w:ascii="Book Antiqua" w:hAnsi="Book Antiqua"/>
+                <w:sz w:val="20"/>
+                <w:szCs w:val="20"/>
+              </w:rPr>
+            </w:pPr>
+            <w:r>
+              <w:rPr>
+                <w:rFonts w:ascii="Book Antiqua" w:hAnsi="Book Antiqua"/>
                 <w:sz w:val="20"/>
                 <w:szCs w:val="20"/>
               </w:rPr>
@@ -4203,14 +5307,14 @@
             <w:pPr>
               <w:pStyle w:val="NormalWeb"/>
               <w:rPr>
-                <w:rFonts w:ascii="BookAntiqua" w:hAnsi="BookAntiqua"/>
-                <w:sz w:val="20"/>
-                <w:szCs w:val="20"/>
-              </w:rPr>
-            </w:pPr>
-            <w:r>
-              <w:rPr>
-                <w:rFonts w:ascii="BookAntiqua" w:hAnsi="BookAntiqua"/>
+                <w:rFonts w:ascii="Book Antiqua" w:hAnsi="Book Antiqua"/>
+                <w:sz w:val="20"/>
+                <w:szCs w:val="20"/>
+              </w:rPr>
+            </w:pPr>
+            <w:r>
+              <w:rPr>
+                <w:rFonts w:ascii="Book Antiqua" w:hAnsi="Book Antiqua"/>
                 <w:sz w:val="20"/>
                 <w:szCs w:val="20"/>
               </w:rPr>
@@ -4305,14 +5409,14 @@
             <w:pPr>
               <w:pStyle w:val="NormalWeb"/>
               <w:rPr>
-                <w:rFonts w:ascii="BookAntiqua" w:hAnsi="BookAntiqua"/>
-                <w:sz w:val="20"/>
-                <w:szCs w:val="20"/>
-              </w:rPr>
-            </w:pPr>
-            <w:r>
-              <w:rPr>
-                <w:rFonts w:ascii="BookAntiqua" w:hAnsi="BookAntiqua"/>
+                <w:rFonts w:ascii="Book Antiqua" w:hAnsi="Book Antiqua"/>
+                <w:sz w:val="20"/>
+                <w:szCs w:val="20"/>
+              </w:rPr>
+            </w:pPr>
+            <w:r>
+              <w:rPr>
+                <w:rFonts w:ascii="Book Antiqua" w:hAnsi="Book Antiqua"/>
                 <w:sz w:val="20"/>
                 <w:szCs w:val="20"/>
               </w:rPr>
@@ -4372,14 +5476,14 @@
             <w:pPr>
               <w:pStyle w:val="NormalWeb"/>
               <w:rPr>
-                <w:rFonts w:ascii="BookAntiqua" w:hAnsi="BookAntiqua"/>
-                <w:sz w:val="20"/>
-                <w:szCs w:val="20"/>
-              </w:rPr>
-            </w:pPr>
-            <w:r>
-              <w:rPr>
-                <w:rFonts w:ascii="BookAntiqua" w:hAnsi="BookAntiqua"/>
+                <w:rFonts w:ascii="Book Antiqua" w:hAnsi="Book Antiqua"/>
+                <w:sz w:val="20"/>
+                <w:szCs w:val="20"/>
+              </w:rPr>
+            </w:pPr>
+            <w:r>
+              <w:rPr>
+                <w:rFonts w:ascii="Book Antiqua" w:hAnsi="Book Antiqua"/>
                 <w:sz w:val="20"/>
                 <w:szCs w:val="20"/>
               </w:rPr>
@@ -4448,14 +5552,14 @@
             <w:pPr>
               <w:pStyle w:val="NormalWeb"/>
               <w:rPr>
-                <w:rFonts w:ascii="BookAntiqua" w:hAnsi="BookAntiqua"/>
-                <w:sz w:val="20"/>
-                <w:szCs w:val="20"/>
-              </w:rPr>
-            </w:pPr>
-            <w:r>
-              <w:rPr>
-                <w:rFonts w:ascii="BookAntiqua" w:hAnsi="BookAntiqua"/>
+                <w:rFonts w:ascii="Book Antiqua" w:hAnsi="Book Antiqua"/>
+                <w:sz w:val="20"/>
+                <w:szCs w:val="20"/>
+              </w:rPr>
+            </w:pPr>
+            <w:r>
+              <w:rPr>
+                <w:rFonts w:ascii="Book Antiqua" w:hAnsi="Book Antiqua"/>
                 <w:sz w:val="20"/>
                 <w:szCs w:val="20"/>
               </w:rPr>
@@ -4524,14 +5628,14 @@
             <w:pPr>
               <w:pStyle w:val="NormalWeb"/>
               <w:rPr>
-                <w:rFonts w:ascii="BookAntiqua" w:hAnsi="BookAntiqua"/>
-                <w:sz w:val="20"/>
-                <w:szCs w:val="20"/>
-              </w:rPr>
-            </w:pPr>
-            <w:r>
-              <w:rPr>
-                <w:rFonts w:ascii="BookAntiqua" w:hAnsi="BookAntiqua"/>
+                <w:rFonts w:ascii="Book Antiqua" w:hAnsi="Book Antiqua"/>
+                <w:sz w:val="20"/>
+                <w:szCs w:val="20"/>
+              </w:rPr>
+            </w:pPr>
+            <w:r>
+              <w:rPr>
+                <w:rFonts w:ascii="Book Antiqua" w:hAnsi="Book Antiqua"/>
                 <w:sz w:val="20"/>
                 <w:szCs w:val="20"/>
               </w:rPr>
@@ -4607,14 +5711,14 @@
             <w:pPr>
               <w:pStyle w:val="NormalWeb"/>
               <w:rPr>
-                <w:rFonts w:ascii="BookAntiqua" w:hAnsi="BookAntiqua"/>
-                <w:sz w:val="20"/>
-                <w:szCs w:val="20"/>
-              </w:rPr>
-            </w:pPr>
-            <w:r>
-              <w:rPr>
-                <w:rFonts w:ascii="BookAntiqua" w:hAnsi="BookAntiqua"/>
+                <w:rFonts w:ascii="Book Antiqua" w:hAnsi="Book Antiqua"/>
+                <w:sz w:val="20"/>
+                <w:szCs w:val="20"/>
+              </w:rPr>
+            </w:pPr>
+            <w:r>
+              <w:rPr>
+                <w:rFonts w:ascii="Book Antiqua" w:hAnsi="Book Antiqua"/>
                 <w:sz w:val="20"/>
                 <w:szCs w:val="20"/>
               </w:rPr>
@@ -4642,6 +5746,7 @@
                 <w:rFonts w:ascii="Book Antiqua" w:hAnsi="Book Antiqua" w:cs="Times New Roman"/>
                 <w:sz w:val="20"/>
               </w:rPr>
+              <w:lastRenderedPageBreak/>
               <w:t>price_overview.initial</w:t>
             </w:r>
             <w:proofErr w:type="spellEnd"/>
@@ -4683,14 +5788,14 @@
             <w:pPr>
               <w:pStyle w:val="NormalWeb"/>
               <w:rPr>
-                <w:rFonts w:ascii="BookAntiqua" w:hAnsi="BookAntiqua"/>
-                <w:sz w:val="20"/>
-                <w:szCs w:val="20"/>
-              </w:rPr>
-            </w:pPr>
-            <w:r>
-              <w:rPr>
-                <w:rFonts w:ascii="BookAntiqua" w:hAnsi="BookAntiqua"/>
+                <w:rFonts w:ascii="Book Antiqua" w:hAnsi="Book Antiqua"/>
+                <w:sz w:val="20"/>
+                <w:szCs w:val="20"/>
+              </w:rPr>
+            </w:pPr>
+            <w:r>
+              <w:rPr>
+                <w:rFonts w:ascii="Book Antiqua" w:hAnsi="Book Antiqua"/>
                 <w:sz w:val="20"/>
                 <w:szCs w:val="20"/>
               </w:rPr>
@@ -4759,14 +5864,14 @@
             <w:pPr>
               <w:pStyle w:val="NormalWeb"/>
               <w:rPr>
-                <w:rFonts w:ascii="BookAntiqua" w:hAnsi="BookAntiqua"/>
-                <w:sz w:val="20"/>
-                <w:szCs w:val="20"/>
-              </w:rPr>
-            </w:pPr>
-            <w:r>
-              <w:rPr>
-                <w:rFonts w:ascii="BookAntiqua" w:hAnsi="BookAntiqua"/>
+                <w:rFonts w:ascii="Book Antiqua" w:hAnsi="Book Antiqua"/>
+                <w:sz w:val="20"/>
+                <w:szCs w:val="20"/>
+              </w:rPr>
+            </w:pPr>
+            <w:r>
+              <w:rPr>
+                <w:rFonts w:ascii="Book Antiqua" w:hAnsi="Book Antiqua"/>
                 <w:sz w:val="20"/>
                 <w:szCs w:val="20"/>
               </w:rPr>
@@ -4842,14 +5947,14 @@
             <w:pPr>
               <w:pStyle w:val="NormalWeb"/>
               <w:rPr>
-                <w:rFonts w:ascii="BookAntiqua" w:hAnsi="BookAntiqua"/>
-                <w:sz w:val="20"/>
-                <w:szCs w:val="20"/>
-              </w:rPr>
-            </w:pPr>
-            <w:r>
-              <w:rPr>
-                <w:rFonts w:ascii="BookAntiqua" w:hAnsi="BookAntiqua"/>
+                <w:rFonts w:ascii="Book Antiqua" w:hAnsi="Book Antiqua"/>
+                <w:sz w:val="20"/>
+                <w:szCs w:val="20"/>
+              </w:rPr>
+            </w:pPr>
+            <w:r>
+              <w:rPr>
+                <w:rFonts w:ascii="Book Antiqua" w:hAnsi="Book Antiqua"/>
                 <w:sz w:val="20"/>
                 <w:szCs w:val="20"/>
               </w:rPr>
@@ -4877,7 +5982,6 @@
                 <w:rFonts w:ascii="Book Antiqua" w:hAnsi="Book Antiqua" w:cs="Times New Roman"/>
                 <w:sz w:val="20"/>
               </w:rPr>
-              <w:lastRenderedPageBreak/>
               <w:t>price_overview.initial_formatted</w:t>
             </w:r>
             <w:proofErr w:type="spellEnd"/>
@@ -4900,21 +6004,7 @@
                 <w:rFonts w:ascii="Book Antiqua" w:hAnsi="Book Antiqua" w:cs="Times New Roman"/>
                 <w:sz w:val="20"/>
               </w:rPr>
-              <w:t>The initial price in a certain format, for example 3,29</w:t>
-            </w:r>
-            <w:r>
-              <w:rPr>
-                <w:rFonts w:ascii="Book Antiqua" w:hAnsi="Book Antiqua" w:cs="Times New Roman"/>
-                <w:sz w:val="20"/>
-              </w:rPr>
-              <w:t>€</w:t>
-            </w:r>
-            <w:r>
-              <w:rPr>
-                <w:rFonts w:ascii="Book Antiqua" w:hAnsi="Book Antiqua" w:cs="Times New Roman"/>
-                <w:sz w:val="20"/>
-              </w:rPr>
-              <w:t>.</w:t>
+              <w:t>The initial price in a certain format, for example 3,29€.</w:t>
             </w:r>
           </w:p>
         </w:tc>
@@ -4926,14 +6016,14 @@
             <w:pPr>
               <w:pStyle w:val="NormalWeb"/>
               <w:rPr>
-                <w:rFonts w:ascii="BookAntiqua" w:hAnsi="BookAntiqua"/>
-                <w:sz w:val="20"/>
-                <w:szCs w:val="20"/>
-              </w:rPr>
-            </w:pPr>
-            <w:r>
-              <w:rPr>
-                <w:rFonts w:ascii="BookAntiqua" w:hAnsi="BookAntiqua"/>
+                <w:rFonts w:ascii="Book Antiqua" w:hAnsi="Book Antiqua"/>
+                <w:sz w:val="20"/>
+                <w:szCs w:val="20"/>
+              </w:rPr>
+            </w:pPr>
+            <w:r>
+              <w:rPr>
+                <w:rFonts w:ascii="Book Antiqua" w:hAnsi="Book Antiqua"/>
                 <w:sz w:val="20"/>
                 <w:szCs w:val="20"/>
               </w:rPr>
@@ -4995,14 +6085,14 @@
             <w:pPr>
               <w:pStyle w:val="NormalWeb"/>
               <w:rPr>
-                <w:rFonts w:ascii="BookAntiqua" w:hAnsi="BookAntiqua"/>
-                <w:sz w:val="20"/>
-                <w:szCs w:val="20"/>
-              </w:rPr>
-            </w:pPr>
-            <w:r>
-              <w:rPr>
-                <w:rFonts w:ascii="BookAntiqua" w:hAnsi="BookAntiqua"/>
+                <w:rFonts w:ascii="Book Antiqua" w:hAnsi="Book Antiqua"/>
+                <w:sz w:val="20"/>
+                <w:szCs w:val="20"/>
+              </w:rPr>
+            </w:pPr>
+            <w:r>
+              <w:rPr>
+                <w:rFonts w:ascii="Book Antiqua" w:hAnsi="Book Antiqua"/>
                 <w:sz w:val="20"/>
                 <w:szCs w:val="20"/>
               </w:rPr>
@@ -5064,7 +6154,7 @@
             <w:pPr>
               <w:pStyle w:val="NormalWeb"/>
               <w:rPr>
-                <w:rFonts w:ascii="BookAntiqua" w:hAnsi="BookAntiqua"/>
+                <w:rFonts w:ascii="Book Antiqua" w:hAnsi="Book Antiqua"/>
                 <w:sz w:val="20"/>
                 <w:szCs w:val="20"/>
               </w:rPr>
@@ -5072,7 +6162,7 @@
             <w:proofErr w:type="spellStart"/>
             <w:r>
               <w:rPr>
-                <w:rFonts w:ascii="BookAntiqua" w:hAnsi="BookAntiqua"/>
+                <w:rFonts w:ascii="Book Antiqua" w:hAnsi="Book Antiqua"/>
                 <w:sz w:val="20"/>
                 <w:szCs w:val="20"/>
               </w:rPr>
@@ -5133,7 +6223,7 @@
             <w:pPr>
               <w:pStyle w:val="NormalWeb"/>
               <w:rPr>
-                <w:rFonts w:ascii="BookAntiqua" w:hAnsi="BookAntiqua"/>
+                <w:rFonts w:ascii="Book Antiqua" w:hAnsi="Book Antiqua"/>
                 <w:sz w:val="20"/>
                 <w:szCs w:val="20"/>
               </w:rPr>
@@ -5141,7 +6231,7 @@
             <w:proofErr w:type="spellStart"/>
             <w:r>
               <w:rPr>
-                <w:rFonts w:ascii="BookAntiqua" w:hAnsi="BookAntiqua"/>
+                <w:rFonts w:ascii="Book Antiqua" w:hAnsi="Book Antiqua"/>
                 <w:sz w:val="20"/>
                 <w:szCs w:val="20"/>
               </w:rPr>
@@ -5220,7 +6310,7 @@
             <w:pPr>
               <w:pStyle w:val="NormalWeb"/>
               <w:rPr>
-                <w:rFonts w:ascii="BookAntiqua" w:hAnsi="BookAntiqua"/>
+                <w:rFonts w:ascii="Book Antiqua" w:hAnsi="Book Antiqua"/>
                 <w:sz w:val="20"/>
                 <w:szCs w:val="20"/>
               </w:rPr>
@@ -5228,7 +6318,7 @@
             <w:proofErr w:type="spellStart"/>
             <w:r>
               <w:rPr>
-                <w:rFonts w:ascii="BookAntiqua" w:hAnsi="BookAntiqua"/>
+                <w:rFonts w:ascii="Book Antiqua" w:hAnsi="Book Antiqua"/>
                 <w:sz w:val="20"/>
                 <w:szCs w:val="20"/>
               </w:rPr>
@@ -5298,7 +6388,7 @@
             <w:pPr>
               <w:pStyle w:val="NormalWeb"/>
               <w:rPr>
-                <w:rFonts w:ascii="BookAntiqua" w:hAnsi="BookAntiqua"/>
+                <w:rFonts w:ascii="Book Antiqua" w:hAnsi="Book Antiqua"/>
                 <w:sz w:val="20"/>
                 <w:szCs w:val="20"/>
               </w:rPr>
@@ -5306,7 +6396,7 @@
             <w:proofErr w:type="spellStart"/>
             <w:r>
               <w:rPr>
-                <w:rFonts w:ascii="BookAntiqua" w:hAnsi="BookAntiqua"/>
+                <w:rFonts w:ascii="Book Antiqua" w:hAnsi="Book Antiqua"/>
                 <w:sz w:val="20"/>
                 <w:szCs w:val="20"/>
               </w:rPr>
@@ -5376,14 +6466,14 @@
             <w:pPr>
               <w:pStyle w:val="NormalWeb"/>
               <w:rPr>
-                <w:rFonts w:ascii="BookAntiqua" w:hAnsi="BookAntiqua"/>
-                <w:sz w:val="20"/>
-                <w:szCs w:val="20"/>
-              </w:rPr>
-            </w:pPr>
-            <w:r>
-              <w:rPr>
-                <w:rFonts w:ascii="BookAntiqua" w:hAnsi="BookAntiqua"/>
+                <w:rFonts w:ascii="Book Antiqua" w:hAnsi="Book Antiqua"/>
+                <w:sz w:val="20"/>
+                <w:szCs w:val="20"/>
+              </w:rPr>
+            </w:pPr>
+            <w:r>
+              <w:rPr>
+                <w:rFonts w:ascii="Book Antiqua" w:hAnsi="Book Antiqua"/>
                 <w:sz w:val="20"/>
                 <w:szCs w:val="20"/>
               </w:rPr>
@@ -5450,14 +6540,14 @@
             <w:pPr>
               <w:pStyle w:val="NormalWeb"/>
               <w:rPr>
-                <w:rFonts w:ascii="BookAntiqua" w:hAnsi="BookAntiqua"/>
-                <w:sz w:val="20"/>
-                <w:szCs w:val="20"/>
-              </w:rPr>
-            </w:pPr>
-            <w:r>
-              <w:rPr>
-                <w:rFonts w:ascii="BookAntiqua" w:hAnsi="BookAntiqua"/>
+                <w:rFonts w:ascii="Book Antiqua" w:hAnsi="Book Antiqua"/>
+                <w:sz w:val="20"/>
+                <w:szCs w:val="20"/>
+              </w:rPr>
+            </w:pPr>
+            <w:r>
+              <w:rPr>
+                <w:rFonts w:ascii="Book Antiqua" w:hAnsi="Book Antiqua"/>
                 <w:sz w:val="20"/>
                 <w:szCs w:val="20"/>
               </w:rPr>
@@ -5540,14 +6630,14 @@
             <w:pPr>
               <w:pStyle w:val="NormalWeb"/>
               <w:rPr>
-                <w:rFonts w:ascii="BookAntiqua" w:hAnsi="BookAntiqua"/>
-                <w:sz w:val="20"/>
-                <w:szCs w:val="20"/>
-              </w:rPr>
-            </w:pPr>
-            <w:r>
-              <w:rPr>
-                <w:rFonts w:ascii="BookAntiqua" w:hAnsi="BookAntiqua"/>
+                <w:rFonts w:ascii="Book Antiqua" w:hAnsi="Book Antiqua"/>
+                <w:sz w:val="20"/>
+                <w:szCs w:val="20"/>
+              </w:rPr>
+            </w:pPr>
+            <w:r>
+              <w:rPr>
+                <w:rFonts w:ascii="Book Antiqua" w:hAnsi="Book Antiqua"/>
                 <w:sz w:val="20"/>
                 <w:szCs w:val="20"/>
               </w:rPr>
@@ -5609,14 +6699,14 @@
             <w:pPr>
               <w:pStyle w:val="NormalWeb"/>
               <w:rPr>
-                <w:rFonts w:ascii="BookAntiqua" w:hAnsi="BookAntiqua"/>
-                <w:sz w:val="20"/>
-                <w:szCs w:val="20"/>
-              </w:rPr>
-            </w:pPr>
-            <w:r>
-              <w:rPr>
-                <w:rFonts w:ascii="BookAntiqua" w:hAnsi="BookAntiqua"/>
+                <w:rFonts w:ascii="Book Antiqua" w:hAnsi="Book Antiqua"/>
+                <w:sz w:val="20"/>
+                <w:szCs w:val="20"/>
+              </w:rPr>
+            </w:pPr>
+            <w:r>
+              <w:rPr>
+                <w:rFonts w:ascii="Book Antiqua" w:hAnsi="Book Antiqua"/>
                 <w:sz w:val="20"/>
                 <w:szCs w:val="20"/>
               </w:rPr>
@@ -5685,14 +6775,14 @@
             <w:pPr>
               <w:pStyle w:val="NormalWeb"/>
               <w:rPr>
-                <w:rFonts w:ascii="BookAntiqua" w:hAnsi="BookAntiqua"/>
-                <w:sz w:val="20"/>
-                <w:szCs w:val="20"/>
-              </w:rPr>
-            </w:pPr>
-            <w:r>
-              <w:rPr>
-                <w:rFonts w:ascii="BookAntiqua" w:hAnsi="BookAntiqua"/>
+                <w:rFonts w:ascii="Book Antiqua" w:hAnsi="Book Antiqua"/>
+                <w:sz w:val="20"/>
+                <w:szCs w:val="20"/>
+              </w:rPr>
+            </w:pPr>
+            <w:r>
+              <w:rPr>
+                <w:rFonts w:ascii="Book Antiqua" w:hAnsi="Book Antiqua"/>
                 <w:sz w:val="20"/>
                 <w:szCs w:val="20"/>
               </w:rPr>
@@ -5754,14 +6844,14 @@
             <w:pPr>
               <w:pStyle w:val="NormalWeb"/>
               <w:rPr>
-                <w:rFonts w:ascii="BookAntiqua" w:hAnsi="BookAntiqua"/>
-                <w:sz w:val="20"/>
-                <w:szCs w:val="20"/>
-              </w:rPr>
-            </w:pPr>
-            <w:r>
-              <w:rPr>
-                <w:rFonts w:ascii="BookAntiqua" w:hAnsi="BookAntiqua"/>
+                <w:rFonts w:ascii="Book Antiqua" w:hAnsi="Book Antiqua"/>
+                <w:sz w:val="20"/>
+                <w:szCs w:val="20"/>
+              </w:rPr>
+            </w:pPr>
+            <w:r>
+              <w:rPr>
+                <w:rFonts w:ascii="Book Antiqua" w:hAnsi="Book Antiqua"/>
                 <w:sz w:val="20"/>
                 <w:szCs w:val="20"/>
               </w:rPr>
@@ -5823,14 +6913,14 @@
             <w:pPr>
               <w:pStyle w:val="NormalWeb"/>
               <w:rPr>
-                <w:rFonts w:ascii="BookAntiqua" w:hAnsi="BookAntiqua"/>
-                <w:sz w:val="20"/>
-                <w:szCs w:val="20"/>
-              </w:rPr>
-            </w:pPr>
-            <w:r>
-              <w:rPr>
-                <w:rFonts w:ascii="BookAntiqua" w:hAnsi="BookAntiqua"/>
+                <w:rFonts w:ascii="Book Antiqua" w:hAnsi="Book Antiqua"/>
+                <w:sz w:val="20"/>
+                <w:szCs w:val="20"/>
+              </w:rPr>
+            </w:pPr>
+            <w:r>
+              <w:rPr>
+                <w:rFonts w:ascii="Book Antiqua" w:hAnsi="Book Antiqua"/>
                 <w:color w:val="FF0000"/>
                 <w:sz w:val="20"/>
                 <w:szCs w:val="20"/>
@@ -5893,14 +6983,14 @@
             <w:pPr>
               <w:pStyle w:val="NormalWeb"/>
               <w:rPr>
-                <w:rFonts w:ascii="BookAntiqua" w:hAnsi="BookAntiqua"/>
-                <w:sz w:val="20"/>
-                <w:szCs w:val="20"/>
-              </w:rPr>
-            </w:pPr>
-            <w:r>
-              <w:rPr>
-                <w:rFonts w:ascii="BookAntiqua" w:hAnsi="BookAntiqua"/>
+                <w:rFonts w:ascii="Book Antiqua" w:hAnsi="Book Antiqua"/>
+                <w:sz w:val="20"/>
+                <w:szCs w:val="20"/>
+              </w:rPr>
+            </w:pPr>
+            <w:r>
+              <w:rPr>
+                <w:rFonts w:ascii="Book Antiqua" w:hAnsi="Book Antiqua"/>
                 <w:sz w:val="20"/>
                 <w:szCs w:val="20"/>
               </w:rPr>
@@ -5962,14 +7052,14 @@
             <w:pPr>
               <w:pStyle w:val="NormalWeb"/>
               <w:rPr>
-                <w:rFonts w:ascii="BookAntiqua" w:hAnsi="BookAntiqua"/>
-                <w:sz w:val="20"/>
-                <w:szCs w:val="20"/>
-              </w:rPr>
-            </w:pPr>
-            <w:r>
-              <w:rPr>
-                <w:rFonts w:ascii="BookAntiqua" w:hAnsi="BookAntiqua"/>
+                <w:rFonts w:ascii="Book Antiqua" w:hAnsi="Book Antiqua"/>
+                <w:sz w:val="20"/>
+                <w:szCs w:val="20"/>
+              </w:rPr>
+            </w:pPr>
+            <w:r>
+              <w:rPr>
+                <w:rFonts w:ascii="Book Antiqua" w:hAnsi="Book Antiqua"/>
                 <w:color w:val="FF0000"/>
                 <w:sz w:val="20"/>
                 <w:szCs w:val="20"/>
@@ -6032,14 +7122,14 @@
             <w:pPr>
               <w:pStyle w:val="NormalWeb"/>
               <w:rPr>
-                <w:rFonts w:ascii="BookAntiqua" w:hAnsi="BookAntiqua"/>
-                <w:sz w:val="20"/>
-                <w:szCs w:val="20"/>
-              </w:rPr>
-            </w:pPr>
-            <w:r>
-              <w:rPr>
-                <w:rFonts w:ascii="BookAntiqua" w:hAnsi="BookAntiqua"/>
+                <w:rFonts w:ascii="Book Antiqua" w:hAnsi="Book Antiqua"/>
+                <w:sz w:val="20"/>
+                <w:szCs w:val="20"/>
+              </w:rPr>
+            </w:pPr>
+            <w:r>
+              <w:rPr>
+                <w:rFonts w:ascii="Book Antiqua" w:hAnsi="Book Antiqua"/>
                 <w:sz w:val="20"/>
                 <w:szCs w:val="20"/>
               </w:rPr>
@@ -6101,14 +7191,14 @@
             <w:pPr>
               <w:pStyle w:val="NormalWeb"/>
               <w:rPr>
-                <w:rFonts w:ascii="BookAntiqua" w:hAnsi="BookAntiqua"/>
-                <w:sz w:val="20"/>
-                <w:szCs w:val="20"/>
-              </w:rPr>
-            </w:pPr>
-            <w:r>
-              <w:rPr>
-                <w:rFonts w:ascii="BookAntiqua" w:hAnsi="BookAntiqua"/>
+                <w:rFonts w:ascii="Book Antiqua" w:hAnsi="Book Antiqua"/>
+                <w:sz w:val="20"/>
+                <w:szCs w:val="20"/>
+              </w:rPr>
+            </w:pPr>
+            <w:r>
+              <w:rPr>
+                <w:rFonts w:ascii="Book Antiqua" w:hAnsi="Book Antiqua"/>
                 <w:sz w:val="20"/>
                 <w:szCs w:val="20"/>
               </w:rPr>
@@ -6170,14 +7260,14 @@
             <w:pPr>
               <w:pStyle w:val="NormalWeb"/>
               <w:rPr>
-                <w:rFonts w:ascii="BookAntiqua" w:hAnsi="BookAntiqua"/>
-                <w:sz w:val="20"/>
-                <w:szCs w:val="20"/>
-              </w:rPr>
-            </w:pPr>
-            <w:r>
-              <w:rPr>
-                <w:rFonts w:ascii="BookAntiqua" w:hAnsi="BookAntiqua"/>
+                <w:rFonts w:ascii="Book Antiqua" w:hAnsi="Book Antiqua"/>
+                <w:sz w:val="20"/>
+                <w:szCs w:val="20"/>
+              </w:rPr>
+            </w:pPr>
+            <w:r>
+              <w:rPr>
+                <w:rFonts w:ascii="Book Antiqua" w:hAnsi="Book Antiqua"/>
                 <w:sz w:val="20"/>
                 <w:szCs w:val="20"/>
               </w:rPr>
@@ -6239,14 +7329,14 @@
             <w:pPr>
               <w:pStyle w:val="NormalWeb"/>
               <w:rPr>
-                <w:rFonts w:ascii="BookAntiqua" w:hAnsi="BookAntiqua"/>
-                <w:sz w:val="20"/>
-                <w:szCs w:val="20"/>
-              </w:rPr>
-            </w:pPr>
-            <w:r>
-              <w:rPr>
-                <w:rFonts w:ascii="BookAntiqua" w:hAnsi="BookAntiqua"/>
+                <w:rFonts w:ascii="Book Antiqua" w:hAnsi="Book Antiqua"/>
+                <w:sz w:val="20"/>
+                <w:szCs w:val="20"/>
+              </w:rPr>
+            </w:pPr>
+            <w:r>
+              <w:rPr>
+                <w:rFonts w:ascii="Book Antiqua" w:hAnsi="Book Antiqua"/>
                 <w:sz w:val="20"/>
                 <w:szCs w:val="20"/>
               </w:rPr>
@@ -6308,14 +7398,14 @@
             <w:pPr>
               <w:pStyle w:val="NormalWeb"/>
               <w:rPr>
-                <w:rFonts w:ascii="BookAntiqua" w:hAnsi="BookAntiqua"/>
-                <w:sz w:val="20"/>
-                <w:szCs w:val="20"/>
-              </w:rPr>
-            </w:pPr>
-            <w:r>
-              <w:rPr>
-                <w:rFonts w:ascii="BookAntiqua" w:hAnsi="BookAntiqua"/>
+                <w:rFonts w:ascii="Book Antiqua" w:hAnsi="Book Antiqua"/>
+                <w:sz w:val="20"/>
+                <w:szCs w:val="20"/>
+              </w:rPr>
+            </w:pPr>
+            <w:r>
+              <w:rPr>
+                <w:rFonts w:ascii="Book Antiqua" w:hAnsi="Book Antiqua"/>
                 <w:sz w:val="20"/>
                 <w:szCs w:val="20"/>
               </w:rPr>
@@ -6385,7 +7475,7 @@
             <w:pPr>
               <w:pStyle w:val="NormalWeb"/>
               <w:rPr>
-                <w:rFonts w:ascii="BookAntiqua" w:hAnsi="BookAntiqua"/>
+                <w:rFonts w:ascii="Book Antiqua" w:hAnsi="Book Antiqua"/>
                 <w:sz w:val="20"/>
                 <w:szCs w:val="20"/>
               </w:rPr>
@@ -6429,6 +7519,13 @@
                 <w:sz w:val="20"/>
               </w:rPr>
             </w:pPr>
+            <w:r>
+              <w:rPr>
+                <w:rFonts w:ascii="Book Antiqua" w:hAnsi="Book Antiqua" w:cs="Times New Roman"/>
+                <w:sz w:val="20"/>
+              </w:rPr>
+              <w:t>Description of what kind of controller support is available.</w:t>
+            </w:r>
           </w:p>
         </w:tc>
         <w:tc>
@@ -6439,14 +7536,14 @@
             <w:pPr>
               <w:pStyle w:val="NormalWeb"/>
               <w:rPr>
-                <w:rFonts w:ascii="BookAntiqua" w:hAnsi="BookAntiqua"/>
-                <w:sz w:val="20"/>
-                <w:szCs w:val="20"/>
-              </w:rPr>
-            </w:pPr>
-            <w:r>
-              <w:rPr>
-                <w:rFonts w:ascii="BookAntiqua" w:hAnsi="BookAntiqua"/>
+                <w:rFonts w:ascii="Book Antiqua" w:hAnsi="Book Antiqua"/>
+                <w:sz w:val="20"/>
+                <w:szCs w:val="20"/>
+              </w:rPr>
+            </w:pPr>
+            <w:r>
+              <w:rPr>
+                <w:rFonts w:ascii="Book Antiqua" w:hAnsi="Book Antiqua"/>
                 <w:sz w:val="20"/>
                 <w:szCs w:val="20"/>
               </w:rPr>
@@ -6515,14 +7612,14 @@
             <w:pPr>
               <w:pStyle w:val="NormalWeb"/>
               <w:rPr>
-                <w:rFonts w:ascii="BookAntiqua" w:hAnsi="BookAntiqua"/>
-                <w:sz w:val="20"/>
-                <w:szCs w:val="20"/>
-              </w:rPr>
-            </w:pPr>
-            <w:r>
-              <w:rPr>
-                <w:rFonts w:ascii="BookAntiqua" w:hAnsi="BookAntiqua"/>
+                <w:rFonts w:ascii="Book Antiqua" w:hAnsi="Book Antiqua"/>
+                <w:sz w:val="20"/>
+                <w:szCs w:val="20"/>
+              </w:rPr>
+            </w:pPr>
+            <w:r>
+              <w:rPr>
+                <w:rFonts w:ascii="Book Antiqua" w:hAnsi="Book Antiqua"/>
                 <w:sz w:val="20"/>
                 <w:szCs w:val="20"/>
               </w:rPr>
@@ -6927,6 +8024,15 @@
                 <w:szCs w:val="20"/>
               </w:rPr>
             </w:pPr>
+            <w:r>
+              <w:rPr>
+                <w:rFonts w:ascii="Book Antiqua" w:eastAsia="Book Antiqua" w:hAnsi="Book Antiqua" w:cs="Book Antiqua"/>
+                <w:color w:val="FF0000"/>
+                <w:sz w:val="20"/>
+                <w:szCs w:val="20"/>
+              </w:rPr>
+              <w:t>Empty?</w:t>
+            </w:r>
           </w:p>
         </w:tc>
         <w:tc>
@@ -7071,6 +8177,15 @@
                 <w:szCs w:val="20"/>
               </w:rPr>
             </w:pPr>
+            <w:r>
+              <w:rPr>
+                <w:rFonts w:ascii="Book Antiqua" w:eastAsia="Book Antiqua" w:hAnsi="Book Antiqua" w:cs="Book Antiqua"/>
+                <w:color w:val="FF0000"/>
+                <w:sz w:val="20"/>
+                <w:szCs w:val="20"/>
+              </w:rPr>
+              <w:t>Empty?</w:t>
+            </w:r>
           </w:p>
         </w:tc>
         <w:tc>
@@ -7257,7 +8372,34 @@
                 <w:sz w:val="20"/>
                 <w:szCs w:val="20"/>
               </w:rPr>
-              <w:t>False means that the software is an one time purchase. True means it is a subscription.</w:t>
+              <w:t xml:space="preserve">False means that the software is an </w:t>
+            </w:r>
+            <w:proofErr w:type="spellStart"/>
+            <w:r>
+              <w:rPr>
+                <w:rFonts w:ascii="Book Antiqua" w:eastAsia="Book Antiqua" w:hAnsi="Book Antiqua" w:cs="Book Antiqua"/>
+                <w:sz w:val="20"/>
+                <w:szCs w:val="20"/>
+              </w:rPr>
+              <w:t>one time</w:t>
+            </w:r>
+            <w:proofErr w:type="spellEnd"/>
+            <w:r>
+              <w:rPr>
+                <w:rFonts w:ascii="Book Antiqua" w:eastAsia="Book Antiqua" w:hAnsi="Book Antiqua" w:cs="Book Antiqua"/>
+                <w:sz w:val="20"/>
+                <w:szCs w:val="20"/>
+              </w:rPr>
+              <w:t xml:space="preserve"> purchase. </w:t>
+            </w:r>
+            <w:r>
+              <w:rPr>
+                <w:rFonts w:ascii="Book Antiqua" w:eastAsia="Book Antiqua" w:hAnsi="Book Antiqua" w:cs="Book Antiqua"/>
+                <w:sz w:val="20"/>
+                <w:szCs w:val="20"/>
+              </w:rPr>
+              <w:lastRenderedPageBreak/>
+              <w:t>True means it is a subscription.</w:t>
             </w:r>
           </w:p>
         </w:tc>
@@ -7282,6 +8424,7 @@
                 <w:sz w:val="20"/>
                 <w:szCs w:val="20"/>
               </w:rPr>
+              <w:lastRenderedPageBreak/>
               <w:t>Bolean</w:t>
             </w:r>
             <w:proofErr w:type="spellEnd"/>
@@ -7299,15 +8442,15 @@
               <w:jc w:val="both"/>
               <w:rPr>
                 <w:rFonts w:ascii="Book Antiqua" w:eastAsia="Book Antiqua" w:hAnsi="Book Antiqua" w:cs="Book Antiqua"/>
-                <w:color w:val="FF0000"/>
-                <w:sz w:val="20"/>
-                <w:szCs w:val="20"/>
-              </w:rPr>
-            </w:pPr>
-            <w:r>
-              <w:rPr>
-                <w:rFonts w:ascii="Book Antiqua" w:eastAsia="Book Antiqua" w:hAnsi="Book Antiqua" w:cs="Book Antiqua"/>
-                <w:color w:val="FF0000"/>
+                <w:color w:val="000000" w:themeColor="text1"/>
+                <w:sz w:val="20"/>
+                <w:szCs w:val="20"/>
+              </w:rPr>
+            </w:pPr>
+            <w:r>
+              <w:rPr>
+                <w:rFonts w:ascii="Book Antiqua" w:eastAsia="Book Antiqua" w:hAnsi="Book Antiqua" w:cs="Book Antiqua"/>
+                <w:color w:val="000000" w:themeColor="text1"/>
                 <w:sz w:val="20"/>
                 <w:szCs w:val="20"/>
               </w:rPr>
@@ -7316,7 +8459,7 @@
             <w:r>
               <w:rPr>
                 <w:rFonts w:ascii="Book Antiqua" w:eastAsia="Book Antiqua" w:hAnsi="Book Antiqua" w:cs="Book Antiqua"/>
-                <w:color w:val="FF0000"/>
+                <w:color w:val="000000" w:themeColor="text1"/>
                 <w:sz w:val="20"/>
                 <w:szCs w:val="20"/>
               </w:rPr>
@@ -7334,28 +8477,333 @@
               <w:jc w:val="both"/>
               <w:rPr>
                 <w:rFonts w:ascii="Book Antiqua" w:eastAsia="Book Antiqua" w:hAnsi="Book Antiqua" w:cs="Book Antiqua"/>
-                <w:color w:val="FF0000"/>
-                <w:sz w:val="20"/>
-                <w:szCs w:val="20"/>
-              </w:rPr>
-            </w:pPr>
-            <w:r>
-              <w:rPr>
-                <w:rFonts w:ascii="Book Antiqua" w:eastAsia="Book Antiqua" w:hAnsi="Book Antiqua" w:cs="Book Antiqua"/>
-                <w:color w:val="FF0000"/>
-                <w:sz w:val="20"/>
-                <w:szCs w:val="20"/>
-              </w:rPr>
-              <w:t xml:space="preserve">Information about the package, like package </w:t>
-            </w:r>
-            <w:r>
-              <w:rPr>
-                <w:rFonts w:ascii="Book Antiqua" w:eastAsia="Book Antiqua" w:hAnsi="Book Antiqua" w:cs="Book Antiqua"/>
-                <w:color w:val="FF0000"/>
-                <w:sz w:val="20"/>
-                <w:szCs w:val="20"/>
-              </w:rPr>
-              <w:t>id.</w:t>
+                <w:color w:val="000000" w:themeColor="text1"/>
+                <w:sz w:val="20"/>
+                <w:szCs w:val="20"/>
+              </w:rPr>
+            </w:pPr>
+            <w:r>
+              <w:rPr>
+                <w:rFonts w:ascii="Book Antiqua" w:eastAsia="Book Antiqua" w:hAnsi="Book Antiqua" w:cs="Book Antiqua"/>
+                <w:color w:val="000000" w:themeColor="text1"/>
+                <w:sz w:val="20"/>
+                <w:szCs w:val="20"/>
+              </w:rPr>
+              <w:t>This is a nested variable with i</w:t>
+            </w:r>
+            <w:r>
+              <w:rPr>
+                <w:rFonts w:ascii="Book Antiqua" w:eastAsia="Book Antiqua" w:hAnsi="Book Antiqua" w:cs="Book Antiqua"/>
+                <w:color w:val="000000" w:themeColor="text1"/>
+                <w:sz w:val="20"/>
+                <w:szCs w:val="20"/>
+              </w:rPr>
+              <w:t>nformation about the package</w:t>
+            </w:r>
+            <w:r>
+              <w:rPr>
+                <w:rFonts w:ascii="Book Antiqua" w:eastAsia="Book Antiqua" w:hAnsi="Book Antiqua" w:cs="Book Antiqua"/>
+                <w:color w:val="000000" w:themeColor="text1"/>
+                <w:sz w:val="20"/>
+                <w:szCs w:val="20"/>
+              </w:rPr>
+              <w:t xml:space="preserve">. The following attributes are included in the variable: </w:t>
+            </w:r>
+            <w:r>
+              <w:rPr>
+                <w:rFonts w:ascii="Book Antiqua" w:eastAsia="Book Antiqua" w:hAnsi="Book Antiqua" w:cs="Book Antiqua"/>
+                <w:color w:val="000000" w:themeColor="text1"/>
+                <w:sz w:val="20"/>
+                <w:szCs w:val="20"/>
+              </w:rPr>
+              <w:t>“</w:t>
+            </w:r>
+            <w:proofErr w:type="spellStart"/>
+            <w:r>
+              <w:rPr>
+                <w:rFonts w:ascii="Book Antiqua" w:eastAsia="Book Antiqua" w:hAnsi="Book Antiqua" w:cs="Book Antiqua"/>
+                <w:color w:val="000000" w:themeColor="text1"/>
+                <w:sz w:val="20"/>
+                <w:szCs w:val="20"/>
+              </w:rPr>
+              <w:t>packageid</w:t>
+            </w:r>
+            <w:proofErr w:type="spellEnd"/>
+            <w:r>
+              <w:rPr>
+                <w:rFonts w:ascii="Book Antiqua" w:eastAsia="Book Antiqua" w:hAnsi="Book Antiqua" w:cs="Book Antiqua"/>
+                <w:color w:val="000000" w:themeColor="text1"/>
+                <w:sz w:val="20"/>
+                <w:szCs w:val="20"/>
+              </w:rPr>
+              <w:t>”</w:t>
+            </w:r>
+            <w:r>
+              <w:rPr>
+                <w:rFonts w:ascii="Book Antiqua" w:eastAsia="Book Antiqua" w:hAnsi="Book Antiqua" w:cs="Book Antiqua"/>
+                <w:color w:val="000000" w:themeColor="text1"/>
+                <w:sz w:val="20"/>
+                <w:szCs w:val="20"/>
+              </w:rPr>
+              <w:t xml:space="preserve">, </w:t>
+            </w:r>
+            <w:r>
+              <w:rPr>
+                <w:rFonts w:ascii="Book Antiqua" w:eastAsia="Book Antiqua" w:hAnsi="Book Antiqua" w:cs="Book Antiqua"/>
+                <w:color w:val="000000" w:themeColor="text1"/>
+                <w:sz w:val="20"/>
+                <w:szCs w:val="20"/>
+              </w:rPr>
+              <w:t>“</w:t>
+            </w:r>
+            <w:proofErr w:type="spellStart"/>
+            <w:r>
+              <w:rPr>
+                <w:rFonts w:ascii="Book Antiqua" w:eastAsia="Book Antiqua" w:hAnsi="Book Antiqua" w:cs="Book Antiqua"/>
+                <w:color w:val="000000" w:themeColor="text1"/>
+                <w:sz w:val="20"/>
+                <w:szCs w:val="20"/>
+              </w:rPr>
+              <w:t>percent_savings_text</w:t>
+            </w:r>
+            <w:proofErr w:type="spellEnd"/>
+            <w:r>
+              <w:rPr>
+                <w:rFonts w:ascii="Book Antiqua" w:eastAsia="Book Antiqua" w:hAnsi="Book Antiqua" w:cs="Book Antiqua"/>
+                <w:color w:val="000000" w:themeColor="text1"/>
+                <w:sz w:val="20"/>
+                <w:szCs w:val="20"/>
+              </w:rPr>
+              <w:t>”</w:t>
+            </w:r>
+            <w:r>
+              <w:rPr>
+                <w:rFonts w:ascii="Book Antiqua" w:eastAsia="Book Antiqua" w:hAnsi="Book Antiqua" w:cs="Book Antiqua"/>
+                <w:color w:val="000000" w:themeColor="text1"/>
+                <w:sz w:val="20"/>
+                <w:szCs w:val="20"/>
+              </w:rPr>
+              <w:t xml:space="preserve">, </w:t>
+            </w:r>
+            <w:r>
+              <w:rPr>
+                <w:rFonts w:ascii="Book Antiqua" w:eastAsia="Book Antiqua" w:hAnsi="Book Antiqua" w:cs="Book Antiqua"/>
+                <w:color w:val="000000" w:themeColor="text1"/>
+                <w:sz w:val="20"/>
+                <w:szCs w:val="20"/>
+              </w:rPr>
+              <w:br/>
+              <w:t>“</w:t>
+            </w:r>
+            <w:proofErr w:type="spellStart"/>
+            <w:r>
+              <w:rPr>
+                <w:rFonts w:ascii="Book Antiqua" w:eastAsia="Book Antiqua" w:hAnsi="Book Antiqua" w:cs="Book Antiqua"/>
+                <w:color w:val="000000" w:themeColor="text1"/>
+                <w:sz w:val="20"/>
+                <w:szCs w:val="20"/>
+              </w:rPr>
+              <w:t>percent_savings</w:t>
+            </w:r>
+            <w:proofErr w:type="spellEnd"/>
+            <w:r>
+              <w:rPr>
+                <w:rFonts w:ascii="Book Antiqua" w:eastAsia="Book Antiqua" w:hAnsi="Book Antiqua" w:cs="Book Antiqua"/>
+                <w:color w:val="000000" w:themeColor="text1"/>
+                <w:sz w:val="20"/>
+                <w:szCs w:val="20"/>
+              </w:rPr>
+              <w:t>”</w:t>
+            </w:r>
+            <w:r>
+              <w:rPr>
+                <w:rFonts w:ascii="Book Antiqua" w:eastAsia="Book Antiqua" w:hAnsi="Book Antiqua" w:cs="Book Antiqua"/>
+                <w:color w:val="000000" w:themeColor="text1"/>
+                <w:sz w:val="20"/>
+                <w:szCs w:val="20"/>
+              </w:rPr>
+              <w:t xml:space="preserve">, </w:t>
+            </w:r>
+            <w:r>
+              <w:rPr>
+                <w:rFonts w:ascii="Book Antiqua" w:eastAsia="Book Antiqua" w:hAnsi="Book Antiqua" w:cs="Book Antiqua"/>
+                <w:color w:val="000000" w:themeColor="text1"/>
+                <w:sz w:val="20"/>
+                <w:szCs w:val="20"/>
+              </w:rPr>
+              <w:t>“</w:t>
+            </w:r>
+            <w:proofErr w:type="spellStart"/>
+            <w:r>
+              <w:rPr>
+                <w:rFonts w:ascii="Book Antiqua" w:eastAsia="Book Antiqua" w:hAnsi="Book Antiqua" w:cs="Book Antiqua"/>
+                <w:color w:val="000000" w:themeColor="text1"/>
+                <w:sz w:val="20"/>
+                <w:szCs w:val="20"/>
+              </w:rPr>
+              <w:t>option_text</w:t>
+            </w:r>
+            <w:proofErr w:type="spellEnd"/>
+            <w:r>
+              <w:rPr>
+                <w:rFonts w:ascii="Book Antiqua" w:eastAsia="Book Antiqua" w:hAnsi="Book Antiqua" w:cs="Book Antiqua"/>
+                <w:color w:val="000000" w:themeColor="text1"/>
+                <w:sz w:val="20"/>
+                <w:szCs w:val="20"/>
+              </w:rPr>
+              <w:t>”</w:t>
+            </w:r>
+            <w:r>
+              <w:rPr>
+                <w:rFonts w:ascii="Book Antiqua" w:eastAsia="Book Antiqua" w:hAnsi="Book Antiqua" w:cs="Book Antiqua"/>
+                <w:color w:val="000000" w:themeColor="text1"/>
+                <w:sz w:val="20"/>
+                <w:szCs w:val="20"/>
+              </w:rPr>
+              <w:t xml:space="preserve">, </w:t>
+            </w:r>
+            <w:r>
+              <w:rPr>
+                <w:rFonts w:ascii="Book Antiqua" w:eastAsia="Book Antiqua" w:hAnsi="Book Antiqua" w:cs="Book Antiqua"/>
+                <w:color w:val="000000" w:themeColor="text1"/>
+                <w:sz w:val="20"/>
+                <w:szCs w:val="20"/>
+              </w:rPr>
+              <w:t>“</w:t>
+            </w:r>
+            <w:proofErr w:type="spellStart"/>
+            <w:r>
+              <w:rPr>
+                <w:rFonts w:ascii="Book Antiqua" w:eastAsia="Book Antiqua" w:hAnsi="Book Antiqua" w:cs="Book Antiqua"/>
+                <w:color w:val="000000" w:themeColor="text1"/>
+                <w:sz w:val="20"/>
+                <w:szCs w:val="20"/>
+              </w:rPr>
+              <w:t>option_description</w:t>
+            </w:r>
+            <w:proofErr w:type="spellEnd"/>
+            <w:r>
+              <w:rPr>
+                <w:rFonts w:ascii="Book Antiqua" w:eastAsia="Book Antiqua" w:hAnsi="Book Antiqua" w:cs="Book Antiqua"/>
+                <w:color w:val="000000" w:themeColor="text1"/>
+                <w:sz w:val="20"/>
+                <w:szCs w:val="20"/>
+              </w:rPr>
+              <w:t>”</w:t>
+            </w:r>
+            <w:r>
+              <w:rPr>
+                <w:rFonts w:ascii="Book Antiqua" w:eastAsia="Book Antiqua" w:hAnsi="Book Antiqua" w:cs="Book Antiqua"/>
+                <w:color w:val="000000" w:themeColor="text1"/>
+                <w:sz w:val="20"/>
+                <w:szCs w:val="20"/>
+              </w:rPr>
+              <w:t xml:space="preserve">, </w:t>
+            </w:r>
+            <w:r>
+              <w:rPr>
+                <w:rFonts w:ascii="Book Antiqua" w:eastAsia="Book Antiqua" w:hAnsi="Book Antiqua" w:cs="Book Antiqua"/>
+                <w:color w:val="000000" w:themeColor="text1"/>
+                <w:sz w:val="20"/>
+                <w:szCs w:val="20"/>
+              </w:rPr>
+              <w:t>“</w:t>
+            </w:r>
+            <w:proofErr w:type="spellStart"/>
+            <w:r>
+              <w:rPr>
+                <w:rFonts w:ascii="Book Antiqua" w:eastAsia="Book Antiqua" w:hAnsi="Book Antiqua" w:cs="Book Antiqua"/>
+                <w:color w:val="000000" w:themeColor="text1"/>
+                <w:sz w:val="20"/>
+                <w:szCs w:val="20"/>
+              </w:rPr>
+              <w:t>can_get_free_license</w:t>
+            </w:r>
+            <w:proofErr w:type="spellEnd"/>
+            <w:r>
+              <w:rPr>
+                <w:rFonts w:ascii="Book Antiqua" w:eastAsia="Book Antiqua" w:hAnsi="Book Antiqua" w:cs="Book Antiqua"/>
+                <w:color w:val="000000" w:themeColor="text1"/>
+                <w:sz w:val="20"/>
+                <w:szCs w:val="20"/>
+              </w:rPr>
+              <w:t>”</w:t>
+            </w:r>
+            <w:r>
+              <w:rPr>
+                <w:rFonts w:ascii="Book Antiqua" w:eastAsia="Book Antiqua" w:hAnsi="Book Antiqua" w:cs="Book Antiqua"/>
+                <w:color w:val="000000" w:themeColor="text1"/>
+                <w:sz w:val="20"/>
+                <w:szCs w:val="20"/>
+              </w:rPr>
+              <w:t xml:space="preserve">, </w:t>
+            </w:r>
+            <w:r>
+              <w:rPr>
+                <w:rFonts w:ascii="Book Antiqua" w:eastAsia="Book Antiqua" w:hAnsi="Book Antiqua" w:cs="Book Antiqua"/>
+                <w:color w:val="000000" w:themeColor="text1"/>
+                <w:sz w:val="20"/>
+                <w:szCs w:val="20"/>
+              </w:rPr>
+              <w:t>“</w:t>
+            </w:r>
+            <w:proofErr w:type="spellStart"/>
+            <w:r>
+              <w:rPr>
+                <w:rFonts w:ascii="Book Antiqua" w:eastAsia="Book Antiqua" w:hAnsi="Book Antiqua" w:cs="Book Antiqua"/>
+                <w:color w:val="000000" w:themeColor="text1"/>
+                <w:sz w:val="20"/>
+                <w:szCs w:val="20"/>
+              </w:rPr>
+              <w:t>is_free_license</w:t>
+            </w:r>
+            <w:proofErr w:type="spellEnd"/>
+            <w:r>
+              <w:rPr>
+                <w:rFonts w:ascii="Book Antiqua" w:eastAsia="Book Antiqua" w:hAnsi="Book Antiqua" w:cs="Book Antiqua"/>
+                <w:color w:val="000000" w:themeColor="text1"/>
+                <w:sz w:val="20"/>
+                <w:szCs w:val="20"/>
+              </w:rPr>
+              <w:t>”</w:t>
+            </w:r>
+            <w:r>
+              <w:rPr>
+                <w:rFonts w:ascii="Book Antiqua" w:eastAsia="Book Antiqua" w:hAnsi="Book Antiqua" w:cs="Book Antiqua"/>
+                <w:color w:val="000000" w:themeColor="text1"/>
+                <w:sz w:val="20"/>
+                <w:szCs w:val="20"/>
+              </w:rPr>
+              <w:t xml:space="preserve"> and </w:t>
+            </w:r>
+            <w:r>
+              <w:rPr>
+                <w:rFonts w:ascii="Book Antiqua" w:eastAsia="Book Antiqua" w:hAnsi="Book Antiqua" w:cs="Book Antiqua"/>
+                <w:color w:val="000000" w:themeColor="text1"/>
+                <w:sz w:val="20"/>
+                <w:szCs w:val="20"/>
+              </w:rPr>
+              <w:t>“</w:t>
+            </w:r>
+            <w:proofErr w:type="spellStart"/>
+            <w:r>
+              <w:rPr>
+                <w:rFonts w:ascii="Book Antiqua" w:eastAsia="Book Antiqua" w:hAnsi="Book Antiqua" w:cs="Book Antiqua"/>
+                <w:color w:val="000000" w:themeColor="text1"/>
+                <w:sz w:val="20"/>
+                <w:szCs w:val="20"/>
+              </w:rPr>
+              <w:t>price_in_cents_with_discount</w:t>
+            </w:r>
+            <w:proofErr w:type="spellEnd"/>
+            <w:r>
+              <w:rPr>
+                <w:rFonts w:ascii="Book Antiqua" w:eastAsia="Book Antiqua" w:hAnsi="Book Antiqua" w:cs="Book Antiqua"/>
+                <w:color w:val="000000" w:themeColor="text1"/>
+                <w:sz w:val="20"/>
+                <w:szCs w:val="20"/>
+              </w:rPr>
+              <w:t>”.</w:t>
             </w:r>
           </w:p>
         </w:tc>
@@ -7369,18 +8817,19 @@
               <w:jc w:val="both"/>
               <w:rPr>
                 <w:rFonts w:ascii="Book Antiqua" w:eastAsia="Book Antiqua" w:hAnsi="Book Antiqua" w:cs="Book Antiqua"/>
-                <w:sz w:val="20"/>
-                <w:szCs w:val="20"/>
-              </w:rPr>
-            </w:pPr>
-            <w:r>
-              <w:rPr>
-                <w:rFonts w:ascii="Book Antiqua" w:eastAsia="Book Antiqua" w:hAnsi="Book Antiqua" w:cs="Book Antiqua"/>
-                <w:color w:val="FF0000"/>
-                <w:sz w:val="20"/>
-                <w:szCs w:val="20"/>
-              </w:rPr>
-              <w:t>NESTED</w:t>
+                <w:color w:val="000000" w:themeColor="text1"/>
+                <w:sz w:val="20"/>
+                <w:szCs w:val="20"/>
+              </w:rPr>
+            </w:pPr>
+            <w:r>
+              <w:rPr>
+                <w:rFonts w:ascii="Book Antiqua" w:eastAsia="Book Antiqua" w:hAnsi="Book Antiqua" w:cs="Book Antiqua"/>
+                <w:color w:val="000000" w:themeColor="text1"/>
+                <w:sz w:val="20"/>
+                <w:szCs w:val="20"/>
+              </w:rPr>
+              <w:t>String</w:t>
             </w:r>
           </w:p>
         </w:tc>
@@ -7407,7 +8856,6 @@
                 <w:sz w:val="20"/>
                 <w:szCs w:val="20"/>
               </w:rPr>
-              <w:lastRenderedPageBreak/>
               <w:t>steam_appid</w:t>
             </w:r>
             <w:proofErr w:type="spellEnd"/>
@@ -7934,6 +9382,24 @@
           <w:szCs w:val="20"/>
         </w:rPr>
       </w:pPr>
+    </w:p>
+    <w:p>
+      <w:pPr>
+        <w:pBdr>
+          <w:top w:val="nil"/>
+          <w:left w:val="nil"/>
+          <w:bottom w:val="nil"/>
+          <w:right w:val="nil"/>
+          <w:between w:val="nil"/>
+        </w:pBdr>
+        <w:spacing w:before="40" w:line="276" w:lineRule="auto"/>
+        <w:jc w:val="both"/>
+        <w:rPr>
+          <w:rFonts w:ascii="Book Antiqua" w:eastAsia="Book Antiqua" w:hAnsi="Book Antiqua" w:cs="Book Antiqua"/>
+          <w:sz w:val="20"/>
+          <w:szCs w:val="20"/>
+        </w:rPr>
+      </w:pPr>
       <w:r>
         <w:rPr>
           <w:rFonts w:ascii="Book Antiqua" w:eastAsia="Book Antiqua" w:hAnsi="Book Antiqua" w:cs="Book Antiqua"/>
@@ -9214,6 +10680,7 @@
                 <w:sz w:val="20"/>
                 <w:szCs w:val="20"/>
               </w:rPr>
+              <w:lastRenderedPageBreak/>
               <w:t>t</w:t>
             </w:r>
             <w:r>
@@ -9820,16 +11287,7 @@
                 <w:sz w:val="20"/>
                 <w:szCs w:val="20"/>
               </w:rPr>
-              <w:t xml:space="preserve">to which the </w:t>
-            </w:r>
-            <w:r>
-              <w:rPr>
-                <w:rFonts w:ascii="Book Antiqua" w:eastAsia="Book Antiqua" w:hAnsi="Book Antiqua" w:cs="Book Antiqua"/>
-                <w:sz w:val="20"/>
-                <w:szCs w:val="20"/>
-              </w:rPr>
-              <w:lastRenderedPageBreak/>
-              <w:t>information above refers to.</w:t>
+              <w:t>to which the information above refers to.</w:t>
             </w:r>
           </w:p>
         </w:tc>
@@ -9853,7 +11311,6 @@
                 <w:sz w:val="20"/>
                 <w:szCs w:val="20"/>
               </w:rPr>
-              <w:lastRenderedPageBreak/>
               <w:t>Numeric</w:t>
             </w:r>
           </w:p>
@@ -10144,90 +11601,92 @@
             <w:r>
               <w:rPr>
                 <w:rFonts w:ascii="Book Antiqua" w:eastAsia="Book Antiqua" w:hAnsi="Book Antiqua" w:cs="Book Antiqua"/>
+                <w:sz w:val="20"/>
+                <w:szCs w:val="20"/>
+              </w:rPr>
+              <w:t>h</w:t>
+            </w:r>
+            <w:r>
+              <w:rPr>
+                <w:rFonts w:ascii="Book Antiqua" w:eastAsia="Book Antiqua" w:hAnsi="Book Antiqua" w:cs="Book Antiqua"/>
+                <w:sz w:val="20"/>
+                <w:szCs w:val="20"/>
+              </w:rPr>
+              <w:t>ighlighted</w:t>
+            </w:r>
+          </w:p>
+        </w:tc>
+        <w:tc>
+          <w:tcPr>
+            <w:tcW w:w="1843" w:type="dxa"/>
+          </w:tcPr>
+          <w:p>
+            <w:pPr>
+              <w:spacing w:before="40" w:line="276" w:lineRule="auto"/>
+              <w:jc w:val="both"/>
+              <w:rPr>
+                <w:rFonts w:ascii="Book Antiqua" w:eastAsia="Book Antiqua" w:hAnsi="Book Antiqua" w:cs="Book Antiqua"/>
                 <w:color w:val="FF0000"/>
                 <w:sz w:val="20"/>
                 <w:szCs w:val="20"/>
               </w:rPr>
-              <w:t>h</w:t>
-            </w:r>
-            <w:r>
+            </w:pPr>
+            <w:r>
+              <w:rPr>
+                <w:rFonts w:ascii="Book Antiqua" w:eastAsia="Book Antiqua" w:hAnsi="Book Antiqua" w:cs="Book Antiqua"/>
+                <w:sz w:val="20"/>
+                <w:szCs w:val="20"/>
+              </w:rPr>
+              <w:t xml:space="preserve">This is a nested variable with information about the </w:t>
+            </w:r>
+            <w:r>
+              <w:rPr>
+                <w:rFonts w:ascii="Book Antiqua" w:eastAsia="Book Antiqua" w:hAnsi="Book Antiqua" w:cs="Book Antiqua"/>
+                <w:sz w:val="20"/>
+                <w:szCs w:val="20"/>
+              </w:rPr>
+              <w:t xml:space="preserve">Steam </w:t>
+            </w:r>
+            <w:r>
+              <w:rPr>
+                <w:rFonts w:ascii="Book Antiqua" w:eastAsia="Book Antiqua" w:hAnsi="Book Antiqua" w:cs="Book Antiqua"/>
+                <w:sz w:val="20"/>
+                <w:szCs w:val="20"/>
+              </w:rPr>
+              <w:t>achievements</w:t>
+            </w:r>
+            <w:r>
+              <w:rPr>
+                <w:rFonts w:ascii="Book Antiqua" w:eastAsia="Book Antiqua" w:hAnsi="Book Antiqua" w:cs="Book Antiqua"/>
+                <w:sz w:val="20"/>
+                <w:szCs w:val="20"/>
+              </w:rPr>
+              <w:t xml:space="preserve"> of a software. The attributes of variable are: “name” and “path”.</w:t>
+            </w:r>
+          </w:p>
+        </w:tc>
+        <w:tc>
+          <w:tcPr>
+            <w:tcW w:w="1418" w:type="dxa"/>
+          </w:tcPr>
+          <w:p>
+            <w:pPr>
+              <w:spacing w:before="40" w:line="276" w:lineRule="auto"/>
+              <w:jc w:val="both"/>
               <w:rPr>
                 <w:rFonts w:ascii="Book Antiqua" w:eastAsia="Book Antiqua" w:hAnsi="Book Antiqua" w:cs="Book Antiqua"/>
                 <w:color w:val="FF0000"/>
                 <w:sz w:val="20"/>
                 <w:szCs w:val="20"/>
               </w:rPr>
-              <w:t>ighlighted</w:t>
-            </w:r>
-          </w:p>
-        </w:tc>
-        <w:tc>
-          <w:tcPr>
-            <w:tcW w:w="1843" w:type="dxa"/>
-          </w:tcPr>
-          <w:p>
-            <w:pPr>
-              <w:spacing w:before="40" w:line="276" w:lineRule="auto"/>
-              <w:jc w:val="both"/>
-              <w:rPr>
-                <w:rFonts w:ascii="Book Antiqua" w:eastAsia="Book Antiqua" w:hAnsi="Book Antiqua" w:cs="Book Antiqua"/>
-                <w:color w:val="FF0000"/>
-                <w:sz w:val="20"/>
-                <w:szCs w:val="20"/>
-              </w:rPr>
-            </w:pPr>
-            <w:r>
-              <w:rPr>
-                <w:rFonts w:ascii="Book Antiqua" w:eastAsia="Book Antiqua" w:hAnsi="Book Antiqua" w:cs="Book Antiqua"/>
-                <w:color w:val="FF0000"/>
-                <w:sz w:val="20"/>
-                <w:szCs w:val="20"/>
-              </w:rPr>
-              <w:t>The name of the Steam achievements</w:t>
-            </w:r>
-            <w:r>
-              <w:rPr>
-                <w:rFonts w:ascii="Book Antiqua" w:eastAsia="Book Antiqua" w:hAnsi="Book Antiqua" w:cs="Book Antiqua"/>
-                <w:color w:val="FF0000"/>
-                <w:sz w:val="20"/>
-                <w:szCs w:val="20"/>
-              </w:rPr>
-              <w:t xml:space="preserve"> </w:t>
-            </w:r>
-            <w:r>
-              <w:rPr>
-                <w:rFonts w:ascii="Book Antiqua" w:eastAsia="Book Antiqua" w:hAnsi="Book Antiqua" w:cs="Book Antiqua"/>
-                <w:color w:val="FF0000"/>
-                <w:sz w:val="20"/>
-                <w:szCs w:val="20"/>
-              </w:rPr>
-              <w:t>and a link to an image of the achievement.</w:t>
-            </w:r>
-          </w:p>
-        </w:tc>
-        <w:tc>
-          <w:tcPr>
-            <w:tcW w:w="1418" w:type="dxa"/>
-          </w:tcPr>
-          <w:p>
-            <w:pPr>
-              <w:spacing w:before="40" w:line="276" w:lineRule="auto"/>
-              <w:jc w:val="both"/>
-              <w:rPr>
-                <w:rFonts w:ascii="Book Antiqua" w:eastAsia="Book Antiqua" w:hAnsi="Book Antiqua" w:cs="Book Antiqua"/>
-                <w:color w:val="FF0000"/>
-                <w:sz w:val="20"/>
-                <w:szCs w:val="20"/>
-              </w:rPr>
-            </w:pPr>
-            <w:r>
-              <w:rPr>
-                <w:rFonts w:ascii="Book Antiqua" w:eastAsia="Book Antiqua" w:hAnsi="Book Antiqua" w:cs="Book Antiqua"/>
-                <w:color w:val="FF0000"/>
-                <w:sz w:val="20"/>
-                <w:szCs w:val="20"/>
-              </w:rPr>
-              <w:t>NESTED</w:t>
+            </w:pPr>
+            <w:r>
+              <w:rPr>
+                <w:rFonts w:ascii="Book Antiqua" w:eastAsia="Book Antiqua" w:hAnsi="Book Antiqua" w:cs="Book Antiqua"/>
+                <w:sz w:val="20"/>
+                <w:szCs w:val="20"/>
+              </w:rPr>
+              <w:t>String</w:t>
             </w:r>
           </w:p>
         </w:tc>
@@ -10297,7 +11756,15 @@
                 <w:sz w:val="20"/>
                 <w:szCs w:val="20"/>
               </w:rPr>
-              <w:t xml:space="preserve"> to which the information above refers to.</w:t>
+              <w:t xml:space="preserve"> to which the </w:t>
+            </w:r>
+            <w:r>
+              <w:rPr>
+                <w:rFonts w:ascii="Book Antiqua" w:eastAsia="Book Antiqua" w:hAnsi="Book Antiqua" w:cs="Book Antiqua"/>
+                <w:sz w:val="20"/>
+                <w:szCs w:val="20"/>
+              </w:rPr>
+              <w:t>information above refers to.</w:t>
             </w:r>
           </w:p>
         </w:tc>
@@ -10729,16 +12196,7 @@
           <w:sz w:val="20"/>
           <w:szCs w:val="20"/>
         </w:rPr>
-        <w:t xml:space="preserve"> are identifiable as </w:t>
-      </w:r>
-      <w:r>
-        <w:rPr>
-          <w:rFonts w:ascii="Book Antiqua" w:eastAsia="Book Antiqua" w:hAnsi="Book Antiqua" w:cs="Book Antiqua"/>
-          <w:color w:val="000000" w:themeColor="text1"/>
-          <w:sz w:val="20"/>
-          <w:szCs w:val="20"/>
-        </w:rPr>
-        <w:t>they have unique variable</w:t>
+        <w:t xml:space="preserve"> are identifiable as they have unique variable</w:t>
       </w:r>
       <w:r>
         <w:rPr>
@@ -10940,7 +12398,7 @@
           <w:sz w:val="20"/>
           <w:szCs w:val="20"/>
         </w:rPr>
-        <w:t xml:space="preserve"> dataset has</w:t>
+        <w:t xml:space="preserve"> dataset has not been split to give the opportunity for the open domain to enhance their analyses. One recommended split would be on the variable </w:t>
       </w:r>
       <w:r>
         <w:rPr>
@@ -10950,7 +12408,7 @@
           <w:sz w:val="20"/>
           <w:szCs w:val="20"/>
         </w:rPr>
-        <w:t xml:space="preserve"> not</w:t>
+        <w:t>“</w:t>
       </w:r>
       <w:r>
         <w:rPr>
@@ -10960,7 +12418,7 @@
           <w:sz w:val="20"/>
           <w:szCs w:val="20"/>
         </w:rPr>
-        <w:t xml:space="preserve"> been split to give the opportunity for the open domain to enhance their analyses. </w:t>
+        <w:t>t</w:t>
       </w:r>
       <w:r>
         <w:rPr>
@@ -10970,7 +12428,7 @@
           <w:sz w:val="20"/>
           <w:szCs w:val="20"/>
         </w:rPr>
-        <w:t>O</w:t>
+        <w:t>ype</w:t>
       </w:r>
       <w:r>
         <w:rPr>
@@ -10980,7 +12438,7 @@
           <w:sz w:val="20"/>
           <w:szCs w:val="20"/>
         </w:rPr>
-        <w:t xml:space="preserve">ne recommended split would be on the variable </w:t>
+        <w:t>”</w:t>
       </w:r>
       <w:r>
         <w:rPr>
@@ -10990,77 +12448,7 @@
           <w:sz w:val="20"/>
           <w:szCs w:val="20"/>
         </w:rPr>
-        <w:t>“</w:t>
-      </w:r>
-      <w:r>
-        <w:rPr>
-          <w:rFonts w:ascii="Book Antiqua" w:eastAsia="Book Antiqua" w:hAnsi="Book Antiqua" w:cs="Book Antiqua"/>
-          <w:iCs/>
-          <w:color w:val="000000"/>
-          <w:sz w:val="20"/>
-          <w:szCs w:val="20"/>
-        </w:rPr>
-        <w:t>t</w:t>
-      </w:r>
-      <w:r>
-        <w:rPr>
-          <w:rFonts w:ascii="Book Antiqua" w:eastAsia="Book Antiqua" w:hAnsi="Book Antiqua" w:cs="Book Antiqua"/>
-          <w:iCs/>
-          <w:color w:val="000000"/>
-          <w:sz w:val="20"/>
-          <w:szCs w:val="20"/>
-        </w:rPr>
-        <w:t>ype</w:t>
-      </w:r>
-      <w:r>
-        <w:rPr>
-          <w:rFonts w:ascii="Book Antiqua" w:eastAsia="Book Antiqua" w:hAnsi="Book Antiqua" w:cs="Book Antiqua"/>
-          <w:iCs/>
-          <w:color w:val="000000"/>
-          <w:sz w:val="20"/>
-          <w:szCs w:val="20"/>
-        </w:rPr>
-        <w:t>”</w:t>
-      </w:r>
-      <w:r>
-        <w:rPr>
-          <w:rFonts w:ascii="Book Antiqua" w:eastAsia="Book Antiqua" w:hAnsi="Book Antiqua" w:cs="Book Antiqua"/>
-          <w:iCs/>
-          <w:color w:val="000000"/>
-          <w:sz w:val="20"/>
-          <w:szCs w:val="20"/>
-        </w:rPr>
-        <w:t xml:space="preserve"> to focus analyses on specific categories of software within the dataset i.e.</w:t>
-      </w:r>
-      <w:r>
-        <w:rPr>
-          <w:rFonts w:ascii="Book Antiqua" w:eastAsia="Book Antiqua" w:hAnsi="Book Antiqua" w:cs="Book Antiqua"/>
-          <w:iCs/>
-          <w:color w:val="000000"/>
-          <w:sz w:val="20"/>
-          <w:szCs w:val="20"/>
-        </w:rPr>
-        <w:t xml:space="preserve"> </w:t>
-      </w:r>
-      <w:r>
-        <w:rPr>
-          <w:rFonts w:ascii="Book Antiqua" w:eastAsia="Book Antiqua" w:hAnsi="Book Antiqua" w:cs="Book Antiqua"/>
-          <w:iCs/>
-          <w:color w:val="000000"/>
-          <w:sz w:val="20"/>
-          <w:szCs w:val="20"/>
-        </w:rPr>
-        <w:t>game</w:t>
-      </w:r>
-      <w:r>
-        <w:rPr>
-          <w:rFonts w:ascii="Book Antiqua" w:eastAsia="Book Antiqua" w:hAnsi="Book Antiqua" w:cs="Book Antiqua"/>
-          <w:iCs/>
-          <w:color w:val="000000"/>
-          <w:sz w:val="20"/>
-          <w:szCs w:val="20"/>
-        </w:rPr>
-        <w:t xml:space="preserve">. </w:t>
+        <w:t xml:space="preserve"> to focus analyses on specific categories of software within the dataset i.e. game. </w:t>
       </w:r>
     </w:p>
     <w:p>
@@ -11113,7 +12501,18 @@
           <w:szCs w:val="20"/>
         </w:rPr>
         <w:tab/>
-        <w:t>Is the dataset self-contained, or does it link to or otherwise rely on external resources (e.g., websites, tweets, other datasets)? If it links to or relies on external resources, a) are there guarantees that they will exist, and remain constant, over time; b) are there official archival versions of the complete dataset (i.e., including the external resources as they existed at the time the dataset was created); c) are there any restrictions (e.g., licenses, fees) associated with any of the external resources that might apply to a future user? Please provide descriptions of all external resources and any restrictions associated with them, as well as links or other access points, as appropriate.</w:t>
+        <w:t xml:space="preserve">Is the dataset self-contained, or does it link to or otherwise rely on external resources (e.g., websites, tweets, other datasets)? If it links to or relies on external resources, a) are there guarantees that they will exist, and remain constant, over time; b) are there official archival versions of </w:t>
+      </w:r>
+      <w:r>
+        <w:rPr>
+          <w:rFonts w:ascii="Book Antiqua" w:eastAsia="Book Antiqua" w:hAnsi="Book Antiqua" w:cs="Book Antiqua"/>
+          <w:i/>
+          <w:color w:val="000000"/>
+          <w:sz w:val="20"/>
+          <w:szCs w:val="20"/>
+        </w:rPr>
+        <w:lastRenderedPageBreak/>
+        <w:t>the complete dataset (i.e., including the external resources as they existed at the time the dataset was created); c) are there any restrictions (e.g., licenses, fees) associated with any of the external resources that might apply to a future user? Please provide descriptions of all external resources and any restrictions associated with them, as well as links or other access points, as appropriate.</w:t>
       </w:r>
     </w:p>
     <w:p>
@@ -11251,7 +12650,63 @@
           <w:sz w:val="20"/>
           <w:szCs w:val="20"/>
         </w:rPr>
-        <w:t xml:space="preserve">The data collected is to a large extent self contained within the Steam API. The dataset contains thumbnails that are hosted on a external cloud storage (Akamai). These are fairly constant trough time unless the owner of the software changes </w:t>
+        <w:t xml:space="preserve">The data collected is to a large extent </w:t>
+      </w:r>
+      <w:proofErr w:type="spellStart"/>
+      <w:r>
+        <w:rPr>
+          <w:rFonts w:eastAsia="Book Antiqua" w:cs="Book Antiqua"/>
+          <w:b w:val="0"/>
+          <w:bCs w:val="0"/>
+          <w:noProof w:val="0"/>
+          <w:color w:val="000000" w:themeColor="text1"/>
+          <w:kern w:val="0"/>
+          <w:sz w:val="20"/>
+          <w:szCs w:val="20"/>
+        </w:rPr>
+        <w:t>self contained</w:t>
+      </w:r>
+      <w:proofErr w:type="spellEnd"/>
+      <w:r>
+        <w:rPr>
+          <w:rFonts w:eastAsia="Book Antiqua" w:cs="Book Antiqua"/>
+          <w:b w:val="0"/>
+          <w:bCs w:val="0"/>
+          <w:noProof w:val="0"/>
+          <w:color w:val="000000" w:themeColor="text1"/>
+          <w:kern w:val="0"/>
+          <w:sz w:val="20"/>
+          <w:szCs w:val="20"/>
+        </w:rPr>
+        <w:t xml:space="preserve"> within the Steam API. The dataset contains thumbnails that are hosted on </w:t>
+      </w:r>
+      <w:proofErr w:type="spellStart"/>
+      <w:r>
+        <w:rPr>
+          <w:rFonts w:eastAsia="Book Antiqua" w:cs="Book Antiqua"/>
+          <w:b w:val="0"/>
+          <w:bCs w:val="0"/>
+          <w:noProof w:val="0"/>
+          <w:color w:val="000000" w:themeColor="text1"/>
+          <w:kern w:val="0"/>
+          <w:sz w:val="20"/>
+          <w:szCs w:val="20"/>
+        </w:rPr>
+        <w:t>a</w:t>
+      </w:r>
+      <w:proofErr w:type="spellEnd"/>
+      <w:r>
+        <w:rPr>
+          <w:rFonts w:eastAsia="Book Antiqua" w:cs="Book Antiqua"/>
+          <w:b w:val="0"/>
+          <w:bCs w:val="0"/>
+          <w:noProof w:val="0"/>
+          <w:color w:val="000000" w:themeColor="text1"/>
+          <w:kern w:val="0"/>
+          <w:sz w:val="20"/>
+          <w:szCs w:val="20"/>
+        </w:rPr>
+        <w:t xml:space="preserve"> external cloud storage (Akamai). These are fairly constant trough time unless the owner of the software changes </w:t>
       </w:r>
       <w:r>
         <w:rPr>
@@ -11329,8 +12784,9 @@
           <w:sz w:val="20"/>
           <w:szCs w:val="20"/>
         </w:rPr>
-        <w:t xml:space="preserve"> are no licenses fees associated collecting this data from the API. Since their is no archive within the API data collected is a snapshot</w:t>
-      </w:r>
+        <w:t xml:space="preserve"> are no licenses fees associated collecting this data from the API. Since </w:t>
+      </w:r>
+      <w:proofErr w:type="spellStart"/>
       <w:r>
         <w:rPr>
           <w:rFonts w:eastAsia="Book Antiqua" w:cs="Book Antiqua"/>
@@ -11342,10 +12798,43 @@
           <w:sz w:val="20"/>
           <w:szCs w:val="20"/>
         </w:rPr>
+        <w:t>their</w:t>
+      </w:r>
+      <w:proofErr w:type="spellEnd"/>
+      <w:r>
+        <w:rPr>
+          <w:rFonts w:eastAsia="Book Antiqua" w:cs="Book Antiqua"/>
+          <w:b w:val="0"/>
+          <w:bCs w:val="0"/>
+          <w:noProof w:val="0"/>
+          <w:color w:val="000000" w:themeColor="text1"/>
+          <w:kern w:val="0"/>
+          <w:sz w:val="20"/>
+          <w:szCs w:val="20"/>
+        </w:rPr>
+        <w:t xml:space="preserve"> is no archive within the API data collected is a snapshot</w:t>
+      </w:r>
+      <w:r>
+        <w:rPr>
+          <w:rFonts w:eastAsia="Book Antiqua" w:cs="Book Antiqua"/>
+          <w:b w:val="0"/>
+          <w:bCs w:val="0"/>
+          <w:noProof w:val="0"/>
+          <w:color w:val="000000" w:themeColor="text1"/>
+          <w:kern w:val="0"/>
+          <w:sz w:val="20"/>
+          <w:szCs w:val="20"/>
+        </w:rPr>
         <w:t>.</w:t>
       </w:r>
     </w:p>
-    <w:p/>
+    <w:p>
+      <w:pPr>
+        <w:rPr>
+          <w:rFonts w:ascii="Book Antiqua" w:hAnsi="Book Antiqua"/>
+        </w:rPr>
+      </w:pPr>
+    </w:p>
     <w:p>
       <w:pPr>
         <w:pBdr>
@@ -11407,18 +12896,7 @@
           <w:sz w:val="20"/>
           <w:szCs w:val="20"/>
         </w:rPr>
-        <w:t xml:space="preserve"> confidentiality, data that </w:t>
-      </w:r>
-      <w:r>
-        <w:rPr>
-          <w:rFonts w:ascii="Book Antiqua" w:eastAsia="Book Antiqua" w:hAnsi="Book Antiqua" w:cs="Book Antiqua"/>
-          <w:i/>
-          <w:color w:val="000000"/>
-          <w:sz w:val="20"/>
-          <w:szCs w:val="20"/>
-        </w:rPr>
-        <w:lastRenderedPageBreak/>
-        <w:t>includes the content of individuals non-public communications)? If so, please provide a description.</w:t>
+        <w:t xml:space="preserve"> confidentiality, data that includes the content of individuals non-public communications)? If so, please provide a description.</w:t>
       </w:r>
     </w:p>
     <w:p>
@@ -11482,6 +12960,7 @@
         <w:spacing w:line="276" w:lineRule="auto"/>
         <w:jc w:val="both"/>
         <w:rPr>
+          <w:rFonts w:ascii="Book Antiqua" w:hAnsi="Book Antiqua"/>
           <w:sz w:val="20"/>
           <w:szCs w:val="20"/>
         </w:rPr>
@@ -11557,47 +13036,15 @@
           <w:sz w:val="20"/>
           <w:szCs w:val="20"/>
         </w:rPr>
-        <w:t xml:space="preserve">In our knowledge no content is </w:t>
-      </w:r>
-      <w:r>
-        <w:rPr>
-          <w:rFonts w:ascii="Book Antiqua" w:eastAsia="Book Antiqua" w:hAnsi="Book Antiqua" w:cs="Book Antiqua"/>
-          <w:sz w:val="20"/>
-          <w:szCs w:val="20"/>
-        </w:rPr>
-        <w:t>offensive, insulting, threatening, or otherwise cause anxiety, if viewed directly.</w:t>
-      </w:r>
-      <w:r>
-        <w:rPr>
-          <w:rFonts w:ascii="Book Antiqua" w:eastAsia="Book Antiqua" w:hAnsi="Book Antiqua" w:cs="Book Antiqua"/>
-          <w:sz w:val="20"/>
-          <w:szCs w:val="20"/>
-        </w:rPr>
-        <w:t xml:space="preserve"> </w:t>
-      </w:r>
-      <w:r>
-        <w:rPr>
-          <w:rFonts w:ascii="Book Antiqua" w:eastAsia="Book Antiqua" w:hAnsi="Book Antiqua" w:cs="Book Antiqua"/>
-          <w:sz w:val="20"/>
-          <w:szCs w:val="20"/>
-        </w:rPr>
-        <w:t xml:space="preserve">However, </w:t>
-      </w:r>
-      <w:r>
-        <w:rPr>
-          <w:rFonts w:ascii="Book Antiqua" w:eastAsia="Book Antiqua" w:hAnsi="Book Antiqua" w:cs="Book Antiqua"/>
-          <w:sz w:val="20"/>
-          <w:szCs w:val="20"/>
-        </w:rPr>
-        <w:t xml:space="preserve">however steam does include age restriction </w:t>
-      </w:r>
-      <w:r>
-        <w:rPr>
-          <w:rFonts w:ascii="Book Antiqua" w:eastAsia="Book Antiqua" w:hAnsi="Book Antiqua" w:cs="Book Antiqua"/>
-          <w:sz w:val="20"/>
-          <w:szCs w:val="20"/>
-        </w:rPr>
-        <w:t>(‘</w:t>
+        <w:t xml:space="preserve">In our knowledge no content is offensive, insulting, threatening, or otherwise cause anxiety, if viewed directly. </w:t>
+      </w:r>
+      <w:r>
+        <w:rPr>
+          <w:rFonts w:ascii="Book Antiqua" w:eastAsia="Book Antiqua" w:hAnsi="Book Antiqua" w:cs="Book Antiqua"/>
+          <w:sz w:val="20"/>
+          <w:szCs w:val="20"/>
+        </w:rPr>
+        <w:t>However, however steam does include age restriction (‘</w:t>
       </w:r>
       <w:proofErr w:type="spellStart"/>
       <w:r>
@@ -11615,23 +13062,7 @@
           <w:sz w:val="20"/>
           <w:szCs w:val="20"/>
         </w:rPr>
-        <w:t xml:space="preserve">’) </w:t>
-      </w:r>
-      <w:r>
-        <w:rPr>
-          <w:rFonts w:ascii="Book Antiqua" w:eastAsia="Book Antiqua" w:hAnsi="Book Antiqua" w:cs="Book Antiqua"/>
-          <w:sz w:val="20"/>
-          <w:szCs w:val="20"/>
-        </w:rPr>
-        <w:t>for some of i</w:t>
-      </w:r>
-      <w:r>
-        <w:rPr>
-          <w:rFonts w:ascii="Book Antiqua" w:eastAsia="Book Antiqua" w:hAnsi="Book Antiqua" w:cs="Book Antiqua"/>
-          <w:sz w:val="20"/>
-          <w:szCs w:val="20"/>
-        </w:rPr>
-        <w:t xml:space="preserve">ts software. </w:t>
+        <w:t xml:space="preserve">’) for some of its software. </w:t>
       </w:r>
     </w:p>
     <w:p>
@@ -11639,6 +13070,7 @@
         <w:spacing w:line="276" w:lineRule="auto"/>
         <w:jc w:val="both"/>
         <w:rPr>
+          <w:rFonts w:ascii="Book Antiqua" w:hAnsi="Book Antiqua"/>
           <w:sz w:val="20"/>
           <w:szCs w:val="20"/>
         </w:rPr>
@@ -11702,6 +13134,7 @@
         <w:spacing w:line="276" w:lineRule="auto"/>
         <w:jc w:val="both"/>
         <w:rPr>
+          <w:rFonts w:ascii="Book Antiqua" w:hAnsi="Book Antiqua"/>
           <w:sz w:val="20"/>
           <w:szCs w:val="20"/>
         </w:rPr>
@@ -11720,6 +13153,7 @@
         <w:spacing w:line="276" w:lineRule="auto"/>
         <w:jc w:val="both"/>
         <w:rPr>
+          <w:rFonts w:ascii="Book Antiqua" w:hAnsi="Book Antiqua"/>
           <w:sz w:val="20"/>
           <w:szCs w:val="20"/>
         </w:rPr>
@@ -11780,6 +13214,7 @@
         <w:spacing w:line="276" w:lineRule="auto"/>
         <w:jc w:val="both"/>
         <w:rPr>
+          <w:rFonts w:ascii="Book Antiqua" w:hAnsi="Book Antiqua"/>
           <w:sz w:val="20"/>
           <w:szCs w:val="20"/>
         </w:rPr>
@@ -11895,6 +13330,7 @@
         <w:spacing w:line="276" w:lineRule="auto"/>
         <w:jc w:val="both"/>
         <w:rPr>
+          <w:rFonts w:ascii="Book Antiqua" w:hAnsi="Book Antiqua"/>
           <w:sz w:val="20"/>
           <w:szCs w:val="20"/>
         </w:rPr>
@@ -11913,6 +13349,7 @@
         <w:spacing w:line="276" w:lineRule="auto"/>
         <w:jc w:val="both"/>
         <w:rPr>
+          <w:rFonts w:ascii="Book Antiqua" w:hAnsi="Book Antiqua"/>
           <w:sz w:val="20"/>
           <w:szCs w:val="20"/>
         </w:rPr>
@@ -12102,7 +13539,18 @@
           <w:szCs w:val="20"/>
         </w:rPr>
         <w:tab/>
-        <w:t>What mechanisms or procedures were used to collect the data (e.g., hardware apparatus or sensor, manual human curation, software program, software API)? How were these mechanisms or procedures validated?</w:t>
+        <w:t xml:space="preserve">What mechanisms or procedures were used to collect the data (e.g., hardware apparatus or sensor, manual human </w:t>
+      </w:r>
+      <w:r>
+        <w:rPr>
+          <w:rFonts w:ascii="Book Antiqua" w:eastAsia="Book Antiqua" w:hAnsi="Book Antiqua" w:cs="Book Antiqua"/>
+          <w:i/>
+          <w:color w:val="000000"/>
+          <w:sz w:val="20"/>
+          <w:szCs w:val="20"/>
+        </w:rPr>
+        <w:lastRenderedPageBreak/>
+        <w:t>curation, software program, software API)? How were these mechanisms or procedures validated?</w:t>
       </w:r>
     </w:p>
     <w:p>
@@ -12665,6 +14113,18 @@
         <w:spacing w:line="276" w:lineRule="auto"/>
         <w:jc w:val="both"/>
         <w:rPr>
+          <w:rFonts w:ascii="Book Antiqua" w:eastAsia="Book Antiqua" w:hAnsi="Book Antiqua" w:cs="Book Antiqua"/>
+          <w:sz w:val="20"/>
+          <w:szCs w:val="20"/>
+        </w:rPr>
+      </w:pPr>
+    </w:p>
+    <w:p>
+      <w:pPr>
+        <w:spacing w:line="276" w:lineRule="auto"/>
+        <w:jc w:val="both"/>
+        <w:rPr>
+          <w:rFonts w:ascii="Book Antiqua" w:hAnsi="Book Antiqua"/>
           <w:sz w:val="20"/>
           <w:szCs w:val="20"/>
         </w:rPr>
@@ -13170,6 +14630,7 @@
           <w:sz w:val="20"/>
           <w:szCs w:val="20"/>
         </w:rPr>
+        <w:lastRenderedPageBreak/>
         <w:t>Prep</w:t>
       </w:r>
       <w:r>
@@ -13564,7 +15025,6 @@
         <w:spacing w:before="0" w:after="120" w:line="276" w:lineRule="auto"/>
       </w:pPr>
       <w:r>
-        <w:lastRenderedPageBreak/>
         <w:t>5.</w:t>
       </w:r>
       <w:r>
@@ -14011,15 +15471,7 @@
           <w:sz w:val="20"/>
           <w:szCs w:val="20"/>
         </w:rPr>
-        <w:t xml:space="preserve"> method allows the estimation of video game units sold (and in turn video game revenue) by using the number of reviews a game has on Steam and multiplying it by a number that differs based on release year, genre and others (Carless, 2020). This alone is invaluable in an industry where sales figures are hard </w:t>
-      </w:r>
-      <w:r>
-        <w:rPr>
-          <w:rFonts w:ascii="Book Antiqua" w:eastAsia="Times New Roman" w:hAnsi="Book Antiqua" w:cs="Times New Roman"/>
-          <w:sz w:val="20"/>
-          <w:szCs w:val="20"/>
-        </w:rPr>
-        <w:t>to acquire for analyses. Nonetheless, making more data available publicly can only serve to improve and correct such methods and our understanding of the phenomena around them. Suppose that more data availability could even lead to accurate estimates of marketing spending on individual games, downloadable content and remastered games – this is the ideal towards which we hope to contribute.</w:t>
+        <w:t xml:space="preserve"> method allows the estimation of video game units sold (and in turn video game revenue) by using the number of reviews a game has on Steam and multiplying it by a number that differs based on release year, genre and others (Carless, 2020). This alone is invaluable in an industry where sales figures are hard to acquire for analyses. Nonetheless, making more data available publicly can only serve to improve and correct such methods and our understanding of the phenomena around them. Suppose that more data availability could even lead to accurate estimates of marketing spending on individual games, downloadable content and remastered games – this is the ideal towards which we hope to contribute.</w:t>
       </w:r>
     </w:p>
     <w:p>
@@ -14082,7 +15534,18 @@
           <w:sz w:val="20"/>
           <w:szCs w:val="20"/>
         </w:rPr>
-        <w:t>Is there anything about the composition of the dataset or the way it was collected and preprocessed/cleaned/labeled that might impact future uses? For example, is there anything that a future user might need to know to avoid uses that could result in unfair treatment of individuals or groups (e.g., stereotyping, quality of service issues) or other undesirable harms (e.g., financial harms, legal risks) If so, please provide a description. Is there anything a future user could do to mitigate these undesirable harms?</w:t>
+        <w:t xml:space="preserve">Is there anything about the composition of the dataset or the way it was collected and preprocessed/cleaned/labeled that might impact future uses? For example, is there anything that a future user might need to know to avoid uses that could result in unfair treatment of individuals or groups (e.g., stereotyping, quality of service issues) or other undesirable harms (e.g., financial harms, legal risks) If so, please provide a description. Is there </w:t>
+      </w:r>
+      <w:r>
+        <w:rPr>
+          <w:rFonts w:ascii="Book Antiqua" w:eastAsia="Book Antiqua" w:hAnsi="Book Antiqua" w:cs="Book Antiqua"/>
+          <w:i/>
+          <w:color w:val="000000"/>
+          <w:sz w:val="20"/>
+          <w:szCs w:val="20"/>
+        </w:rPr>
+        <w:lastRenderedPageBreak/>
+        <w:t>anything a future user could do to mitigate these undesirable harms?</w:t>
       </w:r>
     </w:p>
     <w:p>
@@ -14112,27 +15575,7 @@
           <w:sz w:val="20"/>
           <w:szCs w:val="20"/>
         </w:rPr>
-        <w:t xml:space="preserve">There is nothing about </w:t>
-      </w:r>
-      <w:r>
-        <w:rPr>
-          <w:rFonts w:ascii="Book Antiqua" w:eastAsia="Book Antiqua" w:hAnsi="Book Antiqua" w:cs="Book Antiqua"/>
-          <w:iCs/>
-          <w:color w:val="000000"/>
-          <w:sz w:val="20"/>
-          <w:szCs w:val="20"/>
-        </w:rPr>
-        <w:t>the composition of the dataset or the way it was collected and preprocessed/cleaned/labeled that might impact future uses</w:t>
-      </w:r>
-      <w:r>
-        <w:rPr>
-          <w:rFonts w:ascii="Book Antiqua" w:eastAsia="Book Antiqua" w:hAnsi="Book Antiqua" w:cs="Book Antiqua"/>
-          <w:iCs/>
-          <w:color w:val="000000"/>
-          <w:sz w:val="20"/>
-          <w:szCs w:val="20"/>
-        </w:rPr>
-        <w:t>.</w:t>
+        <w:t>There is nothing about the composition of the dataset or the way it was collected and preprocessed/cleaned/labeled that might impact future uses.</w:t>
       </w:r>
     </w:p>
     <w:p>
@@ -14265,21 +15708,22 @@
         <w:spacing w:line="276" w:lineRule="auto"/>
         <w:jc w:val="both"/>
         <w:rPr>
+          <w:rFonts w:ascii="Book Antiqua" w:hAnsi="Book Antiqua"/>
           <w:sz w:val="20"/>
           <w:szCs w:val="20"/>
         </w:rPr>
       </w:pPr>
     </w:p>
     <w:sectPr>
-      <w:headerReference w:type="even" r:id="rId8"/>
-      <w:headerReference w:type="default" r:id="rId9"/>
-      <w:footerReference w:type="even" r:id="rId10"/>
-      <w:footerReference w:type="default" r:id="rId11"/>
-      <w:headerReference w:type="first" r:id="rId12"/>
-      <w:footerReference w:type="first" r:id="rId13"/>
+      <w:headerReference w:type="even" r:id="rId10"/>
+      <w:headerReference w:type="default" r:id="rId11"/>
+      <w:footerReference w:type="even" r:id="rId12"/>
+      <w:footerReference w:type="default" r:id="rId13"/>
+      <w:headerReference w:type="first" r:id="rId14"/>
+      <w:footerReference w:type="first" r:id="rId15"/>
       <w:pgSz w:w="12240" w:h="15840"/>
       <w:pgMar w:top="1077" w:right="1077" w:bottom="1077" w:left="1077" w:header="680" w:footer="0" w:gutter="0"/>
-      <w:pgNumType w:start="1"/>
+      <w:pgNumType w:start="0"/>
       <w:cols w:num="2" w:space="708" w:equalWidth="0">
         <w:col w:w="4863" w:space="360"/>
         <w:col w:w="4863" w:space="0"/>
@@ -14396,56 +15840,6 @@
     <w:p>
       <w:r>
         <w:continuationSeparator/>
-      </w:r>
-    </w:p>
-  </w:footnote>
-  <w:footnote w:id="1">
-    <w:p>
-      <w:pPr>
-        <w:pBdr>
-          <w:top w:val="nil"/>
-          <w:left w:val="nil"/>
-          <w:bottom w:val="nil"/>
-          <w:right w:val="nil"/>
-          <w:between w:val="nil"/>
-        </w:pBdr>
-        <w:rPr>
-          <w:color w:val="000000"/>
-          <w:sz w:val="18"/>
-          <w:szCs w:val="18"/>
-        </w:rPr>
-      </w:pPr>
-      <w:r>
-        <w:rPr>
-          <w:rStyle w:val="FootnoteReference"/>
-        </w:rPr>
-        <w:footnoteRef/>
-      </w:r>
-      <w:r>
-        <w:rPr>
-          <w:color w:val="000000"/>
-          <w:sz w:val="18"/>
-          <w:szCs w:val="18"/>
-          <w:vertAlign w:val="superscript"/>
-        </w:rPr>
-        <w:t>*</w:t>
-      </w:r>
-      <w:r>
-        <w:rPr>
-          <w:color w:val="000000"/>
-          <w:sz w:val="18"/>
-          <w:szCs w:val="18"/>
-        </w:rPr>
-        <w:t xml:space="preserve"> </w:t>
-      </w:r>
-      <w:r>
-        <w:rPr>
-          <w:rFonts w:ascii="Book Antiqua" w:eastAsia="Book Antiqua" w:hAnsi="Book Antiqua" w:cs="Book Antiqua"/>
-          <w:color w:val="000000"/>
-          <w:sz w:val="15"/>
-          <w:szCs w:val="15"/>
-        </w:rPr>
-        <w:t>https://arxiv.org/abs/1803.09010</w:t>
       </w:r>
     </w:p>
   </w:footnote>
@@ -15804,6 +17198,32 @@
       <w:contextualSpacing/>
     </w:pPr>
   </w:style>
+  <w:style w:type="paragraph" w:styleId="NoSpacing">
+    <w:name w:val="No Spacing"/>
+    <w:link w:val="NoSpacingChar"/>
+    <w:uiPriority w:val="1"/>
+    <w:qFormat/>
+    <w:rsid w:val="006A1316"/>
+    <w:rPr>
+      <w:rFonts w:asciiTheme="minorHAnsi" w:eastAsiaTheme="minorEastAsia" w:hAnsiTheme="minorHAnsi" w:cstheme="minorBidi"/>
+      <w:sz w:val="22"/>
+      <w:szCs w:val="22"/>
+      <w:lang w:eastAsia="en-US"/>
+    </w:rPr>
+  </w:style>
+  <w:style w:type="character" w:customStyle="1" w:styleId="NoSpacingChar">
+    <w:name w:val="No Spacing Char"/>
+    <w:basedOn w:val="DefaultParagraphFont"/>
+    <w:link w:val="NoSpacing"/>
+    <w:uiPriority w:val="1"/>
+    <w:rsid w:val="006A1316"/>
+    <w:rPr>
+      <w:rFonts w:asciiTheme="minorHAnsi" w:eastAsiaTheme="minorEastAsia" w:hAnsiTheme="minorHAnsi" w:cstheme="minorBidi"/>
+      <w:sz w:val="22"/>
+      <w:szCs w:val="22"/>
+      <w:lang w:eastAsia="en-US"/>
+    </w:rPr>
+  </w:style>
 </w:styles>
 </file>
 

</xml_diff>

<commit_message>
Finished editing the documentation document, removed the standalone motivation file
</commit_message>
<xml_diff>
--- a/documentation/ODCM documentation.docx
+++ b/documentation/ODCM documentation.docx
@@ -562,7 +562,16 @@
                                         <w:sz w:val="64"/>
                                         <w:szCs w:val="64"/>
                                       </w:rPr>
-                                      <w:t>Steam api datasets</w:t>
+                                      <w:t xml:space="preserve">Steam api </w:t>
+                                    </w:r>
+                                    <w:r>
+                                      <w:rPr>
+                                        <w:rFonts w:ascii="Book Antiqua" w:hAnsi="Book Antiqua" w:cs="Times New Roman"/>
+                                        <w:caps/>
+                                        <w:sz w:val="64"/>
+                                        <w:szCs w:val="64"/>
+                                      </w:rPr>
+                                      <w:t>data extraction</w:t>
                                     </w:r>
                                   </w:sdtContent>
                                 </w:sdt>
@@ -672,7 +681,16 @@
                                   <w:sz w:val="64"/>
                                   <w:szCs w:val="64"/>
                                 </w:rPr>
-                                <w:t>Steam api datasets</w:t>
+                                <w:t xml:space="preserve">Steam api </w:t>
+                              </w:r>
+                              <w:r>
+                                <w:rPr>
+                                  <w:rFonts w:ascii="Book Antiqua" w:hAnsi="Book Antiqua" w:cs="Times New Roman"/>
+                                  <w:caps/>
+                                  <w:sz w:val="64"/>
+                                  <w:szCs w:val="64"/>
+                                </w:rPr>
+                                <w:t>data extraction</w:t>
                               </w:r>
                             </w:sdtContent>
                           </w:sdt>
@@ -1297,37 +1315,15 @@
                                 <w:b/>
                                 <w:sz w:val="40"/>
                               </w:rPr>
-                              <w:t xml:space="preserve"> API datasets </w:t>
+                              <w:t xml:space="preserve"> API </w:t>
                             </w:r>
                             <w:r>
                               <w:rPr>
                                 <w:rFonts w:ascii="Book Antiqua" w:eastAsia="Book Antiqua" w:hAnsi="Book Antiqua" w:cs="Book Antiqua"/>
                                 <w:b/>
-                                <w:color w:val="FF0000"/>
-                                <w:sz w:val="30"/>
-                                <w:szCs w:val="30"/>
+                                <w:sz w:val="40"/>
                               </w:rPr>
-                              <w:t>&lt;-</w:t>
-                            </w:r>
-                            <w:r>
-                              <w:rPr>
-                                <w:rFonts w:ascii="Book Antiqua" w:eastAsia="Book Antiqua" w:hAnsi="Book Antiqua" w:cs="Book Antiqua"/>
-                                <w:b/>
-                                <w:color w:val="FF0000"/>
-                                <w:sz w:val="30"/>
-                                <w:szCs w:val="30"/>
-                              </w:rPr>
-                              <w:t xml:space="preserve"> pick a good name for dataset</w:t>
-                            </w:r>
-                            <w:r>
-                              <w:rPr>
-                                <w:rFonts w:ascii="Book Antiqua" w:eastAsia="Book Antiqua" w:hAnsi="Book Antiqua" w:cs="Book Antiqua"/>
-                                <w:b/>
-                                <w:i/>
-                                <w:color w:val="000000"/>
-                                <w:sz w:val="17"/>
-                              </w:rPr>
-                              <w:t>.</w:t>
+                              <w:t>Data Extraction</w:t>
                             </w:r>
                           </w:p>
                           <w:p>
@@ -1387,37 +1383,15 @@
                           <w:b/>
                           <w:sz w:val="40"/>
                         </w:rPr>
-                        <w:t xml:space="preserve"> API datasets </w:t>
+                        <w:t xml:space="preserve"> API </w:t>
                       </w:r>
                       <w:r>
                         <w:rPr>
                           <w:rFonts w:ascii="Book Antiqua" w:eastAsia="Book Antiqua" w:hAnsi="Book Antiqua" w:cs="Book Antiqua"/>
                           <w:b/>
-                          <w:color w:val="FF0000"/>
-                          <w:sz w:val="30"/>
-                          <w:szCs w:val="30"/>
+                          <w:sz w:val="40"/>
                         </w:rPr>
-                        <w:t>&lt;-</w:t>
-                      </w:r>
-                      <w:r>
-                        <w:rPr>
-                          <w:rFonts w:ascii="Book Antiqua" w:eastAsia="Book Antiqua" w:hAnsi="Book Antiqua" w:cs="Book Antiqua"/>
-                          <w:b/>
-                          <w:color w:val="FF0000"/>
-                          <w:sz w:val="30"/>
-                          <w:szCs w:val="30"/>
-                        </w:rPr>
-                        <w:t xml:space="preserve"> pick a good name for dataset</w:t>
-                      </w:r>
-                      <w:r>
-                        <w:rPr>
-                          <w:rFonts w:ascii="Book Antiqua" w:eastAsia="Book Antiqua" w:hAnsi="Book Antiqua" w:cs="Book Antiqua"/>
-                          <w:b/>
-                          <w:i/>
-                          <w:color w:val="000000"/>
-                          <w:sz w:val="17"/>
-                        </w:rPr>
-                        <w:t>.</w:t>
+                        <w:t>Data Extraction</w:t>
                       </w:r>
                     </w:p>
                     <w:p>
@@ -1619,44 +1593,48 @@
           <w:sz w:val="20"/>
           <w:szCs w:val="20"/>
         </w:rPr>
-        <w:t xml:space="preserve">These are all impressive financial achievements that show the general public’s interest in video games as an entertainment media. However, despite this remarkable growth, the video game industry at large is highly secretive with its information. This is not limited only to publisher or developer studios, but even game distribution platforms such as Steam, PlayStation </w:t>
-      </w:r>
-      <w:proofErr w:type="gramStart"/>
+        <w:t>These are all impressive financial achievements that show the general public’s interest in video games as an entertainment media. However, despite this remarkable growth, the video game industry at large is highly secretive with its information. This is not limited only to publisher or developer studios, but even game distribution platforms such as Steam, PlayStation Store and others. This has been a noted problem since 2017, leaving third party groups as major procurers of data and estimations (</w:t>
+      </w:r>
+      <w:proofErr w:type="spellStart"/>
       <w:r>
         <w:rPr>
           <w:rFonts w:ascii="Book Antiqua" w:eastAsia="Times New Roman" w:hAnsi="Book Antiqua" w:cs="Times New Roman"/>
           <w:sz w:val="20"/>
           <w:szCs w:val="20"/>
         </w:rPr>
-        <w:t>Store</w:t>
-      </w:r>
-      <w:proofErr w:type="gramEnd"/>
+        <w:t>Dring</w:t>
+      </w:r>
+      <w:proofErr w:type="spellEnd"/>
       <w:r>
         <w:rPr>
           <w:rFonts w:ascii="Book Antiqua" w:eastAsia="Times New Roman" w:hAnsi="Book Antiqua" w:cs="Times New Roman"/>
           <w:sz w:val="20"/>
           <w:szCs w:val="20"/>
         </w:rPr>
-        <w:t xml:space="preserve"> and others. This has been a noted problem since 2017, leaving third party groups as major procurers of data and estimations (</w:t>
-      </w:r>
-      <w:proofErr w:type="spellStart"/>
-      <w:r>
+        <w:t>, 2017). This indicates a clear issue for any academic or industry participant that would like to investigate statistical phenomenons within the industry as the data they may require is hard to find or non-existent. Interestingly (and not necessarily related to this project), the industry’s secrecy is also pointed inwards towards employees and developers with negative consequences (Schreier, 2018).</w:t>
+      </w:r>
+    </w:p>
+    <w:p>
+      <w:pPr>
+        <w:spacing w:after="160" w:line="276" w:lineRule="auto"/>
+        <w:jc w:val="both"/>
         <w:rPr>
           <w:rFonts w:ascii="Book Antiqua" w:eastAsia="Times New Roman" w:hAnsi="Book Antiqua" w:cs="Times New Roman"/>
           <w:sz w:val="20"/>
           <w:szCs w:val="20"/>
         </w:rPr>
-        <w:t>Dring</w:t>
-      </w:r>
-      <w:proofErr w:type="spellEnd"/>
-      <w:r>
+      </w:pPr>
+    </w:p>
+    <w:p>
+      <w:pPr>
+        <w:spacing w:after="160" w:line="276" w:lineRule="auto"/>
+        <w:jc w:val="both"/>
         <w:rPr>
           <w:rFonts w:ascii="Book Antiqua" w:eastAsia="Times New Roman" w:hAnsi="Book Antiqua" w:cs="Times New Roman"/>
           <w:sz w:val="20"/>
           <w:szCs w:val="20"/>
         </w:rPr>
-        <w:t>, 2017). This indicates a clear issue for any academic or industry participant that would like to investigate statistical phenomenons within the industry as the data they may require is hard to find or non-existent. Interestingly (and not necessarily related to this project), the industry’s secrecy is also pointed inwards towards employees and developers with negative consequences (Schreier, 2018).</w:t>
-      </w:r>
+      </w:pPr>
     </w:p>
     <w:p>
       <w:pPr>
@@ -1712,6 +1690,30 @@
           <w:szCs w:val="20"/>
         </w:rPr>
       </w:pPr>
+      <w:r>
+        <w:rPr>
+          <w:rFonts w:ascii="Book Antiqua" w:eastAsia="Times New Roman" w:hAnsi="Book Antiqua" w:cs="Times New Roman"/>
+          <w:sz w:val="20"/>
+          <w:szCs w:val="20"/>
+        </w:rPr>
+        <w:t>As a result of the scarce availability of video game industry data, available research is consequently influenced. Research observing how video games as media affects us mentally or cognitively is far more prevalent and varied than statistical studies done within the industry. Furthermore, statistical studies performed within the industry may very well rarely use complete datasets (archival data) due to their scarcity,</w:t>
+      </w:r>
+      <w:r>
+        <w:rPr>
+          <w:rFonts w:ascii="Book Antiqua" w:eastAsia="Times New Roman" w:hAnsi="Book Antiqua" w:cs="Times New Roman"/>
+          <w:sz w:val="20"/>
+          <w:szCs w:val="20"/>
+        </w:rPr>
+        <w:t xml:space="preserve"> </w:t>
+      </w:r>
+      <w:r>
+        <w:rPr>
+          <w:rFonts w:ascii="Book Antiqua" w:eastAsia="Times New Roman" w:hAnsi="Book Antiqua" w:cs="Times New Roman"/>
+          <w:sz w:val="20"/>
+          <w:szCs w:val="20"/>
+        </w:rPr>
+        <w:t>opting instead for the usage of surveys and other instances of field data.</w:t>
+      </w:r>
     </w:p>
     <w:p>
       <w:pPr>
@@ -1723,6 +1725,94 @@
           <w:szCs w:val="20"/>
         </w:rPr>
       </w:pPr>
+      <w:r>
+        <w:rPr>
+          <w:rFonts w:ascii="Book Antiqua" w:eastAsia="Times New Roman" w:hAnsi="Book Antiqua" w:cs="Times New Roman"/>
+          <w:sz w:val="20"/>
+          <w:szCs w:val="20"/>
+        </w:rPr>
+        <w:t>To aid against the lack of available data on the video game industry, this team proposes the creation of</w:t>
+      </w:r>
+      <w:r>
+        <w:rPr>
+          <w:rFonts w:ascii="Book Antiqua" w:eastAsia="Times New Roman" w:hAnsi="Book Antiqua" w:cs="Times New Roman"/>
+          <w:sz w:val="20"/>
+          <w:szCs w:val="20"/>
+        </w:rPr>
+        <w:t xml:space="preserve"> </w:t>
+      </w:r>
+      <w:r>
+        <w:rPr>
+          <w:rFonts w:ascii="Book Antiqua" w:eastAsia="Times New Roman" w:hAnsi="Book Antiqua" w:cs="Times New Roman"/>
+          <w:sz w:val="20"/>
+          <w:szCs w:val="20"/>
+        </w:rPr>
+        <w:t>dataset</w:t>
+      </w:r>
+      <w:r>
+        <w:rPr>
+          <w:rFonts w:ascii="Book Antiqua" w:eastAsia="Times New Roman" w:hAnsi="Book Antiqua" w:cs="Times New Roman"/>
+          <w:sz w:val="20"/>
+          <w:szCs w:val="20"/>
+        </w:rPr>
+        <w:t>s</w:t>
+      </w:r>
+      <w:r>
+        <w:rPr>
+          <w:rFonts w:ascii="Book Antiqua" w:eastAsia="Times New Roman" w:hAnsi="Book Antiqua" w:cs="Times New Roman"/>
+          <w:sz w:val="20"/>
+          <w:szCs w:val="20"/>
+        </w:rPr>
+        <w:t xml:space="preserve"> through the use of Steam API. Steam API enables the collection of various data points pertaining to users and video games available in its online retail store. This project specifically will focus on the collection of </w:t>
+      </w:r>
+      <w:r>
+        <w:rPr>
+          <w:rFonts w:ascii="Book Antiqua" w:eastAsia="Times New Roman" w:hAnsi="Book Antiqua" w:cs="Times New Roman"/>
+          <w:sz w:val="20"/>
+          <w:szCs w:val="20"/>
+        </w:rPr>
+        <w:t>software data</w:t>
+      </w:r>
+      <w:r>
+        <w:rPr>
+          <w:rFonts w:ascii="Book Antiqua" w:eastAsia="Times New Roman" w:hAnsi="Book Antiqua" w:cs="Times New Roman"/>
+          <w:sz w:val="20"/>
+          <w:szCs w:val="20"/>
+        </w:rPr>
+        <w:t>points</w:t>
+      </w:r>
+      <w:r>
+        <w:rPr>
+          <w:rFonts w:ascii="Book Antiqua" w:eastAsia="Times New Roman" w:hAnsi="Book Antiqua" w:cs="Times New Roman"/>
+          <w:sz w:val="20"/>
+          <w:szCs w:val="20"/>
+        </w:rPr>
+        <w:t xml:space="preserve"> as provided by Steam</w:t>
+      </w:r>
+      <w:r>
+        <w:rPr>
+          <w:rFonts w:ascii="Book Antiqua" w:eastAsia="Times New Roman" w:hAnsi="Book Antiqua" w:cs="Times New Roman"/>
+          <w:sz w:val="20"/>
+          <w:szCs w:val="20"/>
+        </w:rPr>
+        <w:t xml:space="preserve"> in an attempt to create a dataset that includes a comprehensive list of </w:t>
+      </w:r>
+      <w:r>
+        <w:rPr>
+          <w:rFonts w:ascii="Book Antiqua" w:eastAsia="Times New Roman" w:hAnsi="Book Antiqua" w:cs="Times New Roman"/>
+          <w:sz w:val="20"/>
+          <w:szCs w:val="20"/>
+        </w:rPr>
+        <w:t>software available for sale</w:t>
+      </w:r>
+      <w:r>
+        <w:rPr>
+          <w:rFonts w:ascii="Book Antiqua" w:eastAsia="Times New Roman" w:hAnsi="Book Antiqua" w:cs="Times New Roman"/>
+          <w:sz w:val="20"/>
+          <w:szCs w:val="20"/>
+        </w:rPr>
+        <w:t>.</w:t>
+      </w:r>
     </w:p>
     <w:p>
       <w:pPr>
@@ -1740,159 +1830,7 @@
           <w:sz w:val="20"/>
           <w:szCs w:val="20"/>
         </w:rPr>
-        <w:t>As a result of the scarce availability of video game industry data, available research is consequently influenced. Research observing how video games as media affects us mentally or cognitively is far more prevalent and varied than statistical studies done within the industry. Furthermore, statistical studies performed within the industry may very well rarely use complete datasets (archival data) due to their scarcity,</w:t>
-      </w:r>
-      <w:r>
-        <w:rPr>
-          <w:rFonts w:ascii="Book Antiqua" w:eastAsia="Times New Roman" w:hAnsi="Book Antiqua" w:cs="Times New Roman"/>
-          <w:sz w:val="20"/>
-          <w:szCs w:val="20"/>
-        </w:rPr>
-        <w:t xml:space="preserve"> </w:t>
-      </w:r>
-      <w:r>
-        <w:rPr>
-          <w:rFonts w:ascii="Book Antiqua" w:eastAsia="Times New Roman" w:hAnsi="Book Antiqua" w:cs="Times New Roman"/>
-          <w:sz w:val="20"/>
-          <w:szCs w:val="20"/>
-        </w:rPr>
-        <w:t>opting instead for the usage of surveys and other instances of field data.</w:t>
-      </w:r>
-    </w:p>
-    <w:p>
-      <w:pPr>
-        <w:spacing w:after="160" w:line="276" w:lineRule="auto"/>
-        <w:jc w:val="both"/>
-        <w:rPr>
-          <w:rFonts w:ascii="Book Antiqua" w:eastAsia="Times New Roman" w:hAnsi="Book Antiqua" w:cs="Times New Roman"/>
-          <w:sz w:val="20"/>
-          <w:szCs w:val="20"/>
-        </w:rPr>
-      </w:pPr>
-      <w:r>
-        <w:rPr>
-          <w:rFonts w:ascii="Book Antiqua" w:eastAsia="Times New Roman" w:hAnsi="Book Antiqua" w:cs="Times New Roman"/>
-          <w:sz w:val="20"/>
-          <w:szCs w:val="20"/>
-        </w:rPr>
-        <w:t>To aid against the lack of available data on the video game industry, this team proposes the creation of</w:t>
-      </w:r>
-      <w:r>
-        <w:rPr>
-          <w:rFonts w:ascii="Book Antiqua" w:eastAsia="Times New Roman" w:hAnsi="Book Antiqua" w:cs="Times New Roman"/>
-          <w:sz w:val="20"/>
-          <w:szCs w:val="20"/>
-        </w:rPr>
-        <w:t xml:space="preserve"> </w:t>
-      </w:r>
-      <w:r>
-        <w:rPr>
-          <w:rFonts w:ascii="Book Antiqua" w:eastAsia="Times New Roman" w:hAnsi="Book Antiqua" w:cs="Times New Roman"/>
-          <w:sz w:val="20"/>
-          <w:szCs w:val="20"/>
-        </w:rPr>
-        <w:t>dataset</w:t>
-      </w:r>
-      <w:r>
-        <w:rPr>
-          <w:rFonts w:ascii="Book Antiqua" w:eastAsia="Times New Roman" w:hAnsi="Book Antiqua" w:cs="Times New Roman"/>
-          <w:sz w:val="20"/>
-          <w:szCs w:val="20"/>
-        </w:rPr>
-        <w:t>s</w:t>
-      </w:r>
-      <w:r>
-        <w:rPr>
-          <w:rFonts w:ascii="Book Antiqua" w:eastAsia="Times New Roman" w:hAnsi="Book Antiqua" w:cs="Times New Roman"/>
-          <w:sz w:val="20"/>
-          <w:szCs w:val="20"/>
-        </w:rPr>
-        <w:t xml:space="preserve"> through the use of Steam API. Steam API enables the collection of various data points pertaining to users and video games available in its online retail store. This project specifically will focus on the collection of </w:t>
-      </w:r>
-      <w:r>
-        <w:rPr>
-          <w:rFonts w:ascii="Book Antiqua" w:eastAsia="Times New Roman" w:hAnsi="Book Antiqua" w:cs="Times New Roman"/>
-          <w:sz w:val="20"/>
-          <w:szCs w:val="20"/>
-        </w:rPr>
-        <w:t>software data</w:t>
-      </w:r>
-      <w:r>
-        <w:rPr>
-          <w:rFonts w:ascii="Book Antiqua" w:eastAsia="Times New Roman" w:hAnsi="Book Antiqua" w:cs="Times New Roman"/>
-          <w:sz w:val="20"/>
-          <w:szCs w:val="20"/>
-        </w:rPr>
-        <w:t>points</w:t>
-      </w:r>
-      <w:r>
-        <w:rPr>
-          <w:rFonts w:ascii="Book Antiqua" w:eastAsia="Times New Roman" w:hAnsi="Book Antiqua" w:cs="Times New Roman"/>
-          <w:sz w:val="20"/>
-          <w:szCs w:val="20"/>
-        </w:rPr>
-        <w:t xml:space="preserve"> as provided by Steam</w:t>
-      </w:r>
-      <w:r>
-        <w:rPr>
-          <w:rFonts w:ascii="Book Antiqua" w:eastAsia="Times New Roman" w:hAnsi="Book Antiqua" w:cs="Times New Roman"/>
-          <w:sz w:val="20"/>
-          <w:szCs w:val="20"/>
-        </w:rPr>
-        <w:t xml:space="preserve"> in an attempt to create a dataset that includes a comprehensive list of </w:t>
-      </w:r>
-      <w:r>
-        <w:rPr>
-          <w:rFonts w:ascii="Book Antiqua" w:eastAsia="Times New Roman" w:hAnsi="Book Antiqua" w:cs="Times New Roman"/>
-          <w:sz w:val="20"/>
-          <w:szCs w:val="20"/>
-        </w:rPr>
-        <w:t>software available for sale</w:t>
-      </w:r>
-      <w:r>
-        <w:rPr>
-          <w:rFonts w:ascii="Book Antiqua" w:eastAsia="Times New Roman" w:hAnsi="Book Antiqua" w:cs="Times New Roman"/>
-          <w:sz w:val="20"/>
-          <w:szCs w:val="20"/>
-        </w:rPr>
-        <w:t>.</w:t>
-      </w:r>
-    </w:p>
-    <w:p>
-      <w:pPr>
-        <w:spacing w:after="160" w:line="276" w:lineRule="auto"/>
-        <w:jc w:val="both"/>
-        <w:rPr>
-          <w:rFonts w:ascii="Book Antiqua" w:eastAsia="Times New Roman" w:hAnsi="Book Antiqua" w:cs="Times New Roman"/>
-          <w:sz w:val="20"/>
-          <w:szCs w:val="20"/>
-        </w:rPr>
-      </w:pPr>
-      <w:r>
-        <w:rPr>
-          <w:rFonts w:ascii="Book Antiqua" w:eastAsia="Times New Roman" w:hAnsi="Book Antiqua" w:cs="Times New Roman"/>
-          <w:sz w:val="20"/>
-          <w:szCs w:val="20"/>
-        </w:rPr>
-        <w:t>It is important to note several limitations in using Steam and its API. To begin with, while Steam is the leading gaming PC online store, it is by no means the only available one (</w:t>
-      </w:r>
-      <w:proofErr w:type="gramStart"/>
-      <w:r>
-        <w:rPr>
-          <w:rFonts w:ascii="Book Antiqua" w:eastAsia="Times New Roman" w:hAnsi="Book Antiqua" w:cs="Times New Roman"/>
-          <w:sz w:val="20"/>
-          <w:szCs w:val="20"/>
-        </w:rPr>
-        <w:t>i.e.</w:t>
-      </w:r>
-      <w:proofErr w:type="gramEnd"/>
-      <w:r>
-        <w:rPr>
-          <w:rFonts w:ascii="Book Antiqua" w:eastAsia="Times New Roman" w:hAnsi="Book Antiqua" w:cs="Times New Roman"/>
-          <w:sz w:val="20"/>
-          <w:szCs w:val="20"/>
-        </w:rPr>
-        <w:t xml:space="preserve"> Epic Store, GOG.com, etc.). Furthermore, Steam is only available on PC, other gaming platforms such as PlayStation or Nintendo Switch </w:t>
+        <w:t xml:space="preserve">It is important to note several limitations in using Steam and its API. To begin with, while Steam is the leading gaming PC online store, it is by no means the only available one (i.e. Epic Store, GOG.com, etc.). Furthermore, Steam is only available on PC, other gaming platforms such as PlayStation or Nintendo Switch </w:t>
       </w:r>
       <w:r>
         <w:rPr>
@@ -1969,25 +1907,7 @@
           <w:sz w:val="20"/>
           <w:szCs w:val="20"/>
         </w:rPr>
-        <w:t xml:space="preserve">We believe that such rich data from a leading business would be most helpful for entering development/publisher studios, </w:t>
-      </w:r>
-      <w:proofErr w:type="gramStart"/>
-      <w:r>
-        <w:rPr>
-          <w:rFonts w:ascii="Book Antiqua" w:eastAsia="Times New Roman" w:hAnsi="Book Antiqua" w:cs="Times New Roman"/>
-          <w:sz w:val="20"/>
-          <w:szCs w:val="20"/>
-        </w:rPr>
-        <w:t>researchers</w:t>
-      </w:r>
-      <w:proofErr w:type="gramEnd"/>
-      <w:r>
-        <w:rPr>
-          <w:rFonts w:ascii="Book Antiqua" w:eastAsia="Times New Roman" w:hAnsi="Book Antiqua" w:cs="Times New Roman"/>
-          <w:sz w:val="20"/>
-          <w:szCs w:val="20"/>
-        </w:rPr>
-        <w:t xml:space="preserve"> and other prospective stakeholders. </w:t>
+        <w:t xml:space="preserve">We believe that such rich data from a leading business would be most helpful for entering development/publisher studios, researchers and other prospective stakeholders. </w:t>
       </w:r>
     </w:p>
     <w:p>
@@ -2503,25 +2423,7 @@
           <w:sz w:val="20"/>
           <w:szCs w:val="20"/>
         </w:rPr>
-        <w:t xml:space="preserve"> demos, downloadable content (DLC), mods, music, </w:t>
-      </w:r>
-      <w:proofErr w:type="gramStart"/>
-      <w:r>
-        <w:rPr>
-          <w:rFonts w:ascii="Book Antiqua" w:eastAsia="Book Antiqua" w:hAnsi="Book Antiqua" w:cs="Book Antiqua"/>
-          <w:sz w:val="20"/>
-          <w:szCs w:val="20"/>
-        </w:rPr>
-        <w:t>videos</w:t>
-      </w:r>
-      <w:proofErr w:type="gramEnd"/>
-      <w:r>
-        <w:rPr>
-          <w:rFonts w:ascii="Book Antiqua" w:eastAsia="Book Antiqua" w:hAnsi="Book Antiqua" w:cs="Book Antiqua"/>
-          <w:sz w:val="20"/>
-          <w:szCs w:val="20"/>
-        </w:rPr>
-        <w:t xml:space="preserve"> and episodes. </w:t>
+        <w:t xml:space="preserve"> demos, downloadable content (DLC), mods, music, videos and episodes. </w:t>
       </w:r>
       <w:r>
         <w:rPr>
@@ -2814,23 +2716,13 @@
         </w:rPr>
         <w:t>25</w:t>
       </w:r>
-      <w:proofErr w:type="gramStart"/>
-      <w:r>
-        <w:rPr>
-          <w:rFonts w:ascii="Book Antiqua" w:eastAsia="Book Antiqua" w:hAnsi="Book Antiqua" w:cs="Book Antiqua"/>
-          <w:sz w:val="20"/>
-          <w:szCs w:val="20"/>
-        </w:rPr>
-        <w:t xml:space="preserve"> 2022</w:t>
-      </w:r>
-      <w:proofErr w:type="gramEnd"/>
-      <w:r>
-        <w:rPr>
-          <w:rFonts w:ascii="Book Antiqua" w:eastAsia="Book Antiqua" w:hAnsi="Book Antiqua" w:cs="Book Antiqua"/>
-          <w:sz w:val="20"/>
-          <w:szCs w:val="20"/>
-        </w:rPr>
-        <w:t xml:space="preserve">. New products are often added </w:t>
+      <w:r>
+        <w:rPr>
+          <w:rFonts w:ascii="Book Antiqua" w:eastAsia="Book Antiqua" w:hAnsi="Book Antiqua" w:cs="Book Antiqua"/>
+          <w:sz w:val="20"/>
+          <w:szCs w:val="20"/>
+        </w:rPr>
+        <w:t xml:space="preserve"> 2022. New products are often added </w:t>
       </w:r>
       <w:r>
         <w:rPr>
@@ -3349,6 +3241,24 @@
           <w:szCs w:val="20"/>
         </w:rPr>
         <w:t>The code contained within this repository (‘</w:t>
+      </w:r>
+      <w:proofErr w:type="spellStart"/>
+      <w:r>
+        <w:rPr>
+          <w:rFonts w:ascii="Book Antiqua" w:eastAsia="Book Antiqua" w:hAnsi="Book Antiqua" w:cs="Book Antiqua"/>
+          <w:sz w:val="20"/>
+          <w:szCs w:val="20"/>
+        </w:rPr>
+        <w:t>src</w:t>
+      </w:r>
+      <w:proofErr w:type="spellEnd"/>
+      <w:r>
+        <w:rPr>
+          <w:rFonts w:ascii="Book Antiqua" w:eastAsia="Book Antiqua" w:hAnsi="Book Antiqua" w:cs="Book Antiqua"/>
+          <w:sz w:val="20"/>
+          <w:szCs w:val="20"/>
+        </w:rPr>
+        <w:t>/collection/</w:t>
       </w:r>
       <w:r>
         <w:rPr>
@@ -3663,23 +3573,7 @@
                 <w:rFonts w:ascii="Book Antiqua" w:hAnsi="Book Antiqua" w:cs="Times New Roman"/>
                 <w:sz w:val="20"/>
               </w:rPr>
-              <w:t xml:space="preserve">Categorical variable detailing the type of software. Can </w:t>
-            </w:r>
-            <w:proofErr w:type="gramStart"/>
-            <w:r>
-              <w:rPr>
-                <w:rFonts w:ascii="Book Antiqua" w:hAnsi="Book Antiqua" w:cs="Times New Roman"/>
-                <w:sz w:val="20"/>
-              </w:rPr>
-              <w:t>be:</w:t>
-            </w:r>
-            <w:proofErr w:type="gramEnd"/>
-            <w:r>
-              <w:rPr>
-                <w:rFonts w:ascii="Book Antiqua" w:hAnsi="Book Antiqua" w:cs="Times New Roman"/>
-                <w:sz w:val="20"/>
-              </w:rPr>
-              <w:t xml:space="preserve"> game, demo, </w:t>
+              <w:t xml:space="preserve">Categorical variable detailing the type of software. Can be: game, demo, </w:t>
             </w:r>
             <w:proofErr w:type="spellStart"/>
             <w:r>
@@ -4609,21 +4503,7 @@
                 <w:rFonts w:ascii="Book Antiqua" w:hAnsi="Book Antiqua" w:cs="Times New Roman"/>
                 <w:sz w:val="20"/>
               </w:rPr>
-              <w:t xml:space="preserve">Presents system requirements to run the software on a </w:t>
-            </w:r>
-            <w:r>
-              <w:rPr>
-                <w:rFonts w:ascii="Book Antiqua" w:hAnsi="Book Antiqua" w:cs="Times New Roman"/>
-                <w:sz w:val="20"/>
-              </w:rPr>
-              <w:t>Linux</w:t>
-            </w:r>
-            <w:r>
-              <w:rPr>
-                <w:rFonts w:ascii="Book Antiqua" w:hAnsi="Book Antiqua" w:cs="Times New Roman"/>
-                <w:sz w:val="20"/>
-              </w:rPr>
-              <w:t xml:space="preserve"> system</w:t>
+              <w:t>Presents system requirements to run the software on a Linux system</w:t>
             </w:r>
             <w:r>
               <w:rPr>
@@ -4918,21 +4798,7 @@
                 <w:rFonts w:ascii="Book Antiqua" w:hAnsi="Book Antiqua" w:cs="Times New Roman"/>
                 <w:sz w:val="20"/>
               </w:rPr>
-              <w:t>Nested item available in ‘dataframe_</w:t>
-            </w:r>
-            <w:r>
-              <w:rPr>
-                <w:rFonts w:ascii="Book Antiqua" w:hAnsi="Book Antiqua" w:cs="Times New Roman"/>
-                <w:sz w:val="20"/>
-              </w:rPr>
-              <w:t>categories.csv’</w:t>
-            </w:r>
-            <w:r>
-              <w:rPr>
-                <w:rFonts w:ascii="Book Antiqua" w:hAnsi="Book Antiqua" w:cs="Times New Roman"/>
-                <w:sz w:val="20"/>
-              </w:rPr>
-              <w:t>. More details provided in a follow-up table.</w:t>
+              <w:t>Nested item available in ‘dataframe_categories.csv’. More details provided in a follow-up table.</w:t>
             </w:r>
           </w:p>
         </w:tc>
@@ -4998,21 +4864,7 @@
                 <w:rFonts w:ascii="Book Antiqua" w:hAnsi="Book Antiqua" w:cs="Times New Roman"/>
                 <w:sz w:val="20"/>
               </w:rPr>
-              <w:t>Nested item available in ‘dataframe_</w:t>
-            </w:r>
-            <w:r>
-              <w:rPr>
-                <w:rFonts w:ascii="Book Antiqua" w:hAnsi="Book Antiqua" w:cs="Times New Roman"/>
-                <w:sz w:val="20"/>
-              </w:rPr>
-              <w:t>genres</w:t>
-            </w:r>
-            <w:r>
-              <w:rPr>
-                <w:rFonts w:ascii="Book Antiqua" w:hAnsi="Book Antiqua" w:cs="Times New Roman"/>
-                <w:sz w:val="20"/>
-              </w:rPr>
-              <w:t>.csv’. More details provided in a follow-up table.</w:t>
+              <w:t>Nested item available in ‘dataframe_genres.csv’. More details provided in a follow-up table.</w:t>
             </w:r>
           </w:p>
         </w:tc>
@@ -5077,21 +4929,7 @@
                 <w:rFonts w:ascii="Book Antiqua" w:hAnsi="Book Antiqua" w:cs="Times New Roman"/>
                 <w:sz w:val="20"/>
               </w:rPr>
-              <w:t>Nested item available in ‘dataframe_</w:t>
-            </w:r>
-            <w:r>
-              <w:rPr>
-                <w:rFonts w:ascii="Book Antiqua" w:hAnsi="Book Antiqua" w:cs="Times New Roman"/>
-                <w:sz w:val="20"/>
-              </w:rPr>
-              <w:t>screenshots</w:t>
-            </w:r>
-            <w:r>
-              <w:rPr>
-                <w:rFonts w:ascii="Book Antiqua" w:hAnsi="Book Antiqua" w:cs="Times New Roman"/>
-                <w:sz w:val="20"/>
-              </w:rPr>
-              <w:t>.csv’. More details provided in a follow-up table.</w:t>
+              <w:t>Nested item available in ‘dataframe_screenshots.csv’. More details provided in a follow-up table.</w:t>
             </w:r>
           </w:p>
         </w:tc>
@@ -5156,21 +4994,7 @@
                 <w:rFonts w:ascii="Book Antiqua" w:hAnsi="Book Antiqua" w:cs="Times New Roman"/>
                 <w:sz w:val="20"/>
               </w:rPr>
-              <w:t>Nested item available in ‘dataframe_</w:t>
-            </w:r>
-            <w:r>
-              <w:rPr>
-                <w:rFonts w:ascii="Book Antiqua" w:hAnsi="Book Antiqua" w:cs="Times New Roman"/>
-                <w:sz w:val="20"/>
-              </w:rPr>
-              <w:t>movies</w:t>
-            </w:r>
-            <w:r>
-              <w:rPr>
-                <w:rFonts w:ascii="Book Antiqua" w:hAnsi="Book Antiqua" w:cs="Times New Roman"/>
-                <w:sz w:val="20"/>
-              </w:rPr>
-              <w:t>.csv’. More details provided in a follow-up table.</w:t>
+              <w:t>Nested item available in ‘dataframe_movies.csv’. More details provided in a follow-up table.</w:t>
             </w:r>
           </w:p>
         </w:tc>
@@ -5302,21 +5126,7 @@
                 <w:rFonts w:ascii="Book Antiqua" w:hAnsi="Book Antiqua" w:cs="Times New Roman"/>
                 <w:sz w:val="20"/>
               </w:rPr>
-              <w:t xml:space="preserve">Link to the </w:t>
-            </w:r>
-            <w:r>
-              <w:rPr>
-                <w:rFonts w:ascii="Book Antiqua" w:hAnsi="Book Antiqua" w:cs="Times New Roman"/>
-                <w:sz w:val="20"/>
-              </w:rPr>
-              <w:t xml:space="preserve">full </w:t>
-            </w:r>
-            <w:r>
-              <w:rPr>
-                <w:rFonts w:ascii="Book Antiqua" w:hAnsi="Book Antiqua" w:cs="Times New Roman"/>
-                <w:sz w:val="20"/>
-              </w:rPr>
-              <w:t>image displayed on the background of the respective software’s store page in .jpeg format.</w:t>
+              <w:t>Link to the full image displayed on the background of the respective software’s store page in .jpeg format.</w:t>
             </w:r>
           </w:p>
         </w:tc>
@@ -5550,14 +5360,7 @@
                 <w:rFonts w:ascii="Book Antiqua" w:hAnsi="Book Antiqua" w:cs="Times New Roman"/>
                 <w:sz w:val="20"/>
               </w:rPr>
-              <w:t>Mac</w:t>
-            </w:r>
-            <w:r>
-              <w:rPr>
-                <w:rFonts w:ascii="Book Antiqua" w:hAnsi="Book Antiqua" w:cs="Times New Roman"/>
-                <w:sz w:val="20"/>
-              </w:rPr>
-              <w:t xml:space="preserve"> system. A TRUE value indicates that the software is compatible, while FALSE indicates incompatibility.</w:t>
+              <w:t>Mac system. A TRUE value indicates that the software is compatible, while FALSE indicates incompatibility.</w:t>
             </w:r>
           </w:p>
         </w:tc>
@@ -5626,21 +5429,7 @@
                 <w:rFonts w:ascii="Book Antiqua" w:hAnsi="Book Antiqua" w:cs="Times New Roman"/>
                 <w:sz w:val="20"/>
               </w:rPr>
-              <w:t xml:space="preserve">Indicates whether the software is compatible with a </w:t>
-            </w:r>
-            <w:r>
-              <w:rPr>
-                <w:rFonts w:ascii="Book Antiqua" w:hAnsi="Book Antiqua" w:cs="Times New Roman"/>
-                <w:sz w:val="20"/>
-              </w:rPr>
-              <w:t>Linux</w:t>
-            </w:r>
-            <w:r>
-              <w:rPr>
-                <w:rFonts w:ascii="Book Antiqua" w:hAnsi="Book Antiqua" w:cs="Times New Roman"/>
-                <w:sz w:val="20"/>
-              </w:rPr>
-              <w:t xml:space="preserve"> system. A TRUE value indicates that the software is compatible, while FALSE indicates incompatibility.</w:t>
+              <w:t>Indicates whether the software is compatible with a Linux system. A TRUE value indicates that the software is compatible, while FALSE indicates incompatibility.</w:t>
             </w:r>
           </w:p>
         </w:tc>
@@ -5980,23 +5769,7 @@
                 <w:rFonts w:ascii="Book Antiqua" w:hAnsi="Book Antiqua" w:cs="Times New Roman"/>
                 <w:sz w:val="20"/>
               </w:rPr>
-              <w:t xml:space="preserve"> related to specific content descriptors (</w:t>
-            </w:r>
-            <w:proofErr w:type="gramStart"/>
-            <w:r>
-              <w:rPr>
-                <w:rFonts w:ascii="Book Antiqua" w:hAnsi="Book Antiqua" w:cs="Times New Roman"/>
-                <w:sz w:val="20"/>
-              </w:rPr>
-              <w:t>i.e.</w:t>
-            </w:r>
-            <w:proofErr w:type="gramEnd"/>
-            <w:r>
-              <w:rPr>
-                <w:rFonts w:ascii="Book Antiqua" w:hAnsi="Book Antiqua" w:cs="Times New Roman"/>
-                <w:sz w:val="20"/>
-              </w:rPr>
-              <w:t xml:space="preserve"> violence, drug-use </w:t>
+              <w:t xml:space="preserve"> related to specific content descriptors (i.e. violence, drug-use </w:t>
             </w:r>
             <w:proofErr w:type="spellStart"/>
             <w:r>
@@ -6346,49 +6119,14 @@
                 <w:rFonts w:ascii="Book Antiqua" w:hAnsi="Book Antiqua" w:cs="Times New Roman"/>
                 <w:sz w:val="20"/>
               </w:rPr>
-              <w:t xml:space="preserve">Presents </w:t>
-            </w:r>
-            <w:r>
-              <w:rPr>
-                <w:rFonts w:ascii="Book Antiqua" w:hAnsi="Book Antiqua" w:cs="Times New Roman"/>
-                <w:sz w:val="20"/>
-              </w:rPr>
-              <w:t>the recommended</w:t>
-            </w:r>
-            <w:r>
-              <w:rPr>
-                <w:rFonts w:ascii="Book Antiqua" w:hAnsi="Book Antiqua" w:cs="Times New Roman"/>
-                <w:sz w:val="20"/>
-              </w:rPr>
-              <w:t xml:space="preserve"> system requirements to run the software </w:t>
-            </w:r>
-            <w:r>
-              <w:rPr>
-                <w:rFonts w:ascii="Book Antiqua" w:hAnsi="Book Antiqua" w:cs="Times New Roman"/>
-                <w:sz w:val="20"/>
-              </w:rPr>
-              <w:t xml:space="preserve"> optimally </w:t>
-            </w:r>
-            <w:r>
-              <w:rPr>
-                <w:rFonts w:ascii="Book Antiqua" w:hAnsi="Book Antiqua" w:cs="Times New Roman"/>
-                <w:sz w:val="20"/>
-              </w:rPr>
-              <w:t>on a PC system</w:t>
-            </w:r>
-            <w:r>
-              <w:rPr>
-                <w:rFonts w:ascii="Book Antiqua" w:hAnsi="Book Antiqua" w:cs="Times New Roman"/>
-                <w:sz w:val="20"/>
-              </w:rPr>
-              <w:t xml:space="preserve"> </w:t>
-            </w:r>
-            <w:r>
-              <w:rPr>
-                <w:rFonts w:ascii="Book Antiqua" w:hAnsi="Book Antiqua" w:cs="Times New Roman"/>
-                <w:sz w:val="20"/>
-              </w:rPr>
-              <w:t>(if applicable)</w:t>
+              <w:t>Presents the recommended system requirements to run the software  optimally on a PC system</w:t>
+            </w:r>
+            <w:r>
+              <w:rPr>
+                <w:rFonts w:ascii="Book Antiqua" w:hAnsi="Book Antiqua" w:cs="Times New Roman"/>
+                <w:sz w:val="20"/>
+              </w:rPr>
+              <w:t xml:space="preserve"> (if applicable)</w:t>
             </w:r>
             <w:r>
               <w:rPr>
@@ -6610,14 +6348,7 @@
                 <w:rFonts w:ascii="Book Antiqua" w:hAnsi="Book Antiqua" w:cs="Times New Roman"/>
                 <w:sz w:val="20"/>
               </w:rPr>
-              <w:t xml:space="preserve">The current price of the software (different only if on discount) </w:t>
-            </w:r>
-            <w:r>
-              <w:rPr>
-                <w:rFonts w:ascii="Book Antiqua" w:hAnsi="Book Antiqua" w:cs="Times New Roman"/>
-                <w:sz w:val="20"/>
-              </w:rPr>
-              <w:t>(divide number by 100).</w:t>
+              <w:t>The current price of the software (different only if on discount) (divide number by 100).</w:t>
             </w:r>
           </w:p>
         </w:tc>
@@ -6818,21 +6549,7 @@
                 <w:rFonts w:ascii="Book Antiqua" w:hAnsi="Book Antiqua" w:cs="Times New Roman"/>
                 <w:sz w:val="20"/>
               </w:rPr>
-              <w:t xml:space="preserve">The </w:t>
-            </w:r>
-            <w:r>
-              <w:rPr>
-                <w:rFonts w:ascii="Book Antiqua" w:hAnsi="Book Antiqua" w:cs="Times New Roman"/>
-                <w:sz w:val="20"/>
-              </w:rPr>
-              <w:t>final</w:t>
-            </w:r>
-            <w:r>
-              <w:rPr>
-                <w:rFonts w:ascii="Book Antiqua" w:hAnsi="Book Antiqua" w:cs="Times New Roman"/>
-                <w:sz w:val="20"/>
-              </w:rPr>
-              <w:t xml:space="preserve"> price of the software, formatted.</w:t>
+              <w:t>The final price of the software, formatted.</w:t>
             </w:r>
           </w:p>
         </w:tc>
@@ -7033,21 +6750,7 @@
                 <w:rFonts w:ascii="Book Antiqua" w:hAnsi="Book Antiqua" w:cs="Times New Roman"/>
                 <w:sz w:val="20"/>
               </w:rPr>
-              <w:t>Nested item available in ‘dataframe_</w:t>
-            </w:r>
-            <w:r>
-              <w:rPr>
-                <w:rFonts w:ascii="Book Antiqua" w:hAnsi="Book Antiqua" w:cs="Times New Roman"/>
-                <w:sz w:val="20"/>
-              </w:rPr>
-              <w:t>achievements.highlighted.csv’</w:t>
-            </w:r>
-            <w:r>
-              <w:rPr>
-                <w:rFonts w:ascii="Book Antiqua" w:hAnsi="Book Antiqua" w:cs="Times New Roman"/>
-                <w:sz w:val="20"/>
-              </w:rPr>
-              <w:t>. More details provided in a follow-up table.</w:t>
+              <w:t>Nested item available in ‘dataframe_achievements.highlighted.csv’. More details provided in a follow-up table.</w:t>
             </w:r>
           </w:p>
         </w:tc>
@@ -7154,31 +6857,7 @@
                 <w:sz w:val="20"/>
                 <w:szCs w:val="20"/>
               </w:rPr>
-              <w:t>, episode, mod</w:t>
-            </w:r>
-            <w:r>
-              <w:rPr>
-                <w:rFonts w:ascii="Book Antiqua" w:eastAsia="Book Antiqua" w:hAnsi="Book Antiqua" w:cs="Book Antiqua"/>
-                <w:sz w:val="20"/>
-                <w:szCs w:val="20"/>
-              </w:rPr>
-              <w:t>,</w:t>
-            </w:r>
-            <w:r>
-              <w:rPr>
-                <w:rFonts w:ascii="Book Antiqua" w:eastAsia="Book Antiqua" w:hAnsi="Book Antiqua" w:cs="Book Antiqua"/>
-                <w:sz w:val="20"/>
-                <w:szCs w:val="20"/>
-              </w:rPr>
-              <w:t xml:space="preserve">  and music</w:t>
-            </w:r>
-            <w:r>
-              <w:rPr>
-                <w:rFonts w:ascii="Book Antiqua" w:eastAsia="Book Antiqua" w:hAnsi="Book Antiqua" w:cs="Book Antiqua"/>
-                <w:sz w:val="20"/>
-                <w:szCs w:val="20"/>
-              </w:rPr>
-              <w:t>).</w:t>
+              <w:t>, episode, mod,  and music).</w:t>
             </w:r>
           </w:p>
         </w:tc>
@@ -7243,14 +6922,7 @@
                 <w:rFonts w:ascii="Book Antiqua" w:hAnsi="Book Antiqua" w:cs="Times New Roman"/>
                 <w:sz w:val="20"/>
               </w:rPr>
-              <w:t>The name of the ‘parent’ software (</w:t>
-            </w:r>
-            <w:r>
-              <w:rPr>
-                <w:rFonts w:ascii="Book Antiqua" w:hAnsi="Book Antiqua" w:cs="Times New Roman"/>
-                <w:sz w:val="20"/>
-              </w:rPr>
-              <w:t xml:space="preserve">if type is </w:t>
+              <w:t xml:space="preserve">The name of the ‘parent’ software (if type is </w:t>
             </w:r>
             <w:r>
               <w:rPr>
@@ -7341,21 +7013,7 @@
                 <w:rFonts w:ascii="Book Antiqua" w:hAnsi="Book Antiqua" w:cs="Times New Roman"/>
                 <w:sz w:val="20"/>
               </w:rPr>
-              <w:t xml:space="preserve">Presents minimum system requirements to run the software on a </w:t>
-            </w:r>
-            <w:r>
-              <w:rPr>
-                <w:rFonts w:ascii="Book Antiqua" w:hAnsi="Book Antiqua" w:cs="Times New Roman"/>
-                <w:sz w:val="20"/>
-              </w:rPr>
-              <w:t>Mac</w:t>
-            </w:r>
-            <w:r>
-              <w:rPr>
-                <w:rFonts w:ascii="Book Antiqua" w:hAnsi="Book Antiqua" w:cs="Times New Roman"/>
-                <w:sz w:val="20"/>
-              </w:rPr>
-              <w:t xml:space="preserve"> system</w:t>
+              <w:t>Presents minimum system requirements to run the software on a Mac system</w:t>
             </w:r>
             <w:r>
               <w:rPr>
@@ -7436,21 +7094,7 @@
                 <w:rFonts w:ascii="Book Antiqua" w:hAnsi="Book Antiqua" w:cs="Times New Roman"/>
                 <w:sz w:val="20"/>
               </w:rPr>
-              <w:t xml:space="preserve">Presents the recommended system requirements to run the software  optimally on a </w:t>
-            </w:r>
-            <w:r>
-              <w:rPr>
-                <w:rFonts w:ascii="Book Antiqua" w:hAnsi="Book Antiqua" w:cs="Times New Roman"/>
-                <w:sz w:val="20"/>
-              </w:rPr>
-              <w:t>Mac</w:t>
-            </w:r>
-            <w:r>
-              <w:rPr>
-                <w:rFonts w:ascii="Book Antiqua" w:hAnsi="Book Antiqua" w:cs="Times New Roman"/>
-                <w:sz w:val="20"/>
-              </w:rPr>
-              <w:t xml:space="preserve"> system (if applicable).</w:t>
+              <w:t>Presents the recommended system requirements to run the software  optimally on a Mac system (if applicable).</w:t>
             </w:r>
           </w:p>
         </w:tc>
@@ -7517,21 +7161,7 @@
                 <w:rFonts w:ascii="Book Antiqua" w:hAnsi="Book Antiqua" w:cs="Times New Roman"/>
                 <w:sz w:val="20"/>
               </w:rPr>
-              <w:t xml:space="preserve">Presents minimum system requirements to run the software on a </w:t>
-            </w:r>
-            <w:r>
-              <w:rPr>
-                <w:rFonts w:ascii="Book Antiqua" w:hAnsi="Book Antiqua" w:cs="Times New Roman"/>
-                <w:sz w:val="20"/>
-              </w:rPr>
-              <w:t>Linux</w:t>
-            </w:r>
-            <w:r>
-              <w:rPr>
-                <w:rFonts w:ascii="Book Antiqua" w:hAnsi="Book Antiqua" w:cs="Times New Roman"/>
-                <w:sz w:val="20"/>
-              </w:rPr>
-              <w:t xml:space="preserve"> system (if applicable).</w:t>
+              <w:t>Presents minimum system requirements to run the software on a Linux system (if applicable).</w:t>
             </w:r>
           </w:p>
         </w:tc>
@@ -7606,21 +7236,7 @@
                 <w:sz w:val="20"/>
               </w:rPr>
               <w:lastRenderedPageBreak/>
-              <w:t xml:space="preserve">requirements to run the software  optimally on a </w:t>
-            </w:r>
-            <w:r>
-              <w:rPr>
-                <w:rFonts w:ascii="Book Antiqua" w:hAnsi="Book Antiqua" w:cs="Times New Roman"/>
-                <w:sz w:val="20"/>
-              </w:rPr>
-              <w:t>Linux</w:t>
-            </w:r>
-            <w:r>
-              <w:rPr>
-                <w:rFonts w:ascii="Book Antiqua" w:hAnsi="Book Antiqua" w:cs="Times New Roman"/>
-                <w:sz w:val="20"/>
-              </w:rPr>
-              <w:t xml:space="preserve"> system (if applicable).</w:t>
+              <w:t>requirements to run the software  optimally on a Linux system (if applicable).</w:t>
             </w:r>
           </w:p>
         </w:tc>
@@ -8167,21 +7783,7 @@
                 <w:rFonts w:ascii="Book Antiqua" w:hAnsi="Book Antiqua" w:cs="Times New Roman"/>
                 <w:sz w:val="20"/>
               </w:rPr>
-              <w:t xml:space="preserve">Presents system requirements to run the software on a </w:t>
-            </w:r>
-            <w:r>
-              <w:rPr>
-                <w:rFonts w:ascii="Book Antiqua" w:hAnsi="Book Antiqua" w:cs="Times New Roman"/>
-                <w:sz w:val="20"/>
-              </w:rPr>
-              <w:t>Windows</w:t>
-            </w:r>
-            <w:r>
-              <w:rPr>
-                <w:rFonts w:ascii="Book Antiqua" w:hAnsi="Book Antiqua" w:cs="Times New Roman"/>
-                <w:sz w:val="20"/>
-              </w:rPr>
-              <w:t xml:space="preserve"> system (if applicable).</w:t>
+              <w:t>Presents system requirements to run the software on a Windows system (if applicable).</w:t>
             </w:r>
           </w:p>
         </w:tc>
@@ -8540,15 +8142,7 @@
           <w:sz w:val="20"/>
           <w:szCs w:val="20"/>
         </w:rPr>
-        <w:t xml:space="preserve">‘dataframe_package_groups.csv’ is created by collecting the nested attributes contained within ‘packages’ of ‘dataframe_raw.csv’. </w:t>
-      </w:r>
-      <w:r>
-        <w:rPr>
-          <w:rFonts w:ascii="Book Antiqua" w:eastAsia="Book Antiqua" w:hAnsi="Book Antiqua" w:cs="Book Antiqua"/>
-          <w:sz w:val="20"/>
-          <w:szCs w:val="20"/>
-        </w:rPr>
-        <w:t>The following table describes each variable contained:</w:t>
+        <w:t>‘dataframe_package_groups.csv’ is created by collecting the nested attributes contained within ‘packages’ of ‘dataframe_raw.csv’. The following table describes each variable contained:</w:t>
       </w:r>
     </w:p>
     <w:p>
@@ -8622,23 +8216,7 @@
           <w:sz w:val="20"/>
           <w:szCs w:val="20"/>
         </w:rPr>
-        <w:t xml:space="preserve">.csv’ </w:t>
-      </w:r>
-      <w:r>
-        <w:rPr>
-          <w:rFonts w:ascii="Book Antiqua" w:eastAsia="Book Antiqua" w:hAnsi="Book Antiqua" w:cs="Book Antiqua"/>
-          <w:sz w:val="20"/>
-          <w:szCs w:val="20"/>
-        </w:rPr>
-        <w:t>variables</w:t>
-      </w:r>
-      <w:r>
-        <w:rPr>
-          <w:rFonts w:ascii="Book Antiqua" w:eastAsia="Book Antiqua" w:hAnsi="Book Antiqua" w:cs="Book Antiqua"/>
-          <w:sz w:val="20"/>
-          <w:szCs w:val="20"/>
-        </w:rPr>
-        <w:t>.</w:t>
+        <w:t>.csv’ variables.</w:t>
       </w:r>
     </w:p>
     <w:tbl>
@@ -9837,39 +9415,7 @@
           <w:sz w:val="20"/>
           <w:szCs w:val="20"/>
         </w:rPr>
-        <w:t>‘dataframe_</w:t>
-      </w:r>
-      <w:r>
-        <w:rPr>
-          <w:rFonts w:ascii="Book Antiqua" w:eastAsia="Book Antiqua" w:hAnsi="Book Antiqua" w:cs="Book Antiqua"/>
-          <w:sz w:val="20"/>
-          <w:szCs w:val="20"/>
-        </w:rPr>
-        <w:t>categories</w:t>
-      </w:r>
-      <w:r>
-        <w:rPr>
-          <w:rFonts w:ascii="Book Antiqua" w:eastAsia="Book Antiqua" w:hAnsi="Book Antiqua" w:cs="Book Antiqua"/>
-          <w:sz w:val="20"/>
-          <w:szCs w:val="20"/>
-        </w:rPr>
-        <w:t>.csv’ is created by collecting the nested attributes contained within ‘</w:t>
-      </w:r>
-      <w:r>
-        <w:rPr>
-          <w:rFonts w:ascii="Book Antiqua" w:eastAsia="Book Antiqua" w:hAnsi="Book Antiqua" w:cs="Book Antiqua"/>
-          <w:sz w:val="20"/>
-          <w:szCs w:val="20"/>
-        </w:rPr>
-        <w:t>categories’</w:t>
-      </w:r>
-      <w:r>
-        <w:rPr>
-          <w:rFonts w:ascii="Book Antiqua" w:eastAsia="Book Antiqua" w:hAnsi="Book Antiqua" w:cs="Book Antiqua"/>
-          <w:sz w:val="20"/>
-          <w:szCs w:val="20"/>
-        </w:rPr>
-        <w:t xml:space="preserve"> of ‘dataframe_raw.csv’. The following table describes each variable contained:</w:t>
+        <w:t>‘dataframe_categories.csv’ is created by collecting the nested attributes contained within ‘categories’ of ‘dataframe_raw.csv’. The following table describes each variable contained:</w:t>
       </w:r>
     </w:p>
     <w:p>
@@ -10188,65 +9734,7 @@
                 <w:rFonts w:ascii="Book Antiqua" w:hAnsi="Book Antiqua" w:cs="Times New Roman"/>
                 <w:sz w:val="20"/>
               </w:rPr>
-              <w:t>A</w:t>
-            </w:r>
-            <w:r>
-              <w:rPr>
-                <w:rFonts w:ascii="Book Antiqua" w:hAnsi="Book Antiqua" w:cs="Times New Roman"/>
-                <w:sz w:val="20"/>
-              </w:rPr>
-              <w:t xml:space="preserve"> </w:t>
-            </w:r>
-            <w:r>
-              <w:rPr>
-                <w:rFonts w:ascii="Book Antiqua" w:hAnsi="Book Antiqua" w:cs="Times New Roman"/>
-                <w:sz w:val="20"/>
-              </w:rPr>
-              <w:t xml:space="preserve">number related to specific </w:t>
-            </w:r>
-            <w:r>
-              <w:rPr>
-                <w:rFonts w:ascii="Book Antiqua" w:hAnsi="Book Antiqua" w:cs="Times New Roman"/>
-                <w:sz w:val="20"/>
-              </w:rPr>
-              <w:t>category description</w:t>
-            </w:r>
-            <w:r>
-              <w:rPr>
-                <w:rFonts w:ascii="Book Antiqua" w:hAnsi="Book Antiqua" w:cs="Times New Roman"/>
-                <w:sz w:val="20"/>
-              </w:rPr>
-              <w:t xml:space="preserve"> (</w:t>
-            </w:r>
-            <w:proofErr w:type="gramStart"/>
-            <w:r>
-              <w:rPr>
-                <w:rFonts w:ascii="Book Antiqua" w:hAnsi="Book Antiqua" w:cs="Times New Roman"/>
-                <w:sz w:val="20"/>
-              </w:rPr>
-              <w:t>i.e.</w:t>
-            </w:r>
-            <w:proofErr w:type="gramEnd"/>
-            <w:r>
-              <w:rPr>
-                <w:rFonts w:ascii="Book Antiqua" w:hAnsi="Book Antiqua" w:cs="Times New Roman"/>
-                <w:sz w:val="20"/>
-              </w:rPr>
-              <w:t xml:space="preserve"> </w:t>
-            </w:r>
-            <w:r>
-              <w:rPr>
-                <w:rFonts w:ascii="Book Antiqua" w:hAnsi="Book Antiqua" w:cs="Times New Roman"/>
-                <w:sz w:val="20"/>
-              </w:rPr>
-              <w:t>Single-player, Steam Cloud, Steam Trading Cards</w:t>
-            </w:r>
-            <w:r>
-              <w:rPr>
-                <w:rFonts w:ascii="Book Antiqua" w:hAnsi="Book Antiqua" w:cs="Times New Roman"/>
-                <w:sz w:val="20"/>
-              </w:rPr>
-              <w:t xml:space="preserve"> </w:t>
+              <w:t xml:space="preserve">A number related to specific category description (i.e. Single-player, Steam Cloud, Steam Trading Cards </w:t>
             </w:r>
             <w:proofErr w:type="spellStart"/>
             <w:r>
@@ -10262,21 +9750,7 @@
                 <w:rFonts w:ascii="Book Antiqua" w:hAnsi="Book Antiqua" w:cs="Times New Roman"/>
                 <w:sz w:val="20"/>
               </w:rPr>
-              <w:t xml:space="preserve">,). Each number represents a </w:t>
-            </w:r>
-            <w:r>
-              <w:rPr>
-                <w:rFonts w:ascii="Book Antiqua" w:hAnsi="Book Antiqua" w:cs="Times New Roman"/>
-                <w:sz w:val="20"/>
-              </w:rPr>
-              <w:t>category descriptor</w:t>
-            </w:r>
-            <w:r>
-              <w:rPr>
-                <w:rFonts w:ascii="Book Antiqua" w:hAnsi="Book Antiqua" w:cs="Times New Roman"/>
-                <w:sz w:val="20"/>
-              </w:rPr>
-              <w:t>.</w:t>
+              <w:t>,). Each number represents a category descriptor.</w:t>
             </w:r>
           </w:p>
         </w:tc>
@@ -10454,39 +9928,7 @@
           <w:sz w:val="20"/>
           <w:szCs w:val="20"/>
         </w:rPr>
-        <w:t>‘dataframe_</w:t>
-      </w:r>
-      <w:r>
-        <w:rPr>
-          <w:rFonts w:ascii="Book Antiqua" w:eastAsia="Book Antiqua" w:hAnsi="Book Antiqua" w:cs="Book Antiqua"/>
-          <w:sz w:val="20"/>
-          <w:szCs w:val="20"/>
-        </w:rPr>
-        <w:t>genres.</w:t>
-      </w:r>
-      <w:r>
-        <w:rPr>
-          <w:rFonts w:ascii="Book Antiqua" w:eastAsia="Book Antiqua" w:hAnsi="Book Antiqua" w:cs="Book Antiqua"/>
-          <w:sz w:val="20"/>
-          <w:szCs w:val="20"/>
-        </w:rPr>
-        <w:t>csv’ is created by collecting the nested attributes contained within ‘</w:t>
-      </w:r>
-      <w:r>
-        <w:rPr>
-          <w:rFonts w:ascii="Book Antiqua" w:eastAsia="Book Antiqua" w:hAnsi="Book Antiqua" w:cs="Book Antiqua"/>
-          <w:sz w:val="20"/>
-          <w:szCs w:val="20"/>
-        </w:rPr>
-        <w:t>genre’</w:t>
-      </w:r>
-      <w:r>
-        <w:rPr>
-          <w:rFonts w:ascii="Book Antiqua" w:eastAsia="Book Antiqua" w:hAnsi="Book Antiqua" w:cs="Book Antiqua"/>
-          <w:sz w:val="20"/>
-          <w:szCs w:val="20"/>
-        </w:rPr>
-        <w:t xml:space="preserve"> of ‘dataframe_raw.csv’. The following table describes each variable contained:</w:t>
+        <w:t>‘dataframe_genres.csv’ is created by collecting the nested attributes contained within ‘genre’ of ‘dataframe_raw.csv’. The following table describes each variable contained:</w:t>
       </w:r>
     </w:p>
     <w:p>
@@ -10807,58 +10249,7 @@
                 <w:rFonts w:ascii="Book Antiqua" w:hAnsi="Book Antiqua" w:cs="Times New Roman"/>
                 <w:sz w:val="20"/>
               </w:rPr>
-              <w:t xml:space="preserve">A number related to specific </w:t>
-            </w:r>
-            <w:r>
-              <w:rPr>
-                <w:rFonts w:ascii="Book Antiqua" w:hAnsi="Book Antiqua" w:cs="Times New Roman"/>
-                <w:sz w:val="20"/>
-              </w:rPr>
-              <w:t>genre</w:t>
-            </w:r>
-            <w:r>
-              <w:rPr>
-                <w:rFonts w:ascii="Book Antiqua" w:hAnsi="Book Antiqua" w:cs="Times New Roman"/>
-                <w:sz w:val="20"/>
-              </w:rPr>
-              <w:t xml:space="preserve"> (</w:t>
-            </w:r>
-            <w:proofErr w:type="gramStart"/>
-            <w:r>
-              <w:rPr>
-                <w:rFonts w:ascii="Book Antiqua" w:hAnsi="Book Antiqua" w:cs="Times New Roman"/>
-                <w:sz w:val="20"/>
-              </w:rPr>
-              <w:t>i.e.</w:t>
-            </w:r>
-            <w:proofErr w:type="gramEnd"/>
-            <w:r>
-              <w:rPr>
-                <w:rFonts w:ascii="Book Antiqua" w:hAnsi="Book Antiqua" w:cs="Times New Roman"/>
-                <w:sz w:val="20"/>
-              </w:rPr>
-              <w:t xml:space="preserve"> </w:t>
-            </w:r>
-            <w:r>
-              <w:rPr>
-                <w:rFonts w:ascii="Book Antiqua" w:hAnsi="Book Antiqua" w:cs="Times New Roman"/>
-                <w:sz w:val="20"/>
-              </w:rPr>
-              <w:t>Action</w:t>
-            </w:r>
-            <w:r>
-              <w:rPr>
-                <w:rFonts w:ascii="Book Antiqua" w:hAnsi="Book Antiqua" w:cs="Times New Roman"/>
-                <w:sz w:val="20"/>
-              </w:rPr>
-              <w:t xml:space="preserve">, </w:t>
-            </w:r>
-            <w:r>
-              <w:rPr>
-                <w:rFonts w:ascii="Book Antiqua" w:hAnsi="Book Antiqua" w:cs="Times New Roman"/>
-                <w:sz w:val="20"/>
-              </w:rPr>
-              <w:t xml:space="preserve">Horror </w:t>
+              <w:t xml:space="preserve">A number related to specific genre (i.e. Action, Horror </w:t>
             </w:r>
             <w:proofErr w:type="spellStart"/>
             <w:r>
@@ -10874,21 +10265,7 @@
                 <w:rFonts w:ascii="Book Antiqua" w:hAnsi="Book Antiqua" w:cs="Times New Roman"/>
                 <w:sz w:val="20"/>
               </w:rPr>
-              <w:t xml:space="preserve">,). Each number represents a </w:t>
-            </w:r>
-            <w:r>
-              <w:rPr>
-                <w:rFonts w:ascii="Book Antiqua" w:hAnsi="Book Antiqua" w:cs="Times New Roman"/>
-                <w:sz w:val="20"/>
-              </w:rPr>
-              <w:t>genre</w:t>
-            </w:r>
-            <w:r>
-              <w:rPr>
-                <w:rFonts w:ascii="Book Antiqua" w:hAnsi="Book Antiqua" w:cs="Times New Roman"/>
-                <w:sz w:val="20"/>
-              </w:rPr>
-              <w:t>.</w:t>
+              <w:t>,). Each number represents a genre.</w:t>
             </w:r>
           </w:p>
         </w:tc>
@@ -10959,39 +10336,7 @@
                 <w:sz w:val="20"/>
                 <w:szCs w:val="20"/>
               </w:rPr>
-              <w:t xml:space="preserve">The </w:t>
-            </w:r>
-            <w:r>
-              <w:rPr>
-                <w:rFonts w:ascii="Book Antiqua" w:eastAsia="Book Antiqua" w:hAnsi="Book Antiqua" w:cs="Book Antiqua"/>
-                <w:sz w:val="20"/>
-                <w:szCs w:val="20"/>
-              </w:rPr>
-              <w:t>genre</w:t>
-            </w:r>
-            <w:r>
-              <w:rPr>
-                <w:rFonts w:ascii="Book Antiqua" w:eastAsia="Book Antiqua" w:hAnsi="Book Antiqua" w:cs="Book Antiqua"/>
-                <w:sz w:val="20"/>
-                <w:szCs w:val="20"/>
-              </w:rPr>
-              <w:t xml:space="preserve"> related to the id</w:t>
-            </w:r>
-            <w:r>
-              <w:rPr>
-                <w:rFonts w:ascii="Book Antiqua" w:eastAsia="Book Antiqua" w:hAnsi="Book Antiqua" w:cs="Book Antiqua"/>
-                <w:sz w:val="20"/>
-                <w:szCs w:val="20"/>
-              </w:rPr>
-              <w:t xml:space="preserve"> number</w:t>
-            </w:r>
-            <w:r>
-              <w:rPr>
-                <w:rFonts w:ascii="Book Antiqua" w:eastAsia="Book Antiqua" w:hAnsi="Book Antiqua" w:cs="Book Antiqua"/>
-                <w:sz w:val="20"/>
-                <w:szCs w:val="20"/>
-              </w:rPr>
-              <w:t xml:space="preserve"> displayed as text.</w:t>
+              <w:t>The genre related to the id number displayed as text.</w:t>
             </w:r>
           </w:p>
         </w:tc>
@@ -11066,39 +10411,7 @@
           <w:sz w:val="20"/>
           <w:szCs w:val="20"/>
         </w:rPr>
-        <w:t>‘dataframe_</w:t>
-      </w:r>
-      <w:r>
-        <w:rPr>
-          <w:rFonts w:ascii="Book Antiqua" w:eastAsia="Book Antiqua" w:hAnsi="Book Antiqua" w:cs="Book Antiqua"/>
-          <w:sz w:val="20"/>
-          <w:szCs w:val="20"/>
-        </w:rPr>
-        <w:t>screenshots</w:t>
-      </w:r>
-      <w:r>
-        <w:rPr>
-          <w:rFonts w:ascii="Book Antiqua" w:eastAsia="Book Antiqua" w:hAnsi="Book Antiqua" w:cs="Book Antiqua"/>
-          <w:sz w:val="20"/>
-          <w:szCs w:val="20"/>
-        </w:rPr>
-        <w:t>.csv’ is created by collecting the nested attributes contained within ‘</w:t>
-      </w:r>
-      <w:r>
-        <w:rPr>
-          <w:rFonts w:ascii="Book Antiqua" w:eastAsia="Book Antiqua" w:hAnsi="Book Antiqua" w:cs="Book Antiqua"/>
-          <w:sz w:val="20"/>
-          <w:szCs w:val="20"/>
-        </w:rPr>
-        <w:t>screenshots’</w:t>
-      </w:r>
-      <w:r>
-        <w:rPr>
-          <w:rFonts w:ascii="Book Antiqua" w:eastAsia="Book Antiqua" w:hAnsi="Book Antiqua" w:cs="Book Antiqua"/>
-          <w:sz w:val="20"/>
-          <w:szCs w:val="20"/>
-        </w:rPr>
-        <w:t xml:space="preserve"> of ‘dataframe_raw.csv’. The following table describes each variable contained:</w:t>
+        <w:t>‘dataframe_screenshots.csv’ is created by collecting the nested attributes contained within ‘screenshots’ of ‘dataframe_raw.csv’. The following table describes each variable contained:</w:t>
       </w:r>
     </w:p>
     <w:p>
@@ -11675,31 +10988,13 @@
         <w:t>‘</w:t>
       </w:r>
       <w:proofErr w:type="spellStart"/>
-      <w:proofErr w:type="gramStart"/>
-      <w:r>
-        <w:rPr>
-          <w:rFonts w:ascii="Book Antiqua" w:eastAsia="Book Antiqua" w:hAnsi="Book Antiqua" w:cs="Book Antiqua"/>
-          <w:sz w:val="20"/>
-          <w:szCs w:val="20"/>
-        </w:rPr>
-        <w:t>dataframe</w:t>
-      </w:r>
-      <w:proofErr w:type="gramEnd"/>
-      <w:r>
-        <w:rPr>
-          <w:rFonts w:ascii="Book Antiqua" w:eastAsia="Book Antiqua" w:hAnsi="Book Antiqua" w:cs="Book Antiqua"/>
-          <w:sz w:val="20"/>
-          <w:szCs w:val="20"/>
-        </w:rPr>
-        <w:t>_</w:t>
-      </w:r>
-      <w:r>
-        <w:rPr>
-          <w:rFonts w:ascii="Book Antiqua" w:eastAsia="Book Antiqua" w:hAnsi="Book Antiqua" w:cs="Book Antiqua"/>
-          <w:sz w:val="20"/>
-          <w:szCs w:val="20"/>
-        </w:rPr>
-        <w:t>movies</w:t>
+      <w:r>
+        <w:rPr>
+          <w:rFonts w:ascii="Book Antiqua" w:eastAsia="Book Antiqua" w:hAnsi="Book Antiqua" w:cs="Book Antiqua"/>
+          <w:sz w:val="20"/>
+          <w:szCs w:val="20"/>
+        </w:rPr>
+        <w:t>dataframe_movies</w:t>
       </w:r>
       <w:proofErr w:type="spellEnd"/>
       <w:r>
@@ -11708,31 +11003,7 @@
           <w:sz w:val="20"/>
           <w:szCs w:val="20"/>
         </w:rPr>
-        <w:t xml:space="preserve">. </w:t>
-      </w:r>
-      <w:r>
-        <w:rPr>
-          <w:rFonts w:ascii="Book Antiqua" w:eastAsia="Book Antiqua" w:hAnsi="Book Antiqua" w:cs="Book Antiqua"/>
-          <w:sz w:val="20"/>
-          <w:szCs w:val="20"/>
-        </w:rPr>
-        <w:t>csv’ is created by collecting the nested attributes contained within ‘</w:t>
-      </w:r>
-      <w:r>
-        <w:rPr>
-          <w:rFonts w:ascii="Book Antiqua" w:eastAsia="Book Antiqua" w:hAnsi="Book Antiqua" w:cs="Book Antiqua"/>
-          <w:sz w:val="20"/>
-          <w:szCs w:val="20"/>
-        </w:rPr>
-        <w:t>movies</w:t>
-      </w:r>
-      <w:r>
-        <w:rPr>
-          <w:rFonts w:ascii="Book Antiqua" w:eastAsia="Book Antiqua" w:hAnsi="Book Antiqua" w:cs="Book Antiqua"/>
-          <w:sz w:val="20"/>
-          <w:szCs w:val="20"/>
-        </w:rPr>
-        <w:t xml:space="preserve">’ of </w:t>
+        <w:t xml:space="preserve">. csv’ is created by collecting the nested attributes contained within ‘movies’ of </w:t>
       </w:r>
       <w:r>
         <w:rPr>
@@ -11742,29 +11013,6 @@
         </w:rPr>
         <w:t>‘dataframe_raw.csv’. The following table describes each variable contained:</w:t>
       </w:r>
-    </w:p>
-    <w:p>
-      <w:pPr>
-        <w:pStyle w:val="ListParagraph"/>
-        <w:numPr>
-          <w:ilvl w:val="0"/>
-          <w:numId w:val="4"/>
-        </w:numPr>
-        <w:pBdr>
-          <w:top w:val="nil"/>
-          <w:left w:val="nil"/>
-          <w:bottom w:val="nil"/>
-          <w:right w:val="nil"/>
-          <w:between w:val="nil"/>
-        </w:pBdr>
-        <w:spacing w:before="40" w:line="276" w:lineRule="auto"/>
-        <w:jc w:val="both"/>
-        <w:rPr>
-          <w:rFonts w:ascii="Book Antiqua" w:eastAsia="Book Antiqua" w:hAnsi="Book Antiqua" w:cs="Book Antiqua"/>
-          <w:sz w:val="20"/>
-          <w:szCs w:val="20"/>
-        </w:rPr>
-      </w:pPr>
     </w:p>
     <w:p>
       <w:pPr>
@@ -12087,23 +11335,7 @@
                 <w:sz w:val="20"/>
                 <w:szCs w:val="20"/>
               </w:rPr>
-              <w:t xml:space="preserve">, with 1 marking the first </w:t>
-            </w:r>
-            <w:r>
-              <w:rPr>
-                <w:rFonts w:ascii="Book Antiqua" w:eastAsia="Book Antiqua" w:hAnsi="Book Antiqua" w:cs="Book Antiqua"/>
-                <w:sz w:val="20"/>
-                <w:szCs w:val="20"/>
-              </w:rPr>
-              <w:t>video</w:t>
-            </w:r>
-            <w:r>
-              <w:rPr>
-                <w:rFonts w:ascii="Book Antiqua" w:eastAsia="Book Antiqua" w:hAnsi="Book Antiqua" w:cs="Book Antiqua"/>
-                <w:sz w:val="20"/>
-                <w:szCs w:val="20"/>
-              </w:rPr>
-              <w:t xml:space="preserve"> shown</w:t>
+              <w:t>, with 1 marking the first video shown</w:t>
             </w:r>
             <w:r>
               <w:rPr>
@@ -12816,8 +12048,9 @@
           <w:sz w:val="20"/>
           <w:szCs w:val="20"/>
         </w:rPr>
-        <w:t>‘dataframe_</w:t>
-      </w:r>
+        <w:t>‘dataframe_achievements.highlighted.csv’ is created by collecting the nested attributes contained within ‘</w:t>
+      </w:r>
+      <w:proofErr w:type="spellStart"/>
       <w:r>
         <w:rPr>
           <w:rFonts w:ascii="Book Antiqua" w:eastAsia="Book Antiqua" w:hAnsi="Book Antiqua" w:cs="Book Antiqua"/>
@@ -12826,23 +12059,6 @@
         </w:rPr>
         <w:t>achievements.highlighted</w:t>
       </w:r>
-      <w:r>
-        <w:rPr>
-          <w:rFonts w:ascii="Book Antiqua" w:eastAsia="Book Antiqua" w:hAnsi="Book Antiqua" w:cs="Book Antiqua"/>
-          <w:sz w:val="20"/>
-          <w:szCs w:val="20"/>
-        </w:rPr>
-        <w:t>.csv’ is created by collecting the nested attributes contained within ‘</w:t>
-      </w:r>
-      <w:proofErr w:type="spellStart"/>
-      <w:r>
-        <w:rPr>
-          <w:rFonts w:ascii="Book Antiqua" w:eastAsia="Book Antiqua" w:hAnsi="Book Antiqua" w:cs="Book Antiqua"/>
-          <w:sz w:val="20"/>
-          <w:szCs w:val="20"/>
-        </w:rPr>
-        <w:t>achievements.highlighted</w:t>
-      </w:r>
       <w:proofErr w:type="spellEnd"/>
       <w:r>
         <w:rPr>
@@ -12852,29 +12068,6 @@
         </w:rPr>
         <w:t>’ of ‘dataframe_raw.csv’. The following table describes each variable contained:</w:t>
       </w:r>
-    </w:p>
-    <w:p>
-      <w:pPr>
-        <w:pStyle w:val="ListParagraph"/>
-        <w:numPr>
-          <w:ilvl w:val="0"/>
-          <w:numId w:val="5"/>
-        </w:numPr>
-        <w:pBdr>
-          <w:top w:val="nil"/>
-          <w:left w:val="nil"/>
-          <w:bottom w:val="nil"/>
-          <w:right w:val="nil"/>
-          <w:between w:val="nil"/>
-        </w:pBdr>
-        <w:spacing w:before="40" w:line="276" w:lineRule="auto"/>
-        <w:jc w:val="both"/>
-        <w:rPr>
-          <w:rFonts w:ascii="Book Antiqua" w:eastAsia="Book Antiqua" w:hAnsi="Book Antiqua" w:cs="Book Antiqua"/>
-          <w:sz w:val="20"/>
-          <w:szCs w:val="20"/>
-        </w:rPr>
-      </w:pPr>
     </w:p>
     <w:p>
       <w:pPr>
@@ -13294,16 +12487,7 @@
                 <w:sz w:val="20"/>
                 <w:szCs w:val="20"/>
               </w:rPr>
-              <w:t xml:space="preserve">Nested attributes that display more data about the </w:t>
-            </w:r>
-            <w:r>
-              <w:rPr>
-                <w:rFonts w:ascii="Book Antiqua" w:eastAsia="Book Antiqua" w:hAnsi="Book Antiqua" w:cs="Book Antiqua"/>
-                <w:color w:val="000000" w:themeColor="text1"/>
-                <w:sz w:val="20"/>
-                <w:szCs w:val="20"/>
-              </w:rPr>
-              <w:t>achievements featured by a software</w:t>
+              <w:t>Nested attributes that display more data about the achievements featured by a software</w:t>
             </w:r>
             <w:r>
               <w:rPr>
@@ -13914,29 +13098,7 @@
           <w:szCs w:val="20"/>
         </w:rPr>
         <w:tab/>
-        <w:t xml:space="preserve">Are </w:t>
-      </w:r>
-      <w:proofErr w:type="gramStart"/>
-      <w:r>
-        <w:rPr>
-          <w:rFonts w:ascii="Book Antiqua" w:eastAsia="Book Antiqua" w:hAnsi="Book Antiqua" w:cs="Book Antiqua"/>
-          <w:i/>
-          <w:color w:val="000000"/>
-          <w:sz w:val="20"/>
-          <w:szCs w:val="20"/>
-        </w:rPr>
-        <w:t>there</w:t>
-      </w:r>
-      <w:proofErr w:type="gramEnd"/>
-      <w:r>
-        <w:rPr>
-          <w:rFonts w:ascii="Book Antiqua" w:eastAsia="Book Antiqua" w:hAnsi="Book Antiqua" w:cs="Book Antiqua"/>
-          <w:i/>
-          <w:color w:val="000000"/>
-          <w:sz w:val="20"/>
-          <w:szCs w:val="20"/>
-        </w:rPr>
-        <w:t xml:space="preserve"> recommended data splits (e.g., training, development/validation, testing)? If so, please provide a description of these splits, explaining the rationale behind them.</w:t>
+        <w:t>Are there recommended data splits (e.g., training, development/validation, testing)? If so, please provide a description of these splits, explaining the rationale behind them.</w:t>
       </w:r>
     </w:p>
     <w:p>
@@ -14019,29 +13181,7 @@
           <w:szCs w:val="20"/>
         </w:rPr>
         <w:lastRenderedPageBreak/>
-        <w:t>contains that specific .json information as a dataset. Given the multitude of software and attributes collected, there are many splitting possibilities, some of which can be ideal for certain research. A highly recommended split would be based on the ‘type’ variable, in case a user desires to monitor only a specific type of software (</w:t>
-      </w:r>
-      <w:proofErr w:type="gramStart"/>
-      <w:r>
-        <w:rPr>
-          <w:rFonts w:ascii="Book Antiqua" w:eastAsia="Book Antiqua" w:hAnsi="Book Antiqua" w:cs="Book Antiqua"/>
-          <w:iCs/>
-          <w:color w:val="000000"/>
-          <w:sz w:val="20"/>
-          <w:szCs w:val="20"/>
-        </w:rPr>
-        <w:t>i.e.</w:t>
-      </w:r>
-      <w:proofErr w:type="gramEnd"/>
-      <w:r>
-        <w:rPr>
-          <w:rFonts w:ascii="Book Antiqua" w:eastAsia="Book Antiqua" w:hAnsi="Book Antiqua" w:cs="Book Antiqua"/>
-          <w:iCs/>
-          <w:color w:val="000000"/>
-          <w:sz w:val="20"/>
-          <w:szCs w:val="20"/>
-        </w:rPr>
-        <w:t xml:space="preserve"> games or DLC). </w:t>
+        <w:t xml:space="preserve">contains that specific .json information as a dataset. Given the multitude of software and attributes collected, there are many splitting possibilities, some of which can be ideal for certain research. A highly recommended split would be based on the ‘type’ variable, in case a user desires to monitor only a specific type of software (i.e. games or DLC). </w:t>
       </w:r>
       <w:r>
         <w:rPr>
@@ -14201,25 +13341,7 @@
           <w:sz w:val="20"/>
           <w:szCs w:val="20"/>
         </w:rPr>
-        <w:t xml:space="preserve">is completely reliant on Steam API and no other sources. However, the output is not entirely self-contained, as it commonly links to external websites, external media-hosting </w:t>
-      </w:r>
-      <w:proofErr w:type="gramStart"/>
-      <w:r>
-        <w:rPr>
-          <w:rFonts w:ascii="Book Antiqua" w:eastAsia="Book Antiqua" w:hAnsi="Book Antiqua" w:cs="Book Antiqua"/>
-          <w:sz w:val="20"/>
-          <w:szCs w:val="20"/>
-        </w:rPr>
-        <w:t>sites</w:t>
-      </w:r>
-      <w:proofErr w:type="gramEnd"/>
-      <w:r>
-        <w:rPr>
-          <w:rFonts w:ascii="Book Antiqua" w:eastAsia="Book Antiqua" w:hAnsi="Book Antiqua" w:cs="Book Antiqua"/>
-          <w:sz w:val="20"/>
-          <w:szCs w:val="20"/>
-        </w:rPr>
-        <w:t xml:space="preserve"> and features information from external sources. Below are some examples:</w:t>
+        <w:t>is completely reliant on Steam API and no other sources. However, the output is not entirely self-contained, as it commonly links to external websites, external media-hosting sites and features information from external sources. Below are some examples:</w:t>
       </w:r>
     </w:p>
     <w:p>
@@ -14397,25 +13519,7 @@
           <w:sz w:val="20"/>
           <w:szCs w:val="20"/>
         </w:rPr>
-        <w:t xml:space="preserve">As such, it can be seen that the availability of variables is dependent on a mix between developer/publisher choices and external website information. There is no guarantee that such data will always exist in this form for any and all software instances. Thumbnails, </w:t>
-      </w:r>
-      <w:proofErr w:type="gramStart"/>
-      <w:r>
-        <w:rPr>
-          <w:rFonts w:ascii="Book Antiqua" w:eastAsia="Book Antiqua" w:hAnsi="Book Antiqua" w:cs="Book Antiqua"/>
-          <w:sz w:val="20"/>
-          <w:szCs w:val="20"/>
-        </w:rPr>
-        <w:t>images</w:t>
-      </w:r>
-      <w:proofErr w:type="gramEnd"/>
-      <w:r>
-        <w:rPr>
-          <w:rFonts w:ascii="Book Antiqua" w:eastAsia="Book Antiqua" w:hAnsi="Book Antiqua" w:cs="Book Antiqua"/>
-          <w:sz w:val="20"/>
-          <w:szCs w:val="20"/>
-        </w:rPr>
-        <w:t xml:space="preserve"> and videos can be changed, developers/publishers can decide what information to </w:t>
+        <w:t xml:space="preserve">As such, it can be seen that the availability of variables is dependent on a mix between developer/publisher choices and external website information. There is no guarantee that such data will always exist in this form for any and all software instances. Thumbnails, images and videos can be changed, developers/publishers can decide what information to </w:t>
       </w:r>
       <w:r>
         <w:rPr>
@@ -14425,7 +13529,6 @@
         </w:rPr>
         <w:t xml:space="preserve">make available, even Metacritic scores can continuously change. Fortunately, this repository includes 10.000 software instances worth of data, providing some degree of archival – though no full external archival is used or referred to in this project. As of </w:t>
       </w:r>
-      <w:proofErr w:type="gramStart"/>
       <w:r>
         <w:rPr>
           <w:rFonts w:ascii="Book Antiqua" w:eastAsia="Book Antiqua" w:hAnsi="Book Antiqua" w:cs="Book Antiqua"/>
@@ -14442,7 +13545,6 @@
         </w:rPr>
         <w:t>25</w:t>
       </w:r>
-      <w:proofErr w:type="gramEnd"/>
       <w:r>
         <w:rPr>
           <w:rFonts w:ascii="Book Antiqua" w:eastAsia="Book Antiqua" w:hAnsi="Book Antiqua" w:cs="Book Antiqua"/>
@@ -14642,7 +13744,6 @@
         </w:rPr>
         <w:t xml:space="preserve"> project does not utilize </w:t>
       </w:r>
-      <w:proofErr w:type="gramStart"/>
       <w:r>
         <w:rPr>
           <w:rFonts w:ascii="Book Antiqua" w:eastAsia="Book Antiqua" w:hAnsi="Book Antiqua" w:cs="Book Antiqua"/>
@@ -14657,16 +13758,7 @@
           <w:sz w:val="20"/>
           <w:szCs w:val="20"/>
         </w:rPr>
-        <w:t>.</w:t>
-      </w:r>
-      <w:proofErr w:type="gramEnd"/>
-      <w:r>
-        <w:rPr>
-          <w:rFonts w:ascii="Book Antiqua" w:eastAsia="Book Antiqua" w:hAnsi="Book Antiqua" w:cs="Book Antiqua"/>
-          <w:sz w:val="20"/>
-          <w:szCs w:val="20"/>
-        </w:rPr>
-        <w:t xml:space="preserve"> </w:t>
+        <w:t xml:space="preserve">. </w:t>
       </w:r>
     </w:p>
     <w:p>
@@ -15202,23 +14294,81 @@
           <w:sz w:val="20"/>
           <w:szCs w:val="20"/>
         </w:rPr>
-        <w:t>The data associated with each instance acquired</w:t>
-      </w:r>
-      <w:r>
-        <w:rPr>
-          <w:rFonts w:ascii="Book Antiqua" w:eastAsia="Book Antiqua" w:hAnsi="Book Antiqua" w:cs="Book Antiqua"/>
-          <w:sz w:val="20"/>
-          <w:szCs w:val="20"/>
-        </w:rPr>
-        <w:t>,</w:t>
-      </w:r>
-      <w:r>
-        <w:rPr>
-          <w:rFonts w:ascii="Book Antiqua" w:eastAsia="Book Antiqua" w:hAnsi="Book Antiqua" w:cs="Book Antiqua"/>
-          <w:sz w:val="20"/>
-          <w:szCs w:val="20"/>
-        </w:rPr>
-        <w:t xml:space="preserve"> was directly observable, such as raw text and the rating of a product.</w:t>
+        <w:t>The data associated with each instance</w:t>
+      </w:r>
+      <w:r>
+        <w:rPr>
+          <w:rFonts w:ascii="Book Antiqua" w:eastAsia="Book Antiqua" w:hAnsi="Book Antiqua" w:cs="Book Antiqua"/>
+          <w:sz w:val="20"/>
+          <w:szCs w:val="20"/>
+        </w:rPr>
+        <w:t xml:space="preserve"> was acquired through </w:t>
+      </w:r>
+      <w:r>
+        <w:rPr>
+          <w:rFonts w:ascii="Book Antiqua" w:eastAsia="Book Antiqua" w:hAnsi="Book Antiqua" w:cs="Book Antiqua"/>
+          <w:sz w:val="20"/>
+          <w:szCs w:val="20"/>
+        </w:rPr>
+        <w:t>‘</w:t>
+      </w:r>
+      <w:proofErr w:type="spellStart"/>
+      <w:r>
+        <w:rPr>
+          <w:rFonts w:ascii="Book Antiqua" w:eastAsia="Book Antiqua" w:hAnsi="Book Antiqua" w:cs="Book Antiqua"/>
+          <w:sz w:val="20"/>
+          <w:szCs w:val="20"/>
+        </w:rPr>
+        <w:t>src</w:t>
+      </w:r>
+      <w:proofErr w:type="spellEnd"/>
+      <w:r>
+        <w:rPr>
+          <w:rFonts w:ascii="Book Antiqua" w:eastAsia="Book Antiqua" w:hAnsi="Book Antiqua" w:cs="Book Antiqua"/>
+          <w:sz w:val="20"/>
+          <w:szCs w:val="20"/>
+        </w:rPr>
+        <w:t>/collectio</w:t>
+      </w:r>
+      <w:r>
+        <w:rPr>
+          <w:rFonts w:ascii="Book Antiqua" w:eastAsia="Book Antiqua" w:hAnsi="Book Antiqua" w:cs="Book Antiqua"/>
+          <w:sz w:val="20"/>
+          <w:szCs w:val="20"/>
+        </w:rPr>
+        <w:t>n</w:t>
+      </w:r>
+      <w:r>
+        <w:rPr>
+          <w:rFonts w:ascii="Book Antiqua" w:eastAsia="Book Antiqua" w:hAnsi="Book Antiqua" w:cs="Book Antiqua"/>
+          <w:sz w:val="20"/>
+          <w:szCs w:val="20"/>
+        </w:rPr>
+        <w:t>/</w:t>
+      </w:r>
+      <w:r>
+        <w:rPr>
+          <w:rFonts w:ascii="Book Antiqua" w:eastAsia="Book Antiqua" w:hAnsi="Book Antiqua" w:cs="Book Antiqua"/>
+          <w:sz w:val="20"/>
+          <w:szCs w:val="20"/>
+        </w:rPr>
+        <w:t xml:space="preserve">collect </w:t>
+      </w:r>
+      <w:r>
+        <w:rPr>
+          <w:rFonts w:ascii="Book Antiqua" w:eastAsia="Book Antiqua" w:hAnsi="Book Antiqua" w:cs="Book Antiqua"/>
+          <w:sz w:val="20"/>
+          <w:szCs w:val="20"/>
+        </w:rPr>
+        <w:t>appdetails</w:t>
+      </w:r>
+      <w:r>
+        <w:rPr>
+          <w:rFonts w:ascii="Book Antiqua" w:eastAsia="Book Antiqua" w:hAnsi="Book Antiqua" w:cs="Book Antiqua"/>
+          <w:sz w:val="20"/>
+          <w:szCs w:val="20"/>
+        </w:rPr>
+        <w:t>.py’. The data was immediately observable as a .json file raw text, as the attributes used were to some extent self-explanatory and understandable.</w:t>
       </w:r>
     </w:p>
     <w:p>
@@ -15306,25 +14456,6 @@
         <w:jc w:val="both"/>
         <w:rPr>
           <w:rFonts w:ascii="Book Antiqua" w:eastAsia="Book Antiqua" w:hAnsi="Book Antiqua" w:cs="Book Antiqua"/>
-          <w:sz w:val="20"/>
-          <w:szCs w:val="20"/>
-        </w:rPr>
-      </w:pPr>
-      <w:r>
-        <w:rPr>
-          <w:rFonts w:ascii="Book Antiqua" w:eastAsia="Book Antiqua" w:hAnsi="Book Antiqua" w:cs="Book Antiqua"/>
-          <w:sz w:val="20"/>
-          <w:szCs w:val="20"/>
-        </w:rPr>
-        <w:t xml:space="preserve">For the data collection, the Steam API is used. This was validated by the fact that team 8 got an official API key. </w:t>
-      </w:r>
-    </w:p>
-    <w:p>
-      <w:pPr>
-        <w:spacing w:line="276" w:lineRule="auto"/>
-        <w:jc w:val="both"/>
-        <w:rPr>
-          <w:rFonts w:ascii="Book Antiqua" w:eastAsia="Book Antiqua" w:hAnsi="Book Antiqua" w:cs="Book Antiqua"/>
           <w:i/>
           <w:color w:val="FF0000"/>
           <w:sz w:val="20"/>
@@ -15334,11 +14465,26 @@
       <w:r>
         <w:rPr>
           <w:rFonts w:ascii="Book Antiqua" w:eastAsia="Book Antiqua" w:hAnsi="Book Antiqua" w:cs="Book Antiqua"/>
-          <w:color w:val="FF0000"/>
-          <w:sz w:val="20"/>
-          <w:szCs w:val="20"/>
-        </w:rPr>
-        <w:t>More explanation</w:t>
+          <w:sz w:val="20"/>
+          <w:szCs w:val="20"/>
+        </w:rPr>
+        <w:t xml:space="preserve">Throughout the process of collecting data only the Steam APIs were used. To validate the resulting data </w:t>
+      </w:r>
+      <w:r>
+        <w:rPr>
+          <w:rFonts w:ascii="Book Antiqua" w:eastAsia="Book Antiqua" w:hAnsi="Book Antiqua" w:cs="Book Antiqua"/>
+          <w:sz w:val="20"/>
+          <w:szCs w:val="20"/>
+        </w:rPr>
+        <w:t xml:space="preserve">(whether as a raw .json file or in .csc format), the team observed several software store pages on Steam and compared them with the code output. The </w:t>
+      </w:r>
+      <w:r>
+        <w:rPr>
+          <w:rFonts w:ascii="Book Antiqua" w:eastAsia="Book Antiqua" w:hAnsi="Book Antiqua" w:cs="Book Antiqua"/>
+          <w:sz w:val="20"/>
+          <w:szCs w:val="20"/>
+        </w:rPr>
+        <w:t>APIs had proven to be reliable in collecting the correct data – though it must be noted as previously that this data most certainly can change at any time.</w:t>
       </w:r>
     </w:p>
     <w:p>
@@ -15438,7 +14584,57 @@
           <w:sz w:val="20"/>
           <w:szCs w:val="20"/>
         </w:rPr>
-        <w:t>The dataset was not a sample of a larger set.</w:t>
+        <w:t>The datasets contained within this repository are a sample of the most recently released 10.000 pieces of software made available on Steam. It is important to note though that users can re-run the code or change the collection limit token (in ‘</w:t>
+      </w:r>
+      <w:proofErr w:type="spellStart"/>
+      <w:r>
+        <w:rPr>
+          <w:rFonts w:ascii="Book Antiqua" w:eastAsia="Book Antiqua" w:hAnsi="Book Antiqua" w:cs="Book Antiqua"/>
+          <w:sz w:val="20"/>
+          <w:szCs w:val="20"/>
+        </w:rPr>
+        <w:t>src</w:t>
+      </w:r>
+      <w:proofErr w:type="spellEnd"/>
+      <w:r>
+        <w:rPr>
+          <w:rFonts w:ascii="Book Antiqua" w:eastAsia="Book Antiqua" w:hAnsi="Book Antiqua" w:cs="Book Antiqua"/>
+          <w:sz w:val="20"/>
+          <w:szCs w:val="20"/>
+        </w:rPr>
+        <w:t xml:space="preserve">/collection/collect </w:t>
+      </w:r>
+      <w:r>
+        <w:rPr>
+          <w:rFonts w:ascii="Book Antiqua" w:eastAsia="Book Antiqua" w:hAnsi="Book Antiqua" w:cs="Book Antiqua"/>
+          <w:sz w:val="20"/>
+          <w:szCs w:val="20"/>
+        </w:rPr>
+        <w:t>appdetails</w:t>
+      </w:r>
+      <w:r>
+        <w:rPr>
+          <w:rFonts w:ascii="Book Antiqua" w:eastAsia="Book Antiqua" w:hAnsi="Book Antiqua" w:cs="Book Antiqua"/>
+          <w:sz w:val="20"/>
+          <w:szCs w:val="20"/>
+        </w:rPr>
+        <w:t>.py’</w:t>
+      </w:r>
+      <w:r>
+        <w:rPr>
+          <w:rFonts w:ascii="Book Antiqua" w:eastAsia="Book Antiqua" w:hAnsi="Book Antiqua" w:cs="Book Antiqua"/>
+          <w:sz w:val="20"/>
+          <w:szCs w:val="20"/>
+        </w:rPr>
+        <w:t>)</w:t>
+      </w:r>
+      <w:r>
+        <w:rPr>
+          <w:rFonts w:ascii="Book Antiqua" w:eastAsia="Book Antiqua" w:hAnsi="Book Antiqua" w:cs="Book Antiqua"/>
+          <w:sz w:val="20"/>
+          <w:szCs w:val="20"/>
+        </w:rPr>
+        <w:t xml:space="preserve"> to get more, or even all, of the software data made available by Steam.</w:t>
       </w:r>
     </w:p>
     <w:p>
@@ -15548,13 +14744,24 @@
           <w:szCs w:val="20"/>
         </w:rPr>
       </w:pPr>
-      <w:r>
-        <w:rPr>
-          <w:rFonts w:ascii="Book Antiqua" w:eastAsia="Book Antiqua" w:hAnsi="Book Antiqua" w:cs="Book Antiqua"/>
-          <w:sz w:val="20"/>
-          <w:szCs w:val="20"/>
-        </w:rPr>
-        <w:t>The students of the master Marketing Analytics at Tilburg University were involved in the data collection process. There was no monetary compensation involved. Their work was compensated by acquiring knowledge about API’s and how to work with Python.</w:t>
+    </w:p>
+    <w:p>
+      <w:pPr>
+        <w:spacing w:line="276" w:lineRule="auto"/>
+        <w:jc w:val="both"/>
+        <w:rPr>
+          <w:rFonts w:ascii="Book Antiqua" w:eastAsia="Book Antiqua" w:hAnsi="Book Antiqua" w:cs="Book Antiqua"/>
+          <w:sz w:val="20"/>
+          <w:szCs w:val="20"/>
+        </w:rPr>
+      </w:pPr>
+      <w:r>
+        <w:rPr>
+          <w:rFonts w:ascii="Book Antiqua" w:eastAsia="Book Antiqua" w:hAnsi="Book Antiqua" w:cs="Book Antiqua"/>
+          <w:sz w:val="20"/>
+          <w:szCs w:val="20"/>
+        </w:rPr>
+        <w:t xml:space="preserve">Other than the creators of this project, no other person or entity was involved in facilitating this data collection. As no crowdfunding or employments were necessary for this project, monetary compensation is not a subject that is applicable here. </w:t>
       </w:r>
     </w:p>
     <w:p>
@@ -15646,39 +14853,25 @@
           <w:sz w:val="20"/>
           <w:szCs w:val="20"/>
         </w:rPr>
-        <w:t>Because an API</w:t>
-      </w:r>
-      <w:r>
-        <w:rPr>
-          <w:rFonts w:ascii="Book Antiqua" w:eastAsia="Book Antiqua" w:hAnsi="Book Antiqua" w:cs="Book Antiqua"/>
-          <w:sz w:val="20"/>
-          <w:szCs w:val="20"/>
-        </w:rPr>
-        <w:t xml:space="preserve"> is used</w:t>
-      </w:r>
-      <w:r>
-        <w:rPr>
-          <w:rFonts w:ascii="Book Antiqua" w:eastAsia="Book Antiqua" w:hAnsi="Book Antiqua" w:cs="Book Antiqua"/>
-          <w:sz w:val="20"/>
-          <w:szCs w:val="20"/>
-        </w:rPr>
-        <w:t xml:space="preserve">, the data is real time collected and updated every time </w:t>
-      </w:r>
-      <w:r>
-        <w:rPr>
-          <w:rFonts w:ascii="Book Antiqua" w:eastAsia="Book Antiqua" w:hAnsi="Book Antiqua" w:cs="Book Antiqua"/>
-          <w:sz w:val="20"/>
-          <w:szCs w:val="20"/>
-        </w:rPr>
-        <w:t>someone</w:t>
-      </w:r>
-      <w:r>
-        <w:rPr>
-          <w:rFonts w:ascii="Book Antiqua" w:eastAsia="Book Antiqua" w:hAnsi="Book Antiqua" w:cs="Book Antiqua"/>
-          <w:sz w:val="20"/>
-          <w:szCs w:val="20"/>
-        </w:rPr>
-        <w:t xml:space="preserve"> run the code. </w:t>
+        <w:t>The code collects the data in real time, which is reflected by the scrapping timestamp within ‘</w:t>
+      </w:r>
+      <w:proofErr w:type="spellStart"/>
+      <w:r>
+        <w:rPr>
+          <w:rFonts w:ascii="Book Antiqua" w:eastAsia="Book Antiqua" w:hAnsi="Book Antiqua" w:cs="Book Antiqua"/>
+          <w:sz w:val="20"/>
+          <w:szCs w:val="20"/>
+        </w:rPr>
+        <w:t>dataframe_raw</w:t>
+      </w:r>
+      <w:proofErr w:type="spellEnd"/>
+      <w:r>
+        <w:rPr>
+          <w:rFonts w:ascii="Book Antiqua" w:eastAsia="Book Antiqua" w:hAnsi="Book Antiqua" w:cs="Book Antiqua"/>
+          <w:sz w:val="20"/>
+          <w:szCs w:val="20"/>
+        </w:rPr>
+        <w:t>’. This specific set of 10.000 software data has been collected from March 23 to March 25 2020.</w:t>
       </w:r>
     </w:p>
     <w:p>
@@ -15770,7 +14963,47 @@
           <w:sz w:val="20"/>
           <w:szCs w:val="20"/>
         </w:rPr>
-        <w:t>There were no ethical review processes conducted.</w:t>
+        <w:t>This question is not applicable, as t</w:t>
+      </w:r>
+      <w:r>
+        <w:rPr>
+          <w:rFonts w:ascii="Book Antiqua" w:eastAsia="Book Antiqua" w:hAnsi="Book Antiqua" w:cs="Book Antiqua"/>
+          <w:sz w:val="20"/>
+          <w:szCs w:val="20"/>
+        </w:rPr>
+        <w:t xml:space="preserve">here </w:t>
+      </w:r>
+      <w:r>
+        <w:rPr>
+          <w:rFonts w:ascii="Book Antiqua" w:eastAsia="Book Antiqua" w:hAnsi="Book Antiqua" w:cs="Book Antiqua"/>
+          <w:sz w:val="20"/>
+          <w:szCs w:val="20"/>
+        </w:rPr>
+        <w:t>was</w:t>
+      </w:r>
+      <w:r>
+        <w:rPr>
+          <w:rFonts w:ascii="Book Antiqua" w:eastAsia="Book Antiqua" w:hAnsi="Book Antiqua" w:cs="Book Antiqua"/>
+          <w:sz w:val="20"/>
+          <w:szCs w:val="20"/>
+        </w:rPr>
+        <w:t xml:space="preserve"> no ethical review processes conducted</w:t>
+      </w:r>
+      <w:r>
+        <w:rPr>
+          <w:rFonts w:ascii="Book Antiqua" w:eastAsia="Book Antiqua" w:hAnsi="Book Antiqua" w:cs="Book Antiqua"/>
+          <w:sz w:val="20"/>
+          <w:szCs w:val="20"/>
+        </w:rPr>
+        <w:t xml:space="preserve"> or necessary to begin with</w:t>
+      </w:r>
+      <w:r>
+        <w:rPr>
+          <w:rFonts w:ascii="Book Antiqua" w:eastAsia="Book Antiqua" w:hAnsi="Book Antiqua" w:cs="Book Antiqua"/>
+          <w:sz w:val="20"/>
+          <w:szCs w:val="20"/>
+        </w:rPr>
+        <w:t>.</w:t>
       </w:r>
     </w:p>
     <w:p>
@@ -15977,7 +15210,6 @@
           <w:sz w:val="20"/>
           <w:szCs w:val="20"/>
         </w:rPr>
-        <w:lastRenderedPageBreak/>
         <w:t>3.9</w:t>
       </w:r>
       <w:r>
@@ -16261,13 +15493,12 @@
         <w:rPr>
           <w:color w:val="000000" w:themeColor="text1"/>
         </w:rPr>
-        <w:tab/>
+        <w:t xml:space="preserve"> </w:t>
       </w:r>
       <w:r>
         <w:rPr>
           <w:color w:val="000000" w:themeColor="text1"/>
         </w:rPr>
-        <w:tab/>
         <w:t>Preprocessing, cleaning, labeling</w:t>
       </w:r>
     </w:p>
@@ -16359,23 +15590,15 @@
           <w:sz w:val="20"/>
           <w:szCs w:val="20"/>
         </w:rPr>
-        <w:t>Prep</w:t>
-      </w:r>
-      <w:r>
-        <w:rPr>
-          <w:rFonts w:ascii="Book Antiqua" w:eastAsia="Book Antiqua" w:hAnsi="Book Antiqua" w:cs="Book Antiqua"/>
-          <w:sz w:val="20"/>
-          <w:szCs w:val="20"/>
-        </w:rPr>
-        <w:t xml:space="preserve">rocessing: </w:t>
-      </w:r>
-      <w:r>
-        <w:rPr>
-          <w:rFonts w:ascii="Book Antiqua" w:eastAsia="Book Antiqua" w:hAnsi="Book Antiqua" w:cs="Book Antiqua"/>
-          <w:sz w:val="20"/>
-          <w:szCs w:val="20"/>
-        </w:rPr>
-        <w:t xml:space="preserve">For the preprocessing part, we first collected all the </w:t>
+        <w:t>As noticeable in the repository, the code used is split into several different files</w:t>
+      </w:r>
+      <w:r>
+        <w:rPr>
+          <w:rFonts w:ascii="Book Antiqua" w:eastAsia="Book Antiqua" w:hAnsi="Book Antiqua" w:cs="Book Antiqua"/>
+          <w:sz w:val="20"/>
+          <w:szCs w:val="20"/>
+        </w:rPr>
+        <w:t>. The most relevant to take note of in terms of preprocessing is ‘</w:t>
       </w:r>
       <w:proofErr w:type="spellStart"/>
       <w:r>
@@ -16384,7 +15607,7 @@
           <w:sz w:val="20"/>
           <w:szCs w:val="20"/>
         </w:rPr>
-        <w:t>app_ids</w:t>
+        <w:t>src</w:t>
       </w:r>
       <w:proofErr w:type="spellEnd"/>
       <w:r>
@@ -16393,15 +15616,75 @@
           <w:sz w:val="20"/>
           <w:szCs w:val="20"/>
         </w:rPr>
-        <w:t>. After that we got the JSON file with all the data</w:t>
-      </w:r>
-      <w:r>
-        <w:rPr>
-          <w:rFonts w:ascii="Book Antiqua" w:eastAsia="Book Antiqua" w:hAnsi="Book Antiqua" w:cs="Book Antiqua"/>
-          <w:sz w:val="20"/>
-          <w:szCs w:val="20"/>
-        </w:rPr>
-        <w:t>.</w:t>
+        <w:t>/collection/</w:t>
+      </w:r>
+      <w:r>
+        <w:rPr>
+          <w:rFonts w:ascii="Book Antiqua" w:eastAsia="Book Antiqua" w:hAnsi="Book Antiqua" w:cs="Book Antiqua"/>
+          <w:sz w:val="20"/>
+          <w:szCs w:val="20"/>
+        </w:rPr>
+        <w:t xml:space="preserve">collect all app </w:t>
+      </w:r>
+      <w:proofErr w:type="spellStart"/>
+      <w:r>
+        <w:rPr>
+          <w:rFonts w:ascii="Book Antiqua" w:eastAsia="Book Antiqua" w:hAnsi="Book Antiqua" w:cs="Book Antiqua"/>
+          <w:sz w:val="20"/>
+          <w:szCs w:val="20"/>
+        </w:rPr>
+        <w:t>id's</w:t>
+      </w:r>
+      <w:r>
+        <w:rPr>
+          <w:rFonts w:ascii="Book Antiqua" w:eastAsia="Book Antiqua" w:hAnsi="Book Antiqua" w:cs="Book Antiqua"/>
+          <w:sz w:val="20"/>
+          <w:szCs w:val="20"/>
+        </w:rPr>
+        <w:t>.py</w:t>
+      </w:r>
+      <w:proofErr w:type="spellEnd"/>
+      <w:r>
+        <w:rPr>
+          <w:rFonts w:ascii="Book Antiqua" w:eastAsia="Book Antiqua" w:hAnsi="Book Antiqua" w:cs="Book Antiqua"/>
+          <w:sz w:val="20"/>
+          <w:szCs w:val="20"/>
+        </w:rPr>
+        <w:t xml:space="preserve">’. The essential </w:t>
+      </w:r>
+      <w:r>
+        <w:rPr>
+          <w:rFonts w:ascii="Book Antiqua" w:eastAsia="Book Antiqua" w:hAnsi="Book Antiqua" w:cs="Book Antiqua"/>
+          <w:sz w:val="20"/>
+          <w:szCs w:val="20"/>
+        </w:rPr>
+        <w:t>all ‘</w:t>
+      </w:r>
+      <w:proofErr w:type="spellStart"/>
+      <w:r>
+        <w:rPr>
+          <w:rFonts w:ascii="Book Antiqua" w:eastAsia="Book Antiqua" w:hAnsi="Book Antiqua" w:cs="Book Antiqua"/>
+          <w:sz w:val="20"/>
+          <w:szCs w:val="20"/>
+        </w:rPr>
+        <w:t>steam_appid</w:t>
+      </w:r>
+      <w:proofErr w:type="spellEnd"/>
+      <w:r>
+        <w:rPr>
+          <w:rFonts w:ascii="Book Antiqua" w:eastAsia="Book Antiqua" w:hAnsi="Book Antiqua" w:cs="Book Antiqua"/>
+          <w:sz w:val="20"/>
+          <w:szCs w:val="20"/>
+        </w:rPr>
+        <w:t>’</w:t>
+      </w:r>
+      <w:r>
+        <w:rPr>
+          <w:rFonts w:ascii="Book Antiqua" w:eastAsia="Book Antiqua" w:hAnsi="Book Antiqua" w:cs="Book Antiqua"/>
+          <w:sz w:val="20"/>
+          <w:szCs w:val="20"/>
+        </w:rPr>
+        <w:t xml:space="preserve"> available on the Steam store. This is done to facilitate the creation of a code that loops through these ids and collects the data.</w:t>
       </w:r>
     </w:p>
     <w:p>
@@ -16421,19 +15704,17 @@
         <w:jc w:val="both"/>
         <w:rPr>
           <w:rFonts w:ascii="Book Antiqua" w:eastAsia="Book Antiqua" w:hAnsi="Book Antiqua" w:cs="Book Antiqua"/>
-          <w:color w:val="FF0000"/>
-          <w:sz w:val="20"/>
-          <w:szCs w:val="20"/>
-        </w:rPr>
-      </w:pPr>
-      <w:r>
-        <w:rPr>
-          <w:rFonts w:ascii="Book Antiqua" w:eastAsia="Book Antiqua" w:hAnsi="Book Antiqua" w:cs="Book Antiqua"/>
-          <w:color w:val="FF0000"/>
-          <w:sz w:val="20"/>
-          <w:szCs w:val="20"/>
-        </w:rPr>
-        <w:t>Cleaning:</w:t>
+          <w:sz w:val="20"/>
+          <w:szCs w:val="20"/>
+        </w:rPr>
+      </w:pPr>
+      <w:r>
+        <w:rPr>
+          <w:rFonts w:ascii="Book Antiqua" w:eastAsia="Book Antiqua" w:hAnsi="Book Antiqua" w:cs="Book Antiqua"/>
+          <w:sz w:val="20"/>
+          <w:szCs w:val="20"/>
+        </w:rPr>
+        <w:t>In terms of cleaning, the team has decided to leave the data output as is to avoid deleting potentially valuable information that users may seek out.</w:t>
       </w:r>
     </w:p>
     <w:p>
@@ -16442,40 +15723,10 @@
         <w:jc w:val="both"/>
         <w:rPr>
           <w:rFonts w:ascii="Book Antiqua" w:eastAsia="Book Antiqua" w:hAnsi="Book Antiqua" w:cs="Book Antiqua"/>
-          <w:color w:val="FF0000"/>
-          <w:sz w:val="20"/>
-          <w:szCs w:val="20"/>
-        </w:rPr>
-      </w:pPr>
-      <w:r>
-        <w:rPr>
-          <w:rFonts w:ascii="Book Antiqua" w:eastAsia="Book Antiqua" w:hAnsi="Book Antiqua" w:cs="Book Antiqua"/>
-          <w:color w:val="FF0000"/>
-          <w:sz w:val="20"/>
-          <w:szCs w:val="20"/>
-        </w:rPr>
-        <w:t xml:space="preserve">we do </w:t>
-      </w:r>
-      <w:proofErr w:type="gramStart"/>
-      <w:r>
-        <w:rPr>
-          <w:rFonts w:ascii="Book Antiqua" w:eastAsia="Book Antiqua" w:hAnsi="Book Antiqua" w:cs="Book Antiqua"/>
-          <w:color w:val="FF0000"/>
-          <w:sz w:val="20"/>
-          <w:szCs w:val="20"/>
-        </w:rPr>
-        <w:t>clean, because</w:t>
-      </w:r>
-      <w:proofErr w:type="gramEnd"/>
-      <w:r>
-        <w:rPr>
-          <w:rFonts w:ascii="Book Antiqua" w:eastAsia="Book Antiqua" w:hAnsi="Book Antiqua" w:cs="Book Antiqua"/>
-          <w:color w:val="FF0000"/>
-          <w:sz w:val="20"/>
-          <w:szCs w:val="20"/>
-        </w:rPr>
-        <w:t xml:space="preserve"> the final CSV file will only contain the important columns (variables).</w:t>
-      </w:r>
+          <w:sz w:val="20"/>
+          <w:szCs w:val="20"/>
+        </w:rPr>
+      </w:pPr>
     </w:p>
     <w:p>
       <w:pPr>
@@ -16483,72 +15734,17 @@
         <w:jc w:val="both"/>
         <w:rPr>
           <w:rFonts w:ascii="Book Antiqua" w:eastAsia="Book Antiqua" w:hAnsi="Book Antiqua" w:cs="Book Antiqua"/>
-          <w:color w:val="FF0000"/>
-          <w:sz w:val="20"/>
-          <w:szCs w:val="20"/>
-        </w:rPr>
-      </w:pPr>
-    </w:p>
-    <w:p>
-      <w:pPr>
-        <w:spacing w:line="276" w:lineRule="auto"/>
-        <w:jc w:val="both"/>
-        <w:rPr>
-          <w:rFonts w:ascii="Book Antiqua" w:eastAsia="Book Antiqua" w:hAnsi="Book Antiqua" w:cs="Book Antiqua"/>
-          <w:color w:val="FF0000"/>
-          <w:sz w:val="20"/>
-          <w:szCs w:val="20"/>
-        </w:rPr>
-      </w:pPr>
-      <w:r>
-        <w:rPr>
-          <w:rFonts w:ascii="Book Antiqua" w:eastAsia="Book Antiqua" w:hAnsi="Book Antiqua" w:cs="Book Antiqua"/>
-          <w:color w:val="FF0000"/>
-          <w:sz w:val="20"/>
-          <w:szCs w:val="20"/>
-        </w:rPr>
-        <w:t>Labeling:</w:t>
-      </w:r>
-    </w:p>
-    <w:p>
-      <w:pPr>
-        <w:spacing w:line="276" w:lineRule="auto"/>
-        <w:jc w:val="both"/>
-        <w:rPr>
-          <w:rFonts w:ascii="Book Antiqua" w:eastAsia="Book Antiqua" w:hAnsi="Book Antiqua" w:cs="Book Antiqua"/>
-          <w:color w:val="FF0000"/>
-          <w:sz w:val="20"/>
-          <w:szCs w:val="20"/>
-        </w:rPr>
-      </w:pPr>
-      <w:r>
-        <w:rPr>
-          <w:rFonts w:ascii="Book Antiqua" w:eastAsia="Book Antiqua" w:hAnsi="Book Antiqua" w:cs="Book Antiqua"/>
-          <w:color w:val="FF0000"/>
-          <w:sz w:val="20"/>
-          <w:szCs w:val="20"/>
-        </w:rPr>
-        <w:t>it might be labeling when we change the column names from the JSON file (</w:t>
-      </w:r>
-      <w:proofErr w:type="gramStart"/>
-      <w:r>
-        <w:rPr>
-          <w:rFonts w:ascii="Book Antiqua" w:eastAsia="Book Antiqua" w:hAnsi="Book Antiqua" w:cs="Book Antiqua"/>
-          <w:color w:val="FF0000"/>
-          <w:sz w:val="20"/>
-          <w:szCs w:val="20"/>
-        </w:rPr>
-        <w:t>e.g.</w:t>
-      </w:r>
-      <w:proofErr w:type="gramEnd"/>
-      <w:r>
-        <w:rPr>
-          <w:rFonts w:ascii="Book Antiqua" w:eastAsia="Book Antiqua" w:hAnsi="Book Antiqua" w:cs="Book Antiqua"/>
-          <w:color w:val="FF0000"/>
-          <w:sz w:val="20"/>
-          <w:szCs w:val="20"/>
-        </w:rPr>
-        <w:t xml:space="preserve"> removing the underscores).</w:t>
+          <w:sz w:val="20"/>
+          <w:szCs w:val="20"/>
+        </w:rPr>
+      </w:pPr>
+      <w:r>
+        <w:rPr>
+          <w:rFonts w:ascii="Book Antiqua" w:eastAsia="Book Antiqua" w:hAnsi="Book Antiqua" w:cs="Book Antiqua"/>
+          <w:sz w:val="20"/>
+          <w:szCs w:val="20"/>
+        </w:rPr>
+        <w:t>In terms of labelling, all of the variables are as they appear as attributes in Steam API’s .json output.</w:t>
       </w:r>
     </w:p>
     <w:p>
@@ -16621,34 +15817,61 @@
           <w:sz w:val="20"/>
           <w:szCs w:val="20"/>
         </w:rPr>
-        <w:t>The raw data is saved in a JSON file</w:t>
-      </w:r>
-      <w:r>
-        <w:rPr>
-          <w:rFonts w:ascii="Book Antiqua" w:eastAsia="Book Antiqua" w:hAnsi="Book Antiqua" w:cs="Book Antiqua"/>
-          <w:color w:val="FF0000"/>
-          <w:sz w:val="20"/>
-          <w:szCs w:val="20"/>
-        </w:rPr>
-        <w:t xml:space="preserve">. </w:t>
-      </w:r>
-      <w:r>
-        <w:rPr>
-          <w:rFonts w:ascii="Book Antiqua" w:eastAsia="Book Antiqua" w:hAnsi="Book Antiqua" w:cs="Book Antiqua"/>
-          <w:color w:val="FF0000"/>
-          <w:sz w:val="20"/>
-          <w:szCs w:val="20"/>
-        </w:rPr>
-        <w:t>PROVIDE A LINK</w:t>
-      </w:r>
-      <w:r>
-        <w:rPr>
-          <w:rFonts w:ascii="Book Antiqua" w:eastAsia="Book Antiqua" w:hAnsi="Book Antiqua" w:cs="Book Antiqua"/>
-          <w:color w:val="FF0000"/>
-          <w:sz w:val="20"/>
-          <w:szCs w:val="20"/>
-        </w:rPr>
-        <w:t>.</w:t>
+        <w:t>The raw datafile containing the full raw data is saved as ‘data/</w:t>
+      </w:r>
+      <w:proofErr w:type="spellStart"/>
+      <w:r>
+        <w:rPr>
+          <w:rFonts w:ascii="Book Antiqua" w:eastAsia="Book Antiqua" w:hAnsi="Book Antiqua" w:cs="Book Antiqua"/>
+          <w:sz w:val="20"/>
+          <w:szCs w:val="20"/>
+        </w:rPr>
+        <w:t>raw_data.json</w:t>
+      </w:r>
+      <w:proofErr w:type="spellEnd"/>
+      <w:r>
+        <w:rPr>
+          <w:rFonts w:ascii="Book Antiqua" w:eastAsia="Book Antiqua" w:hAnsi="Book Antiqua" w:cs="Book Antiqua"/>
+          <w:sz w:val="20"/>
+          <w:szCs w:val="20"/>
+        </w:rPr>
+        <w:t>’. In addition, a simple .json list containing only ‘</w:t>
+      </w:r>
+      <w:proofErr w:type="spellStart"/>
+      <w:r>
+        <w:rPr>
+          <w:rFonts w:ascii="Book Antiqua" w:eastAsia="Book Antiqua" w:hAnsi="Book Antiqua" w:cs="Book Antiqua"/>
+          <w:sz w:val="20"/>
+          <w:szCs w:val="20"/>
+        </w:rPr>
+        <w:t>steam_appid</w:t>
+      </w:r>
+      <w:proofErr w:type="spellEnd"/>
+      <w:r>
+        <w:rPr>
+          <w:rFonts w:ascii="Book Antiqua" w:eastAsia="Book Antiqua" w:hAnsi="Book Antiqua" w:cs="Book Antiqua"/>
+          <w:sz w:val="20"/>
+          <w:szCs w:val="20"/>
+        </w:rPr>
+        <w:t>’ is saved as ‘data/</w:t>
+      </w:r>
+      <w:proofErr w:type="spellStart"/>
+      <w:r>
+        <w:rPr>
+          <w:rFonts w:ascii="Book Antiqua" w:eastAsia="Book Antiqua" w:hAnsi="Book Antiqua" w:cs="Book Antiqua"/>
+          <w:sz w:val="20"/>
+          <w:szCs w:val="20"/>
+        </w:rPr>
+        <w:t>app_ids.json</w:t>
+      </w:r>
+      <w:proofErr w:type="spellEnd"/>
+      <w:r>
+        <w:rPr>
+          <w:rFonts w:ascii="Book Antiqua" w:eastAsia="Book Antiqua" w:hAnsi="Book Antiqua" w:cs="Book Antiqua"/>
+          <w:sz w:val="20"/>
+          <w:szCs w:val="20"/>
+        </w:rPr>
+        <w:t>’.</w:t>
       </w:r>
     </w:p>
     <w:p>
@@ -16721,33 +15944,7 @@
           <w:sz w:val="20"/>
           <w:szCs w:val="20"/>
         </w:rPr>
-        <w:t xml:space="preserve">Other than Python and the Steam API, no other software is used. </w:t>
-      </w:r>
-      <w:r>
-        <w:rPr>
-          <w:rFonts w:ascii="Book Antiqua" w:eastAsia="Book Antiqua" w:hAnsi="Book Antiqua" w:cs="Book Antiqua"/>
-          <w:sz w:val="20"/>
-          <w:szCs w:val="20"/>
-        </w:rPr>
-        <w:t xml:space="preserve"> </w:t>
-      </w:r>
-      <w:r>
-        <w:rPr>
-          <w:rFonts w:ascii="Book Antiqua" w:eastAsia="Book Antiqua" w:hAnsi="Book Antiqua" w:cs="Book Antiqua"/>
-          <w:color w:val="FF0000"/>
-          <w:sz w:val="20"/>
-          <w:szCs w:val="20"/>
-        </w:rPr>
-        <w:t>PROVIDE A LINK</w:t>
-      </w:r>
-      <w:r>
-        <w:rPr>
-          <w:rFonts w:ascii="Book Antiqua" w:eastAsia="Book Antiqua" w:hAnsi="Book Antiqua" w:cs="Book Antiqua"/>
-          <w:color w:val="FF0000"/>
-          <w:sz w:val="20"/>
-          <w:szCs w:val="20"/>
-        </w:rPr>
-        <w:t>.</w:t>
+        <w:t>No other software is used within this project to further facilitate preprocessing, cleaning and labeling.</w:t>
       </w:r>
     </w:p>
     <w:p>
@@ -16793,6 +15990,7 @@
         <w:spacing w:before="0" w:after="120" w:line="276" w:lineRule="auto"/>
       </w:pPr>
       <w:r>
+        <w:lastRenderedPageBreak/>
         <w:t>5.</w:t>
       </w:r>
       <w:r>
@@ -16891,7 +16089,23 @@
           <w:sz w:val="20"/>
           <w:szCs w:val="20"/>
         </w:rPr>
-        <w:t>The dataset has not been used for any tasks yet.</w:t>
+        <w:t xml:space="preserve">The dataset has not been used for any tasks </w:t>
+      </w:r>
+      <w:r>
+        <w:rPr>
+          <w:rFonts w:ascii="Book Antiqua" w:eastAsia="Book Antiqua" w:hAnsi="Book Antiqua" w:cs="Book Antiqua"/>
+          <w:sz w:val="20"/>
+          <w:szCs w:val="20"/>
+        </w:rPr>
+        <w:t>at this time</w:t>
+      </w:r>
+      <w:r>
+        <w:rPr>
+          <w:rFonts w:ascii="Book Antiqua" w:eastAsia="Book Antiqua" w:hAnsi="Book Antiqua" w:cs="Book Antiqua"/>
+          <w:sz w:val="20"/>
+          <w:szCs w:val="20"/>
+        </w:rPr>
+        <w:t>.</w:t>
       </w:r>
     </w:p>
     <w:p>
@@ -16993,7 +16207,31 @@
           <w:sz w:val="20"/>
           <w:szCs w:val="20"/>
         </w:rPr>
-        <w:t xml:space="preserve">There is no repository available yet for papers and systems that use the dataset scraped in this project. </w:t>
+        <w:t>As the data output of this repository is very recent, this question is not applicable – t</w:t>
+      </w:r>
+      <w:r>
+        <w:rPr>
+          <w:rFonts w:ascii="Book Antiqua" w:eastAsia="Book Antiqua" w:hAnsi="Book Antiqua" w:cs="Book Antiqua"/>
+          <w:sz w:val="20"/>
+          <w:szCs w:val="20"/>
+        </w:rPr>
+        <w:t xml:space="preserve">here is no repository available yet for papers and systems that use the </w:t>
+      </w:r>
+      <w:r>
+        <w:rPr>
+          <w:rFonts w:ascii="Book Antiqua" w:eastAsia="Book Antiqua" w:hAnsi="Book Antiqua" w:cs="Book Antiqua"/>
+          <w:sz w:val="20"/>
+          <w:szCs w:val="20"/>
+        </w:rPr>
+        <w:t>data</w:t>
+      </w:r>
+      <w:r>
+        <w:rPr>
+          <w:rFonts w:ascii="Book Antiqua" w:eastAsia="Book Antiqua" w:hAnsi="Book Antiqua" w:cs="Book Antiqua"/>
+          <w:sz w:val="20"/>
+          <w:szCs w:val="20"/>
+        </w:rPr>
+        <w:t xml:space="preserve"> scraped in this project. </w:t>
       </w:r>
     </w:p>
     <w:p>
@@ -17046,17 +16284,6 @@
         </w:rPr>
         <w:tab/>
       </w:r>
-    </w:p>
-    <w:p>
-      <w:pPr>
-        <w:spacing w:line="276" w:lineRule="auto"/>
-        <w:jc w:val="both"/>
-        <w:rPr>
-          <w:rFonts w:ascii="Book Antiqua" w:eastAsia="Book Antiqua" w:hAnsi="Book Antiqua" w:cs="Book Antiqua"/>
-          <w:sz w:val="20"/>
-          <w:szCs w:val="20"/>
-        </w:rPr>
-      </w:pPr>
     </w:p>
     <w:p>
       <w:pPr>
@@ -17170,25 +16397,23 @@
           <w:sz w:val="20"/>
           <w:szCs w:val="20"/>
         </w:rPr>
-        <w:t xml:space="preserve"> can help provide a detailed general landscape of Steam as a store (</w:t>
-      </w:r>
-      <w:proofErr w:type="gramStart"/>
+        <w:t xml:space="preserve"> can help provide a detailed general landscape of Steam as a store (i.e. general pricing outlooks, genre statistics, DLC availability, etc.). It can help prospective entrants facilitate planning – for instance, how would a game released without a publisher succeed with reviews as reference, what is the general pricing trend in that case? Apart from managerial use, there are academic benefits as well. Researchers can modify and couple this dataset with others that have parameters they would like to </w:t>
+      </w:r>
       <w:r>
         <w:rPr>
           <w:rFonts w:ascii="Book Antiqua" w:eastAsia="Times New Roman" w:hAnsi="Book Antiqua" w:cs="Times New Roman"/>
           <w:sz w:val="20"/>
           <w:szCs w:val="20"/>
         </w:rPr>
-        <w:t>i.e.</w:t>
-      </w:r>
-      <w:proofErr w:type="gramEnd"/>
+        <w:t>analyze</w:t>
+      </w:r>
       <w:r>
         <w:rPr>
           <w:rFonts w:ascii="Book Antiqua" w:eastAsia="Times New Roman" w:hAnsi="Book Antiqua" w:cs="Times New Roman"/>
           <w:sz w:val="20"/>
           <w:szCs w:val="20"/>
         </w:rPr>
-        <w:t xml:space="preserve"> general pricing outlooks, genre statistics, DLC availability, etc.). It can help prospective entrants </w:t>
+        <w:t xml:space="preserve">. Studies about how the amount of articles on a video game interact with the number or content of reviews, or how the genre of a game may showcase differences in reviewing </w:t>
       </w:r>
       <w:r>
         <w:rPr>
@@ -17196,8 +16421,7 @@
           <w:sz w:val="20"/>
           <w:szCs w:val="20"/>
         </w:rPr>
-        <w:lastRenderedPageBreak/>
-        <w:t xml:space="preserve">facilitate planning – for instance, how would a game released without a publisher succeed with reviews as reference, what is the general pricing trend in that case? Apart from managerial use, there are academic benefits as well. Researchers can modify and couple this dataset with others that have parameters they would like to </w:t>
+        <w:t>behaviors</w:t>
       </w:r>
       <w:r>
         <w:rPr>
@@ -17205,41 +16429,44 @@
           <w:sz w:val="20"/>
           <w:szCs w:val="20"/>
         </w:rPr>
-        <w:t>analyze</w:t>
-      </w:r>
-      <w:r>
+        <w:t xml:space="preserve"> may now become a possibility as the daunting task of acquiring data is reduced significantly through the availability of this dataset.</w:t>
+      </w:r>
+    </w:p>
+    <w:p>
+      <w:pPr>
+        <w:spacing w:after="160" w:line="276" w:lineRule="auto"/>
+        <w:jc w:val="both"/>
         <w:rPr>
           <w:rFonts w:ascii="Book Antiqua" w:eastAsia="Times New Roman" w:hAnsi="Book Antiqua" w:cs="Times New Roman"/>
           <w:sz w:val="20"/>
           <w:szCs w:val="20"/>
         </w:rPr>
-        <w:t xml:space="preserve">. Studies about how the </w:t>
-      </w:r>
-      <w:proofErr w:type="gramStart"/>
+      </w:pPr>
       <w:r>
         <w:rPr>
           <w:rFonts w:ascii="Book Antiqua" w:eastAsia="Times New Roman" w:hAnsi="Book Antiqua" w:cs="Times New Roman"/>
           <w:sz w:val="20"/>
           <w:szCs w:val="20"/>
         </w:rPr>
-        <w:t>amount</w:t>
-      </w:r>
-      <w:proofErr w:type="gramEnd"/>
+        <w:t xml:space="preserve">Another interesting benefit is the potential improvement of already existing estimation formulas and tools or the creation of new ones. For example, the </w:t>
+      </w:r>
+      <w:proofErr w:type="spellStart"/>
       <w:r>
         <w:rPr>
           <w:rFonts w:ascii="Book Antiqua" w:eastAsia="Times New Roman" w:hAnsi="Book Antiqua" w:cs="Times New Roman"/>
           <w:sz w:val="20"/>
           <w:szCs w:val="20"/>
         </w:rPr>
-        <w:t xml:space="preserve"> of articles on a video game interact with the number or content of reviews, or how the genre of a game may showcase differences in reviewing </w:t>
-      </w:r>
+        <w:t>Boxleiter</w:t>
+      </w:r>
+      <w:proofErr w:type="spellEnd"/>
       <w:r>
         <w:rPr>
           <w:rFonts w:ascii="Book Antiqua" w:eastAsia="Times New Roman" w:hAnsi="Book Antiqua" w:cs="Times New Roman"/>
           <w:sz w:val="20"/>
           <w:szCs w:val="20"/>
         </w:rPr>
-        <w:t>behaviors</w:t>
+        <w:t xml:space="preserve"> method allows the estimation of video game units sold (and in turn video game revenue) by using the number of reviews a game has on Steam and multiplying it by a number that differs based on release year, genre and others (Carless, 2020). This alone is </w:t>
       </w:r>
       <w:r>
         <w:rPr>
@@ -17247,7 +16474,7 @@
           <w:sz w:val="20"/>
           <w:szCs w:val="20"/>
         </w:rPr>
-        <w:t xml:space="preserve"> may now become a possibility as the daunting task of acquiring data is reduced significantly through the availability of this dataset.</w:t>
+        <w:t xml:space="preserve">invaluable in an industry where sales figures are hard to acquire for analyses. Nonetheless, making more data available publicly can only serve to improve and correct such methods and our understanding of the phenomena around them. </w:t>
       </w:r>
     </w:p>
     <w:p>
@@ -17266,61 +16493,7 @@
           <w:sz w:val="20"/>
           <w:szCs w:val="20"/>
         </w:rPr>
-        <w:t xml:space="preserve">Another interesting benefit is the potential improvement of already existing estimation formulas and tools or the creation of new ones. For example, the </w:t>
-      </w:r>
-      <w:proofErr w:type="spellStart"/>
-      <w:r>
-        <w:rPr>
-          <w:rFonts w:ascii="Book Antiqua" w:eastAsia="Times New Roman" w:hAnsi="Book Antiqua" w:cs="Times New Roman"/>
-          <w:sz w:val="20"/>
-          <w:szCs w:val="20"/>
-        </w:rPr>
-        <w:t>Boxleiter</w:t>
-      </w:r>
-      <w:proofErr w:type="spellEnd"/>
-      <w:r>
-        <w:rPr>
-          <w:rFonts w:ascii="Book Antiqua" w:eastAsia="Times New Roman" w:hAnsi="Book Antiqua" w:cs="Times New Roman"/>
-          <w:sz w:val="20"/>
-          <w:szCs w:val="20"/>
-        </w:rPr>
-        <w:t xml:space="preserve"> method allows the estimation of video game units sold (and in turn video game revenue) by using the number of reviews a game has on Steam and multiplying it by a number that differs based on release year, </w:t>
-      </w:r>
-      <w:proofErr w:type="gramStart"/>
-      <w:r>
-        <w:rPr>
-          <w:rFonts w:ascii="Book Antiqua" w:eastAsia="Times New Roman" w:hAnsi="Book Antiqua" w:cs="Times New Roman"/>
-          <w:sz w:val="20"/>
-          <w:szCs w:val="20"/>
-        </w:rPr>
-        <w:t>genre</w:t>
-      </w:r>
-      <w:proofErr w:type="gramEnd"/>
-      <w:r>
-        <w:rPr>
-          <w:rFonts w:ascii="Book Antiqua" w:eastAsia="Times New Roman" w:hAnsi="Book Antiqua" w:cs="Times New Roman"/>
-          <w:sz w:val="20"/>
-          <w:szCs w:val="20"/>
-        </w:rPr>
-        <w:t xml:space="preserve"> and others (Carless, 2020). This alone is invaluable in an industry where sales figures are hard to acquire for analyses. Nonetheless, making more data available publicly can only serve to improve and correct such methods and our understanding of the phenomena around them. Suppose that more data availability could even lead to accurate estimates of marketing spending on individual games, downloadable </w:t>
-      </w:r>
-      <w:proofErr w:type="gramStart"/>
-      <w:r>
-        <w:rPr>
-          <w:rFonts w:ascii="Book Antiqua" w:eastAsia="Times New Roman" w:hAnsi="Book Antiqua" w:cs="Times New Roman"/>
-          <w:sz w:val="20"/>
-          <w:szCs w:val="20"/>
-        </w:rPr>
-        <w:t>content</w:t>
-      </w:r>
-      <w:proofErr w:type="gramEnd"/>
-      <w:r>
-        <w:rPr>
-          <w:rFonts w:ascii="Book Antiqua" w:eastAsia="Times New Roman" w:hAnsi="Book Antiqua" w:cs="Times New Roman"/>
-          <w:sz w:val="20"/>
-          <w:szCs w:val="20"/>
-        </w:rPr>
-        <w:t xml:space="preserve"> and remastered games – this is the ideal towards which we hope to contribute.</w:t>
+        <w:t>Suppose that more data availability could even lead to accurate estimates of marketing spending on individual games, downloadable content and remastered games – this is the ideal towards which we hope to contribute.</w:t>
       </w:r>
     </w:p>
     <w:p>
@@ -17413,7 +16586,7 @@
           <w:sz w:val="20"/>
           <w:szCs w:val="20"/>
         </w:rPr>
-        <w:t xml:space="preserve">There is nothing about the composition of the dataset or the way it was collected and </w:t>
+        <w:t>To our knowledge, t</w:t>
       </w:r>
       <w:r>
         <w:rPr>
@@ -17423,20 +16596,28 @@
           <w:sz w:val="20"/>
           <w:szCs w:val="20"/>
         </w:rPr>
-        <w:t>preprocessed/cleaned/labeled that might impact future uses.</w:t>
-      </w:r>
-    </w:p>
-    <w:p>
-      <w:pPr>
-        <w:spacing w:line="276" w:lineRule="auto"/>
-        <w:jc w:val="both"/>
-        <w:rPr>
-          <w:rFonts w:ascii="Book Antiqua" w:eastAsia="Book Antiqua" w:hAnsi="Book Antiqua" w:cs="Book Antiqua"/>
-          <w:color w:val="FF0000"/>
-          <w:sz w:val="20"/>
-          <w:szCs w:val="20"/>
-        </w:rPr>
-      </w:pPr>
+        <w:t>here is nothing about the composition of the dataset or the way it was collected and preprocessed/cleaned/labeled that might impact future uses</w:t>
+      </w:r>
+      <w:r>
+        <w:rPr>
+          <w:rFonts w:ascii="Book Antiqua" w:eastAsia="Book Antiqua" w:hAnsi="Book Antiqua" w:cs="Book Antiqua"/>
+          <w:iCs/>
+          <w:color w:val="000000"/>
+          <w:sz w:val="20"/>
+          <w:szCs w:val="20"/>
+        </w:rPr>
+        <w:t xml:space="preserve"> negatively</w:t>
+      </w:r>
+      <w:r>
+        <w:rPr>
+          <w:rFonts w:ascii="Book Antiqua" w:eastAsia="Book Antiqua" w:hAnsi="Book Antiqua" w:cs="Book Antiqua"/>
+          <w:iCs/>
+          <w:color w:val="000000"/>
+          <w:sz w:val="20"/>
+          <w:szCs w:val="20"/>
+        </w:rPr>
+        <w:t>.</w:t>
+      </w:r>
     </w:p>
     <w:p>
       <w:pPr>
@@ -17498,29 +16679,7 @@
           <w:sz w:val="20"/>
           <w:szCs w:val="20"/>
         </w:rPr>
-        <w:t xml:space="preserve">Are </w:t>
-      </w:r>
-      <w:proofErr w:type="gramStart"/>
-      <w:r>
-        <w:rPr>
-          <w:rFonts w:ascii="Book Antiqua" w:eastAsia="Book Antiqua" w:hAnsi="Book Antiqua" w:cs="Book Antiqua"/>
-          <w:i/>
-          <w:color w:val="000000"/>
-          <w:sz w:val="20"/>
-          <w:szCs w:val="20"/>
-        </w:rPr>
-        <w:t>there</w:t>
-      </w:r>
-      <w:proofErr w:type="gramEnd"/>
-      <w:r>
-        <w:rPr>
-          <w:rFonts w:ascii="Book Antiqua" w:eastAsia="Book Antiqua" w:hAnsi="Book Antiqua" w:cs="Book Antiqua"/>
-          <w:i/>
-          <w:color w:val="000000"/>
-          <w:sz w:val="20"/>
-          <w:szCs w:val="20"/>
-        </w:rPr>
-        <w:t xml:space="preserve"> tasks for which the dataset should not be used? If so, please provide a description.</w:t>
+        <w:t>Are there tasks for which the dataset should not be used? If so, please provide a description.</w:t>
       </w:r>
     </w:p>
     <w:p>
@@ -17559,7 +16718,7 @@
           <w:sz w:val="20"/>
           <w:szCs w:val="20"/>
         </w:rPr>
-        <w:t xml:space="preserve">The dataset should not be used for commercial ends, because it is prohibited by the company Steam. </w:t>
+        <w:t>As noticeable within the dataset, several output variables are not only in string format, but contain text from the creators of software meant to describe and entice users into purchasing their product. Just as well, review text from professional review aggregators is provided. This enables potential users of this repository to utilize text-mining techniques to obtain new data and knowledge for subsequent use.</w:t>
       </w:r>
     </w:p>
     <w:p>
@@ -17572,15 +16731,504 @@
           <w:szCs w:val="20"/>
         </w:rPr>
       </w:pPr>
+      <w:r>
+        <w:rPr>
+          <w:rFonts w:ascii="Book Antiqua" w:eastAsia="Book Antiqua" w:hAnsi="Book Antiqua" w:cs="Book Antiqua"/>
+          <w:sz w:val="20"/>
+          <w:szCs w:val="20"/>
+        </w:rPr>
+        <w:t>Aside from text, many variable outputs are in link format – linking either to .jpeg images and others to videos that are used to showcase and market the software on its store page. Users can potentially download these files and run image or video analysis software or techniques</w:t>
+      </w:r>
+      <w:r>
+        <w:rPr>
+          <w:rFonts w:ascii="Book Antiqua" w:eastAsia="Book Antiqua" w:hAnsi="Book Antiqua" w:cs="Book Antiqua"/>
+          <w:sz w:val="20"/>
+          <w:szCs w:val="20"/>
+        </w:rPr>
+        <w:t xml:space="preserve"> – resulting in new data and knowledge for subsequent use. </w:t>
+      </w:r>
     </w:p>
     <w:p>
       <w:pPr>
         <w:spacing w:line="276" w:lineRule="auto"/>
         <w:jc w:val="both"/>
         <w:rPr>
+          <w:rFonts w:ascii="Book Antiqua" w:eastAsia="Book Antiqua" w:hAnsi="Book Antiqua" w:cs="Book Antiqua"/>
+          <w:sz w:val="20"/>
+          <w:szCs w:val="20"/>
+        </w:rPr>
+      </w:pPr>
+      <w:r>
+        <w:rPr>
+          <w:rFonts w:ascii="Book Antiqua" w:eastAsia="Book Antiqua" w:hAnsi="Book Antiqua" w:cs="Book Antiqua"/>
+          <w:sz w:val="20"/>
+          <w:szCs w:val="20"/>
+        </w:rPr>
+        <w:lastRenderedPageBreak/>
+        <w:t xml:space="preserve">Lastly, it is important to note a potential caveat: Steam does not allow the usage of the API collected data for commercial purposes. This must be kept in mind to avoid potential legal ramifications with Steam as a company. </w:t>
+      </w:r>
+    </w:p>
+    <w:p>
+      <w:pPr>
+        <w:spacing w:line="276" w:lineRule="auto"/>
+        <w:jc w:val="both"/>
+        <w:rPr>
+          <w:rFonts w:ascii="Book Antiqua" w:eastAsia="Book Antiqua" w:hAnsi="Book Antiqua" w:cs="Book Antiqua"/>
+          <w:sz w:val="20"/>
+          <w:szCs w:val="20"/>
+        </w:rPr>
+      </w:pPr>
+    </w:p>
+    <w:p>
+      <w:pPr>
+        <w:pStyle w:val="Heading1"/>
+        <w:numPr>
+          <w:ilvl w:val="0"/>
+          <w:numId w:val="0"/>
+        </w:numPr>
+        <w:spacing w:before="0" w:after="120" w:line="276" w:lineRule="auto"/>
+      </w:pPr>
+      <w:r>
+        <w:t>6</w:t>
+      </w:r>
+      <w:r>
+        <w:t>.</w:t>
+      </w:r>
+      <w:r>
+        <w:tab/>
+      </w:r>
+      <w:r>
+        <w:tab/>
+      </w:r>
+      <w:r>
+        <w:t>Sources</w:t>
+      </w:r>
+    </w:p>
+    <w:p>
+      <w:pPr>
+        <w:spacing w:line="276" w:lineRule="auto"/>
+        <w:ind w:left="720" w:hanging="720"/>
+        <w:rPr>
           <w:rFonts w:ascii="Book Antiqua" w:hAnsi="Book Antiqua"/>
           <w:sz w:val="20"/>
           <w:szCs w:val="20"/>
+          <w:lang w:val="en-GB"/>
+        </w:rPr>
+      </w:pPr>
+      <w:r>
+        <w:rPr>
+          <w:rFonts w:ascii="Book Antiqua" w:hAnsi="Book Antiqua"/>
+          <w:sz w:val="20"/>
+          <w:szCs w:val="20"/>
+          <w:lang w:val="en-GB"/>
+        </w:rPr>
+        <w:t xml:space="preserve">Accenture. (2021, April 29). </w:t>
+      </w:r>
+      <w:r>
+        <w:rPr>
+          <w:rFonts w:ascii="Book Antiqua" w:hAnsi="Book Antiqua"/>
+          <w:i/>
+          <w:iCs/>
+          <w:sz w:val="20"/>
+          <w:szCs w:val="20"/>
+          <w:lang w:val="en-GB"/>
+        </w:rPr>
+        <w:t>Global Gaming Industry Value Now Exceeds $300 Billion New Accenture Report Finds</w:t>
+      </w:r>
+      <w:r>
+        <w:rPr>
+          <w:rFonts w:ascii="Book Antiqua" w:hAnsi="Book Antiqua"/>
+          <w:sz w:val="20"/>
+          <w:szCs w:val="20"/>
+          <w:lang w:val="en-GB"/>
+        </w:rPr>
+        <w:t>. Accenture Newsroom. Retrieved March 25, 2022, from https://newsroom.accenture.com/news/global-gaming-industry-value-now-exceeds-300-billion-new-accenture-report-finds.htm</w:t>
+      </w:r>
+    </w:p>
+    <w:p>
+      <w:pPr>
+        <w:spacing w:line="276" w:lineRule="auto"/>
+        <w:ind w:left="720" w:hanging="720"/>
+        <w:jc w:val="both"/>
+        <w:rPr>
+          <w:rFonts w:ascii="Book Antiqua" w:hAnsi="Book Antiqua"/>
+          <w:sz w:val="20"/>
+          <w:szCs w:val="20"/>
+          <w:lang w:val="en-GB"/>
+        </w:rPr>
+      </w:pPr>
+    </w:p>
+    <w:p>
+      <w:pPr>
+        <w:spacing w:line="276" w:lineRule="auto"/>
+        <w:ind w:left="720" w:hanging="720"/>
+        <w:rPr>
+          <w:rFonts w:ascii="Book Antiqua" w:hAnsi="Book Antiqua"/>
+          <w:sz w:val="20"/>
+          <w:szCs w:val="20"/>
+          <w:lang w:val="en-GB"/>
+        </w:rPr>
+      </w:pPr>
+      <w:r>
+        <w:rPr>
+          <w:rFonts w:ascii="Book Antiqua" w:hAnsi="Book Antiqua"/>
+          <w:sz w:val="20"/>
+          <w:szCs w:val="20"/>
+          <w:lang w:val="en-GB"/>
+        </w:rPr>
+        <w:t xml:space="preserve">Carless, S. (2020, August 3). </w:t>
+      </w:r>
+      <w:r>
+        <w:rPr>
+          <w:rFonts w:ascii="Book Antiqua" w:hAnsi="Book Antiqua"/>
+          <w:i/>
+          <w:iCs/>
+          <w:sz w:val="20"/>
+          <w:szCs w:val="20"/>
+          <w:lang w:val="en-GB"/>
+        </w:rPr>
+        <w:t>How that game sold on Steam, using the “NB number”.</w:t>
+      </w:r>
+      <w:r>
+        <w:rPr>
+          <w:rFonts w:ascii="Book Antiqua" w:hAnsi="Book Antiqua"/>
+          <w:sz w:val="20"/>
+          <w:szCs w:val="20"/>
+          <w:lang w:val="en-GB"/>
+        </w:rPr>
+        <w:t xml:space="preserve"> </w:t>
+      </w:r>
+      <w:proofErr w:type="spellStart"/>
+      <w:r>
+        <w:rPr>
+          <w:rFonts w:ascii="Book Antiqua" w:hAnsi="Book Antiqua"/>
+          <w:sz w:val="20"/>
+          <w:szCs w:val="20"/>
+          <w:lang w:val="en-GB"/>
+        </w:rPr>
+        <w:t>GameDiscoverCo</w:t>
+      </w:r>
+      <w:proofErr w:type="spellEnd"/>
+      <w:r>
+        <w:rPr>
+          <w:rFonts w:ascii="Book Antiqua" w:hAnsi="Book Antiqua"/>
+          <w:sz w:val="20"/>
+          <w:szCs w:val="20"/>
+          <w:lang w:val="en-GB"/>
+        </w:rPr>
+        <w:t>. Retrieved March 25, 2022, from https://newsletter.gamediscover.co/p/how-that-game-sold-on-steam-using?utm_source=url</w:t>
+      </w:r>
+    </w:p>
+    <w:p>
+      <w:pPr>
+        <w:spacing w:line="276" w:lineRule="auto"/>
+        <w:ind w:left="720" w:hanging="720"/>
+        <w:jc w:val="both"/>
+        <w:rPr>
+          <w:rFonts w:ascii="Book Antiqua" w:hAnsi="Book Antiqua"/>
+          <w:sz w:val="20"/>
+          <w:szCs w:val="20"/>
+          <w:lang w:val="en-GB"/>
+        </w:rPr>
+      </w:pPr>
+    </w:p>
+    <w:p>
+      <w:pPr>
+        <w:spacing w:line="276" w:lineRule="auto"/>
+        <w:ind w:left="720" w:hanging="720"/>
+        <w:rPr>
+          <w:rFonts w:ascii="Book Antiqua" w:hAnsi="Book Antiqua"/>
+          <w:sz w:val="20"/>
+          <w:szCs w:val="20"/>
+          <w:lang w:val="en-GB"/>
+        </w:rPr>
+      </w:pPr>
+      <w:proofErr w:type="spellStart"/>
+      <w:r>
+        <w:rPr>
+          <w:rFonts w:ascii="Book Antiqua" w:hAnsi="Book Antiqua"/>
+          <w:sz w:val="20"/>
+          <w:szCs w:val="20"/>
+          <w:lang w:val="en-GB"/>
+        </w:rPr>
+        <w:t>Dring</w:t>
+      </w:r>
+      <w:proofErr w:type="spellEnd"/>
+      <w:r>
+        <w:rPr>
+          <w:rFonts w:ascii="Book Antiqua" w:hAnsi="Book Antiqua"/>
+          <w:sz w:val="20"/>
+          <w:szCs w:val="20"/>
+          <w:lang w:val="en-GB"/>
+        </w:rPr>
+        <w:t xml:space="preserve">, C. (2017, February 15). </w:t>
+      </w:r>
+      <w:r>
+        <w:rPr>
+          <w:rFonts w:ascii="Book Antiqua" w:hAnsi="Book Antiqua"/>
+          <w:i/>
+          <w:iCs/>
+          <w:sz w:val="20"/>
+          <w:szCs w:val="20"/>
+          <w:lang w:val="en-GB"/>
+        </w:rPr>
+        <w:t>Why won’t the games industry share its digital data?</w:t>
+      </w:r>
+      <w:r>
+        <w:rPr>
+          <w:rFonts w:ascii="Book Antiqua" w:hAnsi="Book Antiqua"/>
+          <w:sz w:val="20"/>
+          <w:szCs w:val="20"/>
+          <w:lang w:val="en-GB"/>
+        </w:rPr>
+        <w:t xml:space="preserve"> </w:t>
+      </w:r>
+      <w:proofErr w:type="spellStart"/>
+      <w:r>
+        <w:rPr>
+          <w:rFonts w:ascii="Book Antiqua" w:hAnsi="Book Antiqua"/>
+          <w:sz w:val="20"/>
+          <w:szCs w:val="20"/>
+          <w:lang w:val="en-GB"/>
+        </w:rPr>
+        <w:t>GamesIndustry.Biz</w:t>
+      </w:r>
+      <w:proofErr w:type="spellEnd"/>
+      <w:r>
+        <w:rPr>
+          <w:rFonts w:ascii="Book Antiqua" w:hAnsi="Book Antiqua"/>
+          <w:sz w:val="20"/>
+          <w:szCs w:val="20"/>
+          <w:lang w:val="en-GB"/>
+        </w:rPr>
+        <w:t>. Retrieved March 25, 2022, from https://www.gamesindustry.biz/articles/2017-02-15-why-is-the-games-industry-still-struggling-with-digital-data</w:t>
+      </w:r>
+    </w:p>
+    <w:p>
+      <w:pPr>
+        <w:spacing w:line="276" w:lineRule="auto"/>
+        <w:ind w:left="720" w:hanging="720"/>
+        <w:jc w:val="both"/>
+        <w:rPr>
+          <w:rFonts w:ascii="Book Antiqua" w:hAnsi="Book Antiqua"/>
+          <w:sz w:val="20"/>
+          <w:szCs w:val="20"/>
+          <w:lang w:val="en-GB"/>
+        </w:rPr>
+      </w:pPr>
+    </w:p>
+    <w:p>
+      <w:pPr>
+        <w:spacing w:line="276" w:lineRule="auto"/>
+        <w:ind w:left="720" w:hanging="720"/>
+        <w:rPr>
+          <w:rFonts w:ascii="Book Antiqua" w:hAnsi="Book Antiqua"/>
+          <w:sz w:val="20"/>
+          <w:szCs w:val="20"/>
+          <w:lang w:val="en-GB"/>
+        </w:rPr>
+      </w:pPr>
+      <w:r>
+        <w:rPr>
+          <w:rFonts w:ascii="Book Antiqua" w:hAnsi="Book Antiqua"/>
+          <w:sz w:val="20"/>
+          <w:szCs w:val="20"/>
+          <w:lang w:val="en-GB"/>
+        </w:rPr>
+        <w:t xml:space="preserve">Lanier, L. (2019, May 1). </w:t>
+      </w:r>
+      <w:r>
+        <w:rPr>
+          <w:rFonts w:ascii="Book Antiqua" w:hAnsi="Book Antiqua"/>
+          <w:i/>
+          <w:iCs/>
+          <w:sz w:val="20"/>
+          <w:szCs w:val="20"/>
+          <w:lang w:val="en-GB"/>
+        </w:rPr>
+        <w:t>Video Games Could Be a $300 Billion Industry by 2025 (Report)</w:t>
+      </w:r>
+      <w:r>
+        <w:rPr>
+          <w:rFonts w:ascii="Book Antiqua" w:hAnsi="Book Antiqua"/>
+          <w:sz w:val="20"/>
+          <w:szCs w:val="20"/>
+          <w:lang w:val="en-GB"/>
+        </w:rPr>
+        <w:t>. Variety. Retrieved March 25, 2022, from https://variety.com/2019/gaming/news/video-games-300-billion-industry-2025-report-1203202672/</w:t>
+      </w:r>
+    </w:p>
+    <w:p>
+      <w:pPr>
+        <w:spacing w:line="276" w:lineRule="auto"/>
+        <w:ind w:left="720" w:hanging="720"/>
+        <w:jc w:val="both"/>
+        <w:rPr>
+          <w:rFonts w:ascii="Book Antiqua" w:hAnsi="Book Antiqua"/>
+          <w:sz w:val="20"/>
+          <w:szCs w:val="20"/>
+          <w:lang w:val="en-GB"/>
+        </w:rPr>
+      </w:pPr>
+    </w:p>
+    <w:p>
+      <w:pPr>
+        <w:spacing w:line="276" w:lineRule="auto"/>
+        <w:ind w:left="720" w:hanging="720"/>
+        <w:rPr>
+          <w:rFonts w:ascii="Book Antiqua" w:hAnsi="Book Antiqua"/>
+          <w:sz w:val="20"/>
+          <w:szCs w:val="20"/>
+          <w:lang w:val="en-GB"/>
+        </w:rPr>
+      </w:pPr>
+      <w:r>
+        <w:rPr>
+          <w:rFonts w:ascii="Book Antiqua" w:hAnsi="Book Antiqua"/>
+          <w:sz w:val="20"/>
+          <w:szCs w:val="20"/>
+          <w:lang w:val="en-GB"/>
+        </w:rPr>
+        <w:t xml:space="preserve">Schreier, J. (2018, May 13). </w:t>
+      </w:r>
+      <w:r>
+        <w:rPr>
+          <w:rFonts w:ascii="Book Antiqua" w:hAnsi="Book Antiqua"/>
+          <w:i/>
+          <w:iCs/>
+          <w:sz w:val="20"/>
+          <w:szCs w:val="20"/>
+          <w:lang w:val="en-GB"/>
+        </w:rPr>
+        <w:t>Some Reasons Why The Games Industry Is So Secretive (And Why Maybe It Shouldn’t Be)</w:t>
+      </w:r>
+      <w:r>
+        <w:rPr>
+          <w:rFonts w:ascii="Book Antiqua" w:hAnsi="Book Antiqua"/>
+          <w:sz w:val="20"/>
+          <w:szCs w:val="20"/>
+          <w:lang w:val="en-GB"/>
+        </w:rPr>
+        <w:t xml:space="preserve">. </w:t>
+      </w:r>
+      <w:proofErr w:type="spellStart"/>
+      <w:r>
+        <w:rPr>
+          <w:rFonts w:ascii="Book Antiqua" w:hAnsi="Book Antiqua"/>
+          <w:sz w:val="20"/>
+          <w:szCs w:val="20"/>
+          <w:lang w:val="en-GB"/>
+        </w:rPr>
+        <w:t>Kotaku</w:t>
+      </w:r>
+      <w:proofErr w:type="spellEnd"/>
+      <w:r>
+        <w:rPr>
+          <w:rFonts w:ascii="Book Antiqua" w:hAnsi="Book Antiqua"/>
+          <w:sz w:val="20"/>
+          <w:szCs w:val="20"/>
+          <w:lang w:val="en-GB"/>
+        </w:rPr>
+        <w:t>. Retrieved March 25, 2022, from https://kotaku.com/some-reasons-why-the-games-industry-is-so-secretive-an-1825929139</w:t>
+      </w:r>
+    </w:p>
+    <w:p>
+      <w:pPr>
+        <w:spacing w:line="276" w:lineRule="auto"/>
+        <w:ind w:left="720" w:hanging="720"/>
+        <w:rPr>
+          <w:rFonts w:ascii="Book Antiqua" w:hAnsi="Book Antiqua"/>
+          <w:sz w:val="20"/>
+          <w:szCs w:val="20"/>
+          <w:lang w:val="en-GB"/>
+        </w:rPr>
+      </w:pPr>
+      <w:r>
+        <w:rPr>
+          <w:rFonts w:ascii="Book Antiqua" w:hAnsi="Book Antiqua"/>
+          <w:i/>
+          <w:iCs/>
+          <w:sz w:val="20"/>
+          <w:szCs w:val="20"/>
+          <w:lang w:val="en-GB"/>
+        </w:rPr>
+        <w:t>Video game industry: Winners in the pandemic</w:t>
+      </w:r>
+      <w:r>
+        <w:rPr>
+          <w:rFonts w:ascii="Book Antiqua" w:hAnsi="Book Antiqua"/>
+          <w:sz w:val="20"/>
+          <w:szCs w:val="20"/>
+          <w:lang w:val="en-GB"/>
+        </w:rPr>
+        <w:t xml:space="preserve">. (2021, February 12). </w:t>
+      </w:r>
+      <w:proofErr w:type="spellStart"/>
+      <w:r>
+        <w:rPr>
+          <w:rFonts w:ascii="Book Antiqua" w:hAnsi="Book Antiqua"/>
+          <w:sz w:val="20"/>
+          <w:szCs w:val="20"/>
+          <w:lang w:val="en-GB"/>
+        </w:rPr>
+        <w:t>TRTWorld</w:t>
+      </w:r>
+      <w:proofErr w:type="spellEnd"/>
+      <w:r>
+        <w:rPr>
+          <w:rFonts w:ascii="Book Antiqua" w:hAnsi="Book Antiqua"/>
+          <w:sz w:val="20"/>
+          <w:szCs w:val="20"/>
+          <w:lang w:val="en-GB"/>
+        </w:rPr>
+        <w:t>. Retrieved March 25, 2022, from https://www.trtworld.com/life/video-game-industry-winners-in-the-pandemic-44119</w:t>
+      </w:r>
+    </w:p>
+    <w:p>
+      <w:pPr>
+        <w:spacing w:line="276" w:lineRule="auto"/>
+        <w:jc w:val="both"/>
+        <w:rPr>
+          <w:rFonts w:ascii="Book Antiqua" w:hAnsi="Book Antiqua"/>
+          <w:sz w:val="20"/>
+          <w:szCs w:val="20"/>
+          <w:lang w:val="en-GB"/>
+        </w:rPr>
+      </w:pPr>
+    </w:p>
+    <w:p>
+      <w:pPr>
+        <w:spacing w:line="276" w:lineRule="auto"/>
+        <w:ind w:left="720" w:hanging="720"/>
+        <w:jc w:val="both"/>
+        <w:rPr>
+          <w:rFonts w:ascii="Book Antiqua" w:hAnsi="Book Antiqua"/>
+          <w:sz w:val="20"/>
+          <w:szCs w:val="20"/>
+          <w:lang w:val="en-GB"/>
+        </w:rPr>
+      </w:pPr>
+    </w:p>
+    <w:p>
+      <w:pPr>
+        <w:spacing w:line="276" w:lineRule="auto"/>
+        <w:ind w:left="720" w:hanging="720"/>
+        <w:jc w:val="both"/>
+        <w:rPr>
+          <w:rFonts w:ascii="Book Antiqua" w:hAnsi="Book Antiqua"/>
+          <w:sz w:val="20"/>
+          <w:szCs w:val="20"/>
+          <w:lang w:val="en-GB"/>
+        </w:rPr>
+      </w:pPr>
+    </w:p>
+    <w:p>
+      <w:pPr>
+        <w:spacing w:line="276" w:lineRule="auto"/>
+        <w:jc w:val="both"/>
+        <w:rPr>
+          <w:rFonts w:ascii="Times New Roman" w:hAnsi="Times New Roman" w:cs="Times New Roman"/>
+          <w:lang w:val="en-GB"/>
         </w:rPr>
       </w:pPr>
     </w:p>
@@ -19441,6 +19089,29 @@
       <w:lang w:eastAsia="en-US"/>
     </w:rPr>
   </w:style>
+  <w:style w:type="character" w:styleId="Hyperlink">
+    <w:name w:val="Hyperlink"/>
+    <w:basedOn w:val="DefaultParagraphFont"/>
+    <w:uiPriority w:val="99"/>
+    <w:unhideWhenUsed/>
+    <w:rsid w:val="00387148"/>
+    <w:rPr>
+      <w:color w:val="0563C1" w:themeColor="hyperlink"/>
+      <w:u w:val="single"/>
+    </w:rPr>
+  </w:style>
+  <w:style w:type="character" w:styleId="UnresolvedMention">
+    <w:name w:val="Unresolved Mention"/>
+    <w:basedOn w:val="DefaultParagraphFont"/>
+    <w:uiPriority w:val="99"/>
+    <w:semiHidden/>
+    <w:unhideWhenUsed/>
+    <w:rsid w:val="00387148"/>
+    <w:rPr>
+      <w:color w:val="605E5C"/>
+      <w:shd w:val="clear" w:color="auto" w:fill="E1DFDD"/>
+    </w:rPr>
+  </w:style>
 </w:styles>
 </file>
 

</xml_diff>

<commit_message>
Changed my name in the documentation
</commit_message>
<xml_diff>
--- a/documentation/ODCM documentation.docx
+++ b/documentation/ODCM documentation.docx
@@ -369,7 +369,7 @@
                                 <w:sdtContent>
                                   <w:p>
                                     <w:pPr>
-                                      <w:pStyle w:val="Geenafstand"/>
+                                      <w:pStyle w:val="NoSpacing"/>
                                       <w:jc w:val="right"/>
                                       <w:rPr>
                                         <w:color w:val="595959" w:themeColor="text1" w:themeTint="A6"/>
@@ -803,7 +803,7 @@
                             <w:txbxContent>
                               <w:p>
                                 <w:pPr>
-                                  <w:pStyle w:val="Geenafstand"/>
+                                  <w:pStyle w:val="NoSpacing"/>
                                   <w:jc w:val="right"/>
                                   <w:rPr>
                                     <w:rFonts w:ascii="Book Antiqua" w:hAnsi="Book Antiqua" w:cs="Times New Roman"/>
@@ -828,7 +828,7 @@
                               </w:p>
                               <w:p>
                                 <w:pPr>
-                                  <w:pStyle w:val="Geenafstand"/>
+                                  <w:pStyle w:val="NoSpacing"/>
                                   <w:jc w:val="right"/>
                                   <w:rPr>
                                     <w:rFonts w:ascii="Book Antiqua" w:hAnsi="Book Antiqua" w:cs="Times New Roman"/>
@@ -885,7 +885,7 @@
                               </w:p>
                               <w:p>
                                 <w:pPr>
-                                  <w:pStyle w:val="Geenafstand"/>
+                                  <w:pStyle w:val="NoSpacing"/>
                                   <w:jc w:val="right"/>
                                   <w:rPr>
                                     <w:rFonts w:ascii="Book Antiqua" w:hAnsi="Book Antiqua" w:cs="Times New Roman"/>
@@ -933,7 +933,7 @@
                               </w:p>
                               <w:p>
                                 <w:pPr>
-                                  <w:pStyle w:val="Geenafstand"/>
+                                  <w:pStyle w:val="NoSpacing"/>
                                   <w:jc w:val="right"/>
                                   <w:rPr>
                                     <w:rFonts w:ascii="Book Antiqua" w:hAnsi="Book Antiqua" w:cs="Times New Roman"/>
@@ -963,7 +963,7 @@
                               </w:p>
                               <w:p>
                                 <w:pPr>
-                                  <w:pStyle w:val="Geenafstand"/>
+                                  <w:pStyle w:val="NoSpacing"/>
                                   <w:jc w:val="right"/>
                                   <w:rPr>
                                     <w:rFonts w:ascii="Book Antiqua" w:hAnsi="Book Antiqua" w:cs="Times New Roman"/>
@@ -979,7 +979,16 @@
                                     <w:szCs w:val="20"/>
                                     <w:lang w:val="nl-NL"/>
                                   </w:rPr>
-                                  <w:t>Michael Serbanescu</w:t>
+                                  <w:t>Mihai Vlad</w:t>
+                                </w:r>
+                                <w:r>
+                                  <w:rPr>
+                                    <w:rFonts w:ascii="Book Antiqua" w:hAnsi="Book Antiqua" w:cs="Times New Roman"/>
+                                    <w:sz w:val="20"/>
+                                    <w:szCs w:val="20"/>
+                                    <w:lang w:val="nl-NL"/>
+                                  </w:rPr>
+                                  <w:t xml:space="preserve"> Serbanescu</w:t>
                                 </w:r>
                                 <w:r>
                                   <w:rPr>
@@ -1011,7 +1020,7 @@
                               </w:p>
                               <w:p>
                                 <w:pPr>
-                                  <w:pStyle w:val="Geenafstand"/>
+                                  <w:pStyle w:val="NoSpacing"/>
                                   <w:jc w:val="right"/>
                                   <w:rPr>
                                     <w:rFonts w:ascii="Book Antiqua" w:hAnsi="Book Antiqua" w:cs="Times New Roman"/>
@@ -1059,7 +1068,7 @@
                               </w:p>
                               <w:p>
                                 <w:pPr>
-                                  <w:pStyle w:val="Geenafstand"/>
+                                  <w:pStyle w:val="NoSpacing"/>
                                   <w:jc w:val="right"/>
                                   <w:rPr>
                                     <w:color w:val="595959" w:themeColor="text1" w:themeTint="A6"/>
@@ -1116,16 +1125,12 @@
               </mc:Choice>
               <mc:Fallback>
                 <w:pict>
-                  <v:shapetype w14:anchorId="6C13454A" id="_x0000_t202" coordsize="21600,21600" o:spt="202" path="m,l,21600r21600,l21600,xe">
-                    <v:stroke joinstyle="miter"/>
-                    <v:path gradientshapeok="t" o:connecttype="rect"/>
-                  </v:shapetype>
-                  <v:shape id="Text Box 152" o:spid="_x0000_s1028" type="#_x0000_t202" style="position:absolute;margin-left:18pt;margin-top:598.7pt;width:8in;height:121.5pt;z-index:251660288;visibility:visible;mso-wrap-style:square;mso-width-percent:941;mso-height-percent:0;mso-wrap-distance-left:9pt;mso-wrap-distance-top:0;mso-wrap-distance-right:9pt;mso-wrap-distance-bottom:0;mso-position-horizontal:absolute;mso-position-horizontal-relative:page;mso-position-vertical:absolute;mso-position-vertical-relative:page;mso-width-percent:941;mso-height-percent:0;mso-width-relative:page;mso-height-relative:page;v-text-anchor:bottom" o:gfxdata="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" filled="f" stroked="f" strokeweight=".5pt">
+                  <v:shape w14:anchorId="6C13454A" id="Text Box 152" o:spid="_x0000_s1028" type="#_x0000_t202" style="position:absolute;margin-left:18pt;margin-top:598.7pt;width:8in;height:121.5pt;z-index:251660288;visibility:visible;mso-wrap-style:square;mso-width-percent:941;mso-height-percent:0;mso-wrap-distance-left:9pt;mso-wrap-distance-top:0;mso-wrap-distance-right:9pt;mso-wrap-distance-bottom:0;mso-position-horizontal:absolute;mso-position-horizontal-relative:page;mso-position-vertical:absolute;mso-position-vertical-relative:page;mso-width-percent:941;mso-height-percent:0;mso-width-relative:page;mso-height-relative:page;v-text-anchor:bottom" o:gfxdata="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" filled="f" stroked="f" strokeweight=".5pt">
                     <v:textbox inset="126pt,0,54pt,0">
                       <w:txbxContent>
                         <w:p>
                           <w:pPr>
-                            <w:pStyle w:val="Geenafstand"/>
+                            <w:pStyle w:val="NoSpacing"/>
                             <w:jc w:val="right"/>
                             <w:rPr>
                               <w:rFonts w:ascii="Book Antiqua" w:hAnsi="Book Antiqua" w:cs="Times New Roman"/>
@@ -1150,7 +1155,7 @@
                         </w:p>
                         <w:p>
                           <w:pPr>
-                            <w:pStyle w:val="Geenafstand"/>
+                            <w:pStyle w:val="NoSpacing"/>
                             <w:jc w:val="right"/>
                             <w:rPr>
                               <w:rFonts w:ascii="Book Antiqua" w:hAnsi="Book Antiqua" w:cs="Times New Roman"/>
@@ -1207,7 +1212,7 @@
                         </w:p>
                         <w:p>
                           <w:pPr>
-                            <w:pStyle w:val="Geenafstand"/>
+                            <w:pStyle w:val="NoSpacing"/>
                             <w:jc w:val="right"/>
                             <w:rPr>
                               <w:rFonts w:ascii="Book Antiqua" w:hAnsi="Book Antiqua" w:cs="Times New Roman"/>
@@ -1223,19 +1228,8 @@
                               <w:szCs w:val="20"/>
                               <w:lang w:val="nl-NL"/>
                             </w:rPr>
-                            <w:t xml:space="preserve">Rob </w:t>
+                            <w:t>Rob Esenkbrink</w:t>
                           </w:r>
-                          <w:proofErr w:type="spellStart"/>
-                          <w:r>
-                            <w:rPr>
-                              <w:rFonts w:ascii="Book Antiqua" w:hAnsi="Book Antiqua" w:cs="Times New Roman"/>
-                              <w:sz w:val="20"/>
-                              <w:szCs w:val="20"/>
-                              <w:lang w:val="nl-NL"/>
-                            </w:rPr>
-                            <w:t>Esenkbrink</w:t>
-                          </w:r>
-                          <w:proofErr w:type="spellEnd"/>
                           <w:r>
                             <w:rPr>
                               <w:rFonts w:ascii="Book Antiqua" w:hAnsi="Book Antiqua" w:cs="Times New Roman"/>
@@ -1266,7 +1260,7 @@
                         </w:p>
                         <w:p>
                           <w:pPr>
-                            <w:pStyle w:val="Geenafstand"/>
+                            <w:pStyle w:val="NoSpacing"/>
                             <w:jc w:val="right"/>
                             <w:rPr>
                               <w:rFonts w:ascii="Book Antiqua" w:hAnsi="Book Antiqua" w:cs="Times New Roman"/>
@@ -1296,7 +1290,7 @@
                         </w:p>
                         <w:p>
                           <w:pPr>
-                            <w:pStyle w:val="Geenafstand"/>
+                            <w:pStyle w:val="NoSpacing"/>
                             <w:jc w:val="right"/>
                             <w:rPr>
                               <w:rFonts w:ascii="Book Antiqua" w:hAnsi="Book Antiqua" w:cs="Times New Roman"/>
@@ -1312,9 +1306,8 @@
                               <w:szCs w:val="20"/>
                               <w:lang w:val="nl-NL"/>
                             </w:rPr>
-                            <w:t xml:space="preserve">Michael </w:t>
+                            <w:t>Mihai Vlad</w:t>
                           </w:r>
-                          <w:proofErr w:type="spellStart"/>
                           <w:r>
                             <w:rPr>
                               <w:rFonts w:ascii="Book Antiqua" w:hAnsi="Book Antiqua" w:cs="Times New Roman"/>
@@ -1322,9 +1315,8 @@
                               <w:szCs w:val="20"/>
                               <w:lang w:val="nl-NL"/>
                             </w:rPr>
-                            <w:t>Serbanescu</w:t>
+                            <w:t xml:space="preserve"> Serbanescu</w:t>
                           </w:r>
-                          <w:proofErr w:type="spellEnd"/>
                           <w:r>
                             <w:rPr>
                               <w:rFonts w:ascii="Book Antiqua" w:hAnsi="Book Antiqua" w:cs="Times New Roman"/>
@@ -1355,7 +1347,7 @@
                         </w:p>
                         <w:p>
                           <w:pPr>
-                            <w:pStyle w:val="Geenafstand"/>
+                            <w:pStyle w:val="NoSpacing"/>
                             <w:jc w:val="right"/>
                             <w:rPr>
                               <w:rFonts w:ascii="Book Antiqua" w:hAnsi="Book Antiqua" w:cs="Times New Roman"/>
@@ -1364,7 +1356,6 @@
                               <w:lang w:val="nl-NL"/>
                             </w:rPr>
                           </w:pPr>
-                          <w:proofErr w:type="spellStart"/>
                           <w:r>
                             <w:rPr>
                               <w:rFonts w:ascii="Book Antiqua" w:hAnsi="Book Antiqua" w:cs="Times New Roman"/>
@@ -1372,17 +1363,7 @@
                               <w:szCs w:val="20"/>
                               <w:lang w:val="nl-NL"/>
                             </w:rPr>
-                            <w:t>Chokie</w:t>
-                          </w:r>
-                          <w:proofErr w:type="spellEnd"/>
-                          <w:r>
-                            <w:rPr>
-                              <w:rFonts w:ascii="Book Antiqua" w:hAnsi="Book Antiqua" w:cs="Times New Roman"/>
-                              <w:sz w:val="20"/>
-                              <w:szCs w:val="20"/>
-                              <w:lang w:val="nl-NL"/>
-                            </w:rPr>
-                            <w:t xml:space="preserve"> Tang</w:t>
+                            <w:t>Chokie Tang</w:t>
                           </w:r>
                           <w:r>
                             <w:rPr>
@@ -1414,7 +1395,7 @@
                         </w:p>
                         <w:p>
                           <w:pPr>
-                            <w:pStyle w:val="Geenafstand"/>
+                            <w:pStyle w:val="NoSpacing"/>
                             <w:jc w:val="right"/>
                             <w:rPr>
                               <w:color w:val="595959" w:themeColor="text1" w:themeTint="A6"/>
@@ -1472,7 +1453,7 @@
     <w:p>
       <w:pPr>
         <w:rPr>
-          <w:rStyle w:val="Kop1Char"/>
+          <w:rStyle w:val="Heading1Char"/>
         </w:rPr>
       </w:pPr>
       <w:r>
@@ -1589,7 +1570,7 @@
           </mc:Choice>
           <mc:Fallback>
             <w:pict>
-              <v:rect w14:anchorId="59E6C43E" id="Rechthoek 10" o:spid="_x0000_s1029" style="position:absolute;margin-left:.3pt;margin-top:0;width:521.45pt;height:96.65pt;z-index:251663360;visibility:visible;mso-wrap-style:square;mso-width-percent:0;mso-height-percent:0;mso-wrap-distance-left:9pt;mso-wrap-distance-top:0;mso-wrap-distance-right:9pt;mso-wrap-distance-bottom:0;mso-position-horizontal:absolute;mso-position-horizontal-relative:text;mso-position-vertical:absolute;mso-position-vertical-relative:text;mso-width-percent:0;mso-height-percent:0;mso-width-relative:page;mso-height-relative:page;v-text-anchor:top" o:gfxdata="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" stroked="f">
+              <v:rect w14:anchorId="59E6C43E" id="Rechthoek 10" o:spid="_x0000_s1029" style="position:absolute;margin-left:.3pt;margin-top:0;width:521.45pt;height:96.65pt;z-index:251663360;visibility:visible;mso-wrap-style:square;mso-width-percent:0;mso-height-percent:0;mso-wrap-distance-left:9pt;mso-wrap-distance-top:0;mso-wrap-distance-right:9pt;mso-wrap-distance-bottom:0;mso-position-horizontal:absolute;mso-position-horizontal-relative:text;mso-position-vertical:absolute;mso-position-vertical-relative:text;mso-width-percent:0;mso-height-percent:0;mso-width-relative:page;mso-height-relative:page;v-text-anchor:top" o:gfxdata="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" stroked="f">
                 <v:textbox inset="16mm,0,16mm,0">
                   <w:txbxContent>
                     <w:p>
@@ -1654,19 +1635,19 @@
       </w:r>
       <w:r>
         <w:rPr>
-          <w:rStyle w:val="Kop1Char"/>
+          <w:rStyle w:val="Heading1Char"/>
         </w:rPr>
         <w:t>1.</w:t>
       </w:r>
       <w:r>
         <w:rPr>
-          <w:rStyle w:val="Kop1Char"/>
+          <w:rStyle w:val="Heading1Char"/>
         </w:rPr>
         <w:tab/>
       </w:r>
       <w:r>
         <w:rPr>
-          <w:rStyle w:val="Kop1Char"/>
+          <w:rStyle w:val="Heading1Char"/>
         </w:rPr>
         <w:tab/>
         <w:t>Motivation</w:t>
@@ -1989,7 +1970,16 @@
           <w:sz w:val="20"/>
           <w:szCs w:val="20"/>
         </w:rPr>
-        <w:t xml:space="preserve">We believe that such rich data from a leading business would be most helpful for entering development/publisher studios, researchers and other prospective stakeholders. </w:t>
+        <w:t xml:space="preserve">We believe that such rich data from a leading business would be most helpful for </w:t>
+      </w:r>
+      <w:r>
+        <w:rPr>
+          <w:rFonts w:ascii="Book Antiqua" w:eastAsia="Times New Roman" w:hAnsi="Book Antiqua" w:cs="Times New Roman"/>
+          <w:sz w:val="20"/>
+          <w:szCs w:val="20"/>
+        </w:rPr>
+        <w:lastRenderedPageBreak/>
+        <w:t xml:space="preserve">entering development/publisher studios, researchers and other prospective stakeholders. </w:t>
       </w:r>
     </w:p>
     <w:p>
@@ -2011,7 +2001,6 @@
           <w:sz w:val="20"/>
           <w:szCs w:val="20"/>
         </w:rPr>
-        <w:lastRenderedPageBreak/>
         <w:t>1.2</w:t>
       </w:r>
       <w:r>
@@ -2302,7 +2291,7 @@
     </w:p>
     <w:p>
       <w:pPr>
-        <w:pStyle w:val="Kop1"/>
+        <w:pStyle w:val="Heading1"/>
         <w:numPr>
           <w:ilvl w:val="0"/>
           <w:numId w:val="0"/>
@@ -2312,7 +2301,7 @@
     </w:p>
     <w:p>
       <w:pPr>
-        <w:pStyle w:val="Kop1"/>
+        <w:pStyle w:val="Heading1"/>
         <w:numPr>
           <w:ilvl w:val="0"/>
           <w:numId w:val="0"/>
@@ -3263,6 +3252,7 @@
           <w:sz w:val="20"/>
           <w:szCs w:val="20"/>
         </w:rPr>
+        <w:lastRenderedPageBreak/>
         <w:t>The code contained within this repository (‘</w:t>
       </w:r>
       <w:r>
@@ -3287,16 +3277,7 @@
           <w:sz w:val="20"/>
           <w:szCs w:val="20"/>
         </w:rPr>
-        <w:t xml:space="preserve">.py’)  further makes use of this output by creating a raw dataset with the collected surface level .json attributes, and several smaller other datasets </w:t>
-      </w:r>
-      <w:r>
-        <w:rPr>
-          <w:rFonts w:ascii="Book Antiqua" w:eastAsia="Book Antiqua" w:hAnsi="Book Antiqua" w:cs="Book Antiqua"/>
-          <w:sz w:val="20"/>
-          <w:szCs w:val="20"/>
-        </w:rPr>
-        <w:lastRenderedPageBreak/>
-        <w:t xml:space="preserve">containing the nested .json attributes. </w:t>
+        <w:t xml:space="preserve">.py’)  further makes use of this output by creating a raw dataset with the collected surface level .json attributes, and several smaller other datasets containing the nested .json attributes. </w:t>
       </w:r>
       <w:r>
         <w:rPr>
@@ -3309,7 +3290,7 @@
     </w:p>
     <w:p>
       <w:pPr>
-        <w:pStyle w:val="Lijstalinea"/>
+        <w:pStyle w:val="ListParagraph"/>
         <w:numPr>
           <w:ilvl w:val="0"/>
           <w:numId w:val="4"/>
@@ -3438,7 +3419,7 @@
     </w:p>
     <w:tbl>
       <w:tblPr>
-        <w:tblStyle w:val="Tabelraster"/>
+        <w:tblStyle w:val="TableGrid"/>
         <w:tblW w:w="4853" w:type="dxa"/>
         <w:tblLayout w:type="fixed"/>
         <w:tblLook w:val="04A0" w:firstRow="1" w:lastRow="0" w:firstColumn="1" w:lastColumn="0" w:noHBand="0" w:noVBand="1"/>
@@ -3729,7 +3710,7 @@
           </w:tcPr>
           <w:p>
             <w:pPr>
-              <w:pStyle w:val="Normaalweb"/>
+              <w:pStyle w:val="NormalWeb"/>
               <w:rPr>
                 <w:rFonts w:ascii="Book Antiqua" w:hAnsi="Book Antiqua"/>
               </w:rPr>
@@ -3870,7 +3851,7 @@
           </w:tcPr>
           <w:p>
             <w:pPr>
-              <w:pStyle w:val="Normaalweb"/>
+              <w:pStyle w:val="NormalWeb"/>
               <w:rPr>
                 <w:rFonts w:ascii="Book Antiqua" w:hAnsi="Book Antiqua"/>
               </w:rPr>
@@ -4127,14 +4108,7 @@
                 <w:rFonts w:ascii="Book Antiqua" w:hAnsi="Book Antiqua" w:cs="Times New Roman"/>
                 <w:sz w:val="20"/>
               </w:rPr>
-              <w:t xml:space="preserve">Unprocessed text with details regarding </w:t>
-            </w:r>
-            <w:r>
-              <w:rPr>
-                <w:rFonts w:ascii="Book Antiqua" w:hAnsi="Book Antiqua" w:cs="Times New Roman"/>
-                <w:sz w:val="20"/>
-              </w:rPr>
-              <w:t>languages supported by the software</w:t>
+              <w:t>Unprocessed text with details regarding languages supported by the software</w:t>
             </w:r>
           </w:p>
         </w:tc>
@@ -4619,7 +4593,7 @@
           </w:tcPr>
           <w:p>
             <w:pPr>
-              <w:pStyle w:val="Normaalweb"/>
+              <w:pStyle w:val="NormalWeb"/>
               <w:rPr>
                 <w:rFonts w:ascii="Book Antiqua" w:hAnsi="Book Antiqua"/>
               </w:rPr>
@@ -4698,7 +4672,7 @@
           </w:tcPr>
           <w:p>
             <w:pPr>
-              <w:pStyle w:val="Normaalweb"/>
+              <w:pStyle w:val="NormalWeb"/>
               <w:rPr>
                 <w:rFonts w:ascii="Book Antiqua" w:hAnsi="Book Antiqua"/>
                 <w:sz w:val="20"/>
@@ -4763,7 +4737,7 @@
           </w:tcPr>
           <w:p>
             <w:pPr>
-              <w:pStyle w:val="Normaalweb"/>
+              <w:pStyle w:val="NormalWeb"/>
               <w:rPr>
                 <w:rFonts w:ascii="Book Antiqua" w:hAnsi="Book Antiqua"/>
                 <w:sz w:val="20"/>
@@ -4818,7 +4792,15 @@
                 <w:rFonts w:ascii="Book Antiqua" w:hAnsi="Book Antiqua" w:cs="Times New Roman"/>
                 <w:sz w:val="20"/>
               </w:rPr>
-              <w:t>Nested item available in ‘dataframe_genres.csv’. More details provided in a follow-up table.</w:t>
+              <w:t>Nested item available in ‘dataframe_genres.</w:t>
+            </w:r>
+            <w:r>
+              <w:rPr>
+                <w:rFonts w:ascii="Book Antiqua" w:hAnsi="Book Antiqua" w:cs="Times New Roman"/>
+                <w:sz w:val="20"/>
+              </w:rPr>
+              <w:lastRenderedPageBreak/>
+              <w:t>csv’. More details provided in a follow-up table.</w:t>
             </w:r>
           </w:p>
         </w:tc>
@@ -4828,7 +4810,7 @@
           </w:tcPr>
           <w:p>
             <w:pPr>
-              <w:pStyle w:val="Normaalweb"/>
+              <w:pStyle w:val="NormalWeb"/>
               <w:rPr>
                 <w:rFonts w:ascii="Book Antiqua" w:hAnsi="Book Antiqua"/>
                 <w:sz w:val="20"/>
@@ -4841,6 +4823,7 @@
                 <w:sz w:val="20"/>
                 <w:szCs w:val="20"/>
               </w:rPr>
+              <w:lastRenderedPageBreak/>
               <w:t>String</w:t>
             </w:r>
           </w:p>
@@ -4893,7 +4876,7 @@
           </w:tcPr>
           <w:p>
             <w:pPr>
-              <w:pStyle w:val="Normaalweb"/>
+              <w:pStyle w:val="NormalWeb"/>
               <w:rPr>
                 <w:rFonts w:ascii="Book Antiqua" w:hAnsi="Book Antiqua"/>
                 <w:sz w:val="20"/>
@@ -4928,7 +4911,6 @@
                 <w:rFonts w:ascii="Book Antiqua" w:hAnsi="Book Antiqua" w:cs="Times New Roman"/>
                 <w:sz w:val="20"/>
               </w:rPr>
-              <w:lastRenderedPageBreak/>
               <w:t>movies</w:t>
             </w:r>
           </w:p>
@@ -4959,7 +4941,7 @@
           </w:tcPr>
           <w:p>
             <w:pPr>
-              <w:pStyle w:val="Normaalweb"/>
+              <w:pStyle w:val="NormalWeb"/>
               <w:rPr>
                 <w:rFonts w:ascii="Book Antiqua" w:hAnsi="Book Antiqua"/>
                 <w:sz w:val="20"/>
@@ -5024,7 +5006,7 @@
           </w:tcPr>
           <w:p>
             <w:pPr>
-              <w:pStyle w:val="Normaalweb"/>
+              <w:pStyle w:val="NormalWeb"/>
               <w:rPr>
                 <w:rFonts w:ascii="Book Antiqua" w:hAnsi="Book Antiqua"/>
                 <w:sz w:val="20"/>
@@ -5089,7 +5071,7 @@
           </w:tcPr>
           <w:p>
             <w:pPr>
-              <w:pStyle w:val="Normaalweb"/>
+              <w:pStyle w:val="NormalWeb"/>
               <w:rPr>
                 <w:rFonts w:ascii="Book Antiqua" w:hAnsi="Book Antiqua"/>
                 <w:sz w:val="20"/>
@@ -5182,7 +5164,7 @@
           </w:tcPr>
           <w:p>
             <w:pPr>
-              <w:pStyle w:val="Normaalweb"/>
+              <w:pStyle w:val="NormalWeb"/>
               <w:rPr>
                 <w:rFonts w:ascii="Book Antiqua" w:hAnsi="Book Antiqua"/>
                 <w:sz w:val="20"/>
@@ -5247,7 +5229,7 @@
           </w:tcPr>
           <w:p>
             <w:pPr>
-              <w:pStyle w:val="Normaalweb"/>
+              <w:pStyle w:val="NormalWeb"/>
               <w:rPr>
                 <w:rFonts w:ascii="Book Antiqua" w:hAnsi="Book Antiqua"/>
                 <w:sz w:val="20"/>
@@ -5302,7 +5284,14 @@
                 <w:rFonts w:ascii="Book Antiqua" w:hAnsi="Book Antiqua" w:cs="Times New Roman"/>
                 <w:sz w:val="20"/>
               </w:rPr>
-              <w:t>Indicates whether the software is compatible with a Mac system. A TRUE value indicates that the software is compatible, while FALSE indicates incompatibility.</w:t>
+              <w:t xml:space="preserve">Indicates whether the software is compatible with a Mac system. A TRUE value indicates that the </w:t>
+            </w:r>
+            <w:r>
+              <w:rPr>
+                <w:rFonts w:ascii="Book Antiqua" w:hAnsi="Book Antiqua" w:cs="Times New Roman"/>
+                <w:sz w:val="20"/>
+              </w:rPr>
+              <w:t>software is compatible, while FALSE indicates incompatibility.</w:t>
             </w:r>
           </w:p>
         </w:tc>
@@ -5312,7 +5301,7 @@
           </w:tcPr>
           <w:p>
             <w:pPr>
-              <w:pStyle w:val="Normaalweb"/>
+              <w:pStyle w:val="NormalWeb"/>
               <w:rPr>
                 <w:rFonts w:ascii="Book Antiqua" w:hAnsi="Book Antiqua"/>
                 <w:sz w:val="20"/>
@@ -5367,14 +5356,7 @@
                 <w:rFonts w:ascii="Book Antiqua" w:hAnsi="Book Antiqua" w:cs="Times New Roman"/>
                 <w:sz w:val="20"/>
               </w:rPr>
-              <w:t xml:space="preserve">Indicates whether the software is compatible with a Linux system. A TRUE value indicates that the software is </w:t>
-            </w:r>
-            <w:r>
-              <w:rPr>
-                <w:rFonts w:ascii="Book Antiqua" w:hAnsi="Book Antiqua" w:cs="Times New Roman"/>
-                <w:sz w:val="20"/>
-              </w:rPr>
-              <w:t>compatible, while FALSE indicates incompatibility.</w:t>
+              <w:t>Indicates whether the software is compatible with a Linux system. A TRUE value indicates that the software is compatible, while FALSE indicates incompatibility.</w:t>
             </w:r>
           </w:p>
         </w:tc>
@@ -5384,7 +5366,7 @@
           </w:tcPr>
           <w:p>
             <w:pPr>
-              <w:pStyle w:val="Normaalweb"/>
+              <w:pStyle w:val="NormalWeb"/>
               <w:rPr>
                 <w:rFonts w:ascii="Book Antiqua" w:hAnsi="Book Antiqua"/>
                 <w:sz w:val="20"/>
@@ -5449,7 +5431,7 @@
           </w:tcPr>
           <w:p>
             <w:pPr>
-              <w:pStyle w:val="Normaalweb"/>
+              <w:pStyle w:val="NormalWeb"/>
               <w:rPr>
                 <w:rFonts w:ascii="Book Antiqua" w:hAnsi="Book Antiqua"/>
                 <w:sz w:val="20"/>
@@ -5514,7 +5496,7 @@
           </w:tcPr>
           <w:p>
             <w:pPr>
-              <w:pStyle w:val="Normaalweb"/>
+              <w:pStyle w:val="NormalWeb"/>
               <w:rPr>
                 <w:rFonts w:ascii="Book Antiqua" w:hAnsi="Book Antiqua"/>
                 <w:sz w:val="20"/>
@@ -5579,7 +5561,7 @@
           </w:tcPr>
           <w:p>
             <w:pPr>
-              <w:pStyle w:val="Normaalweb"/>
+              <w:pStyle w:val="NormalWeb"/>
               <w:rPr>
                 <w:rFonts w:ascii="Book Antiqua" w:hAnsi="Book Antiqua"/>
                 <w:sz w:val="20"/>
@@ -5644,7 +5626,7 @@
           </w:tcPr>
           <w:p>
             <w:pPr>
-              <w:pStyle w:val="Normaalweb"/>
+              <w:pStyle w:val="NormalWeb"/>
               <w:rPr>
                 <w:rFonts w:ascii="Book Antiqua" w:hAnsi="Book Antiqua"/>
                 <w:sz w:val="20"/>
@@ -5716,7 +5698,7 @@
           </w:tcPr>
           <w:p>
             <w:pPr>
-              <w:pStyle w:val="Normaalweb"/>
+              <w:pStyle w:val="NormalWeb"/>
               <w:rPr>
                 <w:rFonts w:ascii="Book Antiqua" w:hAnsi="Book Antiqua"/>
                 <w:sz w:val="20"/>
@@ -5781,7 +5763,7 @@
           </w:tcPr>
           <w:p>
             <w:pPr>
-              <w:pStyle w:val="Normaalweb"/>
+              <w:pStyle w:val="NormalWeb"/>
               <w:rPr>
                 <w:rFonts w:ascii="Book Antiqua" w:hAnsi="Book Antiqua"/>
                 <w:sz w:val="20"/>
@@ -5846,7 +5828,7 @@
           </w:tcPr>
           <w:p>
             <w:pPr>
-              <w:pStyle w:val="Normaalweb"/>
+              <w:pStyle w:val="NormalWeb"/>
               <w:rPr>
                 <w:rFonts w:ascii="Book Antiqua" w:hAnsi="Book Antiqua"/>
                 <w:sz w:val="20"/>
@@ -5881,6 +5863,7 @@
                 <w:rFonts w:ascii="Book Antiqua" w:hAnsi="Book Antiqua" w:cs="Times New Roman"/>
                 <w:sz w:val="20"/>
               </w:rPr>
+              <w:lastRenderedPageBreak/>
               <w:t>collection_details.created_at</w:t>
             </w:r>
           </w:p>
@@ -5911,7 +5894,7 @@
           </w:tcPr>
           <w:p>
             <w:pPr>
-              <w:pStyle w:val="Normaalweb"/>
+              <w:pStyle w:val="NormalWeb"/>
               <w:rPr>
                 <w:rFonts w:ascii="Book Antiqua" w:hAnsi="Book Antiqua"/>
                 <w:sz w:val="20"/>
@@ -5976,7 +5959,7 @@
           </w:tcPr>
           <w:p>
             <w:pPr>
-              <w:pStyle w:val="Normaalweb"/>
+              <w:pStyle w:val="NormalWeb"/>
               <w:rPr>
                 <w:rFonts w:ascii="Book Antiqua" w:hAnsi="Book Antiqua"/>
                 <w:sz w:val="20"/>
@@ -6031,7 +6014,1072 @@
                 <w:rFonts w:ascii="Book Antiqua" w:hAnsi="Book Antiqua" w:cs="Times New Roman"/>
                 <w:sz w:val="20"/>
               </w:rPr>
-              <w:t xml:space="preserve">Presents the recommended system requirements to run the software  optimally on a PC </w:t>
+              <w:t>Presents the recommended system requirements to run the software  optimally on a PC system</w:t>
+            </w:r>
+            <w:r>
+              <w:rPr>
+                <w:rFonts w:ascii="Book Antiqua" w:hAnsi="Book Antiqua" w:cs="Times New Roman"/>
+                <w:sz w:val="20"/>
+              </w:rPr>
+              <w:t xml:space="preserve"> (if applicable)</w:t>
+            </w:r>
+            <w:r>
+              <w:rPr>
+                <w:rFonts w:ascii="Book Antiqua" w:hAnsi="Book Antiqua" w:cs="Times New Roman"/>
+                <w:sz w:val="20"/>
+              </w:rPr>
+              <w:t>.</w:t>
+            </w:r>
+          </w:p>
+        </w:tc>
+        <w:tc>
+          <w:tcPr>
+            <w:tcW w:w="1172" w:type="dxa"/>
+          </w:tcPr>
+          <w:p>
+            <w:pPr>
+              <w:pStyle w:val="NormalWeb"/>
+              <w:rPr>
+                <w:rFonts w:ascii="Book Antiqua" w:hAnsi="Book Antiqua"/>
+                <w:sz w:val="20"/>
+                <w:szCs w:val="20"/>
+              </w:rPr>
+            </w:pPr>
+            <w:r>
+              <w:rPr>
+                <w:rFonts w:ascii="Book Antiqua" w:hAnsi="Book Antiqua"/>
+                <w:sz w:val="20"/>
+                <w:szCs w:val="20"/>
+              </w:rPr>
+              <w:t>String</w:t>
+            </w:r>
+          </w:p>
+        </w:tc>
+      </w:tr>
+      <w:tr>
+        <w:tc>
+          <w:tcPr>
+            <w:tcW w:w="1696" w:type="dxa"/>
+          </w:tcPr>
+          <w:p>
+            <w:pPr>
+              <w:rPr>
+                <w:rFonts w:ascii="Book Antiqua" w:hAnsi="Book Antiqua" w:cs="Times New Roman"/>
+                <w:sz w:val="20"/>
+              </w:rPr>
+            </w:pPr>
+            <w:r>
+              <w:rPr>
+                <w:rFonts w:ascii="Book Antiqua" w:hAnsi="Book Antiqua" w:cs="Times New Roman"/>
+                <w:sz w:val="20"/>
+              </w:rPr>
+              <w:t>price_overview.currency</w:t>
+            </w:r>
+          </w:p>
+        </w:tc>
+        <w:tc>
+          <w:tcPr>
+            <w:tcW w:w="1985" w:type="dxa"/>
+          </w:tcPr>
+          <w:p>
+            <w:pPr>
+              <w:rPr>
+                <w:rFonts w:ascii="Book Antiqua" w:hAnsi="Book Antiqua" w:cs="Times New Roman"/>
+                <w:sz w:val="20"/>
+              </w:rPr>
+            </w:pPr>
+            <w:r>
+              <w:rPr>
+                <w:rFonts w:ascii="Book Antiqua" w:hAnsi="Book Antiqua" w:cs="Times New Roman"/>
+                <w:sz w:val="20"/>
+              </w:rPr>
+              <w:t xml:space="preserve">Presents the purchase currency used on the software’s page. Influenced by the geographical location </w:t>
+            </w:r>
+            <w:r>
+              <w:rPr>
+                <w:rFonts w:ascii="Book Antiqua" w:hAnsi="Book Antiqua" w:cs="Times New Roman"/>
+                <w:sz w:val="20"/>
+              </w:rPr>
+              <w:t>from which the user runs the data collection code.</w:t>
+            </w:r>
+            <w:r>
+              <w:rPr>
+                <w:rFonts w:ascii="Book Antiqua" w:hAnsi="Book Antiqua" w:cs="Times New Roman"/>
+                <w:sz w:val="20"/>
+              </w:rPr>
+              <w:t xml:space="preserve"> </w:t>
+            </w:r>
+          </w:p>
+        </w:tc>
+        <w:tc>
+          <w:tcPr>
+            <w:tcW w:w="1172" w:type="dxa"/>
+          </w:tcPr>
+          <w:p>
+            <w:pPr>
+              <w:pStyle w:val="NormalWeb"/>
+              <w:rPr>
+                <w:rFonts w:ascii="Book Antiqua" w:hAnsi="Book Antiqua"/>
+                <w:sz w:val="20"/>
+                <w:szCs w:val="20"/>
+              </w:rPr>
+            </w:pPr>
+            <w:r>
+              <w:rPr>
+                <w:rFonts w:ascii="Book Antiqua" w:hAnsi="Book Antiqua"/>
+                <w:sz w:val="20"/>
+                <w:szCs w:val="20"/>
+              </w:rPr>
+              <w:t>String</w:t>
+            </w:r>
+          </w:p>
+        </w:tc>
+      </w:tr>
+      <w:tr>
+        <w:tc>
+          <w:tcPr>
+            <w:tcW w:w="1696" w:type="dxa"/>
+          </w:tcPr>
+          <w:p>
+            <w:pPr>
+              <w:rPr>
+                <w:rFonts w:ascii="Book Antiqua" w:hAnsi="Book Antiqua" w:cs="Times New Roman"/>
+                <w:sz w:val="20"/>
+              </w:rPr>
+            </w:pPr>
+            <w:r>
+              <w:rPr>
+                <w:rFonts w:ascii="Book Antiqua" w:hAnsi="Book Antiqua" w:cs="Times New Roman"/>
+                <w:sz w:val="20"/>
+              </w:rPr>
+              <w:t>price_overview.initial</w:t>
+            </w:r>
+          </w:p>
+        </w:tc>
+        <w:tc>
+          <w:tcPr>
+            <w:tcW w:w="1985" w:type="dxa"/>
+          </w:tcPr>
+          <w:p>
+            <w:pPr>
+              <w:rPr>
+                <w:rFonts w:ascii="Book Antiqua" w:hAnsi="Book Antiqua" w:cs="Times New Roman"/>
+                <w:sz w:val="20"/>
+              </w:rPr>
+            </w:pPr>
+            <w:r>
+              <w:rPr>
+                <w:rFonts w:ascii="Book Antiqua" w:hAnsi="Book Antiqua" w:cs="Times New Roman"/>
+                <w:sz w:val="20"/>
+              </w:rPr>
+              <w:t>The full price of the software (divide number by 100).</w:t>
+            </w:r>
+          </w:p>
+        </w:tc>
+        <w:tc>
+          <w:tcPr>
+            <w:tcW w:w="1172" w:type="dxa"/>
+          </w:tcPr>
+          <w:p>
+            <w:pPr>
+              <w:pStyle w:val="NormalWeb"/>
+              <w:rPr>
+                <w:rFonts w:ascii="Book Antiqua" w:hAnsi="Book Antiqua"/>
+                <w:sz w:val="20"/>
+                <w:szCs w:val="20"/>
+              </w:rPr>
+            </w:pPr>
+            <w:r>
+              <w:rPr>
+                <w:rFonts w:ascii="Book Antiqua" w:hAnsi="Book Antiqua"/>
+                <w:sz w:val="20"/>
+                <w:szCs w:val="20"/>
+              </w:rPr>
+              <w:t>Numeric</w:t>
+            </w:r>
+          </w:p>
+        </w:tc>
+      </w:tr>
+      <w:tr>
+        <w:tc>
+          <w:tcPr>
+            <w:tcW w:w="1696" w:type="dxa"/>
+          </w:tcPr>
+          <w:p>
+            <w:pPr>
+              <w:rPr>
+                <w:rFonts w:ascii="Book Antiqua" w:hAnsi="Book Antiqua" w:cs="Times New Roman"/>
+                <w:sz w:val="20"/>
+              </w:rPr>
+            </w:pPr>
+            <w:r>
+              <w:rPr>
+                <w:rFonts w:ascii="Book Antiqua" w:hAnsi="Book Antiqua" w:cs="Times New Roman"/>
+                <w:sz w:val="20"/>
+              </w:rPr>
+              <w:t>price_overview.final</w:t>
+            </w:r>
+          </w:p>
+        </w:tc>
+        <w:tc>
+          <w:tcPr>
+            <w:tcW w:w="1985" w:type="dxa"/>
+          </w:tcPr>
+          <w:p>
+            <w:pPr>
+              <w:rPr>
+                <w:rFonts w:ascii="Book Antiqua" w:hAnsi="Book Antiqua" w:cs="Times New Roman"/>
+                <w:sz w:val="20"/>
+              </w:rPr>
+            </w:pPr>
+            <w:r>
+              <w:rPr>
+                <w:rFonts w:ascii="Book Antiqua" w:hAnsi="Book Antiqua" w:cs="Times New Roman"/>
+                <w:sz w:val="20"/>
+              </w:rPr>
+              <w:t>The current price of the software (different only if on discount) (divide number by 100).</w:t>
+            </w:r>
+          </w:p>
+        </w:tc>
+        <w:tc>
+          <w:tcPr>
+            <w:tcW w:w="1172" w:type="dxa"/>
+          </w:tcPr>
+          <w:p>
+            <w:pPr>
+              <w:pStyle w:val="NormalWeb"/>
+              <w:rPr>
+                <w:rFonts w:ascii="Book Antiqua" w:hAnsi="Book Antiqua"/>
+                <w:sz w:val="20"/>
+                <w:szCs w:val="20"/>
+              </w:rPr>
+            </w:pPr>
+            <w:r>
+              <w:rPr>
+                <w:rFonts w:ascii="Book Antiqua" w:hAnsi="Book Antiqua"/>
+                <w:sz w:val="20"/>
+                <w:szCs w:val="20"/>
+              </w:rPr>
+              <w:t>Numeric</w:t>
+            </w:r>
+          </w:p>
+        </w:tc>
+      </w:tr>
+      <w:tr>
+        <w:tc>
+          <w:tcPr>
+            <w:tcW w:w="1696" w:type="dxa"/>
+          </w:tcPr>
+          <w:p>
+            <w:pPr>
+              <w:rPr>
+                <w:rFonts w:ascii="Book Antiqua" w:hAnsi="Book Antiqua" w:cs="Times New Roman"/>
+                <w:sz w:val="20"/>
+              </w:rPr>
+            </w:pPr>
+            <w:r>
+              <w:rPr>
+                <w:rFonts w:ascii="Book Antiqua" w:hAnsi="Book Antiqua" w:cs="Times New Roman"/>
+                <w:sz w:val="20"/>
+              </w:rPr>
+              <w:t>price_overview.discount_percent</w:t>
+            </w:r>
+          </w:p>
+        </w:tc>
+        <w:tc>
+          <w:tcPr>
+            <w:tcW w:w="1985" w:type="dxa"/>
+          </w:tcPr>
+          <w:p>
+            <w:pPr>
+              <w:rPr>
+                <w:rFonts w:ascii="Book Antiqua" w:hAnsi="Book Antiqua" w:cs="Times New Roman"/>
+                <w:sz w:val="20"/>
+              </w:rPr>
+            </w:pPr>
+            <w:r>
+              <w:rPr>
+                <w:rFonts w:ascii="Book Antiqua" w:hAnsi="Book Antiqua" w:cs="Times New Roman"/>
+                <w:sz w:val="20"/>
+              </w:rPr>
+              <w:t>The current price discount out of a maximum 100 (if any).</w:t>
+            </w:r>
+          </w:p>
+        </w:tc>
+        <w:tc>
+          <w:tcPr>
+            <w:tcW w:w="1172" w:type="dxa"/>
+          </w:tcPr>
+          <w:p>
+            <w:pPr>
+              <w:pStyle w:val="NormalWeb"/>
+              <w:rPr>
+                <w:rFonts w:ascii="Book Antiqua" w:hAnsi="Book Antiqua"/>
+                <w:sz w:val="20"/>
+                <w:szCs w:val="20"/>
+              </w:rPr>
+            </w:pPr>
+            <w:r>
+              <w:rPr>
+                <w:rFonts w:ascii="Book Antiqua" w:hAnsi="Book Antiqua"/>
+                <w:sz w:val="20"/>
+                <w:szCs w:val="20"/>
+              </w:rPr>
+              <w:t>Numeric</w:t>
+            </w:r>
+          </w:p>
+        </w:tc>
+      </w:tr>
+      <w:tr>
+        <w:tc>
+          <w:tcPr>
+            <w:tcW w:w="1696" w:type="dxa"/>
+          </w:tcPr>
+          <w:p>
+            <w:pPr>
+              <w:rPr>
+                <w:rFonts w:ascii="Book Antiqua" w:hAnsi="Book Antiqua" w:cs="Times New Roman"/>
+                <w:sz w:val="20"/>
+              </w:rPr>
+            </w:pPr>
+            <w:r>
+              <w:rPr>
+                <w:rFonts w:ascii="Book Antiqua" w:hAnsi="Book Antiqua" w:cs="Times New Roman"/>
+                <w:sz w:val="20"/>
+              </w:rPr>
+              <w:t>price_overview.initial_formatted</w:t>
+            </w:r>
+          </w:p>
+        </w:tc>
+        <w:tc>
+          <w:tcPr>
+            <w:tcW w:w="1985" w:type="dxa"/>
+          </w:tcPr>
+          <w:p>
+            <w:pPr>
+              <w:rPr>
+                <w:rFonts w:ascii="Book Antiqua" w:hAnsi="Book Antiqua" w:cs="Times New Roman"/>
+                <w:sz w:val="20"/>
+              </w:rPr>
+            </w:pPr>
+            <w:r>
+              <w:rPr>
+                <w:rFonts w:ascii="Book Antiqua" w:hAnsi="Book Antiqua" w:cs="Times New Roman"/>
+                <w:sz w:val="20"/>
+              </w:rPr>
+              <w:t>The full price of the software, formatted. Only has a value if the initial price is different than the final price.</w:t>
+            </w:r>
+          </w:p>
+        </w:tc>
+        <w:tc>
+          <w:tcPr>
+            <w:tcW w:w="1172" w:type="dxa"/>
+          </w:tcPr>
+          <w:p>
+            <w:pPr>
+              <w:pStyle w:val="NormalWeb"/>
+              <w:rPr>
+                <w:rFonts w:ascii="Book Antiqua" w:hAnsi="Book Antiqua"/>
+                <w:sz w:val="20"/>
+                <w:szCs w:val="20"/>
+              </w:rPr>
+            </w:pPr>
+            <w:r>
+              <w:rPr>
+                <w:rFonts w:ascii="Book Antiqua" w:hAnsi="Book Antiqua"/>
+                <w:sz w:val="20"/>
+                <w:szCs w:val="20"/>
+              </w:rPr>
+              <w:t>String</w:t>
+            </w:r>
+          </w:p>
+        </w:tc>
+      </w:tr>
+      <w:tr>
+        <w:tc>
+          <w:tcPr>
+            <w:tcW w:w="1696" w:type="dxa"/>
+          </w:tcPr>
+          <w:p>
+            <w:pPr>
+              <w:rPr>
+                <w:rFonts w:ascii="Book Antiqua" w:hAnsi="Book Antiqua" w:cs="Times New Roman"/>
+                <w:sz w:val="20"/>
+              </w:rPr>
+            </w:pPr>
+            <w:r>
+              <w:rPr>
+                <w:rFonts w:ascii="Book Antiqua" w:hAnsi="Book Antiqua" w:cs="Times New Roman"/>
+                <w:sz w:val="20"/>
+              </w:rPr>
+              <w:t>price_overview.final_formatted</w:t>
+            </w:r>
+          </w:p>
+        </w:tc>
+        <w:tc>
+          <w:tcPr>
+            <w:tcW w:w="1985" w:type="dxa"/>
+          </w:tcPr>
+          <w:p>
+            <w:pPr>
+              <w:rPr>
+                <w:rFonts w:ascii="Book Antiqua" w:hAnsi="Book Antiqua" w:cs="Times New Roman"/>
+                <w:sz w:val="20"/>
+              </w:rPr>
+            </w:pPr>
+            <w:r>
+              <w:rPr>
+                <w:rFonts w:ascii="Book Antiqua" w:hAnsi="Book Antiqua" w:cs="Times New Roman"/>
+                <w:sz w:val="20"/>
+              </w:rPr>
+              <w:t>The final price of the software, formatted.</w:t>
+            </w:r>
+          </w:p>
+        </w:tc>
+        <w:tc>
+          <w:tcPr>
+            <w:tcW w:w="1172" w:type="dxa"/>
+          </w:tcPr>
+          <w:p>
+            <w:pPr>
+              <w:pStyle w:val="NormalWeb"/>
+              <w:rPr>
+                <w:rFonts w:ascii="Book Antiqua" w:hAnsi="Book Antiqua"/>
+                <w:sz w:val="20"/>
+                <w:szCs w:val="20"/>
+              </w:rPr>
+            </w:pPr>
+            <w:r>
+              <w:rPr>
+                <w:rFonts w:ascii="Book Antiqua" w:hAnsi="Book Antiqua"/>
+                <w:sz w:val="20"/>
+                <w:szCs w:val="20"/>
+              </w:rPr>
+              <w:t>String</w:t>
+            </w:r>
+          </w:p>
+        </w:tc>
+      </w:tr>
+      <w:tr>
+        <w:tc>
+          <w:tcPr>
+            <w:tcW w:w="1696" w:type="dxa"/>
+          </w:tcPr>
+          <w:p>
+            <w:pPr>
+              <w:rPr>
+                <w:rFonts w:ascii="Book Antiqua" w:hAnsi="Book Antiqua" w:cs="Times New Roman"/>
+                <w:sz w:val="20"/>
+              </w:rPr>
+            </w:pPr>
+            <w:r>
+              <w:rPr>
+                <w:rFonts w:ascii="Book Antiqua" w:hAnsi="Book Antiqua" w:cs="Times New Roman"/>
+                <w:sz w:val="20"/>
+              </w:rPr>
+              <w:t>recommendations.total</w:t>
+            </w:r>
+          </w:p>
+        </w:tc>
+        <w:tc>
+          <w:tcPr>
+            <w:tcW w:w="1985" w:type="dxa"/>
+          </w:tcPr>
+          <w:p>
+            <w:pPr>
+              <w:rPr>
+                <w:rFonts w:ascii="Book Antiqua" w:hAnsi="Book Antiqua" w:cs="Times New Roman"/>
+                <w:sz w:val="20"/>
+              </w:rPr>
+            </w:pPr>
+            <w:r>
+              <w:rPr>
+                <w:rFonts w:ascii="Book Antiqua" w:hAnsi="Book Antiqua" w:cs="Times New Roman"/>
+                <w:sz w:val="20"/>
+              </w:rPr>
+              <w:t>The total amount of reviews submitted by individual Steam users.</w:t>
+            </w:r>
+          </w:p>
+        </w:tc>
+        <w:tc>
+          <w:tcPr>
+            <w:tcW w:w="1172" w:type="dxa"/>
+          </w:tcPr>
+          <w:p>
+            <w:pPr>
+              <w:pStyle w:val="NormalWeb"/>
+              <w:rPr>
+                <w:rFonts w:ascii="Book Antiqua" w:hAnsi="Book Antiqua"/>
+                <w:sz w:val="20"/>
+                <w:szCs w:val="20"/>
+              </w:rPr>
+            </w:pPr>
+            <w:r>
+              <w:rPr>
+                <w:rFonts w:ascii="Book Antiqua" w:hAnsi="Book Antiqua"/>
+                <w:sz w:val="20"/>
+                <w:szCs w:val="20"/>
+              </w:rPr>
+              <w:t>Numeric</w:t>
+            </w:r>
+          </w:p>
+        </w:tc>
+      </w:tr>
+      <w:tr>
+        <w:tc>
+          <w:tcPr>
+            <w:tcW w:w="1696" w:type="dxa"/>
+          </w:tcPr>
+          <w:p>
+            <w:pPr>
+              <w:rPr>
+                <w:rFonts w:ascii="Book Antiqua" w:hAnsi="Book Antiqua" w:cs="Times New Roman"/>
+                <w:sz w:val="20"/>
+              </w:rPr>
+            </w:pPr>
+            <w:r>
+              <w:rPr>
+                <w:rFonts w:ascii="Book Antiqua" w:hAnsi="Book Antiqua" w:cs="Times New Roman"/>
+                <w:sz w:val="20"/>
+              </w:rPr>
+              <w:t>achievements.total</w:t>
+            </w:r>
+          </w:p>
+        </w:tc>
+        <w:tc>
+          <w:tcPr>
+            <w:tcW w:w="1985" w:type="dxa"/>
+          </w:tcPr>
+          <w:p>
+            <w:pPr>
+              <w:rPr>
+                <w:rFonts w:ascii="Book Antiqua" w:hAnsi="Book Antiqua" w:cs="Times New Roman"/>
+                <w:sz w:val="20"/>
+              </w:rPr>
+            </w:pPr>
+            <w:r>
+              <w:rPr>
+                <w:rFonts w:ascii="Book Antiqua" w:hAnsi="Book Antiqua" w:cs="Times New Roman"/>
+                <w:sz w:val="20"/>
+              </w:rPr>
+              <w:t>The total number of achievements related to the software (if any).</w:t>
+            </w:r>
+          </w:p>
+        </w:tc>
+        <w:tc>
+          <w:tcPr>
+            <w:tcW w:w="1172" w:type="dxa"/>
+          </w:tcPr>
+          <w:p>
+            <w:pPr>
+              <w:pStyle w:val="NormalWeb"/>
+              <w:rPr>
+                <w:rFonts w:ascii="Book Antiqua" w:hAnsi="Book Antiqua"/>
+                <w:sz w:val="20"/>
+                <w:szCs w:val="20"/>
+              </w:rPr>
+            </w:pPr>
+            <w:r>
+              <w:rPr>
+                <w:rFonts w:ascii="Book Antiqua" w:hAnsi="Book Antiqua"/>
+                <w:sz w:val="20"/>
+                <w:szCs w:val="20"/>
+              </w:rPr>
+              <w:t>Numeric</w:t>
+            </w:r>
+          </w:p>
+        </w:tc>
+      </w:tr>
+      <w:tr>
+        <w:tc>
+          <w:tcPr>
+            <w:tcW w:w="1696" w:type="dxa"/>
+          </w:tcPr>
+          <w:p>
+            <w:pPr>
+              <w:rPr>
+                <w:rFonts w:ascii="Book Antiqua" w:hAnsi="Book Antiqua" w:cs="Times New Roman"/>
+                <w:sz w:val="20"/>
+              </w:rPr>
+            </w:pPr>
+            <w:r>
+              <w:rPr>
+                <w:rFonts w:ascii="Book Antiqua" w:hAnsi="Book Antiqua" w:cs="Times New Roman"/>
+                <w:sz w:val="20"/>
+              </w:rPr>
+              <w:t>achievements.highlighted</w:t>
+            </w:r>
+          </w:p>
+        </w:tc>
+        <w:tc>
+          <w:tcPr>
+            <w:tcW w:w="1985" w:type="dxa"/>
+          </w:tcPr>
+          <w:p>
+            <w:pPr>
+              <w:rPr>
+                <w:rFonts w:ascii="Book Antiqua" w:hAnsi="Book Antiqua" w:cs="Times New Roman"/>
+                <w:sz w:val="20"/>
+              </w:rPr>
+            </w:pPr>
+            <w:r>
+              <w:rPr>
+                <w:rFonts w:ascii="Book Antiqua" w:hAnsi="Book Antiqua" w:cs="Times New Roman"/>
+                <w:sz w:val="20"/>
+              </w:rPr>
+              <w:t>Nested item available in ‘dataframe_achievements.highlighted.csv’. More details provided in a follow-up table.</w:t>
+            </w:r>
+          </w:p>
+        </w:tc>
+        <w:tc>
+          <w:tcPr>
+            <w:tcW w:w="1172" w:type="dxa"/>
+          </w:tcPr>
+          <w:p>
+            <w:pPr>
+              <w:pStyle w:val="NormalWeb"/>
+              <w:rPr>
+                <w:rFonts w:ascii="Book Antiqua" w:hAnsi="Book Antiqua"/>
+                <w:sz w:val="20"/>
+                <w:szCs w:val="20"/>
+              </w:rPr>
+            </w:pPr>
+            <w:r>
+              <w:rPr>
+                <w:rFonts w:ascii="Book Antiqua" w:hAnsi="Book Antiqua"/>
+                <w:sz w:val="20"/>
+                <w:szCs w:val="20"/>
+              </w:rPr>
+              <w:t>string</w:t>
+            </w:r>
+          </w:p>
+        </w:tc>
+      </w:tr>
+      <w:tr>
+        <w:tc>
+          <w:tcPr>
+            <w:tcW w:w="1696" w:type="dxa"/>
+          </w:tcPr>
+          <w:p>
+            <w:pPr>
+              <w:rPr>
+                <w:rFonts w:ascii="Book Antiqua" w:hAnsi="Book Antiqua" w:cs="Times New Roman"/>
+                <w:sz w:val="20"/>
+              </w:rPr>
+            </w:pPr>
+            <w:r>
+              <w:rPr>
+                <w:rFonts w:ascii="Book Antiqua" w:hAnsi="Book Antiqua" w:cs="Times New Roman"/>
+                <w:sz w:val="20"/>
+              </w:rPr>
+              <w:t>fullgame.appid</w:t>
+            </w:r>
+          </w:p>
+        </w:tc>
+        <w:tc>
+          <w:tcPr>
+            <w:tcW w:w="1985" w:type="dxa"/>
+          </w:tcPr>
+          <w:p>
+            <w:pPr>
+              <w:rPr>
+                <w:rFonts w:ascii="Book Antiqua" w:hAnsi="Book Antiqua" w:cs="Times New Roman"/>
+                <w:sz w:val="20"/>
+              </w:rPr>
+            </w:pPr>
+            <w:r>
+              <w:rPr>
+                <w:rFonts w:ascii="Book Antiqua" w:hAnsi="Book Antiqua" w:cs="Times New Roman"/>
+                <w:sz w:val="20"/>
+              </w:rPr>
+              <w:t xml:space="preserve">The steam_appid of the software that serves as the  ‘parent’ of this software (if type is </w:t>
+            </w:r>
+            <w:r>
+              <w:rPr>
+                <w:rFonts w:ascii="Book Antiqua" w:eastAsia="Book Antiqua" w:hAnsi="Book Antiqua" w:cs="Book Antiqua"/>
+                <w:sz w:val="20"/>
+                <w:szCs w:val="20"/>
+              </w:rPr>
+              <w:t>DLC,</w:t>
+            </w:r>
+            <w:r>
+              <w:rPr>
+                <w:rFonts w:ascii="Book Antiqua" w:eastAsia="Book Antiqua" w:hAnsi="Book Antiqua" w:cs="Book Antiqua"/>
+                <w:sz w:val="20"/>
+                <w:szCs w:val="20"/>
+              </w:rPr>
+              <w:t xml:space="preserve"> demo</w:t>
+            </w:r>
+            <w:r>
+              <w:rPr>
+                <w:rFonts w:ascii="Book Antiqua" w:eastAsia="Book Antiqua" w:hAnsi="Book Antiqua" w:cs="Book Antiqua"/>
+                <w:sz w:val="20"/>
+                <w:szCs w:val="20"/>
+              </w:rPr>
+              <w:t>, episode, mod,  and music).</w:t>
+            </w:r>
+          </w:p>
+        </w:tc>
+        <w:tc>
+          <w:tcPr>
+            <w:tcW w:w="1172" w:type="dxa"/>
+          </w:tcPr>
+          <w:p>
+            <w:pPr>
+              <w:pStyle w:val="NormalWeb"/>
+              <w:rPr>
+                <w:rFonts w:ascii="Book Antiqua" w:hAnsi="Book Antiqua"/>
+                <w:sz w:val="20"/>
+                <w:szCs w:val="20"/>
+              </w:rPr>
+            </w:pPr>
+            <w:r>
+              <w:rPr>
+                <w:rFonts w:ascii="Book Antiqua" w:hAnsi="Book Antiqua"/>
+                <w:sz w:val="20"/>
+                <w:szCs w:val="20"/>
+              </w:rPr>
+              <w:t>Numeric</w:t>
+            </w:r>
+          </w:p>
+        </w:tc>
+      </w:tr>
+      <w:tr>
+        <w:tc>
+          <w:tcPr>
+            <w:tcW w:w="1696" w:type="dxa"/>
+          </w:tcPr>
+          <w:p>
+            <w:pPr>
+              <w:rPr>
+                <w:rFonts w:ascii="Book Antiqua" w:hAnsi="Book Antiqua" w:cs="Times New Roman"/>
+                <w:sz w:val="20"/>
+              </w:rPr>
+            </w:pPr>
+            <w:r>
+              <w:rPr>
+                <w:rFonts w:ascii="Book Antiqua" w:hAnsi="Book Antiqua" w:cs="Times New Roman"/>
+                <w:sz w:val="20"/>
+              </w:rPr>
+              <w:t>fullgame.name</w:t>
+            </w:r>
+          </w:p>
+        </w:tc>
+        <w:tc>
+          <w:tcPr>
+            <w:tcW w:w="1985" w:type="dxa"/>
+          </w:tcPr>
+          <w:p>
+            <w:pPr>
+              <w:rPr>
+                <w:rFonts w:ascii="Book Antiqua" w:hAnsi="Book Antiqua" w:cs="Times New Roman"/>
+                <w:sz w:val="20"/>
+              </w:rPr>
+            </w:pPr>
+            <w:r>
+              <w:rPr>
+                <w:rFonts w:ascii="Book Antiqua" w:hAnsi="Book Antiqua" w:cs="Times New Roman"/>
+                <w:sz w:val="20"/>
+              </w:rPr>
+              <w:t xml:space="preserve">The name of the ‘parent’ software (if type is </w:t>
+            </w:r>
+            <w:r>
+              <w:rPr>
+                <w:rFonts w:ascii="Book Antiqua" w:eastAsia="Book Antiqua" w:hAnsi="Book Antiqua" w:cs="Book Antiqua"/>
+                <w:sz w:val="20"/>
+                <w:szCs w:val="20"/>
+              </w:rPr>
+              <w:t>DLC,</w:t>
+            </w:r>
+            <w:r>
+              <w:rPr>
+                <w:rFonts w:ascii="Book Antiqua" w:eastAsia="Book Antiqua" w:hAnsi="Book Antiqua" w:cs="Book Antiqua"/>
+                <w:sz w:val="20"/>
+                <w:szCs w:val="20"/>
+              </w:rPr>
+              <w:t xml:space="preserve"> demo</w:t>
+            </w:r>
+            <w:r>
+              <w:rPr>
+                <w:rFonts w:ascii="Book Antiqua" w:eastAsia="Book Antiqua" w:hAnsi="Book Antiqua" w:cs="Book Antiqua"/>
+                <w:sz w:val="20"/>
+                <w:szCs w:val="20"/>
+              </w:rPr>
+              <w:t>, episode, mod,  and music).</w:t>
+            </w:r>
+          </w:p>
+        </w:tc>
+        <w:tc>
+          <w:tcPr>
+            <w:tcW w:w="1172" w:type="dxa"/>
+          </w:tcPr>
+          <w:p>
+            <w:pPr>
+              <w:pStyle w:val="NormalWeb"/>
+              <w:rPr>
+                <w:rFonts w:ascii="Book Antiqua" w:hAnsi="Book Antiqua"/>
+                <w:sz w:val="20"/>
+                <w:szCs w:val="20"/>
+              </w:rPr>
+            </w:pPr>
+            <w:r>
+              <w:rPr>
+                <w:rFonts w:ascii="Book Antiqua" w:hAnsi="Book Antiqua"/>
+                <w:sz w:val="20"/>
+                <w:szCs w:val="20"/>
+              </w:rPr>
+              <w:t>String</w:t>
+            </w:r>
+          </w:p>
+        </w:tc>
+      </w:tr>
+      <w:tr>
+        <w:tc>
+          <w:tcPr>
+            <w:tcW w:w="1696" w:type="dxa"/>
+          </w:tcPr>
+          <w:p>
+            <w:pPr>
+              <w:rPr>
+                <w:rFonts w:ascii="Book Antiqua" w:hAnsi="Book Antiqua" w:cs="Times New Roman"/>
+                <w:sz w:val="20"/>
+              </w:rPr>
+            </w:pPr>
+            <w:r>
+              <w:rPr>
+                <w:rFonts w:ascii="Book Antiqua" w:hAnsi="Book Antiqua" w:cs="Times New Roman"/>
+                <w:sz w:val="20"/>
+              </w:rPr>
+              <w:t>mac_requirements.minimum</w:t>
+            </w:r>
+          </w:p>
+        </w:tc>
+        <w:tc>
+          <w:tcPr>
+            <w:tcW w:w="1985" w:type="dxa"/>
+          </w:tcPr>
+          <w:p>
+            <w:pPr>
+              <w:rPr>
+                <w:rFonts w:ascii="Book Antiqua" w:hAnsi="Book Antiqua" w:cs="Times New Roman"/>
+                <w:sz w:val="20"/>
+              </w:rPr>
+            </w:pPr>
+            <w:r>
+              <w:rPr>
+                <w:rFonts w:ascii="Book Antiqua" w:hAnsi="Book Antiqua" w:cs="Times New Roman"/>
+                <w:sz w:val="20"/>
+              </w:rPr>
+              <w:t>Presents minimum system requirements to run the software on a Mac system</w:t>
+            </w:r>
+            <w:r>
+              <w:rPr>
+                <w:rFonts w:ascii="Book Antiqua" w:hAnsi="Book Antiqua" w:cs="Times New Roman"/>
+                <w:sz w:val="20"/>
+              </w:rPr>
+              <w:t xml:space="preserve"> (if applicable)</w:t>
+            </w:r>
+            <w:r>
+              <w:rPr>
+                <w:rFonts w:ascii="Book Antiqua" w:hAnsi="Book Antiqua" w:cs="Times New Roman"/>
+                <w:sz w:val="20"/>
+              </w:rPr>
+              <w:t>.</w:t>
+            </w:r>
+          </w:p>
+        </w:tc>
+        <w:tc>
+          <w:tcPr>
+            <w:tcW w:w="1172" w:type="dxa"/>
+          </w:tcPr>
+          <w:p>
+            <w:pPr>
+              <w:pStyle w:val="NormalWeb"/>
+              <w:rPr>
+                <w:rFonts w:ascii="Book Antiqua" w:hAnsi="Book Antiqua"/>
+                <w:sz w:val="20"/>
+                <w:szCs w:val="20"/>
+              </w:rPr>
+            </w:pPr>
+            <w:r>
+              <w:rPr>
+                <w:rFonts w:ascii="Book Antiqua" w:hAnsi="Book Antiqua"/>
+                <w:sz w:val="20"/>
+                <w:szCs w:val="20"/>
+              </w:rPr>
+              <w:t>String</w:t>
+            </w:r>
+          </w:p>
+        </w:tc>
+      </w:tr>
+      <w:tr>
+        <w:tc>
+          <w:tcPr>
+            <w:tcW w:w="1696" w:type="dxa"/>
+          </w:tcPr>
+          <w:p>
+            <w:pPr>
+              <w:rPr>
+                <w:rFonts w:ascii="Book Antiqua" w:hAnsi="Book Antiqua" w:cs="Times New Roman"/>
+                <w:sz w:val="20"/>
+              </w:rPr>
+            </w:pPr>
+            <w:r>
+              <w:rPr>
+                <w:rFonts w:ascii="Book Antiqua" w:hAnsi="Book Antiqua" w:cs="Times New Roman"/>
+                <w:sz w:val="20"/>
+              </w:rPr>
+              <w:t>mac_requirements.recommended</w:t>
+            </w:r>
+          </w:p>
+        </w:tc>
+        <w:tc>
+          <w:tcPr>
+            <w:tcW w:w="1985" w:type="dxa"/>
+          </w:tcPr>
+          <w:p>
+            <w:pPr>
+              <w:rPr>
+                <w:rFonts w:ascii="Book Antiqua" w:hAnsi="Book Antiqua" w:cs="Times New Roman"/>
+                <w:sz w:val="20"/>
+              </w:rPr>
+            </w:pPr>
+            <w:r>
+              <w:rPr>
+                <w:rFonts w:ascii="Book Antiqua" w:hAnsi="Book Antiqua" w:cs="Times New Roman"/>
+                <w:sz w:val="20"/>
+              </w:rPr>
+              <w:t>Presents the recommended system requirements to run the software  optimally on a Mac system (if applicable).</w:t>
+            </w:r>
+          </w:p>
+        </w:tc>
+        <w:tc>
+          <w:tcPr>
+            <w:tcW w:w="1172" w:type="dxa"/>
+          </w:tcPr>
+          <w:p>
+            <w:pPr>
+              <w:pStyle w:val="NormalWeb"/>
+              <w:rPr>
+                <w:rFonts w:ascii="Book Antiqua" w:hAnsi="Book Antiqua"/>
+                <w:sz w:val="20"/>
+                <w:szCs w:val="20"/>
+              </w:rPr>
+            </w:pPr>
+            <w:r>
+              <w:rPr>
+                <w:rFonts w:ascii="Book Antiqua" w:hAnsi="Book Antiqua"/>
+                <w:sz w:val="20"/>
+                <w:szCs w:val="20"/>
+              </w:rPr>
+              <w:t>String</w:t>
+            </w:r>
+          </w:p>
+        </w:tc>
+      </w:tr>
+      <w:tr>
+        <w:tc>
+          <w:tcPr>
+            <w:tcW w:w="1696" w:type="dxa"/>
+          </w:tcPr>
+          <w:p>
+            <w:pPr>
+              <w:rPr>
+                <w:rFonts w:ascii="Book Antiqua" w:hAnsi="Book Antiqua" w:cs="Times New Roman"/>
+                <w:sz w:val="20"/>
+              </w:rPr>
+            </w:pPr>
+            <w:r>
+              <w:rPr>
+                <w:rFonts w:ascii="Book Antiqua" w:hAnsi="Book Antiqua" w:cs="Times New Roman"/>
+                <w:sz w:val="20"/>
+              </w:rPr>
+              <w:t>linux_requirements.minimum</w:t>
+            </w:r>
+          </w:p>
+        </w:tc>
+        <w:tc>
+          <w:tcPr>
+            <w:tcW w:w="1985" w:type="dxa"/>
+          </w:tcPr>
+          <w:p>
+            <w:pPr>
+              <w:rPr>
+                <w:rFonts w:ascii="Book Antiqua" w:hAnsi="Book Antiqua" w:cs="Times New Roman"/>
+                <w:sz w:val="20"/>
+              </w:rPr>
+            </w:pPr>
+            <w:r>
+              <w:rPr>
+                <w:rFonts w:ascii="Book Antiqua" w:hAnsi="Book Antiqua" w:cs="Times New Roman"/>
+                <w:sz w:val="20"/>
+              </w:rPr>
+              <w:t>Presents minimum system requirements to run the software on a Linux system (if applicable).</w:t>
+            </w:r>
+          </w:p>
+        </w:tc>
+        <w:tc>
+          <w:tcPr>
+            <w:tcW w:w="1172" w:type="dxa"/>
+          </w:tcPr>
+          <w:p>
+            <w:pPr>
+              <w:pStyle w:val="NormalWeb"/>
+              <w:rPr>
+                <w:rFonts w:ascii="Book Antiqua" w:hAnsi="Book Antiqua"/>
+                <w:sz w:val="20"/>
+                <w:szCs w:val="20"/>
+              </w:rPr>
+            </w:pPr>
+            <w:r>
+              <w:rPr>
+                <w:rFonts w:ascii="Book Antiqua" w:hAnsi="Book Antiqua"/>
+                <w:sz w:val="20"/>
+                <w:szCs w:val="20"/>
+              </w:rPr>
+              <w:t>String</w:t>
+            </w:r>
+          </w:p>
+        </w:tc>
+      </w:tr>
+      <w:tr>
+        <w:tc>
+          <w:tcPr>
+            <w:tcW w:w="1696" w:type="dxa"/>
+          </w:tcPr>
+          <w:p>
+            <w:pPr>
+              <w:rPr>
+                <w:rFonts w:ascii="Book Antiqua" w:hAnsi="Book Antiqua" w:cs="Times New Roman"/>
+                <w:sz w:val="20"/>
+              </w:rPr>
+            </w:pPr>
+            <w:r>
+              <w:rPr>
+                <w:rFonts w:ascii="Book Antiqua" w:hAnsi="Book Antiqua" w:cs="Times New Roman"/>
+                <w:sz w:val="20"/>
+              </w:rPr>
+              <w:t>linux_requirements.recommended</w:t>
+            </w:r>
+          </w:p>
+        </w:tc>
+        <w:tc>
+          <w:tcPr>
+            <w:tcW w:w="1985" w:type="dxa"/>
+          </w:tcPr>
+          <w:p>
+            <w:pPr>
+              <w:rPr>
+                <w:rFonts w:ascii="Book Antiqua" w:hAnsi="Book Antiqua" w:cs="Times New Roman"/>
+                <w:sz w:val="20"/>
+              </w:rPr>
+            </w:pPr>
+            <w:r>
+              <w:rPr>
+                <w:rFonts w:ascii="Book Antiqua" w:hAnsi="Book Antiqua" w:cs="Times New Roman"/>
+                <w:sz w:val="20"/>
+              </w:rPr>
+              <w:t xml:space="preserve">Presents the recommended system requirements to run the software  optimally on a </w:t>
             </w:r>
             <w:r>
               <w:rPr>
@@ -6039,21 +7087,7 @@
                 <w:sz w:val="20"/>
               </w:rPr>
               <w:lastRenderedPageBreak/>
-              <w:t>system</w:t>
-            </w:r>
-            <w:r>
-              <w:rPr>
-                <w:rFonts w:ascii="Book Antiqua" w:hAnsi="Book Antiqua" w:cs="Times New Roman"/>
-                <w:sz w:val="20"/>
-              </w:rPr>
-              <w:t xml:space="preserve"> (if applicable)</w:t>
-            </w:r>
-            <w:r>
-              <w:rPr>
-                <w:rFonts w:ascii="Book Antiqua" w:hAnsi="Book Antiqua" w:cs="Times New Roman"/>
-                <w:sz w:val="20"/>
-              </w:rPr>
-              <w:t>.</w:t>
+              <w:t>Linux system (if applicable).</w:t>
             </w:r>
           </w:p>
         </w:tc>
@@ -6063,7 +7097,7 @@
           </w:tcPr>
           <w:p>
             <w:pPr>
-              <w:pStyle w:val="Normaalweb"/>
+              <w:pStyle w:val="NormalWeb"/>
               <w:rPr>
                 <w:rFonts w:ascii="Book Antiqua" w:hAnsi="Book Antiqua"/>
                 <w:sz w:val="20"/>
@@ -6099,7 +7133,7 @@
                 <w:rFonts w:ascii="Book Antiqua" w:hAnsi="Book Antiqua" w:cs="Times New Roman"/>
                 <w:sz w:val="20"/>
               </w:rPr>
-              <w:t>price_overview.currency</w:t>
+              <w:t>legal_notice</w:t>
             </w:r>
           </w:p>
         </w:tc>
@@ -6119,21 +7153,7 @@
                 <w:rFonts w:ascii="Book Antiqua" w:hAnsi="Book Antiqua" w:cs="Times New Roman"/>
                 <w:sz w:val="20"/>
               </w:rPr>
-              <w:t xml:space="preserve">Presents the purchase currency used on the software’s page. Influenced by the geographical location </w:t>
-            </w:r>
-            <w:r>
-              <w:rPr>
-                <w:rFonts w:ascii="Book Antiqua" w:hAnsi="Book Antiqua" w:cs="Times New Roman"/>
-                <w:sz w:val="20"/>
-              </w:rPr>
-              <w:t>from which the user runs the data collection code.</w:t>
-            </w:r>
-            <w:r>
-              <w:rPr>
-                <w:rFonts w:ascii="Book Antiqua" w:hAnsi="Book Antiqua" w:cs="Times New Roman"/>
-                <w:sz w:val="20"/>
-              </w:rPr>
-              <w:t xml:space="preserve"> </w:t>
+              <w:t>Legal notice of copyright ownership of software related assets.</w:t>
             </w:r>
           </w:p>
         </w:tc>
@@ -6143,7 +7163,7 @@
           </w:tcPr>
           <w:p>
             <w:pPr>
-              <w:pStyle w:val="Normaalweb"/>
+              <w:pStyle w:val="NormalWeb"/>
               <w:rPr>
                 <w:rFonts w:ascii="Book Antiqua" w:hAnsi="Book Antiqua"/>
                 <w:sz w:val="20"/>
@@ -6178,7 +7198,7 @@
                 <w:rFonts w:ascii="Book Antiqua" w:hAnsi="Book Antiqua" w:cs="Times New Roman"/>
                 <w:sz w:val="20"/>
               </w:rPr>
-              <w:t>price_overview.initial</w:t>
+              <w:t>controller_support</w:t>
             </w:r>
           </w:p>
         </w:tc>
@@ -6198,7 +7218,7 @@
                 <w:rFonts w:ascii="Book Antiqua" w:hAnsi="Book Antiqua" w:cs="Times New Roman"/>
                 <w:sz w:val="20"/>
               </w:rPr>
-              <w:t>The full price of the software (divide number by 100).</w:t>
+              <w:t>Indicates whether the software has any controller support included.</w:t>
             </w:r>
           </w:p>
         </w:tc>
@@ -6208,7 +7228,7 @@
           </w:tcPr>
           <w:p>
             <w:pPr>
-              <w:pStyle w:val="Normaalweb"/>
+              <w:pStyle w:val="NormalWeb"/>
               <w:rPr>
                 <w:rFonts w:ascii="Book Antiqua" w:hAnsi="Book Antiqua"/>
                 <w:sz w:val="20"/>
@@ -6221,7 +7241,7 @@
                 <w:sz w:val="20"/>
                 <w:szCs w:val="20"/>
               </w:rPr>
-              <w:t>Numeric</w:t>
+              <w:t>String</w:t>
             </w:r>
           </w:p>
         </w:tc>
@@ -6243,7 +7263,7 @@
                 <w:rFonts w:ascii="Book Antiqua" w:hAnsi="Book Antiqua" w:cs="Times New Roman"/>
                 <w:sz w:val="20"/>
               </w:rPr>
-              <w:t>price_overview.final</w:t>
+              <w:t>reviews</w:t>
             </w:r>
           </w:p>
         </w:tc>
@@ -6263,7 +7283,7 @@
                 <w:rFonts w:ascii="Book Antiqua" w:hAnsi="Book Antiqua" w:cs="Times New Roman"/>
                 <w:sz w:val="20"/>
               </w:rPr>
-              <w:t>The current price of the software (different only if on discount) (divide number by 100).</w:t>
+              <w:t>Displays reviews from external review websites.</w:t>
             </w:r>
           </w:p>
         </w:tc>
@@ -6273,7 +7293,7 @@
           </w:tcPr>
           <w:p>
             <w:pPr>
-              <w:pStyle w:val="Normaalweb"/>
+              <w:pStyle w:val="NormalWeb"/>
               <w:rPr>
                 <w:rFonts w:ascii="Book Antiqua" w:hAnsi="Book Antiqua"/>
                 <w:sz w:val="20"/>
@@ -6286,7 +7306,7 @@
                 <w:sz w:val="20"/>
                 <w:szCs w:val="20"/>
               </w:rPr>
-              <w:t>Numeric</w:t>
+              <w:t>String</w:t>
             </w:r>
           </w:p>
         </w:tc>
@@ -6308,7 +7328,7 @@
                 <w:rFonts w:ascii="Book Antiqua" w:hAnsi="Book Antiqua" w:cs="Times New Roman"/>
                 <w:sz w:val="20"/>
               </w:rPr>
-              <w:t>price_overview.discount_percent</w:t>
+              <w:t>metacritic.score</w:t>
             </w:r>
           </w:p>
         </w:tc>
@@ -6328,7 +7348,7 @@
                 <w:rFonts w:ascii="Book Antiqua" w:hAnsi="Book Antiqua" w:cs="Times New Roman"/>
                 <w:sz w:val="20"/>
               </w:rPr>
-              <w:t>The current price discount out of a maximum 100 (if any).</w:t>
+              <w:t>Displays the user-score of the  software on Metacritic (if available).</w:t>
             </w:r>
           </w:p>
         </w:tc>
@@ -6338,7 +7358,7 @@
           </w:tcPr>
           <w:p>
             <w:pPr>
-              <w:pStyle w:val="Normaalweb"/>
+              <w:pStyle w:val="NormalWeb"/>
               <w:rPr>
                 <w:rFonts w:ascii="Book Antiqua" w:hAnsi="Book Antiqua"/>
                 <w:sz w:val="20"/>
@@ -6373,7 +7393,7 @@
                 <w:rFonts w:ascii="Book Antiqua" w:hAnsi="Book Antiqua" w:cs="Times New Roman"/>
                 <w:sz w:val="20"/>
               </w:rPr>
-              <w:t>price_overview.initial_formatted</w:t>
+              <w:t>metacritic.url</w:t>
             </w:r>
           </w:p>
         </w:tc>
@@ -6393,7 +7413,7 @@
                 <w:rFonts w:ascii="Book Antiqua" w:hAnsi="Book Antiqua" w:cs="Times New Roman"/>
                 <w:sz w:val="20"/>
               </w:rPr>
-              <w:t>The full price of the software, formatted. Only has a value if the initial price is different than the final price.</w:t>
+              <w:t>Link to the Metacritic page of the software.</w:t>
             </w:r>
           </w:p>
         </w:tc>
@@ -6403,7 +7423,7 @@
           </w:tcPr>
           <w:p>
             <w:pPr>
-              <w:pStyle w:val="Normaalweb"/>
+              <w:pStyle w:val="NormalWeb"/>
               <w:rPr>
                 <w:rFonts w:ascii="Book Antiqua" w:hAnsi="Book Antiqua"/>
                 <w:sz w:val="20"/>
@@ -6438,7 +7458,7 @@
                 <w:rFonts w:ascii="Book Antiqua" w:hAnsi="Book Antiqua" w:cs="Times New Roman"/>
                 <w:sz w:val="20"/>
               </w:rPr>
-              <w:t>price_overview.final_formatted</w:t>
+              <w:t>demos</w:t>
             </w:r>
           </w:p>
         </w:tc>
@@ -6458,7 +7478,7 @@
                 <w:rFonts w:ascii="Book Antiqua" w:hAnsi="Book Antiqua" w:cs="Times New Roman"/>
                 <w:sz w:val="20"/>
               </w:rPr>
-              <w:t>The final price of the software, formatted.</w:t>
+              <w:t xml:space="preserve">Demo-related text displayed on the software store page. </w:t>
             </w:r>
           </w:p>
         </w:tc>
@@ -6468,7 +7488,7 @@
           </w:tcPr>
           <w:p>
             <w:pPr>
-              <w:pStyle w:val="Normaalweb"/>
+              <w:pStyle w:val="NormalWeb"/>
               <w:rPr>
                 <w:rFonts w:ascii="Book Antiqua" w:hAnsi="Book Antiqua"/>
                 <w:sz w:val="20"/>
@@ -6503,7 +7523,7 @@
                 <w:rFonts w:ascii="Book Antiqua" w:hAnsi="Book Antiqua" w:cs="Times New Roman"/>
                 <w:sz w:val="20"/>
               </w:rPr>
-              <w:t>recommendations.total</w:t>
+              <w:t>dlc</w:t>
             </w:r>
           </w:p>
         </w:tc>
@@ -6523,7 +7543,7 @@
                 <w:rFonts w:ascii="Book Antiqua" w:hAnsi="Book Antiqua" w:cs="Times New Roman"/>
                 <w:sz w:val="20"/>
               </w:rPr>
-              <w:t>The total amount of reviews submitted by individual Steam users.</w:t>
+              <w:t>Lists the steam_appids of DLCs related to the software (if any).</w:t>
             </w:r>
           </w:p>
         </w:tc>
@@ -6533,7 +7553,7 @@
           </w:tcPr>
           <w:p>
             <w:pPr>
-              <w:pStyle w:val="Normaalweb"/>
+              <w:pStyle w:val="NormalWeb"/>
               <w:rPr>
                 <w:rFonts w:ascii="Book Antiqua" w:hAnsi="Book Antiqua"/>
                 <w:sz w:val="20"/>
@@ -6546,7 +7566,7 @@
                 <w:sz w:val="20"/>
                 <w:szCs w:val="20"/>
               </w:rPr>
-              <w:t>Numeric</w:t>
+              <w:t>String</w:t>
             </w:r>
           </w:p>
         </w:tc>
@@ -6568,7 +7588,7 @@
                 <w:rFonts w:ascii="Book Antiqua" w:hAnsi="Book Antiqua" w:cs="Times New Roman"/>
                 <w:sz w:val="20"/>
               </w:rPr>
-              <w:t>achievements.total</w:t>
+              <w:t>pc_requirements</w:t>
             </w:r>
           </w:p>
         </w:tc>
@@ -6588,7 +7608,7 @@
                 <w:rFonts w:ascii="Book Antiqua" w:hAnsi="Book Antiqua" w:cs="Times New Roman"/>
                 <w:sz w:val="20"/>
               </w:rPr>
-              <w:t>The total number of achievements related to the software (if any).</w:t>
+              <w:t>Presents system requirements to run the software on a Windows system (if applicable).</w:t>
             </w:r>
           </w:p>
         </w:tc>
@@ -6598,7 +7618,7 @@
           </w:tcPr>
           <w:p>
             <w:pPr>
-              <w:pStyle w:val="Normaalweb"/>
+              <w:pStyle w:val="NormalWeb"/>
               <w:rPr>
                 <w:rFonts w:ascii="Book Antiqua" w:hAnsi="Book Antiqua"/>
                 <w:sz w:val="20"/>
@@ -6611,7 +7631,7 @@
                 <w:sz w:val="20"/>
                 <w:szCs w:val="20"/>
               </w:rPr>
-              <w:t>Numeric</w:t>
+              <w:t>String</w:t>
             </w:r>
           </w:p>
         </w:tc>
@@ -6633,7 +7653,7 @@
                 <w:rFonts w:ascii="Book Antiqua" w:hAnsi="Book Antiqua" w:cs="Times New Roman"/>
                 <w:sz w:val="20"/>
               </w:rPr>
-              <w:t>achievements.highlighted</w:t>
+              <w:t>ext_user_account_notice</w:t>
             </w:r>
           </w:p>
         </w:tc>
@@ -6653,7 +7673,7 @@
                 <w:rFonts w:ascii="Book Antiqua" w:hAnsi="Book Antiqua" w:cs="Times New Roman"/>
                 <w:sz w:val="20"/>
               </w:rPr>
-              <w:t>Nested item available in ‘dataframe_achievements.highlighted.csv’. More details provided in a follow-up table.</w:t>
+              <w:t>Additional text indicating whether the Steam user needs to have a separate account on another website to utilize the software.</w:t>
             </w:r>
           </w:p>
         </w:tc>
@@ -6663,7 +7683,7 @@
           </w:tcPr>
           <w:p>
             <w:pPr>
-              <w:pStyle w:val="Normaalweb"/>
+              <w:pStyle w:val="NormalWeb"/>
               <w:rPr>
                 <w:rFonts w:ascii="Book Antiqua" w:hAnsi="Book Antiqua"/>
                 <w:sz w:val="20"/>
@@ -6676,7 +7696,7 @@
                 <w:sz w:val="20"/>
                 <w:szCs w:val="20"/>
               </w:rPr>
-              <w:t>string</w:t>
+              <w:t>String</w:t>
             </w:r>
           </w:p>
         </w:tc>
@@ -6698,7 +7718,7 @@
                 <w:rFonts w:ascii="Book Antiqua" w:hAnsi="Book Antiqua" w:cs="Times New Roman"/>
                 <w:sz w:val="20"/>
               </w:rPr>
-              <w:t>fullgame.appid</w:t>
+              <w:t>drm_notice</w:t>
             </w:r>
           </w:p>
         </w:tc>
@@ -6718,38 +7738,7 @@
                 <w:rFonts w:ascii="Book Antiqua" w:hAnsi="Book Antiqua" w:cs="Times New Roman"/>
                 <w:sz w:val="20"/>
               </w:rPr>
-              <w:t xml:space="preserve">The steam_appid of the software that serves as the  ‘parent’ of this </w:t>
-            </w:r>
-            <w:r>
-              <w:rPr>
-                <w:rFonts w:ascii="Book Antiqua" w:hAnsi="Book Antiqua" w:cs="Times New Roman"/>
-                <w:sz w:val="20"/>
-              </w:rPr>
-              <w:t xml:space="preserve">software (if type is </w:t>
-            </w:r>
-            <w:r>
-              <w:rPr>
-                <w:rFonts w:ascii="Book Antiqua" w:eastAsia="Book Antiqua" w:hAnsi="Book Antiqua" w:cs="Book Antiqua"/>
-                <w:sz w:val="20"/>
-                <w:szCs w:val="20"/>
-              </w:rPr>
-              <w:t>DLC,</w:t>
-            </w:r>
-            <w:r>
-              <w:rPr>
-                <w:rFonts w:ascii="Book Antiqua" w:eastAsia="Book Antiqua" w:hAnsi="Book Antiqua" w:cs="Book Antiqua"/>
-                <w:sz w:val="20"/>
-                <w:szCs w:val="20"/>
-              </w:rPr>
-              <w:t xml:space="preserve"> demo</w:t>
-            </w:r>
-            <w:r>
-              <w:rPr>
-                <w:rFonts w:ascii="Book Antiqua" w:eastAsia="Book Antiqua" w:hAnsi="Book Antiqua" w:cs="Book Antiqua"/>
-                <w:sz w:val="20"/>
-                <w:szCs w:val="20"/>
-              </w:rPr>
-              <w:t>, episode, mod,  and music).</w:t>
+              <w:t>Additional text indicating whether the software utilizes digital rights management (DRM) software.</w:t>
             </w:r>
           </w:p>
         </w:tc>
@@ -6759,7 +7748,7 @@
           </w:tcPr>
           <w:p>
             <w:pPr>
-              <w:pStyle w:val="Normaalweb"/>
+              <w:pStyle w:val="NormalWeb"/>
               <w:rPr>
                 <w:rFonts w:ascii="Book Antiqua" w:hAnsi="Book Antiqua"/>
                 <w:sz w:val="20"/>
@@ -6772,7 +7761,7 @@
                 <w:sz w:val="20"/>
                 <w:szCs w:val="20"/>
               </w:rPr>
-              <w:t>Numeric</w:t>
+              <w:t>String</w:t>
             </w:r>
           </w:p>
         </w:tc>
@@ -6794,7 +7783,7 @@
                 <w:rFonts w:ascii="Book Antiqua" w:hAnsi="Book Antiqua" w:cs="Times New Roman"/>
                 <w:sz w:val="20"/>
               </w:rPr>
-              <w:t>fullgame.name</w:t>
+              <w:t>price_overview.recurring_sub</w:t>
             </w:r>
           </w:p>
         </w:tc>
@@ -6814,31 +7803,14 @@
                 <w:rFonts w:ascii="Book Antiqua" w:hAnsi="Book Antiqua" w:cs="Times New Roman"/>
                 <w:sz w:val="20"/>
               </w:rPr>
-              <w:t xml:space="preserve">The name of the ‘parent’ software (if type is </w:t>
-            </w:r>
-            <w:r>
-              <w:rPr>
-                <w:rFonts w:ascii="Book Antiqua" w:eastAsia="Book Antiqua" w:hAnsi="Book Antiqua" w:cs="Book Antiqua"/>
-                <w:sz w:val="20"/>
-                <w:szCs w:val="20"/>
-              </w:rPr>
-              <w:t>DLC,</w:t>
-            </w:r>
-            <w:r>
-              <w:rPr>
-                <w:rFonts w:ascii="Book Antiqua" w:eastAsia="Book Antiqua" w:hAnsi="Book Antiqua" w:cs="Book Antiqua"/>
-                <w:sz w:val="20"/>
-                <w:szCs w:val="20"/>
-              </w:rPr>
-              <w:t xml:space="preserve"> demo</w:t>
-            </w:r>
-            <w:r>
-              <w:rPr>
-                <w:rFonts w:ascii="Book Antiqua" w:eastAsia="Book Antiqua" w:hAnsi="Book Antiqua" w:cs="Book Antiqua"/>
-                <w:sz w:val="20"/>
-                <w:szCs w:val="20"/>
-              </w:rPr>
-              <w:t>, episode, mod,  and music).</w:t>
+              <w:t xml:space="preserve">Indicates a steam_appid if the software requires a </w:t>
+            </w:r>
+            <w:r>
+              <w:rPr>
+                <w:rFonts w:ascii="Book Antiqua" w:hAnsi="Book Antiqua" w:cs="Times New Roman"/>
+                <w:sz w:val="20"/>
+              </w:rPr>
+              <w:t>subscription to another software.</w:t>
             </w:r>
           </w:p>
         </w:tc>
@@ -6848,7 +7820,7 @@
           </w:tcPr>
           <w:p>
             <w:pPr>
-              <w:pStyle w:val="Normaalweb"/>
+              <w:pStyle w:val="NormalWeb"/>
               <w:rPr>
                 <w:rFonts w:ascii="Book Antiqua" w:hAnsi="Book Antiqua"/>
                 <w:sz w:val="20"/>
@@ -6861,7 +7833,7 @@
                 <w:sz w:val="20"/>
                 <w:szCs w:val="20"/>
               </w:rPr>
-              <w:t>String</w:t>
+              <w:t>Numeric</w:t>
             </w:r>
           </w:p>
         </w:tc>
@@ -6883,7 +7855,7 @@
                 <w:rFonts w:ascii="Book Antiqua" w:hAnsi="Book Antiqua" w:cs="Times New Roman"/>
                 <w:sz w:val="20"/>
               </w:rPr>
-              <w:t>mac_requirements.minimum</w:t>
+              <w:t>price_overview.recurring_sub_desc</w:t>
             </w:r>
           </w:p>
         </w:tc>
@@ -6903,21 +7875,7 @@
                 <w:rFonts w:ascii="Book Antiqua" w:hAnsi="Book Antiqua" w:cs="Times New Roman"/>
                 <w:sz w:val="20"/>
               </w:rPr>
-              <w:t>Presents minimum system requirements to run the software on a Mac system</w:t>
-            </w:r>
-            <w:r>
-              <w:rPr>
-                <w:rFonts w:ascii="Book Antiqua" w:hAnsi="Book Antiqua" w:cs="Times New Roman"/>
-                <w:sz w:val="20"/>
-              </w:rPr>
-              <w:t xml:space="preserve"> (if applicable)</w:t>
-            </w:r>
-            <w:r>
-              <w:rPr>
-                <w:rFonts w:ascii="Book Antiqua" w:hAnsi="Book Antiqua" w:cs="Times New Roman"/>
-                <w:sz w:val="20"/>
-              </w:rPr>
-              <w:t>.</w:t>
+              <w:t xml:space="preserve">Text displaying the amount to be paid upon subscription renewal. </w:t>
             </w:r>
           </w:p>
         </w:tc>
@@ -6927,991 +7885,7 @@
           </w:tcPr>
           <w:p>
             <w:pPr>
-              <w:pStyle w:val="Normaalweb"/>
-              <w:rPr>
-                <w:rFonts w:ascii="Book Antiqua" w:hAnsi="Book Antiqua"/>
-                <w:sz w:val="20"/>
-                <w:szCs w:val="20"/>
-              </w:rPr>
-            </w:pPr>
-            <w:r>
-              <w:rPr>
-                <w:rFonts w:ascii="Book Antiqua" w:hAnsi="Book Antiqua"/>
-                <w:sz w:val="20"/>
-                <w:szCs w:val="20"/>
-              </w:rPr>
-              <w:t>String</w:t>
-            </w:r>
-          </w:p>
-        </w:tc>
-      </w:tr>
-      <w:tr>
-        <w:tc>
-          <w:tcPr>
-            <w:tcW w:w="1696" w:type="dxa"/>
-          </w:tcPr>
-          <w:p>
-            <w:pPr>
-              <w:rPr>
-                <w:rFonts w:ascii="Book Antiqua" w:hAnsi="Book Antiqua" w:cs="Times New Roman"/>
-                <w:sz w:val="20"/>
-              </w:rPr>
-            </w:pPr>
-            <w:r>
-              <w:rPr>
-                <w:rFonts w:ascii="Book Antiqua" w:hAnsi="Book Antiqua" w:cs="Times New Roman"/>
-                <w:sz w:val="20"/>
-              </w:rPr>
-              <w:t>mac_requirements.recommended</w:t>
-            </w:r>
-          </w:p>
-        </w:tc>
-        <w:tc>
-          <w:tcPr>
-            <w:tcW w:w="1985" w:type="dxa"/>
-          </w:tcPr>
-          <w:p>
-            <w:pPr>
-              <w:rPr>
-                <w:rFonts w:ascii="Book Antiqua" w:hAnsi="Book Antiqua" w:cs="Times New Roman"/>
-                <w:sz w:val="20"/>
-              </w:rPr>
-            </w:pPr>
-            <w:r>
-              <w:rPr>
-                <w:rFonts w:ascii="Book Antiqua" w:hAnsi="Book Antiqua" w:cs="Times New Roman"/>
-                <w:sz w:val="20"/>
-              </w:rPr>
-              <w:t>Presents the recommended system requirements to run the software  optimally on a Mac system (if applicable).</w:t>
-            </w:r>
-          </w:p>
-        </w:tc>
-        <w:tc>
-          <w:tcPr>
-            <w:tcW w:w="1172" w:type="dxa"/>
-          </w:tcPr>
-          <w:p>
-            <w:pPr>
-              <w:pStyle w:val="Normaalweb"/>
-              <w:rPr>
-                <w:rFonts w:ascii="Book Antiqua" w:hAnsi="Book Antiqua"/>
-                <w:sz w:val="20"/>
-                <w:szCs w:val="20"/>
-              </w:rPr>
-            </w:pPr>
-            <w:r>
-              <w:rPr>
-                <w:rFonts w:ascii="Book Antiqua" w:hAnsi="Book Antiqua"/>
-                <w:sz w:val="20"/>
-                <w:szCs w:val="20"/>
-              </w:rPr>
-              <w:t>String</w:t>
-            </w:r>
-          </w:p>
-        </w:tc>
-      </w:tr>
-      <w:tr>
-        <w:tc>
-          <w:tcPr>
-            <w:tcW w:w="1696" w:type="dxa"/>
-          </w:tcPr>
-          <w:p>
-            <w:pPr>
-              <w:rPr>
-                <w:rFonts w:ascii="Book Antiqua" w:hAnsi="Book Antiqua" w:cs="Times New Roman"/>
-                <w:sz w:val="20"/>
-              </w:rPr>
-            </w:pPr>
-            <w:r>
-              <w:rPr>
-                <w:rFonts w:ascii="Book Antiqua" w:hAnsi="Book Antiqua" w:cs="Times New Roman"/>
-                <w:sz w:val="20"/>
-              </w:rPr>
-              <w:t>linux_requirements.minimum</w:t>
-            </w:r>
-          </w:p>
-        </w:tc>
-        <w:tc>
-          <w:tcPr>
-            <w:tcW w:w="1985" w:type="dxa"/>
-          </w:tcPr>
-          <w:p>
-            <w:pPr>
-              <w:rPr>
-                <w:rFonts w:ascii="Book Antiqua" w:hAnsi="Book Antiqua" w:cs="Times New Roman"/>
-                <w:sz w:val="20"/>
-              </w:rPr>
-            </w:pPr>
-            <w:r>
-              <w:rPr>
-                <w:rFonts w:ascii="Book Antiqua" w:hAnsi="Book Antiqua" w:cs="Times New Roman"/>
-                <w:sz w:val="20"/>
-              </w:rPr>
-              <w:t>Presents minimum system requirements to run the software on a Linux system (if applicable).</w:t>
-            </w:r>
-          </w:p>
-        </w:tc>
-        <w:tc>
-          <w:tcPr>
-            <w:tcW w:w="1172" w:type="dxa"/>
-          </w:tcPr>
-          <w:p>
-            <w:pPr>
-              <w:pStyle w:val="Normaalweb"/>
-              <w:rPr>
-                <w:rFonts w:ascii="Book Antiqua" w:hAnsi="Book Antiqua"/>
-                <w:sz w:val="20"/>
-                <w:szCs w:val="20"/>
-              </w:rPr>
-            </w:pPr>
-            <w:r>
-              <w:rPr>
-                <w:rFonts w:ascii="Book Antiqua" w:hAnsi="Book Antiqua"/>
-                <w:sz w:val="20"/>
-                <w:szCs w:val="20"/>
-              </w:rPr>
-              <w:t>String</w:t>
-            </w:r>
-          </w:p>
-        </w:tc>
-      </w:tr>
-      <w:tr>
-        <w:tc>
-          <w:tcPr>
-            <w:tcW w:w="1696" w:type="dxa"/>
-          </w:tcPr>
-          <w:p>
-            <w:pPr>
-              <w:rPr>
-                <w:rFonts w:ascii="Book Antiqua" w:hAnsi="Book Antiqua" w:cs="Times New Roman"/>
-                <w:sz w:val="20"/>
-              </w:rPr>
-            </w:pPr>
-            <w:r>
-              <w:rPr>
-                <w:rFonts w:ascii="Book Antiqua" w:hAnsi="Book Antiqua" w:cs="Times New Roman"/>
-                <w:sz w:val="20"/>
-              </w:rPr>
-              <w:t>linux_requirements.recommended</w:t>
-            </w:r>
-          </w:p>
-        </w:tc>
-        <w:tc>
-          <w:tcPr>
-            <w:tcW w:w="1985" w:type="dxa"/>
-          </w:tcPr>
-          <w:p>
-            <w:pPr>
-              <w:rPr>
-                <w:rFonts w:ascii="Book Antiqua" w:hAnsi="Book Antiqua" w:cs="Times New Roman"/>
-                <w:sz w:val="20"/>
-              </w:rPr>
-            </w:pPr>
-            <w:r>
-              <w:rPr>
-                <w:rFonts w:ascii="Book Antiqua" w:hAnsi="Book Antiqua" w:cs="Times New Roman"/>
-                <w:sz w:val="20"/>
-              </w:rPr>
-              <w:t>Presents the recommended system requirements to run the software  optimally on a Linux system (if applicable).</w:t>
-            </w:r>
-          </w:p>
-        </w:tc>
-        <w:tc>
-          <w:tcPr>
-            <w:tcW w:w="1172" w:type="dxa"/>
-          </w:tcPr>
-          <w:p>
-            <w:pPr>
-              <w:pStyle w:val="Normaalweb"/>
-              <w:rPr>
-                <w:rFonts w:ascii="Book Antiqua" w:hAnsi="Book Antiqua"/>
-                <w:sz w:val="20"/>
-                <w:szCs w:val="20"/>
-              </w:rPr>
-            </w:pPr>
-            <w:r>
-              <w:rPr>
-                <w:rFonts w:ascii="Book Antiqua" w:hAnsi="Book Antiqua"/>
-                <w:sz w:val="20"/>
-                <w:szCs w:val="20"/>
-              </w:rPr>
-              <w:t>String</w:t>
-            </w:r>
-          </w:p>
-        </w:tc>
-      </w:tr>
-      <w:tr>
-        <w:tc>
-          <w:tcPr>
-            <w:tcW w:w="1696" w:type="dxa"/>
-          </w:tcPr>
-          <w:p>
-            <w:pPr>
-              <w:rPr>
-                <w:rFonts w:ascii="Book Antiqua" w:hAnsi="Book Antiqua" w:cs="Times New Roman"/>
-                <w:sz w:val="20"/>
-              </w:rPr>
-            </w:pPr>
-            <w:r>
-              <w:rPr>
-                <w:rFonts w:ascii="Book Antiqua" w:hAnsi="Book Antiqua" w:cs="Times New Roman"/>
-                <w:sz w:val="20"/>
-              </w:rPr>
-              <w:t>legal_notice</w:t>
-            </w:r>
-          </w:p>
-        </w:tc>
-        <w:tc>
-          <w:tcPr>
-            <w:tcW w:w="1985" w:type="dxa"/>
-          </w:tcPr>
-          <w:p>
-            <w:pPr>
-              <w:rPr>
-                <w:rFonts w:ascii="Book Antiqua" w:hAnsi="Book Antiqua" w:cs="Times New Roman"/>
-                <w:sz w:val="20"/>
-              </w:rPr>
-            </w:pPr>
-            <w:r>
-              <w:rPr>
-                <w:rFonts w:ascii="Book Antiqua" w:hAnsi="Book Antiqua" w:cs="Times New Roman"/>
-                <w:sz w:val="20"/>
-              </w:rPr>
-              <w:t>Legal notice of copyright ownership of software related assets.</w:t>
-            </w:r>
-          </w:p>
-        </w:tc>
-        <w:tc>
-          <w:tcPr>
-            <w:tcW w:w="1172" w:type="dxa"/>
-          </w:tcPr>
-          <w:p>
-            <w:pPr>
-              <w:pStyle w:val="Normaalweb"/>
-              <w:rPr>
-                <w:rFonts w:ascii="Book Antiqua" w:hAnsi="Book Antiqua"/>
-                <w:sz w:val="20"/>
-                <w:szCs w:val="20"/>
-              </w:rPr>
-            </w:pPr>
-            <w:r>
-              <w:rPr>
-                <w:rFonts w:ascii="Book Antiqua" w:hAnsi="Book Antiqua"/>
-                <w:sz w:val="20"/>
-                <w:szCs w:val="20"/>
-              </w:rPr>
-              <w:t>String</w:t>
-            </w:r>
-          </w:p>
-        </w:tc>
-      </w:tr>
-      <w:tr>
-        <w:tc>
-          <w:tcPr>
-            <w:tcW w:w="1696" w:type="dxa"/>
-          </w:tcPr>
-          <w:p>
-            <w:pPr>
-              <w:rPr>
-                <w:rFonts w:ascii="Book Antiqua" w:hAnsi="Book Antiqua" w:cs="Times New Roman"/>
-                <w:sz w:val="20"/>
-              </w:rPr>
-            </w:pPr>
-            <w:r>
-              <w:rPr>
-                <w:rFonts w:ascii="Book Antiqua" w:hAnsi="Book Antiqua" w:cs="Times New Roman"/>
-                <w:sz w:val="20"/>
-              </w:rPr>
-              <w:t>controller_support</w:t>
-            </w:r>
-          </w:p>
-        </w:tc>
-        <w:tc>
-          <w:tcPr>
-            <w:tcW w:w="1985" w:type="dxa"/>
-          </w:tcPr>
-          <w:p>
-            <w:pPr>
-              <w:rPr>
-                <w:rFonts w:ascii="Book Antiqua" w:hAnsi="Book Antiqua" w:cs="Times New Roman"/>
-                <w:sz w:val="20"/>
-              </w:rPr>
-            </w:pPr>
-            <w:r>
-              <w:rPr>
-                <w:rFonts w:ascii="Book Antiqua" w:hAnsi="Book Antiqua" w:cs="Times New Roman"/>
-                <w:sz w:val="20"/>
-              </w:rPr>
-              <w:t>Indicates whether the software has any controller support included.</w:t>
-            </w:r>
-          </w:p>
-        </w:tc>
-        <w:tc>
-          <w:tcPr>
-            <w:tcW w:w="1172" w:type="dxa"/>
-          </w:tcPr>
-          <w:p>
-            <w:pPr>
-              <w:pStyle w:val="Normaalweb"/>
-              <w:rPr>
-                <w:rFonts w:ascii="Book Antiqua" w:hAnsi="Book Antiqua"/>
-                <w:sz w:val="20"/>
-                <w:szCs w:val="20"/>
-              </w:rPr>
-            </w:pPr>
-            <w:r>
-              <w:rPr>
-                <w:rFonts w:ascii="Book Antiqua" w:hAnsi="Book Antiqua"/>
-                <w:sz w:val="20"/>
-                <w:szCs w:val="20"/>
-              </w:rPr>
-              <w:t>String</w:t>
-            </w:r>
-          </w:p>
-        </w:tc>
-      </w:tr>
-      <w:tr>
-        <w:tc>
-          <w:tcPr>
-            <w:tcW w:w="1696" w:type="dxa"/>
-          </w:tcPr>
-          <w:p>
-            <w:pPr>
-              <w:rPr>
-                <w:rFonts w:ascii="Book Antiqua" w:hAnsi="Book Antiqua" w:cs="Times New Roman"/>
-                <w:sz w:val="20"/>
-              </w:rPr>
-            </w:pPr>
-            <w:r>
-              <w:rPr>
-                <w:rFonts w:ascii="Book Antiqua" w:hAnsi="Book Antiqua" w:cs="Times New Roman"/>
-                <w:sz w:val="20"/>
-              </w:rPr>
-              <w:t>reviews</w:t>
-            </w:r>
-          </w:p>
-        </w:tc>
-        <w:tc>
-          <w:tcPr>
-            <w:tcW w:w="1985" w:type="dxa"/>
-          </w:tcPr>
-          <w:p>
-            <w:pPr>
-              <w:rPr>
-                <w:rFonts w:ascii="Book Antiqua" w:hAnsi="Book Antiqua" w:cs="Times New Roman"/>
-                <w:sz w:val="20"/>
-              </w:rPr>
-            </w:pPr>
-            <w:r>
-              <w:rPr>
-                <w:rFonts w:ascii="Book Antiqua" w:hAnsi="Book Antiqua" w:cs="Times New Roman"/>
-                <w:sz w:val="20"/>
-              </w:rPr>
-              <w:t>Displays reviews from external review websites.</w:t>
-            </w:r>
-          </w:p>
-        </w:tc>
-        <w:tc>
-          <w:tcPr>
-            <w:tcW w:w="1172" w:type="dxa"/>
-          </w:tcPr>
-          <w:p>
-            <w:pPr>
-              <w:pStyle w:val="Normaalweb"/>
-              <w:rPr>
-                <w:rFonts w:ascii="Book Antiqua" w:hAnsi="Book Antiqua"/>
-                <w:sz w:val="20"/>
-                <w:szCs w:val="20"/>
-              </w:rPr>
-            </w:pPr>
-            <w:r>
-              <w:rPr>
-                <w:rFonts w:ascii="Book Antiqua" w:hAnsi="Book Antiqua"/>
-                <w:sz w:val="20"/>
-                <w:szCs w:val="20"/>
-              </w:rPr>
-              <w:t>String</w:t>
-            </w:r>
-          </w:p>
-        </w:tc>
-      </w:tr>
-      <w:tr>
-        <w:tc>
-          <w:tcPr>
-            <w:tcW w:w="1696" w:type="dxa"/>
-          </w:tcPr>
-          <w:p>
-            <w:pPr>
-              <w:rPr>
-                <w:rFonts w:ascii="Book Antiqua" w:hAnsi="Book Antiqua" w:cs="Times New Roman"/>
-                <w:sz w:val="20"/>
-              </w:rPr>
-            </w:pPr>
-            <w:r>
-              <w:rPr>
-                <w:rFonts w:ascii="Book Antiqua" w:hAnsi="Book Antiqua" w:cs="Times New Roman"/>
-                <w:sz w:val="20"/>
-              </w:rPr>
-              <w:t>metacritic.score</w:t>
-            </w:r>
-          </w:p>
-        </w:tc>
-        <w:tc>
-          <w:tcPr>
-            <w:tcW w:w="1985" w:type="dxa"/>
-          </w:tcPr>
-          <w:p>
-            <w:pPr>
-              <w:rPr>
-                <w:rFonts w:ascii="Book Antiqua" w:hAnsi="Book Antiqua" w:cs="Times New Roman"/>
-                <w:sz w:val="20"/>
-              </w:rPr>
-            </w:pPr>
-            <w:r>
-              <w:rPr>
-                <w:rFonts w:ascii="Book Antiqua" w:hAnsi="Book Antiqua" w:cs="Times New Roman"/>
-                <w:sz w:val="20"/>
-              </w:rPr>
-              <w:t xml:space="preserve">Displays the user-score of the  software on </w:t>
-            </w:r>
-            <w:r>
-              <w:rPr>
-                <w:rFonts w:ascii="Book Antiqua" w:hAnsi="Book Antiqua" w:cs="Times New Roman"/>
-                <w:sz w:val="20"/>
-              </w:rPr>
-              <w:lastRenderedPageBreak/>
-              <w:t>Metacritic (if available).</w:t>
-            </w:r>
-          </w:p>
-        </w:tc>
-        <w:tc>
-          <w:tcPr>
-            <w:tcW w:w="1172" w:type="dxa"/>
-          </w:tcPr>
-          <w:p>
-            <w:pPr>
-              <w:pStyle w:val="Normaalweb"/>
-              <w:rPr>
-                <w:rFonts w:ascii="Book Antiqua" w:hAnsi="Book Antiqua"/>
-                <w:sz w:val="20"/>
-                <w:szCs w:val="20"/>
-              </w:rPr>
-            </w:pPr>
-            <w:r>
-              <w:rPr>
-                <w:rFonts w:ascii="Book Antiqua" w:hAnsi="Book Antiqua"/>
-                <w:sz w:val="20"/>
-                <w:szCs w:val="20"/>
-              </w:rPr>
-              <w:lastRenderedPageBreak/>
-              <w:t>Numeric</w:t>
-            </w:r>
-          </w:p>
-        </w:tc>
-      </w:tr>
-      <w:tr>
-        <w:tc>
-          <w:tcPr>
-            <w:tcW w:w="1696" w:type="dxa"/>
-          </w:tcPr>
-          <w:p>
-            <w:pPr>
-              <w:rPr>
-                <w:rFonts w:ascii="Book Antiqua" w:hAnsi="Book Antiqua" w:cs="Times New Roman"/>
-                <w:sz w:val="20"/>
-              </w:rPr>
-            </w:pPr>
-            <w:r>
-              <w:rPr>
-                <w:rFonts w:ascii="Book Antiqua" w:hAnsi="Book Antiqua" w:cs="Times New Roman"/>
-                <w:sz w:val="20"/>
-              </w:rPr>
-              <w:t>metacritic.url</w:t>
-            </w:r>
-          </w:p>
-        </w:tc>
-        <w:tc>
-          <w:tcPr>
-            <w:tcW w:w="1985" w:type="dxa"/>
-          </w:tcPr>
-          <w:p>
-            <w:pPr>
-              <w:rPr>
-                <w:rFonts w:ascii="Book Antiqua" w:hAnsi="Book Antiqua" w:cs="Times New Roman"/>
-                <w:sz w:val="20"/>
-              </w:rPr>
-            </w:pPr>
-            <w:r>
-              <w:rPr>
-                <w:rFonts w:ascii="Book Antiqua" w:hAnsi="Book Antiqua" w:cs="Times New Roman"/>
-                <w:sz w:val="20"/>
-              </w:rPr>
-              <w:t>Link to the Metacritic page of the software.</w:t>
-            </w:r>
-          </w:p>
-        </w:tc>
-        <w:tc>
-          <w:tcPr>
-            <w:tcW w:w="1172" w:type="dxa"/>
-          </w:tcPr>
-          <w:p>
-            <w:pPr>
-              <w:pStyle w:val="Normaalweb"/>
-              <w:rPr>
-                <w:rFonts w:ascii="Book Antiqua" w:hAnsi="Book Antiqua"/>
-                <w:sz w:val="20"/>
-                <w:szCs w:val="20"/>
-              </w:rPr>
-            </w:pPr>
-            <w:r>
-              <w:rPr>
-                <w:rFonts w:ascii="Book Antiqua" w:hAnsi="Book Antiqua"/>
-                <w:sz w:val="20"/>
-                <w:szCs w:val="20"/>
-              </w:rPr>
-              <w:t>String</w:t>
-            </w:r>
-          </w:p>
-        </w:tc>
-      </w:tr>
-      <w:tr>
-        <w:tc>
-          <w:tcPr>
-            <w:tcW w:w="1696" w:type="dxa"/>
-          </w:tcPr>
-          <w:p>
-            <w:pPr>
-              <w:rPr>
-                <w:rFonts w:ascii="Book Antiqua" w:hAnsi="Book Antiqua" w:cs="Times New Roman"/>
-                <w:sz w:val="20"/>
-              </w:rPr>
-            </w:pPr>
-            <w:r>
-              <w:rPr>
-                <w:rFonts w:ascii="Book Antiqua" w:hAnsi="Book Antiqua" w:cs="Times New Roman"/>
-                <w:sz w:val="20"/>
-              </w:rPr>
-              <w:t>demos</w:t>
-            </w:r>
-          </w:p>
-        </w:tc>
-        <w:tc>
-          <w:tcPr>
-            <w:tcW w:w="1985" w:type="dxa"/>
-          </w:tcPr>
-          <w:p>
-            <w:pPr>
-              <w:rPr>
-                <w:rFonts w:ascii="Book Antiqua" w:hAnsi="Book Antiqua" w:cs="Times New Roman"/>
-                <w:sz w:val="20"/>
-              </w:rPr>
-            </w:pPr>
-            <w:r>
-              <w:rPr>
-                <w:rFonts w:ascii="Book Antiqua" w:hAnsi="Book Antiqua" w:cs="Times New Roman"/>
-                <w:sz w:val="20"/>
-              </w:rPr>
-              <w:t xml:space="preserve">Demo-related text displayed on the software store page. </w:t>
-            </w:r>
-          </w:p>
-        </w:tc>
-        <w:tc>
-          <w:tcPr>
-            <w:tcW w:w="1172" w:type="dxa"/>
-          </w:tcPr>
-          <w:p>
-            <w:pPr>
-              <w:pStyle w:val="Normaalweb"/>
-              <w:rPr>
-                <w:rFonts w:ascii="Book Antiqua" w:hAnsi="Book Antiqua"/>
-                <w:sz w:val="20"/>
-                <w:szCs w:val="20"/>
-              </w:rPr>
-            </w:pPr>
-            <w:r>
-              <w:rPr>
-                <w:rFonts w:ascii="Book Antiqua" w:hAnsi="Book Antiqua"/>
-                <w:sz w:val="20"/>
-                <w:szCs w:val="20"/>
-              </w:rPr>
-              <w:t>String</w:t>
-            </w:r>
-          </w:p>
-        </w:tc>
-      </w:tr>
-      <w:tr>
-        <w:tc>
-          <w:tcPr>
-            <w:tcW w:w="1696" w:type="dxa"/>
-          </w:tcPr>
-          <w:p>
-            <w:pPr>
-              <w:rPr>
-                <w:rFonts w:ascii="Book Antiqua" w:hAnsi="Book Antiqua" w:cs="Times New Roman"/>
-                <w:sz w:val="20"/>
-              </w:rPr>
-            </w:pPr>
-            <w:r>
-              <w:rPr>
-                <w:rFonts w:ascii="Book Antiqua" w:hAnsi="Book Antiqua" w:cs="Times New Roman"/>
-                <w:sz w:val="20"/>
-              </w:rPr>
-              <w:t>dlc</w:t>
-            </w:r>
-          </w:p>
-        </w:tc>
-        <w:tc>
-          <w:tcPr>
-            <w:tcW w:w="1985" w:type="dxa"/>
-          </w:tcPr>
-          <w:p>
-            <w:pPr>
-              <w:rPr>
-                <w:rFonts w:ascii="Book Antiqua" w:hAnsi="Book Antiqua" w:cs="Times New Roman"/>
-                <w:sz w:val="20"/>
-              </w:rPr>
-            </w:pPr>
-            <w:r>
-              <w:rPr>
-                <w:rFonts w:ascii="Book Antiqua" w:hAnsi="Book Antiqua" w:cs="Times New Roman"/>
-                <w:sz w:val="20"/>
-              </w:rPr>
-              <w:t>Lists the steam_appids of DLCs related to the software (if any).</w:t>
-            </w:r>
-          </w:p>
-        </w:tc>
-        <w:tc>
-          <w:tcPr>
-            <w:tcW w:w="1172" w:type="dxa"/>
-          </w:tcPr>
-          <w:p>
-            <w:pPr>
-              <w:pStyle w:val="Normaalweb"/>
-              <w:rPr>
-                <w:rFonts w:ascii="Book Antiqua" w:hAnsi="Book Antiqua"/>
-                <w:sz w:val="20"/>
-                <w:szCs w:val="20"/>
-              </w:rPr>
-            </w:pPr>
-            <w:r>
-              <w:rPr>
-                <w:rFonts w:ascii="Book Antiqua" w:hAnsi="Book Antiqua"/>
-                <w:sz w:val="20"/>
-                <w:szCs w:val="20"/>
-              </w:rPr>
-              <w:t>String</w:t>
-            </w:r>
-          </w:p>
-        </w:tc>
-      </w:tr>
-      <w:tr>
-        <w:tc>
-          <w:tcPr>
-            <w:tcW w:w="1696" w:type="dxa"/>
-          </w:tcPr>
-          <w:p>
-            <w:pPr>
-              <w:rPr>
-                <w:rFonts w:ascii="Book Antiqua" w:hAnsi="Book Antiqua" w:cs="Times New Roman"/>
-                <w:sz w:val="20"/>
-              </w:rPr>
-            </w:pPr>
-            <w:r>
-              <w:rPr>
-                <w:rFonts w:ascii="Book Antiqua" w:hAnsi="Book Antiqua" w:cs="Times New Roman"/>
-                <w:sz w:val="20"/>
-              </w:rPr>
-              <w:t>pc_requirements</w:t>
-            </w:r>
-          </w:p>
-        </w:tc>
-        <w:tc>
-          <w:tcPr>
-            <w:tcW w:w="1985" w:type="dxa"/>
-          </w:tcPr>
-          <w:p>
-            <w:pPr>
-              <w:rPr>
-                <w:rFonts w:ascii="Book Antiqua" w:hAnsi="Book Antiqua" w:cs="Times New Roman"/>
-                <w:sz w:val="20"/>
-              </w:rPr>
-            </w:pPr>
-            <w:r>
-              <w:rPr>
-                <w:rFonts w:ascii="Book Antiqua" w:hAnsi="Book Antiqua" w:cs="Times New Roman"/>
-                <w:sz w:val="20"/>
-              </w:rPr>
-              <w:t>Presents system requirements to run the software on a Windows system (if applicable).</w:t>
-            </w:r>
-          </w:p>
-        </w:tc>
-        <w:tc>
-          <w:tcPr>
-            <w:tcW w:w="1172" w:type="dxa"/>
-          </w:tcPr>
-          <w:p>
-            <w:pPr>
-              <w:pStyle w:val="Normaalweb"/>
-              <w:rPr>
-                <w:rFonts w:ascii="Book Antiqua" w:hAnsi="Book Antiqua"/>
-                <w:sz w:val="20"/>
-                <w:szCs w:val="20"/>
-              </w:rPr>
-            </w:pPr>
-            <w:r>
-              <w:rPr>
-                <w:rFonts w:ascii="Book Antiqua" w:hAnsi="Book Antiqua"/>
-                <w:sz w:val="20"/>
-                <w:szCs w:val="20"/>
-              </w:rPr>
-              <w:t>String</w:t>
-            </w:r>
-          </w:p>
-        </w:tc>
-      </w:tr>
-      <w:tr>
-        <w:tc>
-          <w:tcPr>
-            <w:tcW w:w="1696" w:type="dxa"/>
-          </w:tcPr>
-          <w:p>
-            <w:pPr>
-              <w:rPr>
-                <w:rFonts w:ascii="Book Antiqua" w:hAnsi="Book Antiqua" w:cs="Times New Roman"/>
-                <w:sz w:val="20"/>
-              </w:rPr>
-            </w:pPr>
-            <w:r>
-              <w:rPr>
-                <w:rFonts w:ascii="Book Antiqua" w:hAnsi="Book Antiqua" w:cs="Times New Roman"/>
-                <w:sz w:val="20"/>
-              </w:rPr>
-              <w:t>ext_user_account_notice</w:t>
-            </w:r>
-          </w:p>
-        </w:tc>
-        <w:tc>
-          <w:tcPr>
-            <w:tcW w:w="1985" w:type="dxa"/>
-          </w:tcPr>
-          <w:p>
-            <w:pPr>
-              <w:rPr>
-                <w:rFonts w:ascii="Book Antiqua" w:hAnsi="Book Antiqua" w:cs="Times New Roman"/>
-                <w:sz w:val="20"/>
-              </w:rPr>
-            </w:pPr>
-            <w:r>
-              <w:rPr>
-                <w:rFonts w:ascii="Book Antiqua" w:hAnsi="Book Antiqua" w:cs="Times New Roman"/>
-                <w:sz w:val="20"/>
-              </w:rPr>
-              <w:t>Additional text indicating whether the Steam user needs to have a separate account on another website to utilize the software.</w:t>
-            </w:r>
-          </w:p>
-        </w:tc>
-        <w:tc>
-          <w:tcPr>
-            <w:tcW w:w="1172" w:type="dxa"/>
-          </w:tcPr>
-          <w:p>
-            <w:pPr>
-              <w:pStyle w:val="Normaalweb"/>
-              <w:rPr>
-                <w:rFonts w:ascii="Book Antiqua" w:hAnsi="Book Antiqua"/>
-                <w:sz w:val="20"/>
-                <w:szCs w:val="20"/>
-              </w:rPr>
-            </w:pPr>
-            <w:r>
-              <w:rPr>
-                <w:rFonts w:ascii="Book Antiqua" w:hAnsi="Book Antiqua"/>
-                <w:sz w:val="20"/>
-                <w:szCs w:val="20"/>
-              </w:rPr>
-              <w:t>String</w:t>
-            </w:r>
-          </w:p>
-        </w:tc>
-      </w:tr>
-      <w:tr>
-        <w:tc>
-          <w:tcPr>
-            <w:tcW w:w="1696" w:type="dxa"/>
-          </w:tcPr>
-          <w:p>
-            <w:pPr>
-              <w:rPr>
-                <w:rFonts w:ascii="Book Antiqua" w:hAnsi="Book Antiqua" w:cs="Times New Roman"/>
-                <w:sz w:val="20"/>
-              </w:rPr>
-            </w:pPr>
-            <w:r>
-              <w:rPr>
-                <w:rFonts w:ascii="Book Antiqua" w:hAnsi="Book Antiqua" w:cs="Times New Roman"/>
-                <w:sz w:val="20"/>
-              </w:rPr>
-              <w:t>drm_notice</w:t>
-            </w:r>
-          </w:p>
-        </w:tc>
-        <w:tc>
-          <w:tcPr>
-            <w:tcW w:w="1985" w:type="dxa"/>
-          </w:tcPr>
-          <w:p>
-            <w:pPr>
-              <w:rPr>
-                <w:rFonts w:ascii="Book Antiqua" w:hAnsi="Book Antiqua" w:cs="Times New Roman"/>
-                <w:sz w:val="20"/>
-              </w:rPr>
-            </w:pPr>
-            <w:r>
-              <w:rPr>
-                <w:rFonts w:ascii="Book Antiqua" w:hAnsi="Book Antiqua" w:cs="Times New Roman"/>
-                <w:sz w:val="20"/>
-              </w:rPr>
-              <w:t>Additional text indicating whether the software utilizes digital rights management (DRM) software.</w:t>
-            </w:r>
-          </w:p>
-        </w:tc>
-        <w:tc>
-          <w:tcPr>
-            <w:tcW w:w="1172" w:type="dxa"/>
-          </w:tcPr>
-          <w:p>
-            <w:pPr>
-              <w:pStyle w:val="Normaalweb"/>
-              <w:rPr>
-                <w:rFonts w:ascii="Book Antiqua" w:hAnsi="Book Antiqua"/>
-                <w:sz w:val="20"/>
-                <w:szCs w:val="20"/>
-              </w:rPr>
-            </w:pPr>
-            <w:r>
-              <w:rPr>
-                <w:rFonts w:ascii="Book Antiqua" w:hAnsi="Book Antiqua"/>
-                <w:sz w:val="20"/>
-                <w:szCs w:val="20"/>
-              </w:rPr>
-              <w:t>String</w:t>
-            </w:r>
-          </w:p>
-        </w:tc>
-      </w:tr>
-      <w:tr>
-        <w:tc>
-          <w:tcPr>
-            <w:tcW w:w="1696" w:type="dxa"/>
-          </w:tcPr>
-          <w:p>
-            <w:pPr>
-              <w:rPr>
-                <w:rFonts w:ascii="Book Antiqua" w:hAnsi="Book Antiqua" w:cs="Times New Roman"/>
-                <w:sz w:val="20"/>
-              </w:rPr>
-            </w:pPr>
-            <w:r>
-              <w:rPr>
-                <w:rFonts w:ascii="Book Antiqua" w:hAnsi="Book Antiqua" w:cs="Times New Roman"/>
-                <w:sz w:val="20"/>
-              </w:rPr>
-              <w:t>price_overview.recurring_sub</w:t>
-            </w:r>
-          </w:p>
-        </w:tc>
-        <w:tc>
-          <w:tcPr>
-            <w:tcW w:w="1985" w:type="dxa"/>
-          </w:tcPr>
-          <w:p>
-            <w:pPr>
-              <w:rPr>
-                <w:rFonts w:ascii="Book Antiqua" w:hAnsi="Book Antiqua" w:cs="Times New Roman"/>
-                <w:sz w:val="20"/>
-              </w:rPr>
-            </w:pPr>
-            <w:r>
-              <w:rPr>
-                <w:rFonts w:ascii="Book Antiqua" w:hAnsi="Book Antiqua" w:cs="Times New Roman"/>
-                <w:sz w:val="20"/>
-              </w:rPr>
-              <w:t>Indicates a steam_appid if the software requires a subscription to another software.</w:t>
-            </w:r>
-          </w:p>
-        </w:tc>
-        <w:tc>
-          <w:tcPr>
-            <w:tcW w:w="1172" w:type="dxa"/>
-          </w:tcPr>
-          <w:p>
-            <w:pPr>
-              <w:pStyle w:val="Normaalweb"/>
-              <w:rPr>
-                <w:rFonts w:ascii="Book Antiqua" w:hAnsi="Book Antiqua"/>
-                <w:sz w:val="20"/>
-                <w:szCs w:val="20"/>
-              </w:rPr>
-            </w:pPr>
-            <w:r>
-              <w:rPr>
-                <w:rFonts w:ascii="Book Antiqua" w:hAnsi="Book Antiqua"/>
-                <w:sz w:val="20"/>
-                <w:szCs w:val="20"/>
-              </w:rPr>
-              <w:t>Numeric</w:t>
-            </w:r>
-          </w:p>
-        </w:tc>
-      </w:tr>
-      <w:tr>
-        <w:tc>
-          <w:tcPr>
-            <w:tcW w:w="1696" w:type="dxa"/>
-          </w:tcPr>
-          <w:p>
-            <w:pPr>
-              <w:rPr>
-                <w:rFonts w:ascii="Book Antiqua" w:hAnsi="Book Antiqua" w:cs="Times New Roman"/>
-                <w:sz w:val="20"/>
-              </w:rPr>
-            </w:pPr>
-            <w:r>
-              <w:rPr>
-                <w:rFonts w:ascii="Book Antiqua" w:hAnsi="Book Antiqua" w:cs="Times New Roman"/>
-                <w:sz w:val="20"/>
-              </w:rPr>
-              <w:t>price_overview.recurring_sub_desc</w:t>
-            </w:r>
-          </w:p>
-        </w:tc>
-        <w:tc>
-          <w:tcPr>
-            <w:tcW w:w="1985" w:type="dxa"/>
-          </w:tcPr>
-          <w:p>
-            <w:pPr>
-              <w:rPr>
-                <w:rFonts w:ascii="Book Antiqua" w:hAnsi="Book Antiqua" w:cs="Times New Roman"/>
-                <w:sz w:val="20"/>
-              </w:rPr>
-            </w:pPr>
-            <w:r>
-              <w:rPr>
-                <w:rFonts w:ascii="Book Antiqua" w:hAnsi="Book Antiqua" w:cs="Times New Roman"/>
-                <w:sz w:val="20"/>
-              </w:rPr>
-              <w:t xml:space="preserve">Text displaying the amount to be paid upon subscription renewal. </w:t>
-            </w:r>
-          </w:p>
-        </w:tc>
-        <w:tc>
-          <w:tcPr>
-            <w:tcW w:w="1172" w:type="dxa"/>
-          </w:tcPr>
-          <w:p>
-            <w:pPr>
-              <w:pStyle w:val="Normaalweb"/>
+              <w:pStyle w:val="NormalWeb"/>
               <w:rPr>
                 <w:rFonts w:ascii="Book Antiqua" w:hAnsi="Book Antiqua"/>
                 <w:sz w:val="20"/>
@@ -7950,7 +7924,7 @@
     </w:p>
     <w:p>
       <w:pPr>
-        <w:pStyle w:val="Lijstalinea"/>
+        <w:pStyle w:val="ListParagraph"/>
         <w:numPr>
           <w:ilvl w:val="0"/>
           <w:numId w:val="4"/>
@@ -8055,7 +8029,7 @@
     </w:p>
     <w:tbl>
       <w:tblPr>
-        <w:tblStyle w:val="Tabelraster"/>
+        <w:tblStyle w:val="TableGrid"/>
         <w:tblW w:w="4957" w:type="dxa"/>
         <w:tblLayout w:type="fixed"/>
         <w:tblLook w:val="04A0" w:firstRow="1" w:lastRow="0" w:firstColumn="1" w:lastColumn="0" w:noHBand="0" w:noVBand="1"/>
@@ -8211,14 +8185,7 @@
                 <w:rFonts w:ascii="Book Antiqua" w:hAnsi="Book Antiqua" w:cs="Times New Roman"/>
                 <w:sz w:val="20"/>
               </w:rPr>
-              <w:t xml:space="preserve"> number associated with </w:t>
-            </w:r>
-            <w:r>
-              <w:rPr>
-                <w:rFonts w:ascii="Book Antiqua" w:hAnsi="Book Antiqua" w:cs="Times New Roman"/>
-                <w:sz w:val="20"/>
-              </w:rPr>
-              <w:t>each</w:t>
+              <w:t xml:space="preserve"> number associated with each</w:t>
             </w:r>
             <w:r>
               <w:rPr>
@@ -8611,7 +8578,16 @@
                 <w:sz w:val="20"/>
                 <w:szCs w:val="20"/>
               </w:rPr>
-              <w:t>Additional text that indicates the amount of money saved by the user if the package is purchased instead of buying all software separately.</w:t>
+              <w:t xml:space="preserve">Additional text that indicates the amount of money saved by the user if the package is purchased instead </w:t>
+            </w:r>
+            <w:r>
+              <w:rPr>
+                <w:rFonts w:ascii="Book Antiqua" w:eastAsia="Book Antiqua" w:hAnsi="Book Antiqua" w:cs="Book Antiqua"/>
+                <w:sz w:val="20"/>
+                <w:szCs w:val="20"/>
+              </w:rPr>
+              <w:lastRenderedPageBreak/>
+              <w:t>of buying all software separately.</w:t>
             </w:r>
           </w:p>
         </w:tc>
@@ -8634,6 +8610,7 @@
                 <w:sz w:val="20"/>
                 <w:szCs w:val="20"/>
               </w:rPr>
+              <w:lastRenderedPageBreak/>
               <w:t>String</w:t>
             </w:r>
           </w:p>
@@ -8762,16 +8739,7 @@
                 <w:sz w:val="20"/>
                 <w:szCs w:val="20"/>
               </w:rPr>
-              <w:t xml:space="preserve">Indicates whether the package is a recurring subscription. A TRUE value </w:t>
-            </w:r>
-            <w:r>
-              <w:rPr>
-                <w:rFonts w:ascii="Book Antiqua" w:eastAsia="Book Antiqua" w:hAnsi="Book Antiqua" w:cs="Book Antiqua"/>
-                <w:sz w:val="20"/>
-                <w:szCs w:val="20"/>
-              </w:rPr>
-              <w:lastRenderedPageBreak/>
-              <w:t>indicates that the package is a recurring subscription, while FALSE indicates it is not.</w:t>
+              <w:t>Indicates whether the package is a recurring subscription. A TRUE value indicates that the package is a recurring subscription, while FALSE indicates it is not.</w:t>
             </w:r>
           </w:p>
         </w:tc>
@@ -8794,7 +8762,6 @@
                 <w:sz w:val="20"/>
                 <w:szCs w:val="20"/>
               </w:rPr>
-              <w:lastRenderedPageBreak/>
               <w:t>Boolean</w:t>
             </w:r>
           </w:p>
@@ -9195,7 +9162,7 @@
     </w:p>
     <w:p>
       <w:pPr>
-        <w:pStyle w:val="Lijstalinea"/>
+        <w:pStyle w:val="ListParagraph"/>
         <w:numPr>
           <w:ilvl w:val="0"/>
           <w:numId w:val="4"/>
@@ -9291,7 +9258,7 @@
     </w:p>
     <w:tbl>
       <w:tblPr>
-        <w:tblStyle w:val="Tabelraster"/>
+        <w:tblStyle w:val="TableGrid"/>
         <w:tblW w:w="4957" w:type="dxa"/>
         <w:tblLook w:val="04A0" w:firstRow="1" w:lastRow="0" w:firstColumn="1" w:lastColumn="0" w:noHBand="0" w:noVBand="1"/>
       </w:tblPr>
@@ -9538,14 +9505,7 @@
                 <w:rFonts w:ascii="Book Antiqua" w:hAnsi="Book Antiqua" w:cs="Times New Roman"/>
                 <w:sz w:val="20"/>
               </w:rPr>
-              <w:t xml:space="preserve">A number related to specific category description (i.e. Single-player, Steam Cloud, </w:t>
-            </w:r>
-            <w:r>
-              <w:rPr>
-                <w:rFonts w:ascii="Book Antiqua" w:hAnsi="Book Antiqua" w:cs="Times New Roman"/>
-                <w:sz w:val="20"/>
-              </w:rPr>
-              <w:t>Steam Trading Cards etc,). Each number represents a category descriptor.</w:t>
+              <w:t>A number related to specific category description (i.e. Single-player, Steam Cloud, Steam Trading Cards etc,). Each number represents a category descriptor.</w:t>
             </w:r>
           </w:p>
         </w:tc>
@@ -9697,7 +9657,7 @@
     </w:p>
     <w:p>
       <w:pPr>
-        <w:pStyle w:val="Lijstalinea"/>
+        <w:pStyle w:val="ListParagraph"/>
         <w:numPr>
           <w:ilvl w:val="0"/>
           <w:numId w:val="4"/>
@@ -9794,7 +9754,7 @@
     </w:p>
     <w:tbl>
       <w:tblPr>
-        <w:tblStyle w:val="Tabelraster"/>
+        <w:tblStyle w:val="TableGrid"/>
         <w:tblW w:w="4957" w:type="dxa"/>
         <w:tblLook w:val="04A0" w:firstRow="1" w:lastRow="0" w:firstColumn="1" w:lastColumn="0" w:noHBand="0" w:noVBand="1"/>
       </w:tblPr>
@@ -10033,7 +9993,15 @@
                 <w:rFonts w:ascii="Book Antiqua" w:hAnsi="Book Antiqua" w:cs="Times New Roman"/>
                 <w:sz w:val="20"/>
               </w:rPr>
-              <w:t>A number related to specific genre (i.e. Action, Horror etc,). Each number represents a genre.</w:t>
+              <w:t xml:space="preserve">A number related to specific genre </w:t>
+            </w:r>
+            <w:r>
+              <w:rPr>
+                <w:rFonts w:ascii="Book Antiqua" w:hAnsi="Book Antiqua" w:cs="Times New Roman"/>
+                <w:sz w:val="20"/>
+              </w:rPr>
+              <w:lastRenderedPageBreak/>
+              <w:t>(i.e. Action, Horror etc,). Each number represents a genre.</w:t>
             </w:r>
           </w:p>
         </w:tc>
@@ -10056,6 +10024,7 @@
                 <w:sz w:val="20"/>
                 <w:szCs w:val="20"/>
               </w:rPr>
+              <w:lastRenderedPageBreak/>
               <w:t>Numeric</w:t>
             </w:r>
           </w:p>
@@ -10153,7 +10122,7 @@
     </w:p>
     <w:p>
       <w:pPr>
-        <w:pStyle w:val="Lijstalinea"/>
+        <w:pStyle w:val="ListParagraph"/>
         <w:numPr>
           <w:ilvl w:val="0"/>
           <w:numId w:val="4"/>
@@ -10266,7 +10235,7 @@
     </w:p>
     <w:tbl>
       <w:tblPr>
-        <w:tblStyle w:val="Tabelraster"/>
+        <w:tblStyle w:val="TableGrid"/>
         <w:tblW w:w="4957" w:type="dxa"/>
         <w:tblLook w:val="04A0" w:firstRow="1" w:lastRow="0" w:firstColumn="1" w:lastColumn="0" w:noHBand="0" w:noVBand="1"/>
       </w:tblPr>
@@ -10483,7 +10452,6 @@
                 <w:sz w:val="20"/>
                 <w:szCs w:val="20"/>
               </w:rPr>
-              <w:lastRenderedPageBreak/>
               <w:t>id</w:t>
             </w:r>
           </w:p>
@@ -10722,7 +10690,7 @@
     </w:p>
     <w:p>
       <w:pPr>
-        <w:pStyle w:val="Lijstalinea"/>
+        <w:pStyle w:val="ListParagraph"/>
         <w:numPr>
           <w:ilvl w:val="0"/>
           <w:numId w:val="4"/>
@@ -10788,7 +10756,7 @@
     </w:p>
     <w:tbl>
       <w:tblPr>
-        <w:tblStyle w:val="Tabelraster"/>
+        <w:tblStyle w:val="TableGrid"/>
         <w:tblW w:w="4957" w:type="dxa"/>
         <w:tblLook w:val="04A0" w:firstRow="1" w:lastRow="0" w:firstColumn="1" w:lastColumn="0" w:noHBand="0" w:noVBand="1"/>
       </w:tblPr>
@@ -11226,15 +11194,7 @@
                 <w:sz w:val="20"/>
                 <w:szCs w:val="20"/>
               </w:rPr>
-              <w:t xml:space="preserve">the thumbnail image of the respective </w:t>
-            </w:r>
-            <w:r>
-              <w:rPr>
-                <w:rFonts w:ascii="Book Antiqua" w:eastAsia="Book Antiqua" w:hAnsi="Book Antiqua" w:cs="Book Antiqua"/>
-                <w:sz w:val="20"/>
-                <w:szCs w:val="20"/>
-              </w:rPr>
-              <w:t>video as displayed on the store before plying it in .jpeg format.</w:t>
+              <w:t>the thumbnail image of the respective video as displayed on the store before plying it in .jpeg format.</w:t>
             </w:r>
           </w:p>
         </w:tc>
@@ -11559,6 +11519,7 @@
                 <w:sz w:val="20"/>
                 <w:szCs w:val="20"/>
               </w:rPr>
+              <w:lastRenderedPageBreak/>
               <w:t>mp4.480</w:t>
             </w:r>
           </w:p>
@@ -11750,7 +11711,7 @@
     </w:p>
     <w:p>
       <w:pPr>
-        <w:pStyle w:val="Lijstalinea"/>
+        <w:pStyle w:val="ListParagraph"/>
         <w:numPr>
           <w:ilvl w:val="0"/>
           <w:numId w:val="5"/>
@@ -11847,7 +11808,7 @@
     </w:p>
     <w:tbl>
       <w:tblPr>
-        <w:tblStyle w:val="Tabelraster"/>
+        <w:tblStyle w:val="TableGrid"/>
         <w:tblW w:w="4957" w:type="dxa"/>
         <w:tblLook w:val="04A0" w:firstRow="1" w:lastRow="0" w:firstColumn="1" w:lastColumn="0" w:noHBand="0" w:noVBand="1"/>
       </w:tblPr>
@@ -12003,15 +11964,7 @@
                 <w:rFonts w:ascii="Book Antiqua" w:hAnsi="Book Antiqua" w:cs="Times New Roman"/>
                 <w:sz w:val="20"/>
               </w:rPr>
-              <w:t xml:space="preserve"> number associated with </w:t>
-            </w:r>
-            <w:r>
-              <w:rPr>
-                <w:rFonts w:ascii="Book Antiqua" w:hAnsi="Book Antiqua" w:cs="Times New Roman"/>
-                <w:sz w:val="20"/>
-              </w:rPr>
-              <w:lastRenderedPageBreak/>
-              <w:t>each</w:t>
+              <w:t xml:space="preserve"> number associated with each</w:t>
             </w:r>
             <w:r>
               <w:rPr>
@@ -12049,7 +12002,6 @@
                 <w:sz w:val="20"/>
                 <w:szCs w:val="20"/>
               </w:rPr>
-              <w:lastRenderedPageBreak/>
               <w:t>Numeric</w:t>
             </w:r>
           </w:p>
@@ -12428,7 +12380,15 @@
           <w:sz w:val="20"/>
           <w:szCs w:val="20"/>
         </w:rPr>
-        <w:t xml:space="preserve">This identifier is also featured on every single dataset within this repository/created by this code – giving users the opportunity to merge datasets with different data together as needed. </w:t>
+        <w:t xml:space="preserve">This </w:t>
+      </w:r>
+      <w:r>
+        <w:rPr>
+          <w:rFonts w:ascii="Book Antiqua" w:eastAsia="Book Antiqua" w:hAnsi="Book Antiqua" w:cs="Book Antiqua"/>
+          <w:sz w:val="20"/>
+          <w:szCs w:val="20"/>
+        </w:rPr>
+        <w:t xml:space="preserve">identifier is also featured on every single dataset within this repository/created by this code – giving users the opportunity to merge datasets with different data together as needed. </w:t>
       </w:r>
     </w:p>
     <w:p>
@@ -12835,7 +12795,18 @@
           <w:sz w:val="20"/>
           <w:szCs w:val="20"/>
         </w:rPr>
-        <w:t xml:space="preserve">The repository offers a .json file that contains all of the collected data, to that any user can customize what data they would like to collect. The ‘dataframe_raw’ file contains that specific .json information as a dataset. Given the multitude of software and attributes collected, there are many splitting possibilities, some of which can be ideal for certain research. A highly recommended split would be based on the ‘type’ variable, in case a user desires to monitor only a specific type of software (i.e. games or DLC). </w:t>
+        <w:t xml:space="preserve">The repository offers a .json file that contains all of the collected data, to that any user can customize what data they would like to collect. The ‘dataframe_raw’ file contains that specific .json information as a dataset. Given the multitude of software and attributes collected, there are many splitting possibilities, some of which can be ideal for certain research. A highly recommended split would be based on the ‘type’ </w:t>
+      </w:r>
+      <w:r>
+        <w:rPr>
+          <w:rFonts w:ascii="Book Antiqua" w:eastAsia="Book Antiqua" w:hAnsi="Book Antiqua" w:cs="Book Antiqua"/>
+          <w:iCs/>
+          <w:color w:val="000000"/>
+          <w:sz w:val="20"/>
+          <w:szCs w:val="20"/>
+        </w:rPr>
+        <w:lastRenderedPageBreak/>
+        <w:t xml:space="preserve">variable, in case a user desires to monitor only a specific type of software (i.e. games or DLC). </w:t>
       </w:r>
       <w:r>
         <w:rPr>
@@ -12947,7 +12918,6 @@
           <w:sz w:val="20"/>
           <w:szCs w:val="20"/>
         </w:rPr>
-        <w:lastRenderedPageBreak/>
         <w:t>The output</w:t>
       </w:r>
       <w:r>
@@ -12987,7 +12957,7 @@
     </w:p>
     <w:p>
       <w:pPr>
-        <w:pStyle w:val="Lijstalinea"/>
+        <w:pStyle w:val="ListParagraph"/>
         <w:numPr>
           <w:ilvl w:val="0"/>
           <w:numId w:val="6"/>
@@ -13046,7 +13016,7 @@
     </w:p>
     <w:p>
       <w:pPr>
-        <w:pStyle w:val="Lijstalinea"/>
+        <w:pStyle w:val="ListParagraph"/>
         <w:numPr>
           <w:ilvl w:val="0"/>
           <w:numId w:val="6"/>
@@ -13097,7 +13067,7 @@
     </w:p>
     <w:p>
       <w:pPr>
-        <w:pStyle w:val="Lijstalinea"/>
+        <w:pStyle w:val="ListParagraph"/>
         <w:numPr>
           <w:ilvl w:val="0"/>
           <w:numId w:val="6"/>
@@ -13134,7 +13104,15 @@
           <w:sz w:val="20"/>
           <w:szCs w:val="20"/>
         </w:rPr>
-        <w:t xml:space="preserve">As such, it can be seen that the availability of variables is dependent on a mix between developer/publisher choices and external website information. There is no guarantee that such data will always exist in this form for any and all software instances. Thumbnails, images and videos can be changed, developers/publishers can decide what information to </w:t>
+        <w:t xml:space="preserve">As such, it can be seen that the availability of variables is dependent on a mix between developer/publisher choices and external website information. There is no guarantee that such data will always exist in this form for any and all software instances. Thumbnails, images </w:t>
+      </w:r>
+      <w:r>
+        <w:rPr>
+          <w:rFonts w:ascii="Book Antiqua" w:eastAsia="Book Antiqua" w:hAnsi="Book Antiqua" w:cs="Book Antiqua"/>
+          <w:sz w:val="20"/>
+          <w:szCs w:val="20"/>
+        </w:rPr>
+        <w:t xml:space="preserve">and videos can be changed, developers/publishers can decide what information to </w:t>
       </w:r>
       <w:r>
         <w:rPr>
@@ -13644,6 +13622,7 @@
           <w:sz w:val="20"/>
           <w:szCs w:val="20"/>
         </w:rPr>
+        <w:lastRenderedPageBreak/>
         <w:t xml:space="preserve">2.14 </w:t>
       </w:r>
       <w:r>
@@ -13762,7 +13741,7 @@
     </w:p>
     <w:p>
       <w:pPr>
-        <w:pStyle w:val="Kop1"/>
+        <w:pStyle w:val="Heading1"/>
         <w:numPr>
           <w:ilvl w:val="0"/>
           <w:numId w:val="0"/>
@@ -13829,18 +13808,7 @@
           <w:sz w:val="20"/>
           <w:szCs w:val="20"/>
         </w:rPr>
-        <w:t xml:space="preserve">How was the data associated with each instance acquired? Was the data directly observable (e.g., raw text, movie ratings), reported by subjects (e.g., survey responses), or indirectly inferred/derived from other data (e.g., part-of-speech tags, model-based guesses for age or language)? If data </w:t>
-      </w:r>
-      <w:r>
-        <w:rPr>
-          <w:rFonts w:ascii="Book Antiqua" w:eastAsia="Book Antiqua" w:hAnsi="Book Antiqua" w:cs="Book Antiqua"/>
-          <w:i/>
-          <w:color w:val="000000"/>
-          <w:sz w:val="20"/>
-          <w:szCs w:val="20"/>
-        </w:rPr>
-        <w:lastRenderedPageBreak/>
-        <w:t>was reported by subjects or indirectly inferred/derived from other data, was the data validated/verified? If so, please describe how.</w:t>
+        <w:t>How was the data associated with each instance acquired? Was the data directly observable (e.g., raw text, movie ratings), reported by subjects (e.g., survey responses), or indirectly inferred/derived from other data (e.g., part-of-speech tags, model-based guesses for age or language)? If data was reported by subjects or indirectly inferred/derived from other data, was the data validated/verified? If so, please describe how.</w:t>
       </w:r>
     </w:p>
     <w:p>
@@ -14043,7 +14011,15 @@
           <w:sz w:val="20"/>
           <w:szCs w:val="20"/>
         </w:rPr>
-        <w:t>APIs had proven to be reliable in collecting the correct data – though it must be noted as previously that this data most certainly can change at any time.</w:t>
+        <w:t xml:space="preserve">APIs had proven to be reliable in collecting the correct data – </w:t>
+      </w:r>
+      <w:r>
+        <w:rPr>
+          <w:rFonts w:ascii="Book Antiqua" w:eastAsia="Book Antiqua" w:hAnsi="Book Antiqua" w:cs="Book Antiqua"/>
+          <w:sz w:val="20"/>
+          <w:szCs w:val="20"/>
+        </w:rPr>
+        <w:t>though it must be noted as previously that this data most certainly can change at any time.</w:t>
       </w:r>
     </w:p>
     <w:p>
@@ -14791,7 +14767,6 @@
           <w:sz w:val="20"/>
           <w:szCs w:val="20"/>
         </w:rPr>
-        <w:lastRenderedPageBreak/>
         <w:t>-</w:t>
       </w:r>
     </w:p>
@@ -14953,7 +14928,7 @@
     </w:p>
     <w:p>
       <w:pPr>
-        <w:pStyle w:val="Kop1"/>
+        <w:pStyle w:val="Heading1"/>
         <w:numPr>
           <w:ilvl w:val="0"/>
           <w:numId w:val="0"/>
@@ -15031,7 +15006,17 @@
           <w:sz w:val="20"/>
           <w:szCs w:val="20"/>
         </w:rPr>
-        <w:t>Was any preprocessing/cleaning/labeling of the data done (e.g., discretization or bucketing, tokenization, part-of-speech tagging, SIFT feature extraction, removal of instances, processing of missing values)? If so, please provide a description. If not, you may skip the remainder of the questions in this section.</w:t>
+        <w:t>Was any preprocessing/cleaning/labeling of the data done (e.g., discretization or bucketing, tokenization, part-of-</w:t>
+      </w:r>
+      <w:r>
+        <w:rPr>
+          <w:rFonts w:ascii="Book Antiqua" w:eastAsia="Book Antiqua" w:hAnsi="Book Antiqua" w:cs="Book Antiqua"/>
+          <w:i/>
+          <w:color w:val="000000"/>
+          <w:sz w:val="20"/>
+          <w:szCs w:val="20"/>
+        </w:rPr>
+        <w:t>speech tagging, SIFT feature extraction, removal of instances, processing of missing values)? If so, please provide a description. If not, you may skip the remainder of the questions in this section.</w:t>
       </w:r>
     </w:p>
     <w:p>
@@ -15364,7 +15349,7 @@
     </w:p>
     <w:p>
       <w:pPr>
-        <w:pStyle w:val="Kop1"/>
+        <w:pStyle w:val="Heading1"/>
         <w:numPr>
           <w:ilvl w:val="0"/>
           <w:numId w:val="0"/>
@@ -15528,6 +15513,7 @@
           <w:sz w:val="20"/>
           <w:szCs w:val="20"/>
         </w:rPr>
+        <w:lastRenderedPageBreak/>
         <w:t>5.2</w:t>
       </w:r>
       <w:r>
@@ -15810,16 +15796,7 @@
           <w:sz w:val="20"/>
           <w:szCs w:val="20"/>
         </w:rPr>
-        <w:t xml:space="preserve"> may now become a possibility as the daunting task of acquiring data is </w:t>
-      </w:r>
-      <w:r>
-        <w:rPr>
-          <w:rFonts w:ascii="Book Antiqua" w:eastAsia="Times New Roman" w:hAnsi="Book Antiqua" w:cs="Times New Roman"/>
-          <w:sz w:val="20"/>
-          <w:szCs w:val="20"/>
-        </w:rPr>
-        <w:lastRenderedPageBreak/>
-        <w:t>reduced significantly through the availability of this dataset.</w:t>
+        <w:t xml:space="preserve"> may now become a possibility as the daunting task of acquiring data is reduced significantly through the availability of this dataset.</w:t>
       </w:r>
     </w:p>
     <w:p>
@@ -15857,7 +15834,15 @@
           <w:sz w:val="20"/>
           <w:szCs w:val="20"/>
         </w:rPr>
-        <w:t>Suppose that more data availability could even lead to accurate estimates of marketing spending on individual games, downloadable content and remastered games – this is the ideal towards which we hope to contribute.</w:t>
+        <w:t xml:space="preserve">Suppose that more data availability could even lead to accurate estimates of marketing spending on individual </w:t>
+      </w:r>
+      <w:r>
+        <w:rPr>
+          <w:rFonts w:ascii="Book Antiqua" w:eastAsia="Times New Roman" w:hAnsi="Book Antiqua" w:cs="Times New Roman"/>
+          <w:sz w:val="20"/>
+          <w:szCs w:val="20"/>
+        </w:rPr>
+        <w:t>games, downloadable content and remastered games – this is the ideal towards which we hope to contribute.</w:t>
       </w:r>
     </w:p>
     <w:p>
@@ -16082,15 +16067,7 @@
           <w:sz w:val="20"/>
           <w:szCs w:val="20"/>
         </w:rPr>
-        <w:t xml:space="preserve">As noticeable within the dataset, several output variables are not only in string format, but contain text from the creators of software meant to describe and entice users into purchasing their product. Just as well, review text from professional review aggregators is provided. This enables potential users of this repository </w:t>
-      </w:r>
-      <w:r>
-        <w:rPr>
-          <w:rFonts w:ascii="Book Antiqua" w:eastAsia="Book Antiqua" w:hAnsi="Book Antiqua" w:cs="Book Antiqua"/>
-          <w:sz w:val="20"/>
-          <w:szCs w:val="20"/>
-        </w:rPr>
-        <w:t>to utilize text-mining techniques to obtain new data and knowledge for subsequent use.</w:t>
+        <w:t>As noticeable within the dataset, several output variables are not only in string format, but contain text from the creators of software meant to describe and entice users into purchasing their product. Just as well, review text from professional review aggregators is provided. This enables potential users of this repository to utilize text-mining techniques to obtain new data and knowledge for subsequent use.</w:t>
       </w:r>
     </w:p>
     <w:p>
@@ -16168,7 +16145,7 @@
     </w:p>
     <w:p>
       <w:pPr>
-        <w:pStyle w:val="Kop1"/>
+        <w:pStyle w:val="Heading1"/>
         <w:numPr>
           <w:ilvl w:val="0"/>
           <w:numId w:val="0"/>
@@ -17436,7 +17413,7 @@
     <w:lvl w:ilvl="0">
       <w:start w:val="1"/>
       <w:numFmt w:val="bullet"/>
-      <w:pStyle w:val="Kop1"/>
+      <w:pStyle w:val="Heading1"/>
       <w:lvlText w:val="-"/>
       <w:lvlJc w:val="left"/>
       <w:pPr>
@@ -17543,22 +17520,22 @@
       </w:rPr>
     </w:lvl>
   </w:abstractNum>
-  <w:num w:numId="1" w16cid:durableId="1430001404">
+  <w:num w:numId="1">
     <w:abstractNumId w:val="4"/>
   </w:num>
-  <w:num w:numId="2" w16cid:durableId="996764052">
+  <w:num w:numId="2">
     <w:abstractNumId w:val="4"/>
   </w:num>
-  <w:num w:numId="3" w16cid:durableId="2041663484">
+  <w:num w:numId="3">
     <w:abstractNumId w:val="2"/>
   </w:num>
-  <w:num w:numId="4" w16cid:durableId="1444232537">
+  <w:num w:numId="4">
     <w:abstractNumId w:val="1"/>
   </w:num>
-  <w:num w:numId="5" w16cid:durableId="857042234">
+  <w:num w:numId="5">
     <w:abstractNumId w:val="3"/>
   </w:num>
-  <w:num w:numId="6" w16cid:durableId="839274089">
+  <w:num w:numId="6">
     <w:abstractNumId w:val="0"/>
   </w:num>
 </w:numbering>
@@ -17955,15 +17932,15 @@
     <w:lsdException w:name="Unresolved Mention" w:semiHidden="1" w:unhideWhenUsed="1"/>
     <w:lsdException w:name="Smart Link" w:semiHidden="1" w:unhideWhenUsed="1"/>
   </w:latentStyles>
-  <w:style w:type="paragraph" w:default="1" w:styleId="Standaard">
+  <w:style w:type="paragraph" w:default="1" w:styleId="Normal">
     <w:name w:val="Normal"/>
     <w:qFormat/>
   </w:style>
-  <w:style w:type="paragraph" w:styleId="Kop1">
+  <w:style w:type="paragraph" w:styleId="Heading1">
     <w:name w:val="heading 1"/>
-    <w:basedOn w:val="Standaard"/>
-    <w:next w:val="Standaard"/>
-    <w:link w:val="Kop1Char"/>
+    <w:basedOn w:val="Normal"/>
+    <w:next w:val="Normal"/>
+    <w:link w:val="Heading1Char"/>
     <w:uiPriority w:val="9"/>
     <w:qFormat/>
     <w:rsid w:val="00371B1E"/>
@@ -17985,10 +17962,10 @@
       <w:szCs w:val="28"/>
     </w:rPr>
   </w:style>
-  <w:style w:type="paragraph" w:styleId="Kop2">
+  <w:style w:type="paragraph" w:styleId="Heading2">
     <w:name w:val="heading 2"/>
-    <w:basedOn w:val="Standaard"/>
-    <w:next w:val="Standaard"/>
+    <w:basedOn w:val="Normal"/>
+    <w:next w:val="Normal"/>
     <w:uiPriority w:val="9"/>
     <w:semiHidden/>
     <w:unhideWhenUsed/>
@@ -18005,10 +17982,10 @@
       <w:szCs w:val="36"/>
     </w:rPr>
   </w:style>
-  <w:style w:type="paragraph" w:styleId="Kop3">
+  <w:style w:type="paragraph" w:styleId="Heading3">
     <w:name w:val="heading 3"/>
-    <w:basedOn w:val="Standaard"/>
-    <w:next w:val="Standaard"/>
+    <w:basedOn w:val="Normal"/>
+    <w:next w:val="Normal"/>
     <w:uiPriority w:val="9"/>
     <w:semiHidden/>
     <w:unhideWhenUsed/>
@@ -18025,10 +18002,10 @@
       <w:szCs w:val="28"/>
     </w:rPr>
   </w:style>
-  <w:style w:type="paragraph" w:styleId="Kop4">
+  <w:style w:type="paragraph" w:styleId="Heading4">
     <w:name w:val="heading 4"/>
-    <w:basedOn w:val="Standaard"/>
-    <w:next w:val="Standaard"/>
+    <w:basedOn w:val="Normal"/>
+    <w:next w:val="Normal"/>
     <w:uiPriority w:val="9"/>
     <w:semiHidden/>
     <w:unhideWhenUsed/>
@@ -18043,10 +18020,10 @@
       <w:b/>
     </w:rPr>
   </w:style>
-  <w:style w:type="paragraph" w:styleId="Kop5">
+  <w:style w:type="paragraph" w:styleId="Heading5">
     <w:name w:val="heading 5"/>
-    <w:basedOn w:val="Standaard"/>
-    <w:next w:val="Standaard"/>
+    <w:basedOn w:val="Normal"/>
+    <w:next w:val="Normal"/>
     <w:uiPriority w:val="9"/>
     <w:semiHidden/>
     <w:unhideWhenUsed/>
@@ -18063,10 +18040,10 @@
       <w:szCs w:val="22"/>
     </w:rPr>
   </w:style>
-  <w:style w:type="paragraph" w:styleId="Kop6">
+  <w:style w:type="paragraph" w:styleId="Heading6">
     <w:name w:val="heading 6"/>
-    <w:basedOn w:val="Standaard"/>
-    <w:next w:val="Standaard"/>
+    <w:basedOn w:val="Normal"/>
+    <w:next w:val="Normal"/>
     <w:uiPriority w:val="9"/>
     <w:semiHidden/>
     <w:unhideWhenUsed/>
@@ -18083,13 +18060,13 @@
       <w:szCs w:val="20"/>
     </w:rPr>
   </w:style>
-  <w:style w:type="character" w:default="1" w:styleId="Standaardalinea-lettertype">
+  <w:style w:type="character" w:default="1" w:styleId="DefaultParagraphFont">
     <w:name w:val="Default Paragraph Font"/>
     <w:uiPriority w:val="1"/>
     <w:semiHidden/>
     <w:unhideWhenUsed/>
   </w:style>
-  <w:style w:type="table" w:default="1" w:styleId="Standaardtabel">
+  <w:style w:type="table" w:default="1" w:styleId="TableNormal">
     <w:name w:val="Normal Table"/>
     <w:uiPriority w:val="99"/>
     <w:semiHidden/>
@@ -18104,7 +18081,7 @@
       </w:tblCellMar>
     </w:tblPr>
   </w:style>
-  <w:style w:type="numbering" w:default="1" w:styleId="Geenlijst">
+  <w:style w:type="numbering" w:default="1" w:styleId="NoList">
     <w:name w:val="No List"/>
     <w:uiPriority w:val="99"/>
     <w:semiHidden/>
@@ -18121,10 +18098,10 @@
       </w:tblCellMar>
     </w:tblPr>
   </w:style>
-  <w:style w:type="paragraph" w:styleId="Titel">
+  <w:style w:type="paragraph" w:styleId="Title">
     <w:name w:val="Title"/>
-    <w:basedOn w:val="Standaard"/>
-    <w:next w:val="Standaard"/>
+    <w:basedOn w:val="Normal"/>
+    <w:next w:val="Normal"/>
     <w:uiPriority w:val="10"/>
     <w:qFormat/>
     <w:pPr>
@@ -18138,10 +18115,10 @@
       <w:szCs w:val="72"/>
     </w:rPr>
   </w:style>
-  <w:style w:type="character" w:customStyle="1" w:styleId="Kop1Char">
-    <w:name w:val="Kop 1 Char"/>
-    <w:basedOn w:val="Standaardalinea-lettertype"/>
-    <w:link w:val="Kop1"/>
+  <w:style w:type="character" w:customStyle="1" w:styleId="Heading1Char">
+    <w:name w:val="Heading 1 Char"/>
+    <w:basedOn w:val="DefaultParagraphFont"/>
+    <w:link w:val="Heading1"/>
     <w:uiPriority w:val="9"/>
     <w:rsid w:val="00371B1E"/>
     <w:rPr>
@@ -18154,7 +18131,7 @@
       <w:szCs w:val="28"/>
     </w:rPr>
   </w:style>
-  <w:style w:type="character" w:styleId="Voetnootmarkering">
+  <w:style w:type="character" w:styleId="FootnoteReference">
     <w:name w:val="footnote reference"/>
     <w:rsid w:val="00371B1E"/>
     <w:rPr>
@@ -18163,7 +18140,7 @@
   </w:style>
   <w:style w:type="paragraph" w:customStyle="1" w:styleId="Text">
     <w:name w:val="Text"/>
-    <w:basedOn w:val="Standaard"/>
+    <w:basedOn w:val="Normal"/>
     <w:rsid w:val="00371B1E"/>
     <w:pPr>
       <w:spacing w:line="220" w:lineRule="exact"/>
@@ -18188,10 +18165,10 @@
       <w:sz w:val="28"/>
     </w:rPr>
   </w:style>
-  <w:style w:type="paragraph" w:styleId="Voetnoottekst">
+  <w:style w:type="paragraph" w:styleId="FootnoteText">
     <w:name w:val="footnote text"/>
-    <w:basedOn w:val="Standaard"/>
-    <w:link w:val="VoetnoottekstChar"/>
+    <w:basedOn w:val="Normal"/>
+    <w:link w:val="FootnoteTextChar"/>
     <w:rsid w:val="00371B1E"/>
     <w:pPr>
       <w:ind w:firstLine="274"/>
@@ -18200,19 +18177,19 @@
       <w:sz w:val="18"/>
     </w:rPr>
   </w:style>
-  <w:style w:type="character" w:customStyle="1" w:styleId="VoetnoottekstChar">
-    <w:name w:val="Voetnoottekst Char"/>
-    <w:basedOn w:val="Standaardalinea-lettertype"/>
-    <w:link w:val="Voetnoottekst"/>
+  <w:style w:type="character" w:customStyle="1" w:styleId="FootnoteTextChar">
+    <w:name w:val="Footnote Text Char"/>
+    <w:basedOn w:val="DefaultParagraphFont"/>
+    <w:link w:val="FootnoteText"/>
     <w:rsid w:val="00371B1E"/>
     <w:rPr>
       <w:sz w:val="18"/>
     </w:rPr>
   </w:style>
-  <w:style w:type="paragraph" w:styleId="Koptekst">
+  <w:style w:type="paragraph" w:styleId="Header">
     <w:name w:val="header"/>
-    <w:basedOn w:val="Standaard"/>
-    <w:link w:val="KoptekstChar"/>
+    <w:basedOn w:val="Normal"/>
+    <w:link w:val="HeaderChar"/>
     <w:uiPriority w:val="99"/>
     <w:unhideWhenUsed/>
     <w:rsid w:val="00371B1E"/>
@@ -18223,17 +18200,17 @@
       </w:tabs>
     </w:pPr>
   </w:style>
-  <w:style w:type="character" w:customStyle="1" w:styleId="KoptekstChar">
-    <w:name w:val="Koptekst Char"/>
-    <w:basedOn w:val="Standaardalinea-lettertype"/>
-    <w:link w:val="Koptekst"/>
+  <w:style w:type="character" w:customStyle="1" w:styleId="HeaderChar">
+    <w:name w:val="Header Char"/>
+    <w:basedOn w:val="DefaultParagraphFont"/>
+    <w:link w:val="Header"/>
     <w:uiPriority w:val="99"/>
     <w:rsid w:val="00371B1E"/>
   </w:style>
-  <w:style w:type="paragraph" w:styleId="Voettekst">
+  <w:style w:type="paragraph" w:styleId="Footer">
     <w:name w:val="footer"/>
-    <w:basedOn w:val="Standaard"/>
-    <w:link w:val="VoettekstChar"/>
+    <w:basedOn w:val="Normal"/>
+    <w:link w:val="FooterChar"/>
     <w:uiPriority w:val="99"/>
     <w:unhideWhenUsed/>
     <w:rsid w:val="00371B1E"/>
@@ -18244,24 +18221,24 @@
       </w:tabs>
     </w:pPr>
   </w:style>
-  <w:style w:type="character" w:customStyle="1" w:styleId="VoettekstChar">
-    <w:name w:val="Voettekst Char"/>
-    <w:basedOn w:val="Standaardalinea-lettertype"/>
-    <w:link w:val="Voettekst"/>
+  <w:style w:type="character" w:customStyle="1" w:styleId="FooterChar">
+    <w:name w:val="Footer Char"/>
+    <w:basedOn w:val="DefaultParagraphFont"/>
+    <w:link w:val="Footer"/>
     <w:uiPriority w:val="99"/>
     <w:rsid w:val="00371B1E"/>
   </w:style>
-  <w:style w:type="character" w:styleId="Paginanummer">
+  <w:style w:type="character" w:styleId="PageNumber">
     <w:name w:val="page number"/>
     <w:uiPriority w:val="99"/>
     <w:semiHidden/>
     <w:unhideWhenUsed/>
     <w:rsid w:val="00371B1E"/>
   </w:style>
-  <w:style w:type="paragraph" w:styleId="Ondertitel">
+  <w:style w:type="paragraph" w:styleId="Subtitle">
     <w:name w:val="Subtitle"/>
-    <w:basedOn w:val="Standaard"/>
-    <w:next w:val="Standaard"/>
+    <w:basedOn w:val="Normal"/>
+    <w:next w:val="Normal"/>
     <w:uiPriority w:val="11"/>
     <w:qFormat/>
     <w:pPr>
@@ -18278,7 +18255,7 @@
     </w:rPr>
   </w:style>
   <w:style w:type="table" w:customStyle="1" w:styleId="a">
-    <w:basedOn w:val="Standaardtabel"/>
+    <w:basedOn w:val="TableNormal"/>
     <w:tblPr>
       <w:tblStyleRowBandSize w:val="1"/>
       <w:tblStyleColBandSize w:val="1"/>
@@ -18290,9 +18267,9 @@
       </w:tblCellMar>
     </w:tblPr>
   </w:style>
-  <w:style w:type="table" w:styleId="Tabelraster">
+  <w:style w:type="table" w:styleId="TableGrid">
     <w:name w:val="Table Grid"/>
-    <w:basedOn w:val="Standaardtabel"/>
+    <w:basedOn w:val="TableNormal"/>
     <w:uiPriority w:val="39"/>
     <w:rsid w:val="00320144"/>
     <w:rPr>
@@ -18310,9 +18287,9 @@
       </w:tblBorders>
     </w:tblPr>
   </w:style>
-  <w:style w:type="paragraph" w:styleId="Normaalweb">
+  <w:style w:type="paragraph" w:styleId="NormalWeb">
     <w:name w:val="Normal (Web)"/>
-    <w:basedOn w:val="Standaard"/>
+    <w:basedOn w:val="Normal"/>
     <w:uiPriority w:val="99"/>
     <w:unhideWhenUsed/>
     <w:rsid w:val="00320144"/>
@@ -18324,9 +18301,9 @@
       <w:lang w:eastAsia="en-GB"/>
     </w:rPr>
   </w:style>
-  <w:style w:type="paragraph" w:styleId="Lijstalinea">
+  <w:style w:type="paragraph" w:styleId="ListParagraph">
     <w:name w:val="List Paragraph"/>
-    <w:basedOn w:val="Standaard"/>
+    <w:basedOn w:val="Normal"/>
     <w:uiPriority w:val="34"/>
     <w:qFormat/>
     <w:rsid w:val="00B863FA"/>
@@ -18335,9 +18312,9 @@
       <w:contextualSpacing/>
     </w:pPr>
   </w:style>
-  <w:style w:type="paragraph" w:styleId="Geenafstand">
+  <w:style w:type="paragraph" w:styleId="NoSpacing">
     <w:name w:val="No Spacing"/>
-    <w:link w:val="GeenafstandChar"/>
+    <w:link w:val="NoSpacingChar"/>
     <w:uiPriority w:val="1"/>
     <w:qFormat/>
     <w:rsid w:val="006A1316"/>
@@ -18348,10 +18325,10 @@
       <w:lang w:eastAsia="en-US"/>
     </w:rPr>
   </w:style>
-  <w:style w:type="character" w:customStyle="1" w:styleId="GeenafstandChar">
-    <w:name w:val="Geen afstand Char"/>
-    <w:basedOn w:val="Standaardalinea-lettertype"/>
-    <w:link w:val="Geenafstand"/>
+  <w:style w:type="character" w:customStyle="1" w:styleId="NoSpacingChar">
+    <w:name w:val="No Spacing Char"/>
+    <w:basedOn w:val="DefaultParagraphFont"/>
+    <w:link w:val="NoSpacing"/>
     <w:uiPriority w:val="1"/>
     <w:rsid w:val="006A1316"/>
     <w:rPr>
@@ -18363,7 +18340,7 @@
   </w:style>
   <w:style w:type="character" w:styleId="Hyperlink">
     <w:name w:val="Hyperlink"/>
-    <w:basedOn w:val="Standaardalinea-lettertype"/>
+    <w:basedOn w:val="DefaultParagraphFont"/>
     <w:uiPriority w:val="99"/>
     <w:unhideWhenUsed/>
     <w:rsid w:val="00387148"/>
@@ -18372,9 +18349,9 @@
       <w:u w:val="single"/>
     </w:rPr>
   </w:style>
-  <w:style w:type="character" w:styleId="Onopgelostemelding">
+  <w:style w:type="character" w:styleId="UnresolvedMention">
     <w:name w:val="Unresolved Mention"/>
-    <w:basedOn w:val="Standaardalinea-lettertype"/>
+    <w:basedOn w:val="DefaultParagraphFont"/>
     <w:uiPriority w:val="99"/>
     <w:semiHidden/>
     <w:unhideWhenUsed/>

</xml_diff>

<commit_message>
Can't stop won't stop updating the documentation
</commit_message>
<xml_diff>
--- a/documentation/ODCM documentation.docx
+++ b/documentation/ODCM documentation.docx
@@ -1730,7 +1730,61 @@
           <w:sz w:val="20"/>
           <w:szCs w:val="20"/>
         </w:rPr>
-        <w:t>In 2019, GlobalData reports indicated that the video game industry’s value would exceed $300 billion by 2025, becoming one of the world’s biggest industries worldwide (Lanier, 2019).  The Covid-19 pandemic was as unpredictable as it was beneficial for the video game industry, with MarketWatch analyses reporting massive financial gains due to the accommodating pandemic conditions (TrtWorld, 2021). As a result, Accenture reports that as of mid-2021 the video game industry had already exceeded its forecasted $300 billion value expected for 2025 (Nolibois, 2021).</w:t>
+        <w:t xml:space="preserve">In 2019, </w:t>
+      </w:r>
+      <w:proofErr w:type="spellStart"/>
+      <w:r>
+        <w:rPr>
+          <w:rFonts w:ascii="Book Antiqua" w:eastAsia="Times New Roman" w:hAnsi="Book Antiqua" w:cs="Times New Roman"/>
+          <w:sz w:val="20"/>
+          <w:szCs w:val="20"/>
+        </w:rPr>
+        <w:t>GlobalData</w:t>
+      </w:r>
+      <w:proofErr w:type="spellEnd"/>
+      <w:r>
+        <w:rPr>
+          <w:rFonts w:ascii="Book Antiqua" w:eastAsia="Times New Roman" w:hAnsi="Book Antiqua" w:cs="Times New Roman"/>
+          <w:sz w:val="20"/>
+          <w:szCs w:val="20"/>
+        </w:rPr>
+        <w:t xml:space="preserve"> reports indicated that the video game industry’s value would exceed $300 billion by 2025, becoming one of the world’s biggest industries worldwide (Lanier, 2019).  The Covid-19 pandemic was as unpredictable as it was beneficial for the video game industry, with MarketWatch analyses reporting massive financial gains due to the accommodating pandemic conditions (</w:t>
+      </w:r>
+      <w:proofErr w:type="spellStart"/>
+      <w:r>
+        <w:rPr>
+          <w:rFonts w:ascii="Book Antiqua" w:eastAsia="Times New Roman" w:hAnsi="Book Antiqua" w:cs="Times New Roman"/>
+          <w:sz w:val="20"/>
+          <w:szCs w:val="20"/>
+        </w:rPr>
+        <w:t>TrtWorld</w:t>
+      </w:r>
+      <w:proofErr w:type="spellEnd"/>
+      <w:r>
+        <w:rPr>
+          <w:rFonts w:ascii="Book Antiqua" w:eastAsia="Times New Roman" w:hAnsi="Book Antiqua" w:cs="Times New Roman"/>
+          <w:sz w:val="20"/>
+          <w:szCs w:val="20"/>
+        </w:rPr>
+        <w:t>, 2021). As a result, Accenture reports that as of mid-2021 the video game industry had already exceeded its forecasted $300 billion value expected for 2025 (</w:t>
+      </w:r>
+      <w:proofErr w:type="spellStart"/>
+      <w:r>
+        <w:rPr>
+          <w:rFonts w:ascii="Book Antiqua" w:eastAsia="Times New Roman" w:hAnsi="Book Antiqua" w:cs="Times New Roman"/>
+          <w:sz w:val="20"/>
+          <w:szCs w:val="20"/>
+        </w:rPr>
+        <w:t>Nolibois</w:t>
+      </w:r>
+      <w:proofErr w:type="spellEnd"/>
+      <w:r>
+        <w:rPr>
+          <w:rFonts w:ascii="Book Antiqua" w:eastAsia="Times New Roman" w:hAnsi="Book Antiqua" w:cs="Times New Roman"/>
+          <w:sz w:val="20"/>
+          <w:szCs w:val="20"/>
+        </w:rPr>
+        <w:t>, 2021).</w:t>
       </w:r>
     </w:p>
     <w:p>
@@ -1749,7 +1803,43 @@
           <w:sz w:val="20"/>
           <w:szCs w:val="20"/>
         </w:rPr>
-        <w:t>These are all impressive financial achievements that show the general public’s interest in video games as an entertainment media. However, despite this remarkable growth, the video game industry at large is highly secretive with its information. This is not limited only to publisher or developer studios, but even game distribution platforms such as Steam, PlayStation Store and others. This has been a noted problem since 2017, leaving third party groups as major procurers of data and estimations (Dring, 2017). This indicates a clear issue for any academic or industry participant that would like to investigate statistical phenomenons within the industry as the data they may require is hard to find or non-existent. Interestingly (and not necessarily related to this project), the industry’s secrecy is also pointed inwards towards employees and developers with negative consequences (Schreier, 2018).</w:t>
+        <w:t xml:space="preserve">These are all impressive financial achievements that show the general public’s interest in video games as an entertainment media. However, despite this remarkable growth, the video game industry at large is highly secretive with its information. This is not limited only to publisher or developer studios, but even game distribution platforms such as Steam, PlayStation </w:t>
+      </w:r>
+      <w:proofErr w:type="gramStart"/>
+      <w:r>
+        <w:rPr>
+          <w:rFonts w:ascii="Book Antiqua" w:eastAsia="Times New Roman" w:hAnsi="Book Antiqua" w:cs="Times New Roman"/>
+          <w:sz w:val="20"/>
+          <w:szCs w:val="20"/>
+        </w:rPr>
+        <w:t>Store</w:t>
+      </w:r>
+      <w:proofErr w:type="gramEnd"/>
+      <w:r>
+        <w:rPr>
+          <w:rFonts w:ascii="Book Antiqua" w:eastAsia="Times New Roman" w:hAnsi="Book Antiqua" w:cs="Times New Roman"/>
+          <w:sz w:val="20"/>
+          <w:szCs w:val="20"/>
+        </w:rPr>
+        <w:t xml:space="preserve"> and others. This has been a noted problem since 2017, leaving third party groups as major procurers of data and estimations (</w:t>
+      </w:r>
+      <w:proofErr w:type="spellStart"/>
+      <w:r>
+        <w:rPr>
+          <w:rFonts w:ascii="Book Antiqua" w:eastAsia="Times New Roman" w:hAnsi="Book Antiqua" w:cs="Times New Roman"/>
+          <w:sz w:val="20"/>
+          <w:szCs w:val="20"/>
+        </w:rPr>
+        <w:t>Dring</w:t>
+      </w:r>
+      <w:proofErr w:type="spellEnd"/>
+      <w:r>
+        <w:rPr>
+          <w:rFonts w:ascii="Book Antiqua" w:eastAsia="Times New Roman" w:hAnsi="Book Antiqua" w:cs="Times New Roman"/>
+          <w:sz w:val="20"/>
+          <w:szCs w:val="20"/>
+        </w:rPr>
+        <w:t>, 2017). This indicates a clear issue for any academic or industry participant that would like to investigate statistical phenomenons within the industry as the data they may require is hard to find or non-existent. Interestingly (and not necessarily related to this project), the industry’s secrecy is also pointed inwards towards employees and developers with negative consequences (Schreier, 2018).</w:t>
       </w:r>
     </w:p>
     <w:p>
@@ -1902,7 +1992,25 @@
           <w:sz w:val="20"/>
           <w:szCs w:val="20"/>
         </w:rPr>
-        <w:t xml:space="preserve">It is important to note several limitations in using Steam and its API. To begin with, while Steam is the leading gaming PC online store, it is by no means the only available one (i.e. Epic Store, GOG.com, etc.). Furthermore, Steam is only available on PC, other gaming platforms such as PlayStation or Nintendo Switch </w:t>
+        <w:t>It is important to note several limitations in using Steam and its API. To begin with, while Steam is the leading gaming PC online store, it is by no means the only available one (</w:t>
+      </w:r>
+      <w:proofErr w:type="gramStart"/>
+      <w:r>
+        <w:rPr>
+          <w:rFonts w:ascii="Book Antiqua" w:eastAsia="Times New Roman" w:hAnsi="Book Antiqua" w:cs="Times New Roman"/>
+          <w:sz w:val="20"/>
+          <w:szCs w:val="20"/>
+        </w:rPr>
+        <w:t>i.e.</w:t>
+      </w:r>
+      <w:proofErr w:type="gramEnd"/>
+      <w:r>
+        <w:rPr>
+          <w:rFonts w:ascii="Book Antiqua" w:eastAsia="Times New Roman" w:hAnsi="Book Antiqua" w:cs="Times New Roman"/>
+          <w:sz w:val="20"/>
+          <w:szCs w:val="20"/>
+        </w:rPr>
+        <w:t xml:space="preserve"> Epic Store, GOG.com, etc.). Furthermore, Steam is only available on PC, other gaming platforms such as PlayStation or Nintendo Switch </w:t>
       </w:r>
       <w:r>
         <w:rPr>
@@ -1979,7 +2087,25 @@
           <w:szCs w:val="20"/>
         </w:rPr>
         <w:lastRenderedPageBreak/>
-        <w:t xml:space="preserve">entering development/publisher studios, researchers and other prospective stakeholders. </w:t>
+        <w:t xml:space="preserve">entering development/publisher studios, </w:t>
+      </w:r>
+      <w:proofErr w:type="gramStart"/>
+      <w:r>
+        <w:rPr>
+          <w:rFonts w:ascii="Book Antiqua" w:eastAsia="Times New Roman" w:hAnsi="Book Antiqua" w:cs="Times New Roman"/>
+          <w:sz w:val="20"/>
+          <w:szCs w:val="20"/>
+        </w:rPr>
+        <w:t>researchers</w:t>
+      </w:r>
+      <w:proofErr w:type="gramEnd"/>
+      <w:r>
+        <w:rPr>
+          <w:rFonts w:ascii="Book Antiqua" w:eastAsia="Times New Roman" w:hAnsi="Book Antiqua" w:cs="Times New Roman"/>
+          <w:sz w:val="20"/>
+          <w:szCs w:val="20"/>
+        </w:rPr>
+        <w:t xml:space="preserve"> and other prospective stakeholders. </w:t>
       </w:r>
     </w:p>
     <w:p>
@@ -2078,8 +2204,18 @@
           <w:sz w:val="20"/>
           <w:szCs w:val="20"/>
         </w:rPr>
-        <w:t>Rob Esenkbrink</w:t>
-      </w:r>
+        <w:t xml:space="preserve">Rob </w:t>
+      </w:r>
+      <w:proofErr w:type="spellStart"/>
+      <w:r>
+        <w:rPr>
+          <w:rFonts w:ascii="Book Antiqua" w:eastAsia="Book Antiqua" w:hAnsi="Book Antiqua" w:cs="Book Antiqua"/>
+          <w:sz w:val="20"/>
+          <w:szCs w:val="20"/>
+        </w:rPr>
+        <w:t>Esenkbrink</w:t>
+      </w:r>
+      <w:proofErr w:type="spellEnd"/>
       <w:r>
         <w:rPr>
           <w:rFonts w:ascii="Book Antiqua" w:eastAsia="Book Antiqua" w:hAnsi="Book Antiqua" w:cs="Book Antiqua"/>
@@ -2088,14 +2224,34 @@
         </w:rPr>
         <w:t xml:space="preserve">, </w:t>
       </w:r>
-      <w:r>
-        <w:rPr>
-          <w:rFonts w:ascii="Book Antiqua" w:eastAsia="Book Antiqua" w:hAnsi="Book Antiqua" w:cs="Book Antiqua"/>
-          <w:sz w:val="20"/>
-          <w:szCs w:val="20"/>
-        </w:rPr>
-        <w:t>Anoesjka Raateland</w:t>
-      </w:r>
+      <w:proofErr w:type="spellStart"/>
+      <w:r>
+        <w:rPr>
+          <w:rFonts w:ascii="Book Antiqua" w:eastAsia="Book Antiqua" w:hAnsi="Book Antiqua" w:cs="Book Antiqua"/>
+          <w:sz w:val="20"/>
+          <w:szCs w:val="20"/>
+        </w:rPr>
+        <w:t>Anoesjka</w:t>
+      </w:r>
+      <w:proofErr w:type="spellEnd"/>
+      <w:r>
+        <w:rPr>
+          <w:rFonts w:ascii="Book Antiqua" w:eastAsia="Book Antiqua" w:hAnsi="Book Antiqua" w:cs="Book Antiqua"/>
+          <w:sz w:val="20"/>
+          <w:szCs w:val="20"/>
+        </w:rPr>
+        <w:t xml:space="preserve"> </w:t>
+      </w:r>
+      <w:proofErr w:type="spellStart"/>
+      <w:r>
+        <w:rPr>
+          <w:rFonts w:ascii="Book Antiqua" w:eastAsia="Book Antiqua" w:hAnsi="Book Antiqua" w:cs="Book Antiqua"/>
+          <w:sz w:val="20"/>
+          <w:szCs w:val="20"/>
+        </w:rPr>
+        <w:t>Raateland</w:t>
+      </w:r>
+      <w:proofErr w:type="spellEnd"/>
       <w:r>
         <w:rPr>
           <w:rFonts w:ascii="Book Antiqua" w:eastAsia="Book Antiqua" w:hAnsi="Book Antiqua" w:cs="Book Antiqua"/>
@@ -2120,13 +2276,23 @@
         </w:rPr>
         <w:t xml:space="preserve">, </w:t>
       </w:r>
-      <w:r>
-        <w:rPr>
-          <w:rFonts w:ascii="Book Antiqua" w:eastAsia="Book Antiqua" w:hAnsi="Book Antiqua" w:cs="Book Antiqua"/>
-          <w:sz w:val="20"/>
-          <w:szCs w:val="20"/>
-        </w:rPr>
-        <w:t>Chokie Tang</w:t>
+      <w:proofErr w:type="spellStart"/>
+      <w:r>
+        <w:rPr>
+          <w:rFonts w:ascii="Book Antiqua" w:eastAsia="Book Antiqua" w:hAnsi="Book Antiqua" w:cs="Book Antiqua"/>
+          <w:sz w:val="20"/>
+          <w:szCs w:val="20"/>
+        </w:rPr>
+        <w:t>Chokie</w:t>
+      </w:r>
+      <w:proofErr w:type="spellEnd"/>
+      <w:r>
+        <w:rPr>
+          <w:rFonts w:ascii="Book Antiqua" w:eastAsia="Book Antiqua" w:hAnsi="Book Antiqua" w:cs="Book Antiqua"/>
+          <w:sz w:val="20"/>
+          <w:szCs w:val="20"/>
+        </w:rPr>
+        <w:t xml:space="preserve"> Tang</w:t>
       </w:r>
       <w:r>
         <w:rPr>
@@ -2444,7 +2610,25 @@
           <w:sz w:val="20"/>
           <w:szCs w:val="20"/>
         </w:rPr>
-        <w:t xml:space="preserve"> demos, downloadable content (DLC), mods, music, videos and episodes. </w:t>
+        <w:t xml:space="preserve"> demos, downloadable content (DLC), mods, music, </w:t>
+      </w:r>
+      <w:proofErr w:type="gramStart"/>
+      <w:r>
+        <w:rPr>
+          <w:rFonts w:ascii="Book Antiqua" w:eastAsia="Book Antiqua" w:hAnsi="Book Antiqua" w:cs="Book Antiqua"/>
+          <w:sz w:val="20"/>
+          <w:szCs w:val="20"/>
+        </w:rPr>
+        <w:t>videos</w:t>
+      </w:r>
+      <w:proofErr w:type="gramEnd"/>
+      <w:r>
+        <w:rPr>
+          <w:rFonts w:ascii="Book Antiqua" w:eastAsia="Book Antiqua" w:hAnsi="Book Antiqua" w:cs="Book Antiqua"/>
+          <w:sz w:val="20"/>
+          <w:szCs w:val="20"/>
+        </w:rPr>
+        <w:t xml:space="preserve"> and episodes. </w:t>
       </w:r>
       <w:r>
         <w:rPr>
@@ -2737,13 +2921,23 @@
         </w:rPr>
         <w:t>25</w:t>
       </w:r>
-      <w:r>
-        <w:rPr>
-          <w:rFonts w:ascii="Book Antiqua" w:eastAsia="Book Antiqua" w:hAnsi="Book Antiqua" w:cs="Book Antiqua"/>
-          <w:sz w:val="20"/>
-          <w:szCs w:val="20"/>
-        </w:rPr>
-        <w:t xml:space="preserve"> 2022. New products are often added </w:t>
+      <w:proofErr w:type="gramStart"/>
+      <w:r>
+        <w:rPr>
+          <w:rFonts w:ascii="Book Antiqua" w:eastAsia="Book Antiqua" w:hAnsi="Book Antiqua" w:cs="Book Antiqua"/>
+          <w:sz w:val="20"/>
+          <w:szCs w:val="20"/>
+        </w:rPr>
+        <w:t xml:space="preserve"> 2022</w:t>
+      </w:r>
+      <w:proofErr w:type="gramEnd"/>
+      <w:r>
+        <w:rPr>
+          <w:rFonts w:ascii="Book Antiqua" w:eastAsia="Book Antiqua" w:hAnsi="Book Antiqua" w:cs="Book Antiqua"/>
+          <w:sz w:val="20"/>
+          <w:szCs w:val="20"/>
+        </w:rPr>
+        <w:t xml:space="preserve">. New products are often added </w:t>
       </w:r>
       <w:r>
         <w:rPr>
@@ -3255,21 +3449,49 @@
         <w:lastRenderedPageBreak/>
         <w:t>The code contained within this repository (‘</w:t>
       </w:r>
-      <w:r>
-        <w:rPr>
-          <w:rFonts w:ascii="Book Antiqua" w:eastAsia="Book Antiqua" w:hAnsi="Book Antiqua" w:cs="Book Antiqua"/>
-          <w:sz w:val="20"/>
-          <w:szCs w:val="20"/>
-        </w:rPr>
-        <w:t>src/collection/</w:t>
-      </w:r>
-      <w:r>
-        <w:rPr>
-          <w:rFonts w:ascii="Book Antiqua" w:eastAsia="Book Antiqua" w:hAnsi="Book Antiqua" w:cs="Book Antiqua"/>
-          <w:sz w:val="20"/>
-          <w:szCs w:val="20"/>
-        </w:rPr>
-        <w:t>parsing nested json into dataframes and excel files</w:t>
+      <w:proofErr w:type="spellStart"/>
+      <w:r>
+        <w:rPr>
+          <w:rFonts w:ascii="Book Antiqua" w:eastAsia="Book Antiqua" w:hAnsi="Book Antiqua" w:cs="Book Antiqua"/>
+          <w:sz w:val="20"/>
+          <w:szCs w:val="20"/>
+        </w:rPr>
+        <w:t>src</w:t>
+      </w:r>
+      <w:proofErr w:type="spellEnd"/>
+      <w:r>
+        <w:rPr>
+          <w:rFonts w:ascii="Book Antiqua" w:eastAsia="Book Antiqua" w:hAnsi="Book Antiqua" w:cs="Book Antiqua"/>
+          <w:sz w:val="20"/>
+          <w:szCs w:val="20"/>
+        </w:rPr>
+        <w:t>/collection/</w:t>
+      </w:r>
+      <w:r>
+        <w:rPr>
+          <w:rFonts w:ascii="Book Antiqua" w:eastAsia="Book Antiqua" w:hAnsi="Book Antiqua" w:cs="Book Antiqua"/>
+          <w:sz w:val="20"/>
+          <w:szCs w:val="20"/>
+        </w:rPr>
+        <w:t xml:space="preserve">parsing nested json into </w:t>
+      </w:r>
+      <w:proofErr w:type="spellStart"/>
+      <w:r>
+        <w:rPr>
+          <w:rFonts w:ascii="Book Antiqua" w:eastAsia="Book Antiqua" w:hAnsi="Book Antiqua" w:cs="Book Antiqua"/>
+          <w:sz w:val="20"/>
+          <w:szCs w:val="20"/>
+        </w:rPr>
+        <w:t>dataframes</w:t>
+      </w:r>
+      <w:proofErr w:type="spellEnd"/>
+      <w:r>
+        <w:rPr>
+          <w:rFonts w:ascii="Book Antiqua" w:eastAsia="Book Antiqua" w:hAnsi="Book Antiqua" w:cs="Book Antiqua"/>
+          <w:sz w:val="20"/>
+          <w:szCs w:val="20"/>
+        </w:rPr>
+        <w:t xml:space="preserve"> and excel files</w:t>
       </w:r>
       <w:r>
         <w:rPr>
@@ -3285,7 +3507,25 @@
           <w:sz w:val="20"/>
           <w:szCs w:val="20"/>
         </w:rPr>
-        <w:t>Each dataset contains the column ‘steam_appid’, so that any user can merge the datasets together as they wish for their particular purposes. This section will further explain the datasets and what they contain:</w:t>
+        <w:t>Each dataset contains the column ‘</w:t>
+      </w:r>
+      <w:proofErr w:type="spellStart"/>
+      <w:r>
+        <w:rPr>
+          <w:rFonts w:ascii="Book Antiqua" w:eastAsia="Book Antiqua" w:hAnsi="Book Antiqua" w:cs="Book Antiqua"/>
+          <w:sz w:val="20"/>
+          <w:szCs w:val="20"/>
+        </w:rPr>
+        <w:t>steam_appid</w:t>
+      </w:r>
+      <w:proofErr w:type="spellEnd"/>
+      <w:r>
+        <w:rPr>
+          <w:rFonts w:ascii="Book Antiqua" w:eastAsia="Book Antiqua" w:hAnsi="Book Antiqua" w:cs="Book Antiqua"/>
+          <w:sz w:val="20"/>
+          <w:szCs w:val="20"/>
+        </w:rPr>
+        <w:t>’, so that any user can merge the datasets together as they wish for their particular purposes. This section will further explain the datasets and what they contain:</w:t>
       </w:r>
     </w:p>
     <w:p>
@@ -3316,7 +3556,23 @@
           <w:sz w:val="20"/>
           <w:szCs w:val="20"/>
         </w:rPr>
-        <w:t xml:space="preserve">‘dataframe_raw.csv’ </w:t>
+        <w:t>‘</w:t>
+      </w:r>
+      <w:r>
+        <w:rPr>
+          <w:rFonts w:ascii="Book Antiqua" w:eastAsia="Book Antiqua" w:hAnsi="Book Antiqua" w:cs="Book Antiqua"/>
+          <w:sz w:val="20"/>
+          <w:szCs w:val="20"/>
+        </w:rPr>
+        <w:t>data/</w:t>
+      </w:r>
+      <w:r>
+        <w:rPr>
+          <w:rFonts w:ascii="Book Antiqua" w:eastAsia="Book Antiqua" w:hAnsi="Book Antiqua" w:cs="Book Antiqua"/>
+          <w:sz w:val="20"/>
+          <w:szCs w:val="20"/>
+        </w:rPr>
+        <w:t xml:space="preserve">dataframe_raw.csv’ </w:t>
       </w:r>
       <w:r>
         <w:rPr>
@@ -3540,7 +3796,39 @@
                 <w:rFonts w:ascii="Book Antiqua" w:hAnsi="Book Antiqua" w:cs="Times New Roman"/>
                 <w:sz w:val="20"/>
               </w:rPr>
-              <w:t>Categorical variable detailing the type of software. Can be: game, demo, dlc, mod, movie, episode or music.</w:t>
+              <w:t xml:space="preserve">Categorical variable detailing the type of software. Can </w:t>
+            </w:r>
+            <w:proofErr w:type="gramStart"/>
+            <w:r>
+              <w:rPr>
+                <w:rFonts w:ascii="Book Antiqua" w:hAnsi="Book Antiqua" w:cs="Times New Roman"/>
+                <w:sz w:val="20"/>
+              </w:rPr>
+              <w:t>be:</w:t>
+            </w:r>
+            <w:proofErr w:type="gramEnd"/>
+            <w:r>
+              <w:rPr>
+                <w:rFonts w:ascii="Book Antiqua" w:hAnsi="Book Antiqua" w:cs="Times New Roman"/>
+                <w:sz w:val="20"/>
+              </w:rPr>
+              <w:t xml:space="preserve"> game, demo, </w:t>
+            </w:r>
+            <w:proofErr w:type="spellStart"/>
+            <w:r>
+              <w:rPr>
+                <w:rFonts w:ascii="Book Antiqua" w:hAnsi="Book Antiqua" w:cs="Times New Roman"/>
+                <w:sz w:val="20"/>
+              </w:rPr>
+              <w:t>dlc</w:t>
+            </w:r>
+            <w:proofErr w:type="spellEnd"/>
+            <w:r>
+              <w:rPr>
+                <w:rFonts w:ascii="Book Antiqua" w:hAnsi="Book Antiqua" w:cs="Times New Roman"/>
+                <w:sz w:val="20"/>
+              </w:rPr>
+              <w:t>, mod, movie, episode or music.</w:t>
             </w:r>
           </w:p>
         </w:tc>
@@ -3640,6 +3928,7 @@
                 <w:sz w:val="20"/>
               </w:rPr>
             </w:pPr>
+            <w:proofErr w:type="spellStart"/>
             <w:r>
               <w:rPr>
                 <w:rFonts w:ascii="Book Antiqua" w:hAnsi="Book Antiqua" w:cs="Times New Roman"/>
@@ -3647,6 +3936,7 @@
               </w:rPr>
               <w:t>steam_appid</w:t>
             </w:r>
+            <w:proofErr w:type="spellEnd"/>
           </w:p>
         </w:tc>
         <w:tc>
@@ -3746,6 +4036,7 @@
                 <w:sz w:val="20"/>
               </w:rPr>
             </w:pPr>
+            <w:proofErr w:type="spellStart"/>
             <w:r>
               <w:rPr>
                 <w:rFonts w:ascii="Book Antiqua" w:hAnsi="Book Antiqua" w:cs="Times New Roman"/>
@@ -3753,6 +4044,7 @@
               </w:rPr>
               <w:t>required_age</w:t>
             </w:r>
+            <w:proofErr w:type="spellEnd"/>
           </w:p>
         </w:tc>
         <w:tc>
@@ -3816,6 +4108,7 @@
                 <w:sz w:val="20"/>
               </w:rPr>
             </w:pPr>
+            <w:proofErr w:type="spellStart"/>
             <w:r>
               <w:rPr>
                 <w:rFonts w:ascii="Book Antiqua" w:hAnsi="Book Antiqua" w:cs="Times New Roman"/>
@@ -3823,6 +4116,7 @@
               </w:rPr>
               <w:t>is_free</w:t>
             </w:r>
+            <w:proofErr w:type="spellEnd"/>
           </w:p>
         </w:tc>
         <w:tc>
@@ -3887,6 +4181,7 @@
                 <w:sz w:val="20"/>
               </w:rPr>
             </w:pPr>
+            <w:proofErr w:type="spellStart"/>
             <w:r>
               <w:rPr>
                 <w:rFonts w:ascii="Book Antiqua" w:hAnsi="Book Antiqua" w:cs="Times New Roman"/>
@@ -3894,6 +4189,7 @@
               </w:rPr>
               <w:t>detailed_description</w:t>
             </w:r>
+            <w:proofErr w:type="spellEnd"/>
           </w:p>
         </w:tc>
         <w:tc>
@@ -3950,6 +4246,7 @@
                 <w:sz w:val="20"/>
               </w:rPr>
             </w:pPr>
+            <w:proofErr w:type="spellStart"/>
             <w:r>
               <w:rPr>
                 <w:rFonts w:ascii="Book Antiqua" w:hAnsi="Book Antiqua" w:cs="Times New Roman"/>
@@ -3957,6 +4254,7 @@
               </w:rPr>
               <w:t>about_the_game</w:t>
             </w:r>
+            <w:proofErr w:type="spellEnd"/>
           </w:p>
         </w:tc>
         <w:tc>
@@ -4020,6 +4318,7 @@
                 <w:sz w:val="20"/>
               </w:rPr>
             </w:pPr>
+            <w:proofErr w:type="spellStart"/>
             <w:r>
               <w:rPr>
                 <w:rFonts w:ascii="Book Antiqua" w:hAnsi="Book Antiqua" w:cs="Times New Roman"/>
@@ -4027,6 +4326,7 @@
               </w:rPr>
               <w:t>short_description</w:t>
             </w:r>
+            <w:proofErr w:type="spellEnd"/>
           </w:p>
         </w:tc>
         <w:tc>
@@ -4083,6 +4383,7 @@
                 <w:sz w:val="20"/>
               </w:rPr>
             </w:pPr>
+            <w:proofErr w:type="spellStart"/>
             <w:r>
               <w:rPr>
                 <w:rFonts w:ascii="Book Antiqua" w:hAnsi="Book Antiqua" w:cs="Times New Roman"/>
@@ -4090,6 +4391,7 @@
               </w:rPr>
               <w:t>supported_languages</w:t>
             </w:r>
+            <w:proofErr w:type="spellEnd"/>
           </w:p>
         </w:tc>
         <w:tc>
@@ -4109,6 +4411,13 @@
                 <w:sz w:val="20"/>
               </w:rPr>
               <w:t>Unprocessed text with details regarding languages supported by the software</w:t>
+            </w:r>
+            <w:r>
+              <w:rPr>
+                <w:rFonts w:ascii="Book Antiqua" w:hAnsi="Book Antiqua" w:cs="Times New Roman"/>
+                <w:sz w:val="20"/>
+              </w:rPr>
+              <w:t>.</w:t>
             </w:r>
           </w:p>
         </w:tc>
@@ -4147,6 +4456,7 @@
                 <w:sz w:val="20"/>
               </w:rPr>
             </w:pPr>
+            <w:proofErr w:type="spellStart"/>
             <w:r>
               <w:rPr>
                 <w:rFonts w:ascii="Book Antiqua" w:hAnsi="Book Antiqua" w:cs="Times New Roman"/>
@@ -4154,6 +4464,7 @@
               </w:rPr>
               <w:t>header_image</w:t>
             </w:r>
+            <w:proofErr w:type="spellEnd"/>
           </w:p>
         </w:tc>
         <w:tc>
@@ -4338,6 +4649,7 @@
                 <w:sz w:val="20"/>
               </w:rPr>
             </w:pPr>
+            <w:proofErr w:type="spellStart"/>
             <w:r>
               <w:rPr>
                 <w:rFonts w:ascii="Book Antiqua" w:hAnsi="Book Antiqua" w:cs="Times New Roman"/>
@@ -4345,6 +4657,7 @@
               </w:rPr>
               <w:t>mac_requirements</w:t>
             </w:r>
+            <w:proofErr w:type="spellEnd"/>
           </w:p>
         </w:tc>
         <w:tc>
@@ -4409,6 +4722,7 @@
                 <w:sz w:val="20"/>
               </w:rPr>
             </w:pPr>
+            <w:proofErr w:type="spellStart"/>
             <w:r>
               <w:rPr>
                 <w:rFonts w:ascii="Book Antiqua" w:hAnsi="Book Antiqua" w:cs="Times New Roman"/>
@@ -4416,6 +4730,7 @@
               </w:rPr>
               <w:t>linux_requirements</w:t>
             </w:r>
+            <w:proofErr w:type="spellEnd"/>
           </w:p>
         </w:tc>
         <w:tc>
@@ -4630,6 +4945,7 @@
                 <w:sz w:val="20"/>
               </w:rPr>
             </w:pPr>
+            <w:proofErr w:type="spellStart"/>
             <w:r>
               <w:rPr>
                 <w:rFonts w:ascii="Book Antiqua" w:hAnsi="Book Antiqua" w:cs="Times New Roman"/>
@@ -4637,6 +4953,7 @@
               </w:rPr>
               <w:t>package_groups</w:t>
             </w:r>
+            <w:proofErr w:type="spellEnd"/>
           </w:p>
         </w:tc>
         <w:tc>
@@ -5036,6 +5353,7 @@
                 <w:sz w:val="20"/>
               </w:rPr>
             </w:pPr>
+            <w:proofErr w:type="spellStart"/>
             <w:r>
               <w:rPr>
                 <w:rFonts w:ascii="Book Antiqua" w:hAnsi="Book Antiqua" w:cs="Times New Roman"/>
@@ -5043,6 +5361,7 @@
               </w:rPr>
               <w:t>backround_raw</w:t>
             </w:r>
+            <w:proofErr w:type="spellEnd"/>
           </w:p>
         </w:tc>
         <w:tc>
@@ -5101,6 +5420,7 @@
                 <w:sz w:val="20"/>
               </w:rPr>
             </w:pPr>
+            <w:proofErr w:type="spellStart"/>
             <w:r>
               <w:rPr>
                 <w:rFonts w:ascii="Book Antiqua" w:hAnsi="Book Antiqua" w:cs="Times New Roman"/>
@@ -5108,6 +5428,7 @@
               </w:rPr>
               <w:t>pc_requirements.minimum</w:t>
             </w:r>
+            <w:proofErr w:type="spellEnd"/>
           </w:p>
         </w:tc>
         <w:tc>
@@ -5194,6 +5515,7 @@
                 <w:sz w:val="20"/>
               </w:rPr>
             </w:pPr>
+            <w:proofErr w:type="spellStart"/>
             <w:r>
               <w:rPr>
                 <w:rFonts w:ascii="Book Antiqua" w:hAnsi="Book Antiqua" w:cs="Times New Roman"/>
@@ -5201,6 +5523,7 @@
               </w:rPr>
               <w:t>platforms.windows</w:t>
             </w:r>
+            <w:proofErr w:type="spellEnd"/>
           </w:p>
         </w:tc>
         <w:tc>
@@ -5308,6 +5631,7 @@
                 <w:szCs w:val="20"/>
               </w:rPr>
             </w:pPr>
+            <w:proofErr w:type="spellStart"/>
             <w:r>
               <w:rPr>
                 <w:rFonts w:ascii="Book Antiqua" w:hAnsi="Book Antiqua"/>
@@ -5316,6 +5640,7 @@
               </w:rPr>
               <w:t>Bolean</w:t>
             </w:r>
+            <w:proofErr w:type="spellEnd"/>
           </w:p>
         </w:tc>
       </w:tr>
@@ -5331,6 +5656,7 @@
                 <w:sz w:val="20"/>
               </w:rPr>
             </w:pPr>
+            <w:proofErr w:type="spellStart"/>
             <w:r>
               <w:rPr>
                 <w:rFonts w:ascii="Book Antiqua" w:hAnsi="Book Antiqua" w:cs="Times New Roman"/>
@@ -5338,6 +5664,7 @@
               </w:rPr>
               <w:t>platforms.linux</w:t>
             </w:r>
+            <w:proofErr w:type="spellEnd"/>
           </w:p>
         </w:tc>
         <w:tc>
@@ -5396,6 +5723,7 @@
                 <w:sz w:val="20"/>
               </w:rPr>
             </w:pPr>
+            <w:proofErr w:type="spellStart"/>
             <w:r>
               <w:rPr>
                 <w:rFonts w:ascii="Book Antiqua" w:hAnsi="Book Antiqua" w:cs="Times New Roman"/>
@@ -5403,6 +5731,7 @@
               </w:rPr>
               <w:t>release_date.coming_soon</w:t>
             </w:r>
+            <w:proofErr w:type="spellEnd"/>
           </w:p>
         </w:tc>
         <w:tc>
@@ -5461,6 +5790,7 @@
                 <w:sz w:val="20"/>
               </w:rPr>
             </w:pPr>
+            <w:proofErr w:type="spellStart"/>
             <w:r>
               <w:rPr>
                 <w:rFonts w:ascii="Book Antiqua" w:hAnsi="Book Antiqua" w:cs="Times New Roman"/>
@@ -5468,6 +5798,7 @@
               </w:rPr>
               <w:t>release_date.date</w:t>
             </w:r>
+            <w:proofErr w:type="spellEnd"/>
           </w:p>
         </w:tc>
         <w:tc>
@@ -5591,6 +5922,7 @@
                 <w:sz w:val="20"/>
               </w:rPr>
             </w:pPr>
+            <w:proofErr w:type="spellStart"/>
             <w:r>
               <w:rPr>
                 <w:rFonts w:ascii="Book Antiqua" w:hAnsi="Book Antiqua" w:cs="Times New Roman"/>
@@ -5598,6 +5930,7 @@
               </w:rPr>
               <w:t>support_info.email</w:t>
             </w:r>
+            <w:proofErr w:type="spellEnd"/>
           </w:p>
         </w:tc>
         <w:tc>
@@ -5656,6 +5989,7 @@
                 <w:sz w:val="20"/>
               </w:rPr>
             </w:pPr>
+            <w:proofErr w:type="spellStart"/>
             <w:r>
               <w:rPr>
                 <w:rFonts w:ascii="Book Antiqua" w:hAnsi="Book Antiqua" w:cs="Times New Roman"/>
@@ -5663,6 +5997,7 @@
               </w:rPr>
               <w:t>content_descriptors.ids</w:t>
             </w:r>
+            <w:proofErr w:type="spellEnd"/>
           </w:p>
         </w:tc>
         <w:tc>
@@ -5688,7 +6023,39 @@
                 <w:rFonts w:ascii="Book Antiqua" w:hAnsi="Book Antiqua" w:cs="Times New Roman"/>
                 <w:sz w:val="20"/>
               </w:rPr>
-              <w:t xml:space="preserve"> related to specific content descriptors (i.e. violence, drug-use etc,). Each number represents a unique descriptor.</w:t>
+              <w:t xml:space="preserve"> related to specific content descriptors (</w:t>
+            </w:r>
+            <w:proofErr w:type="gramStart"/>
+            <w:r>
+              <w:rPr>
+                <w:rFonts w:ascii="Book Antiqua" w:hAnsi="Book Antiqua" w:cs="Times New Roman"/>
+                <w:sz w:val="20"/>
+              </w:rPr>
+              <w:t>i.e.</w:t>
+            </w:r>
+            <w:proofErr w:type="gramEnd"/>
+            <w:r>
+              <w:rPr>
+                <w:rFonts w:ascii="Book Antiqua" w:hAnsi="Book Antiqua" w:cs="Times New Roman"/>
+                <w:sz w:val="20"/>
+              </w:rPr>
+              <w:t xml:space="preserve"> violence, drug-use </w:t>
+            </w:r>
+            <w:proofErr w:type="spellStart"/>
+            <w:r>
+              <w:rPr>
+                <w:rFonts w:ascii="Book Antiqua" w:hAnsi="Book Antiqua" w:cs="Times New Roman"/>
+                <w:sz w:val="20"/>
+              </w:rPr>
+              <w:t>etc</w:t>
+            </w:r>
+            <w:proofErr w:type="spellEnd"/>
+            <w:r>
+              <w:rPr>
+                <w:rFonts w:ascii="Book Antiqua" w:hAnsi="Book Antiqua" w:cs="Times New Roman"/>
+                <w:sz w:val="20"/>
+              </w:rPr>
+              <w:t>,). Each number represents a unique descriptor.</w:t>
             </w:r>
           </w:p>
         </w:tc>
@@ -5728,6 +6095,7 @@
                 <w:sz w:val="20"/>
               </w:rPr>
             </w:pPr>
+            <w:proofErr w:type="spellStart"/>
             <w:r>
               <w:rPr>
                 <w:rFonts w:ascii="Book Antiqua" w:hAnsi="Book Antiqua" w:cs="Times New Roman"/>
@@ -5735,6 +6103,7 @@
               </w:rPr>
               <w:t>content_descriptors.notes</w:t>
             </w:r>
+            <w:proofErr w:type="spellEnd"/>
           </w:p>
         </w:tc>
         <w:tc>
@@ -5793,6 +6162,7 @@
                 <w:sz w:val="20"/>
               </w:rPr>
             </w:pPr>
+            <w:proofErr w:type="spellStart"/>
             <w:r>
               <w:rPr>
                 <w:rFonts w:ascii="Book Antiqua" w:hAnsi="Book Antiqua" w:cs="Times New Roman"/>
@@ -5800,6 +6170,7 @@
               </w:rPr>
               <w:t>collection_details.created_by</w:t>
             </w:r>
+            <w:proofErr w:type="spellEnd"/>
           </w:p>
         </w:tc>
         <w:tc>
@@ -5858,6 +6229,7 @@
                 <w:sz w:val="20"/>
               </w:rPr>
             </w:pPr>
+            <w:proofErr w:type="spellStart"/>
             <w:r>
               <w:rPr>
                 <w:rFonts w:ascii="Book Antiqua" w:hAnsi="Book Antiqua" w:cs="Times New Roman"/>
@@ -5866,6 +6238,7 @@
               <w:lastRenderedPageBreak/>
               <w:t>collection_details.created_at</w:t>
             </w:r>
+            <w:proofErr w:type="spellEnd"/>
           </w:p>
         </w:tc>
         <w:tc>
@@ -5989,6 +6362,7 @@
                 <w:sz w:val="20"/>
               </w:rPr>
             </w:pPr>
+            <w:proofErr w:type="spellStart"/>
             <w:r>
               <w:rPr>
                 <w:rFonts w:ascii="Book Antiqua" w:hAnsi="Book Antiqua" w:cs="Times New Roman"/>
@@ -5996,6 +6370,7 @@
               </w:rPr>
               <w:t>pc_requirements.recommended</w:t>
             </w:r>
+            <w:proofErr w:type="spellEnd"/>
           </w:p>
         </w:tc>
         <w:tc>
@@ -6068,6 +6443,7 @@
                 <w:sz w:val="20"/>
               </w:rPr>
             </w:pPr>
+            <w:proofErr w:type="spellStart"/>
             <w:r>
               <w:rPr>
                 <w:rFonts w:ascii="Book Antiqua" w:hAnsi="Book Antiqua" w:cs="Times New Roman"/>
@@ -6075,6 +6451,7 @@
               </w:rPr>
               <w:t>price_overview.currency</w:t>
             </w:r>
+            <w:proofErr w:type="spellEnd"/>
           </w:p>
         </w:tc>
         <w:tc>
@@ -6147,6 +6524,7 @@
                 <w:sz w:val="20"/>
               </w:rPr>
             </w:pPr>
+            <w:proofErr w:type="spellStart"/>
             <w:r>
               <w:rPr>
                 <w:rFonts w:ascii="Book Antiqua" w:hAnsi="Book Antiqua" w:cs="Times New Roman"/>
@@ -6154,6 +6532,7 @@
               </w:rPr>
               <w:t>price_overview.initial</w:t>
             </w:r>
+            <w:proofErr w:type="spellEnd"/>
           </w:p>
         </w:tc>
         <w:tc>
@@ -6212,6 +6591,7 @@
                 <w:sz w:val="20"/>
               </w:rPr>
             </w:pPr>
+            <w:proofErr w:type="spellStart"/>
             <w:r>
               <w:rPr>
                 <w:rFonts w:ascii="Book Antiqua" w:hAnsi="Book Antiqua" w:cs="Times New Roman"/>
@@ -6219,6 +6599,7 @@
               </w:rPr>
               <w:t>price_overview.final</w:t>
             </w:r>
+            <w:proofErr w:type="spellEnd"/>
           </w:p>
         </w:tc>
         <w:tc>
@@ -6277,6 +6658,7 @@
                 <w:sz w:val="20"/>
               </w:rPr>
             </w:pPr>
+            <w:proofErr w:type="spellStart"/>
             <w:r>
               <w:rPr>
                 <w:rFonts w:ascii="Book Antiqua" w:hAnsi="Book Antiqua" w:cs="Times New Roman"/>
@@ -6284,6 +6666,7 @@
               </w:rPr>
               <w:t>price_overview.discount_percent</w:t>
             </w:r>
+            <w:proofErr w:type="spellEnd"/>
           </w:p>
         </w:tc>
         <w:tc>
@@ -6342,6 +6725,7 @@
                 <w:sz w:val="20"/>
               </w:rPr>
             </w:pPr>
+            <w:proofErr w:type="spellStart"/>
             <w:r>
               <w:rPr>
                 <w:rFonts w:ascii="Book Antiqua" w:hAnsi="Book Antiqua" w:cs="Times New Roman"/>
@@ -6349,6 +6733,7 @@
               </w:rPr>
               <w:t>price_overview.initial_formatted</w:t>
             </w:r>
+            <w:proofErr w:type="spellEnd"/>
           </w:p>
         </w:tc>
         <w:tc>
@@ -6407,6 +6792,7 @@
                 <w:sz w:val="20"/>
               </w:rPr>
             </w:pPr>
+            <w:proofErr w:type="spellStart"/>
             <w:r>
               <w:rPr>
                 <w:rFonts w:ascii="Book Antiqua" w:hAnsi="Book Antiqua" w:cs="Times New Roman"/>
@@ -6414,6 +6800,7 @@
               </w:rPr>
               <w:t>price_overview.final_formatted</w:t>
             </w:r>
+            <w:proofErr w:type="spellEnd"/>
           </w:p>
         </w:tc>
         <w:tc>
@@ -6472,6 +6859,7 @@
                 <w:sz w:val="20"/>
               </w:rPr>
             </w:pPr>
+            <w:proofErr w:type="spellStart"/>
             <w:r>
               <w:rPr>
                 <w:rFonts w:ascii="Book Antiqua" w:hAnsi="Book Antiqua" w:cs="Times New Roman"/>
@@ -6479,6 +6867,7 @@
               </w:rPr>
               <w:t>recommendations.total</w:t>
             </w:r>
+            <w:proofErr w:type="spellEnd"/>
           </w:p>
         </w:tc>
         <w:tc>
@@ -6537,6 +6926,7 @@
                 <w:sz w:val="20"/>
               </w:rPr>
             </w:pPr>
+            <w:proofErr w:type="spellStart"/>
             <w:r>
               <w:rPr>
                 <w:rFonts w:ascii="Book Antiqua" w:hAnsi="Book Antiqua" w:cs="Times New Roman"/>
@@ -6544,6 +6934,7 @@
               </w:rPr>
               <w:t>achievements.total</w:t>
             </w:r>
+            <w:proofErr w:type="spellEnd"/>
           </w:p>
         </w:tc>
         <w:tc>
@@ -6602,6 +6993,7 @@
                 <w:sz w:val="20"/>
               </w:rPr>
             </w:pPr>
+            <w:proofErr w:type="spellStart"/>
             <w:r>
               <w:rPr>
                 <w:rFonts w:ascii="Book Antiqua" w:hAnsi="Book Antiqua" w:cs="Times New Roman"/>
@@ -6609,6 +7001,7 @@
               </w:rPr>
               <w:t>achievements.highlighted</w:t>
             </w:r>
+            <w:proofErr w:type="spellEnd"/>
           </w:p>
         </w:tc>
         <w:tc>
@@ -6667,6 +7060,7 @@
                 <w:sz w:val="20"/>
               </w:rPr>
             </w:pPr>
+            <w:proofErr w:type="spellStart"/>
             <w:r>
               <w:rPr>
                 <w:rFonts w:ascii="Book Antiqua" w:hAnsi="Book Antiqua" w:cs="Times New Roman"/>
@@ -6674,6 +7068,7 @@
               </w:rPr>
               <w:t>fullgame.appid</w:t>
             </w:r>
+            <w:proofErr w:type="spellEnd"/>
           </w:p>
         </w:tc>
         <w:tc>
@@ -6692,7 +7087,23 @@
                 <w:rFonts w:ascii="Book Antiqua" w:hAnsi="Book Antiqua" w:cs="Times New Roman"/>
                 <w:sz w:val="20"/>
               </w:rPr>
-              <w:t xml:space="preserve">The steam_appid of the software that serves as the  ‘parent’ of this software (if type is </w:t>
+              <w:t xml:space="preserve">The </w:t>
+            </w:r>
+            <w:proofErr w:type="spellStart"/>
+            <w:r>
+              <w:rPr>
+                <w:rFonts w:ascii="Book Antiqua" w:hAnsi="Book Antiqua" w:cs="Times New Roman"/>
+                <w:sz w:val="20"/>
+              </w:rPr>
+              <w:t>steam_appid</w:t>
+            </w:r>
+            <w:proofErr w:type="spellEnd"/>
+            <w:r>
+              <w:rPr>
+                <w:rFonts w:ascii="Book Antiqua" w:hAnsi="Book Antiqua" w:cs="Times New Roman"/>
+                <w:sz w:val="20"/>
+              </w:rPr>
+              <w:t xml:space="preserve"> of the software that serves as the  ‘parent’ of this software (if type is </w:t>
             </w:r>
             <w:r>
               <w:rPr>
@@ -6845,6 +7256,7 @@
                 <w:sz w:val="20"/>
               </w:rPr>
             </w:pPr>
+            <w:proofErr w:type="spellStart"/>
             <w:r>
               <w:rPr>
                 <w:rFonts w:ascii="Book Antiqua" w:hAnsi="Book Antiqua" w:cs="Times New Roman"/>
@@ -6852,6 +7264,7 @@
               </w:rPr>
               <w:t>mac_requirements.minimum</w:t>
             </w:r>
+            <w:proofErr w:type="spellEnd"/>
           </w:p>
         </w:tc>
         <w:tc>
@@ -6924,6 +7337,7 @@
                 <w:sz w:val="20"/>
               </w:rPr>
             </w:pPr>
+            <w:proofErr w:type="spellStart"/>
             <w:r>
               <w:rPr>
                 <w:rFonts w:ascii="Book Antiqua" w:hAnsi="Book Antiqua" w:cs="Times New Roman"/>
@@ -6931,6 +7345,7 @@
               </w:rPr>
               <w:t>mac_requirements.recommended</w:t>
             </w:r>
+            <w:proofErr w:type="spellEnd"/>
           </w:p>
         </w:tc>
         <w:tc>
@@ -6989,6 +7404,7 @@
                 <w:sz w:val="20"/>
               </w:rPr>
             </w:pPr>
+            <w:proofErr w:type="spellStart"/>
             <w:r>
               <w:rPr>
                 <w:rFonts w:ascii="Book Antiqua" w:hAnsi="Book Antiqua" w:cs="Times New Roman"/>
@@ -6996,6 +7412,7 @@
               </w:rPr>
               <w:t>linux_requirements.minimum</w:t>
             </w:r>
+            <w:proofErr w:type="spellEnd"/>
           </w:p>
         </w:tc>
         <w:tc>
@@ -7054,6 +7471,7 @@
                 <w:sz w:val="20"/>
               </w:rPr>
             </w:pPr>
+            <w:proofErr w:type="spellStart"/>
             <w:r>
               <w:rPr>
                 <w:rFonts w:ascii="Book Antiqua" w:hAnsi="Book Antiqua" w:cs="Times New Roman"/>
@@ -7061,6 +7479,7 @@
               </w:rPr>
               <w:t>linux_requirements.recommended</w:t>
             </w:r>
+            <w:proofErr w:type="spellEnd"/>
           </w:p>
         </w:tc>
         <w:tc>
@@ -7128,6 +7547,7 @@
                 <w:sz w:val="20"/>
               </w:rPr>
             </w:pPr>
+            <w:proofErr w:type="spellStart"/>
             <w:r>
               <w:rPr>
                 <w:rFonts w:ascii="Book Antiqua" w:hAnsi="Book Antiqua" w:cs="Times New Roman"/>
@@ -7135,6 +7555,7 @@
               </w:rPr>
               <w:t>legal_notice</w:t>
             </w:r>
+            <w:proofErr w:type="spellEnd"/>
           </w:p>
         </w:tc>
         <w:tc>
@@ -7193,6 +7614,7 @@
                 <w:sz w:val="20"/>
               </w:rPr>
             </w:pPr>
+            <w:proofErr w:type="spellStart"/>
             <w:r>
               <w:rPr>
                 <w:rFonts w:ascii="Book Antiqua" w:hAnsi="Book Antiqua" w:cs="Times New Roman"/>
@@ -7200,6 +7622,7 @@
               </w:rPr>
               <w:t>controller_support</w:t>
             </w:r>
+            <w:proofErr w:type="spellEnd"/>
           </w:p>
         </w:tc>
         <w:tc>
@@ -7323,6 +7746,7 @@
                 <w:sz w:val="20"/>
               </w:rPr>
             </w:pPr>
+            <w:proofErr w:type="spellStart"/>
             <w:r>
               <w:rPr>
                 <w:rFonts w:ascii="Book Antiqua" w:hAnsi="Book Antiqua" w:cs="Times New Roman"/>
@@ -7330,6 +7754,7 @@
               </w:rPr>
               <w:t>metacritic.score</w:t>
             </w:r>
+            <w:proofErr w:type="spellEnd"/>
           </w:p>
         </w:tc>
         <w:tc>
@@ -7518,6 +7943,7 @@
                 <w:sz w:val="20"/>
               </w:rPr>
             </w:pPr>
+            <w:proofErr w:type="spellStart"/>
             <w:r>
               <w:rPr>
                 <w:rFonts w:ascii="Book Antiqua" w:hAnsi="Book Antiqua" w:cs="Times New Roman"/>
@@ -7525,6 +7951,7 @@
               </w:rPr>
               <w:t>dlc</w:t>
             </w:r>
+            <w:proofErr w:type="spellEnd"/>
           </w:p>
         </w:tc>
         <w:tc>
@@ -7543,7 +7970,23 @@
                 <w:rFonts w:ascii="Book Antiqua" w:hAnsi="Book Antiqua" w:cs="Times New Roman"/>
                 <w:sz w:val="20"/>
               </w:rPr>
-              <w:t>Lists the steam_appids of DLCs related to the software (if any).</w:t>
+              <w:t xml:space="preserve">Lists the </w:t>
+            </w:r>
+            <w:proofErr w:type="spellStart"/>
+            <w:r>
+              <w:rPr>
+                <w:rFonts w:ascii="Book Antiqua" w:hAnsi="Book Antiqua" w:cs="Times New Roman"/>
+                <w:sz w:val="20"/>
+              </w:rPr>
+              <w:t>steam_appids</w:t>
+            </w:r>
+            <w:proofErr w:type="spellEnd"/>
+            <w:r>
+              <w:rPr>
+                <w:rFonts w:ascii="Book Antiqua" w:hAnsi="Book Antiqua" w:cs="Times New Roman"/>
+                <w:sz w:val="20"/>
+              </w:rPr>
+              <w:t xml:space="preserve"> of DLCs related to the software (if any).</w:t>
             </w:r>
           </w:p>
         </w:tc>
@@ -7583,6 +8026,7 @@
                 <w:sz w:val="20"/>
               </w:rPr>
             </w:pPr>
+            <w:proofErr w:type="spellStart"/>
             <w:r>
               <w:rPr>
                 <w:rFonts w:ascii="Book Antiqua" w:hAnsi="Book Antiqua" w:cs="Times New Roman"/>
@@ -7590,6 +8034,7 @@
               </w:rPr>
               <w:t>pc_requirements</w:t>
             </w:r>
+            <w:proofErr w:type="spellEnd"/>
           </w:p>
         </w:tc>
         <w:tc>
@@ -7648,6 +8093,7 @@
                 <w:sz w:val="20"/>
               </w:rPr>
             </w:pPr>
+            <w:proofErr w:type="spellStart"/>
             <w:r>
               <w:rPr>
                 <w:rFonts w:ascii="Book Antiqua" w:hAnsi="Book Antiqua" w:cs="Times New Roman"/>
@@ -7655,6 +8101,7 @@
               </w:rPr>
               <w:t>ext_user_account_notice</w:t>
             </w:r>
+            <w:proofErr w:type="spellEnd"/>
           </w:p>
         </w:tc>
         <w:tc>
@@ -7713,6 +8160,7 @@
                 <w:sz w:val="20"/>
               </w:rPr>
             </w:pPr>
+            <w:proofErr w:type="spellStart"/>
             <w:r>
               <w:rPr>
                 <w:rFonts w:ascii="Book Antiqua" w:hAnsi="Book Antiqua" w:cs="Times New Roman"/>
@@ -7720,6 +8168,7 @@
               </w:rPr>
               <w:t>drm_notice</w:t>
             </w:r>
+            <w:proofErr w:type="spellEnd"/>
           </w:p>
         </w:tc>
         <w:tc>
@@ -7778,6 +8227,7 @@
                 <w:sz w:val="20"/>
               </w:rPr>
             </w:pPr>
+            <w:proofErr w:type="spellStart"/>
             <w:r>
               <w:rPr>
                 <w:rFonts w:ascii="Book Antiqua" w:hAnsi="Book Antiqua" w:cs="Times New Roman"/>
@@ -7785,6 +8235,7 @@
               </w:rPr>
               <w:t>price_overview.recurring_sub</w:t>
             </w:r>
+            <w:proofErr w:type="spellEnd"/>
           </w:p>
         </w:tc>
         <w:tc>
@@ -7803,7 +8254,23 @@
                 <w:rFonts w:ascii="Book Antiqua" w:hAnsi="Book Antiqua" w:cs="Times New Roman"/>
                 <w:sz w:val="20"/>
               </w:rPr>
-              <w:t xml:space="preserve">Indicates a steam_appid if the software requires a </w:t>
+              <w:t xml:space="preserve">Indicates a </w:t>
+            </w:r>
+            <w:proofErr w:type="spellStart"/>
+            <w:r>
+              <w:rPr>
+                <w:rFonts w:ascii="Book Antiqua" w:hAnsi="Book Antiqua" w:cs="Times New Roman"/>
+                <w:sz w:val="20"/>
+              </w:rPr>
+              <w:t>steam_appid</w:t>
+            </w:r>
+            <w:proofErr w:type="spellEnd"/>
+            <w:r>
+              <w:rPr>
+                <w:rFonts w:ascii="Book Antiqua" w:hAnsi="Book Antiqua" w:cs="Times New Roman"/>
+                <w:sz w:val="20"/>
+              </w:rPr>
+              <w:t xml:space="preserve"> if the software requires a </w:t>
             </w:r>
             <w:r>
               <w:rPr>
@@ -7850,6 +8317,7 @@
                 <w:sz w:val="20"/>
               </w:rPr>
             </w:pPr>
+            <w:proofErr w:type="spellStart"/>
             <w:r>
               <w:rPr>
                 <w:rFonts w:ascii="Book Antiqua" w:hAnsi="Book Antiqua" w:cs="Times New Roman"/>
@@ -7857,6 +8325,7 @@
               </w:rPr>
               <w:t>price_overview.recurring_sub_desc</w:t>
             </w:r>
+            <w:proofErr w:type="spellEnd"/>
           </w:p>
         </w:tc>
         <w:tc>
@@ -7950,7 +8419,23 @@
           <w:sz w:val="20"/>
           <w:szCs w:val="20"/>
         </w:rPr>
-        <w:t>‘dataframe_package_groups.csv’ is created by collecting the nested attributes contained within ‘packages’ of ‘dataframe_raw.csv’. The following table describes each variable contained:</w:t>
+        <w:t>‘</w:t>
+      </w:r>
+      <w:r>
+        <w:rPr>
+          <w:rFonts w:ascii="Book Antiqua" w:eastAsia="Book Antiqua" w:hAnsi="Book Antiqua" w:cs="Book Antiqua"/>
+          <w:sz w:val="20"/>
+          <w:szCs w:val="20"/>
+        </w:rPr>
+        <w:t>data/</w:t>
+      </w:r>
+      <w:r>
+        <w:rPr>
+          <w:rFonts w:ascii="Book Antiqua" w:eastAsia="Book Antiqua" w:hAnsi="Book Antiqua" w:cs="Book Antiqua"/>
+          <w:sz w:val="20"/>
+          <w:szCs w:val="20"/>
+        </w:rPr>
+        <w:t>dataframe_package_groups.csv’ is created by collecting the nested attributes contained within ‘packages’ of ‘dataframe_raw.csv’. The following table describes each variable contained:</w:t>
       </w:r>
     </w:p>
     <w:p>
@@ -8136,6 +8621,7 @@
                 <w:szCs w:val="20"/>
               </w:rPr>
             </w:pPr>
+            <w:proofErr w:type="spellStart"/>
             <w:r>
               <w:rPr>
                 <w:rFonts w:ascii="Book Antiqua" w:eastAsia="Book Antiqua" w:hAnsi="Book Antiqua" w:cs="Book Antiqua"/>
@@ -8144,6 +8630,7 @@
               </w:rPr>
               <w:t>steam_appis</w:t>
             </w:r>
+            <w:proofErr w:type="spellEnd"/>
           </w:p>
         </w:tc>
         <w:tc>
@@ -8478,6 +8965,7 @@
                 <w:szCs w:val="20"/>
               </w:rPr>
             </w:pPr>
+            <w:proofErr w:type="spellStart"/>
             <w:r>
               <w:rPr>
                 <w:rFonts w:ascii="Book Antiqua" w:eastAsia="Book Antiqua" w:hAnsi="Book Antiqua" w:cs="Book Antiqua"/>
@@ -8486,6 +8974,7 @@
               </w:rPr>
               <w:t>selection_text</w:t>
             </w:r>
+            <w:proofErr w:type="spellEnd"/>
           </w:p>
         </w:tc>
         <w:tc>
@@ -8549,6 +9038,7 @@
                 <w:szCs w:val="20"/>
               </w:rPr>
             </w:pPr>
+            <w:proofErr w:type="spellStart"/>
             <w:r>
               <w:rPr>
                 <w:rFonts w:ascii="Book Antiqua" w:eastAsia="Book Antiqua" w:hAnsi="Book Antiqua" w:cs="Book Antiqua"/>
@@ -8557,6 +9047,7 @@
               </w:rPr>
               <w:t>save_text</w:t>
             </w:r>
+            <w:proofErr w:type="spellEnd"/>
           </w:p>
         </w:tc>
         <w:tc>
@@ -8630,6 +9121,7 @@
                 <w:szCs w:val="20"/>
               </w:rPr>
             </w:pPr>
+            <w:proofErr w:type="spellStart"/>
             <w:r>
               <w:rPr>
                 <w:rFonts w:ascii="Book Antiqua" w:eastAsia="Book Antiqua" w:hAnsi="Book Antiqua" w:cs="Book Antiqua"/>
@@ -8638,6 +9130,7 @@
               </w:rPr>
               <w:t>display_type</w:t>
             </w:r>
+            <w:proofErr w:type="spellEnd"/>
           </w:p>
         </w:tc>
         <w:tc>
@@ -8710,6 +9203,7 @@
                 <w:szCs w:val="20"/>
               </w:rPr>
             </w:pPr>
+            <w:proofErr w:type="spellStart"/>
             <w:r>
               <w:rPr>
                 <w:rFonts w:ascii="Book Antiqua" w:eastAsia="Book Antiqua" w:hAnsi="Book Antiqua" w:cs="Book Antiqua"/>
@@ -8718,6 +9212,7 @@
               </w:rPr>
               <w:t>is_recurring_subscription</w:t>
             </w:r>
+            <w:proofErr w:type="spellEnd"/>
           </w:p>
         </w:tc>
         <w:tc>
@@ -8843,6 +9338,7 @@
               </w:rPr>
               <w:t>“</w:t>
             </w:r>
+            <w:proofErr w:type="spellStart"/>
             <w:r>
               <w:rPr>
                 <w:rFonts w:ascii="Book Antiqua" w:eastAsia="Book Antiqua" w:hAnsi="Book Antiqua" w:cs="Book Antiqua"/>
@@ -8852,6 +9348,7 @@
               </w:rPr>
               <w:t>packageid</w:t>
             </w:r>
+            <w:proofErr w:type="spellEnd"/>
             <w:r>
               <w:rPr>
                 <w:rFonts w:ascii="Book Antiqua" w:eastAsia="Book Antiqua" w:hAnsi="Book Antiqua" w:cs="Book Antiqua"/>
@@ -8879,6 +9376,7 @@
               </w:rPr>
               <w:t>“</w:t>
             </w:r>
+            <w:proofErr w:type="spellStart"/>
             <w:r>
               <w:rPr>
                 <w:rFonts w:ascii="Book Antiqua" w:eastAsia="Book Antiqua" w:hAnsi="Book Antiqua" w:cs="Book Antiqua"/>
@@ -8888,6 +9386,7 @@
               </w:rPr>
               <w:t>percent_savings_text</w:t>
             </w:r>
+            <w:proofErr w:type="spellEnd"/>
             <w:r>
               <w:rPr>
                 <w:rFonts w:ascii="Book Antiqua" w:eastAsia="Book Antiqua" w:hAnsi="Book Antiqua" w:cs="Book Antiqua"/>
@@ -8916,6 +9415,7 @@
               <w:br/>
               <w:t>“</w:t>
             </w:r>
+            <w:proofErr w:type="spellStart"/>
             <w:r>
               <w:rPr>
                 <w:rFonts w:ascii="Book Antiqua" w:eastAsia="Book Antiqua" w:hAnsi="Book Antiqua" w:cs="Book Antiqua"/>
@@ -8925,6 +9425,7 @@
               </w:rPr>
               <w:t>percent_savings</w:t>
             </w:r>
+            <w:proofErr w:type="spellEnd"/>
             <w:r>
               <w:rPr>
                 <w:rFonts w:ascii="Book Antiqua" w:eastAsia="Book Antiqua" w:hAnsi="Book Antiqua" w:cs="Book Antiqua"/>
@@ -8952,6 +9453,7 @@
               </w:rPr>
               <w:t>“</w:t>
             </w:r>
+            <w:proofErr w:type="spellStart"/>
             <w:r>
               <w:rPr>
                 <w:rFonts w:ascii="Book Antiqua" w:eastAsia="Book Antiqua" w:hAnsi="Book Antiqua" w:cs="Book Antiqua"/>
@@ -8961,6 +9463,7 @@
               </w:rPr>
               <w:t>option_text</w:t>
             </w:r>
+            <w:proofErr w:type="spellEnd"/>
             <w:r>
               <w:rPr>
                 <w:rFonts w:ascii="Book Antiqua" w:eastAsia="Book Antiqua" w:hAnsi="Book Antiqua" w:cs="Book Antiqua"/>
@@ -8988,6 +9491,7 @@
               </w:rPr>
               <w:t>“</w:t>
             </w:r>
+            <w:proofErr w:type="spellStart"/>
             <w:r>
               <w:rPr>
                 <w:rFonts w:ascii="Book Antiqua" w:eastAsia="Book Antiqua" w:hAnsi="Book Antiqua" w:cs="Book Antiqua"/>
@@ -8997,6 +9501,7 @@
               </w:rPr>
               <w:t>option_description</w:t>
             </w:r>
+            <w:proofErr w:type="spellEnd"/>
             <w:r>
               <w:rPr>
                 <w:rFonts w:ascii="Book Antiqua" w:eastAsia="Book Antiqua" w:hAnsi="Book Antiqua" w:cs="Book Antiqua"/>
@@ -9024,6 +9529,7 @@
               </w:rPr>
               <w:t>“</w:t>
             </w:r>
+            <w:proofErr w:type="spellStart"/>
             <w:r>
               <w:rPr>
                 <w:rFonts w:ascii="Book Antiqua" w:eastAsia="Book Antiqua" w:hAnsi="Book Antiqua" w:cs="Book Antiqua"/>
@@ -9033,6 +9539,7 @@
               </w:rPr>
               <w:t>can_get_free_license</w:t>
             </w:r>
+            <w:proofErr w:type="spellEnd"/>
             <w:r>
               <w:rPr>
                 <w:rFonts w:ascii="Book Antiqua" w:eastAsia="Book Antiqua" w:hAnsi="Book Antiqua" w:cs="Book Antiqua"/>
@@ -9060,6 +9567,7 @@
               </w:rPr>
               <w:t>“</w:t>
             </w:r>
+            <w:proofErr w:type="spellStart"/>
             <w:r>
               <w:rPr>
                 <w:rFonts w:ascii="Book Antiqua" w:eastAsia="Book Antiqua" w:hAnsi="Book Antiqua" w:cs="Book Antiqua"/>
@@ -9069,6 +9577,7 @@
               </w:rPr>
               <w:t>is_free_license</w:t>
             </w:r>
+            <w:proofErr w:type="spellEnd"/>
             <w:r>
               <w:rPr>
                 <w:rFonts w:ascii="Book Antiqua" w:eastAsia="Book Antiqua" w:hAnsi="Book Antiqua" w:cs="Book Antiqua"/>
@@ -9096,6 +9605,7 @@
               </w:rPr>
               <w:t>“</w:t>
             </w:r>
+            <w:proofErr w:type="spellStart"/>
             <w:r>
               <w:rPr>
                 <w:rFonts w:ascii="Book Antiqua" w:eastAsia="Book Antiqua" w:hAnsi="Book Antiqua" w:cs="Book Antiqua"/>
@@ -9105,6 +9615,7 @@
               </w:rPr>
               <w:t>price_in_cents_with_discount</w:t>
             </w:r>
+            <w:proofErr w:type="spellEnd"/>
             <w:r>
               <w:rPr>
                 <w:rFonts w:ascii="Book Antiqua" w:eastAsia="Book Antiqua" w:hAnsi="Book Antiqua" w:cs="Book Antiqua"/>
@@ -9188,7 +9699,23 @@
           <w:sz w:val="20"/>
           <w:szCs w:val="20"/>
         </w:rPr>
-        <w:t>‘dataframe_categories.csv’ is created by collecting the nested attributes contained within ‘categories’ of ‘dataframe_raw.csv’. The following table describes each variable contained:</w:t>
+        <w:t>‘</w:t>
+      </w:r>
+      <w:r>
+        <w:rPr>
+          <w:rFonts w:ascii="Book Antiqua" w:eastAsia="Book Antiqua" w:hAnsi="Book Antiqua" w:cs="Book Antiqua"/>
+          <w:sz w:val="20"/>
+          <w:szCs w:val="20"/>
+        </w:rPr>
+        <w:t>data/</w:t>
+      </w:r>
+      <w:r>
+        <w:rPr>
+          <w:rFonts w:ascii="Book Antiqua" w:eastAsia="Book Antiqua" w:hAnsi="Book Antiqua" w:cs="Book Antiqua"/>
+          <w:sz w:val="20"/>
+          <w:szCs w:val="20"/>
+        </w:rPr>
+        <w:t>dataframe_categories.csv’ is created by collecting the nested attributes contained within ‘categories’ of ‘dataframe_raw.csv’. The following table describes each variable contained:</w:t>
       </w:r>
     </w:p>
     <w:p>
@@ -9364,6 +9891,7 @@
                 <w:szCs w:val="20"/>
               </w:rPr>
             </w:pPr>
+            <w:proofErr w:type="spellStart"/>
             <w:r>
               <w:rPr>
                 <w:rFonts w:ascii="Book Antiqua" w:eastAsia="Book Antiqua" w:hAnsi="Book Antiqua" w:cs="Book Antiqua"/>
@@ -9372,6 +9900,7 @@
               </w:rPr>
               <w:t>steam_appid</w:t>
             </w:r>
+            <w:proofErr w:type="spellEnd"/>
           </w:p>
         </w:tc>
         <w:tc>
@@ -9505,7 +10034,39 @@
                 <w:rFonts w:ascii="Book Antiqua" w:hAnsi="Book Antiqua" w:cs="Times New Roman"/>
                 <w:sz w:val="20"/>
               </w:rPr>
-              <w:t>A number related to specific category description (i.e. Single-player, Steam Cloud, Steam Trading Cards etc,). Each number represents a category descriptor.</w:t>
+              <w:t>A number related to specific category description (</w:t>
+            </w:r>
+            <w:proofErr w:type="gramStart"/>
+            <w:r>
+              <w:rPr>
+                <w:rFonts w:ascii="Book Antiqua" w:hAnsi="Book Antiqua" w:cs="Times New Roman"/>
+                <w:sz w:val="20"/>
+              </w:rPr>
+              <w:t>i.e.</w:t>
+            </w:r>
+            <w:proofErr w:type="gramEnd"/>
+            <w:r>
+              <w:rPr>
+                <w:rFonts w:ascii="Book Antiqua" w:hAnsi="Book Antiqua" w:cs="Times New Roman"/>
+                <w:sz w:val="20"/>
+              </w:rPr>
+              <w:t xml:space="preserve"> Single-player, Steam Cloud, Steam Trading Cards </w:t>
+            </w:r>
+            <w:proofErr w:type="spellStart"/>
+            <w:r>
+              <w:rPr>
+                <w:rFonts w:ascii="Book Antiqua" w:hAnsi="Book Antiqua" w:cs="Times New Roman"/>
+                <w:sz w:val="20"/>
+              </w:rPr>
+              <w:t>etc</w:t>
+            </w:r>
+            <w:proofErr w:type="spellEnd"/>
+            <w:r>
+              <w:rPr>
+                <w:rFonts w:ascii="Book Antiqua" w:hAnsi="Book Antiqua" w:cs="Times New Roman"/>
+                <w:sz w:val="20"/>
+              </w:rPr>
+              <w:t>,). Each number represents a category descriptor.</w:t>
             </w:r>
           </w:p>
         </w:tc>
@@ -9683,7 +10244,23 @@
           <w:sz w:val="20"/>
           <w:szCs w:val="20"/>
         </w:rPr>
-        <w:t>‘dataframe_genres.csv’ is created by collecting the nested attributes contained within ‘genre’ of ‘dataframe_raw.csv’. The following table describes each variable contained:</w:t>
+        <w:t>‘</w:t>
+      </w:r>
+      <w:r>
+        <w:rPr>
+          <w:rFonts w:ascii="Book Antiqua" w:eastAsia="Book Antiqua" w:hAnsi="Book Antiqua" w:cs="Book Antiqua"/>
+          <w:sz w:val="20"/>
+          <w:szCs w:val="20"/>
+        </w:rPr>
+        <w:t>data/</w:t>
+      </w:r>
+      <w:r>
+        <w:rPr>
+          <w:rFonts w:ascii="Book Antiqua" w:eastAsia="Book Antiqua" w:hAnsi="Book Antiqua" w:cs="Book Antiqua"/>
+          <w:sz w:val="20"/>
+          <w:szCs w:val="20"/>
+        </w:rPr>
+        <w:t>dataframe_genres.csv’ is created by collecting the nested attributes contained within ‘genre’ of ‘dataframe_raw.csv’. The following table describes each variable contained:</w:t>
       </w:r>
     </w:p>
     <w:p>
@@ -9860,6 +10437,7 @@
                 <w:szCs w:val="20"/>
               </w:rPr>
             </w:pPr>
+            <w:proofErr w:type="spellStart"/>
             <w:r>
               <w:rPr>
                 <w:rFonts w:ascii="Book Antiqua" w:eastAsia="Book Antiqua" w:hAnsi="Book Antiqua" w:cs="Book Antiqua"/>
@@ -9868,6 +10446,7 @@
               </w:rPr>
               <w:t>steam_appid</w:t>
             </w:r>
+            <w:proofErr w:type="spellEnd"/>
           </w:p>
         </w:tc>
         <w:tc>
@@ -10001,7 +10580,39 @@
                 <w:sz w:val="20"/>
               </w:rPr>
               <w:lastRenderedPageBreak/>
-              <w:t>(i.e. Action, Horror etc,). Each number represents a genre.</w:t>
+              <w:t>(</w:t>
+            </w:r>
+            <w:proofErr w:type="gramStart"/>
+            <w:r>
+              <w:rPr>
+                <w:rFonts w:ascii="Book Antiqua" w:hAnsi="Book Antiqua" w:cs="Times New Roman"/>
+                <w:sz w:val="20"/>
+              </w:rPr>
+              <w:t>i.e.</w:t>
+            </w:r>
+            <w:proofErr w:type="gramEnd"/>
+            <w:r>
+              <w:rPr>
+                <w:rFonts w:ascii="Book Antiqua" w:hAnsi="Book Antiqua" w:cs="Times New Roman"/>
+                <w:sz w:val="20"/>
+              </w:rPr>
+              <w:t xml:space="preserve"> Action, Horror </w:t>
+            </w:r>
+            <w:proofErr w:type="spellStart"/>
+            <w:r>
+              <w:rPr>
+                <w:rFonts w:ascii="Book Antiqua" w:hAnsi="Book Antiqua" w:cs="Times New Roman"/>
+                <w:sz w:val="20"/>
+              </w:rPr>
+              <w:t>etc</w:t>
+            </w:r>
+            <w:proofErr w:type="spellEnd"/>
+            <w:r>
+              <w:rPr>
+                <w:rFonts w:ascii="Book Antiqua" w:hAnsi="Book Antiqua" w:cs="Times New Roman"/>
+                <w:sz w:val="20"/>
+              </w:rPr>
+              <w:t>,). Each number represents a genre.</w:t>
             </w:r>
           </w:p>
         </w:tc>
@@ -10148,7 +10759,23 @@
           <w:sz w:val="20"/>
           <w:szCs w:val="20"/>
         </w:rPr>
-        <w:t>‘dataframe_screenshots.csv’ is created by collecting the nested attributes contained within ‘screenshots’ of ‘dataframe_raw.csv’. The following table describes each variable contained:</w:t>
+        <w:t>‘</w:t>
+      </w:r>
+      <w:r>
+        <w:rPr>
+          <w:rFonts w:ascii="Book Antiqua" w:eastAsia="Book Antiqua" w:hAnsi="Book Antiqua" w:cs="Book Antiqua"/>
+          <w:sz w:val="20"/>
+          <w:szCs w:val="20"/>
+        </w:rPr>
+        <w:t>data/</w:t>
+      </w:r>
+      <w:r>
+        <w:rPr>
+          <w:rFonts w:ascii="Book Antiqua" w:eastAsia="Book Antiqua" w:hAnsi="Book Antiqua" w:cs="Book Antiqua"/>
+          <w:sz w:val="20"/>
+          <w:szCs w:val="20"/>
+        </w:rPr>
+        <w:t>dataframe_screenshots.csv’ is created by collecting the nested attributes contained within ‘screenshots’ of ‘dataframe_raw.csv’. The following table describes each variable contained:</w:t>
       </w:r>
     </w:p>
     <w:p>
@@ -10341,6 +10968,7 @@
                 <w:szCs w:val="20"/>
               </w:rPr>
             </w:pPr>
+            <w:proofErr w:type="spellStart"/>
             <w:r>
               <w:rPr>
                 <w:rFonts w:ascii="Book Antiqua" w:eastAsia="Book Antiqua" w:hAnsi="Book Antiqua" w:cs="Book Antiqua"/>
@@ -10349,6 +10977,7 @@
               </w:rPr>
               <w:t>steam_appid</w:t>
             </w:r>
+            <w:proofErr w:type="spellEnd"/>
           </w:p>
         </w:tc>
         <w:tc>
@@ -10533,6 +11162,7 @@
                 <w:szCs w:val="20"/>
               </w:rPr>
             </w:pPr>
+            <w:proofErr w:type="spellStart"/>
             <w:r>
               <w:rPr>
                 <w:rFonts w:ascii="Book Antiqua" w:eastAsia="Book Antiqua" w:hAnsi="Book Antiqua" w:cs="Book Antiqua"/>
@@ -10541,6 +11171,7 @@
               </w:rPr>
               <w:t>path_thumbnail</w:t>
             </w:r>
+            <w:proofErr w:type="spellEnd"/>
           </w:p>
         </w:tc>
         <w:tc>
@@ -10612,6 +11243,7 @@
                 <w:szCs w:val="20"/>
               </w:rPr>
             </w:pPr>
+            <w:proofErr w:type="spellStart"/>
             <w:r>
               <w:rPr>
                 <w:rFonts w:ascii="Book Antiqua" w:eastAsia="Book Antiqua" w:hAnsi="Book Antiqua" w:cs="Book Antiqua"/>
@@ -10620,6 +11252,7 @@
               </w:rPr>
               <w:t>path_full</w:t>
             </w:r>
+            <w:proofErr w:type="spellEnd"/>
           </w:p>
         </w:tc>
         <w:tc>
@@ -10716,7 +11349,33 @@
           <w:sz w:val="20"/>
           <w:szCs w:val="20"/>
         </w:rPr>
-        <w:t>‘dataframe_movies. csv’ is created by collecting the nested attributes contained within ‘movies’ of ‘dataframe_raw.csv’. The following table describes each variable contained:</w:t>
+        <w:t>‘</w:t>
+      </w:r>
+      <w:r>
+        <w:rPr>
+          <w:rFonts w:ascii="Book Antiqua" w:eastAsia="Book Antiqua" w:hAnsi="Book Antiqua" w:cs="Book Antiqua"/>
+          <w:sz w:val="20"/>
+          <w:szCs w:val="20"/>
+        </w:rPr>
+        <w:t>data/</w:t>
+      </w:r>
+      <w:proofErr w:type="spellStart"/>
+      <w:r>
+        <w:rPr>
+          <w:rFonts w:ascii="Book Antiqua" w:eastAsia="Book Antiqua" w:hAnsi="Book Antiqua" w:cs="Book Antiqua"/>
+          <w:sz w:val="20"/>
+          <w:szCs w:val="20"/>
+        </w:rPr>
+        <w:t>dataframe_movies</w:t>
+      </w:r>
+      <w:proofErr w:type="spellEnd"/>
+      <w:r>
+        <w:rPr>
+          <w:rFonts w:ascii="Book Antiqua" w:eastAsia="Book Antiqua" w:hAnsi="Book Antiqua" w:cs="Book Antiqua"/>
+          <w:sz w:val="20"/>
+          <w:szCs w:val="20"/>
+        </w:rPr>
+        <w:t>. csv’ is created by collecting the nested attributes contained within ‘movies’ of ‘dataframe_raw.csv’. The following table describes each variable contained:</w:t>
       </w:r>
     </w:p>
     <w:p>
@@ -10745,6 +11404,7 @@
         </w:rPr>
         <w:t xml:space="preserve">Table 6 </w:t>
       </w:r>
+      <w:proofErr w:type="spellStart"/>
       <w:r>
         <w:rPr>
           <w:rFonts w:ascii="Book Antiqua" w:eastAsia="Book Antiqua" w:hAnsi="Book Antiqua" w:cs="Book Antiqua"/>
@@ -10753,6 +11413,7 @@
         </w:rPr>
         <w:t>dataframe_movies</w:t>
       </w:r>
+      <w:proofErr w:type="spellEnd"/>
     </w:p>
     <w:tbl>
       <w:tblPr>
@@ -10862,6 +11523,7 @@
                 <w:szCs w:val="20"/>
               </w:rPr>
             </w:pPr>
+            <w:proofErr w:type="spellStart"/>
             <w:r>
               <w:rPr>
                 <w:rFonts w:ascii="Book Antiqua" w:eastAsia="Book Antiqua" w:hAnsi="Book Antiqua" w:cs="Book Antiqua"/>
@@ -10870,6 +11532,7 @@
               </w:rPr>
               <w:t>steam_appid</w:t>
             </w:r>
+            <w:proofErr w:type="spellEnd"/>
           </w:p>
         </w:tc>
         <w:tc>
@@ -11418,6 +12081,7 @@
                 <w:szCs w:val="20"/>
               </w:rPr>
             </w:pPr>
+            <w:proofErr w:type="spellStart"/>
             <w:r>
               <w:rPr>
                 <w:rFonts w:ascii="Book Antiqua" w:eastAsia="Book Antiqua" w:hAnsi="Book Antiqua" w:cs="Book Antiqua"/>
@@ -11426,6 +12090,7 @@
               </w:rPr>
               <w:t>webm.max</w:t>
             </w:r>
+            <w:proofErr w:type="spellEnd"/>
           </w:p>
         </w:tc>
         <w:tc>
@@ -11463,8 +12128,18 @@
                 <w:sz w:val="20"/>
                 <w:szCs w:val="20"/>
               </w:rPr>
-              <w:t>video in webm.max</w:t>
-            </w:r>
+              <w:t xml:space="preserve">video in </w:t>
+            </w:r>
+            <w:proofErr w:type="spellStart"/>
+            <w:r>
+              <w:rPr>
+                <w:rFonts w:ascii="Book Antiqua" w:eastAsia="Book Antiqua" w:hAnsi="Book Antiqua" w:cs="Book Antiqua"/>
+                <w:sz w:val="20"/>
+                <w:szCs w:val="20"/>
+              </w:rPr>
+              <w:t>webm.max</w:t>
+            </w:r>
+            <w:proofErr w:type="spellEnd"/>
             <w:r>
               <w:rPr>
                 <w:rFonts w:ascii="Book Antiqua" w:eastAsia="Book Antiqua" w:hAnsi="Book Antiqua" w:cs="Book Antiqua"/>
@@ -11737,7 +12412,41 @@
           <w:sz w:val="20"/>
           <w:szCs w:val="20"/>
         </w:rPr>
-        <w:t>‘dataframe_achievements.highlighted.csv’ is created by collecting the nested attributes contained within ‘achievements.highlighted’ of ‘dataframe_raw.csv’. The following table describes each variable contained:</w:t>
+        <w:t>‘</w:t>
+      </w:r>
+      <w:r>
+        <w:rPr>
+          <w:rFonts w:ascii="Book Antiqua" w:eastAsia="Book Antiqua" w:hAnsi="Book Antiqua" w:cs="Book Antiqua"/>
+          <w:sz w:val="20"/>
+          <w:szCs w:val="20"/>
+        </w:rPr>
+        <w:t>data/</w:t>
+      </w:r>
+      <w:r>
+        <w:rPr>
+          <w:rFonts w:ascii="Book Antiqua" w:eastAsia="Book Antiqua" w:hAnsi="Book Antiqua" w:cs="Book Antiqua"/>
+          <w:sz w:val="20"/>
+          <w:szCs w:val="20"/>
+        </w:rPr>
+        <w:t>dataframe_achievements.highlighted.csv’ is created by collecting the nested attributes contained within ‘</w:t>
+      </w:r>
+      <w:proofErr w:type="spellStart"/>
+      <w:r>
+        <w:rPr>
+          <w:rFonts w:ascii="Book Antiqua" w:eastAsia="Book Antiqua" w:hAnsi="Book Antiqua" w:cs="Book Antiqua"/>
+          <w:sz w:val="20"/>
+          <w:szCs w:val="20"/>
+        </w:rPr>
+        <w:t>achievements.highlighted</w:t>
+      </w:r>
+      <w:proofErr w:type="spellEnd"/>
+      <w:r>
+        <w:rPr>
+          <w:rFonts w:ascii="Book Antiqua" w:eastAsia="Book Antiqua" w:hAnsi="Book Antiqua" w:cs="Book Antiqua"/>
+          <w:sz w:val="20"/>
+          <w:szCs w:val="20"/>
+        </w:rPr>
+        <w:t>’ of ‘dataframe_raw.csv’. The following table describes each variable contained:</w:t>
       </w:r>
     </w:p>
     <w:p>
@@ -11915,6 +12624,7 @@
                 <w:szCs w:val="20"/>
               </w:rPr>
             </w:pPr>
+            <w:proofErr w:type="spellStart"/>
             <w:r>
               <w:rPr>
                 <w:rFonts w:ascii="Book Antiqua" w:eastAsia="Book Antiqua" w:hAnsi="Book Antiqua" w:cs="Book Antiqua"/>
@@ -11923,6 +12633,7 @@
               </w:rPr>
               <w:t>steam_appid</w:t>
             </w:r>
+            <w:proofErr w:type="spellEnd"/>
           </w:p>
         </w:tc>
         <w:tc>
@@ -12342,6 +13053,7 @@
         </w:rPr>
         <w:t>‘</w:t>
       </w:r>
+      <w:proofErr w:type="spellStart"/>
       <w:r>
         <w:rPr>
           <w:rFonts w:ascii="Book Antiqua" w:eastAsia="Book Antiqua" w:hAnsi="Book Antiqua" w:cs="Book Antiqua"/>
@@ -12358,6 +13070,7 @@
         </w:rPr>
         <w:t>appid</w:t>
       </w:r>
+      <w:proofErr w:type="spellEnd"/>
       <w:r>
         <w:rPr>
           <w:rFonts w:ascii="Book Antiqua" w:eastAsia="Book Antiqua" w:hAnsi="Book Antiqua" w:cs="Book Antiqua"/>
@@ -12677,7 +13390,27 @@
           <w:sz w:val="20"/>
           <w:szCs w:val="20"/>
         </w:rPr>
-        <w:t>“fullgame.appid”</w:t>
+        <w:t>“</w:t>
+      </w:r>
+      <w:proofErr w:type="spellStart"/>
+      <w:r>
+        <w:rPr>
+          <w:rFonts w:ascii="Book Antiqua" w:eastAsia="Book Antiqua" w:hAnsi="Book Antiqua" w:cs="Book Antiqua"/>
+          <w:color w:val="000000" w:themeColor="text1"/>
+          <w:sz w:val="20"/>
+          <w:szCs w:val="20"/>
+        </w:rPr>
+        <w:t>fullgame.appid</w:t>
+      </w:r>
+      <w:proofErr w:type="spellEnd"/>
+      <w:r>
+        <w:rPr>
+          <w:rFonts w:ascii="Book Antiqua" w:eastAsia="Book Antiqua" w:hAnsi="Book Antiqua" w:cs="Book Antiqua"/>
+          <w:color w:val="000000" w:themeColor="text1"/>
+          <w:sz w:val="20"/>
+          <w:szCs w:val="20"/>
+        </w:rPr>
+        <w:t>”</w:t>
       </w:r>
       <w:r>
         <w:rPr>
@@ -12686,6 +13419,40 @@
           <w:szCs w:val="20"/>
         </w:rPr>
         <w:t>. This is due some software, such as DLC, requiring a base software to be accessible.</w:t>
+      </w:r>
+      <w:r>
+        <w:rPr>
+          <w:rFonts w:ascii="Book Antiqua" w:eastAsia="Book Antiqua" w:hAnsi="Book Antiqua" w:cs="Book Antiqua"/>
+          <w:sz w:val="20"/>
+          <w:szCs w:val="20"/>
+        </w:rPr>
+        <w:t xml:space="preserve"> For example, you may want to play ‘Outer Wilds – Echoes of the Eye’ because it is a fantastic DLC. Even though you may be able to buy it, you will not be able to access the content because you do not own the equally fantastic </w:t>
+      </w:r>
+      <w:r>
+        <w:rPr>
+          <w:rFonts w:ascii="Book Antiqua" w:eastAsia="Book Antiqua" w:hAnsi="Book Antiqua" w:cs="Book Antiqua"/>
+          <w:sz w:val="20"/>
+          <w:szCs w:val="20"/>
+        </w:rPr>
+        <w:t>‘Outer Wilds’ base game. Hence, ‘Outer Wilds – Echoes of the Eye’ would have a ‘</w:t>
+      </w:r>
+      <w:proofErr w:type="spellStart"/>
+      <w:r>
+        <w:rPr>
+          <w:rFonts w:ascii="Book Antiqua" w:eastAsia="Book Antiqua" w:hAnsi="Book Antiqua" w:cs="Book Antiqua"/>
+          <w:sz w:val="20"/>
+          <w:szCs w:val="20"/>
+        </w:rPr>
+        <w:t>fullgame.appid</w:t>
+      </w:r>
+      <w:proofErr w:type="spellEnd"/>
+      <w:r>
+        <w:rPr>
+          <w:rFonts w:ascii="Book Antiqua" w:eastAsia="Book Antiqua" w:hAnsi="Book Antiqua" w:cs="Book Antiqua"/>
+          <w:sz w:val="20"/>
+          <w:szCs w:val="20"/>
+        </w:rPr>
+        <w:t>’ in ‘dataframe_raw.csv” due to the dependence.</w:t>
       </w:r>
     </w:p>
     <w:p>
@@ -12745,7 +13512,29 @@
           <w:szCs w:val="20"/>
         </w:rPr>
         <w:tab/>
-        <w:t>Are there recommended data splits (e.g., training, development/validation, testing)? If so, please provide a description of these splits, explaining the rationale behind them.</w:t>
+        <w:t xml:space="preserve">Are </w:t>
+      </w:r>
+      <w:proofErr w:type="gramStart"/>
+      <w:r>
+        <w:rPr>
+          <w:rFonts w:ascii="Book Antiqua" w:eastAsia="Book Antiqua" w:hAnsi="Book Antiqua" w:cs="Book Antiqua"/>
+          <w:i/>
+          <w:color w:val="000000"/>
+          <w:sz w:val="20"/>
+          <w:szCs w:val="20"/>
+        </w:rPr>
+        <w:t>there</w:t>
+      </w:r>
+      <w:proofErr w:type="gramEnd"/>
+      <w:r>
+        <w:rPr>
+          <w:rFonts w:ascii="Book Antiqua" w:eastAsia="Book Antiqua" w:hAnsi="Book Antiqua" w:cs="Book Antiqua"/>
+          <w:i/>
+          <w:color w:val="000000"/>
+          <w:sz w:val="20"/>
+          <w:szCs w:val="20"/>
+        </w:rPr>
+        <w:t xml:space="preserve"> recommended data splits (e.g., training, development/validation, testing)? If so, please provide a description of these splits, explaining the rationale behind them.</w:t>
       </w:r>
     </w:p>
     <w:p>
@@ -12795,8 +13584,10 @@
           <w:sz w:val="20"/>
           <w:szCs w:val="20"/>
         </w:rPr>
-        <w:t xml:space="preserve">The repository offers a .json file that contains all of the collected data, to that any user can customize what data they would like to collect. The ‘dataframe_raw’ file contains that specific .json information as a dataset. Given the multitude of software and attributes collected, there are many splitting possibilities, some of which can be ideal for certain research. A highly recommended split would be based on the ‘type’ </w:t>
-      </w:r>
+        <w:lastRenderedPageBreak/>
+        <w:t>The repository offers a .json file that contains all of the collected data, to that any user can customize what data they would like to collect. The ‘</w:t>
+      </w:r>
+      <w:proofErr w:type="spellStart"/>
       <w:r>
         <w:rPr>
           <w:rFonts w:ascii="Book Antiqua" w:eastAsia="Book Antiqua" w:hAnsi="Book Antiqua" w:cs="Book Antiqua"/>
@@ -12805,9 +13596,9 @@
           <w:sz w:val="20"/>
           <w:szCs w:val="20"/>
         </w:rPr>
-        <w:lastRenderedPageBreak/>
-        <w:t xml:space="preserve">variable, in case a user desires to monitor only a specific type of software (i.e. games or DLC). </w:t>
-      </w:r>
+        <w:t>dataframe_raw</w:t>
+      </w:r>
+      <w:proofErr w:type="spellEnd"/>
       <w:r>
         <w:rPr>
           <w:rFonts w:ascii="Book Antiqua" w:eastAsia="Book Antiqua" w:hAnsi="Book Antiqua" w:cs="Book Antiqua"/>
@@ -12816,8 +13607,83 @@
           <w:sz w:val="20"/>
           <w:szCs w:val="20"/>
         </w:rPr>
-        <w:t>Naturally, many other splits are possible, such as splitting based on the TRUE and FALSE values of ‘is_free’ or separating software on whether they have a value in ‘</w:t>
-      </w:r>
+        <w:t>’ file contains that specific .json information as a dataset. Given the multitude of software and attributes collected, there are many splitting possibilities, some of which can be ideal for certain research. A highly recommended split would be based on the ‘type’ variable, in case a user desires to monitor only a specific type of software (</w:t>
+      </w:r>
+      <w:proofErr w:type="gramStart"/>
+      <w:r>
+        <w:rPr>
+          <w:rFonts w:ascii="Book Antiqua" w:eastAsia="Book Antiqua" w:hAnsi="Book Antiqua" w:cs="Book Antiqua"/>
+          <w:iCs/>
+          <w:color w:val="000000"/>
+          <w:sz w:val="20"/>
+          <w:szCs w:val="20"/>
+        </w:rPr>
+        <w:t>i.e.</w:t>
+      </w:r>
+      <w:proofErr w:type="gramEnd"/>
+      <w:r>
+        <w:rPr>
+          <w:rFonts w:ascii="Book Antiqua" w:eastAsia="Book Antiqua" w:hAnsi="Book Antiqua" w:cs="Book Antiqua"/>
+          <w:iCs/>
+          <w:color w:val="000000"/>
+          <w:sz w:val="20"/>
+          <w:szCs w:val="20"/>
+        </w:rPr>
+        <w:t xml:space="preserve"> games</w:t>
+      </w:r>
+      <w:r>
+        <w:rPr>
+          <w:rFonts w:ascii="Book Antiqua" w:eastAsia="Book Antiqua" w:hAnsi="Book Antiqua" w:cs="Book Antiqua"/>
+          <w:iCs/>
+          <w:color w:val="000000"/>
+          <w:sz w:val="20"/>
+          <w:szCs w:val="20"/>
+        </w:rPr>
+        <w:t>, music or</w:t>
+      </w:r>
+      <w:r>
+        <w:rPr>
+          <w:rFonts w:ascii="Book Antiqua" w:eastAsia="Book Antiqua" w:hAnsi="Book Antiqua" w:cs="Book Antiqua"/>
+          <w:iCs/>
+          <w:color w:val="000000"/>
+          <w:sz w:val="20"/>
+          <w:szCs w:val="20"/>
+        </w:rPr>
+        <w:t xml:space="preserve"> DLC). </w:t>
+      </w:r>
+      <w:r>
+        <w:rPr>
+          <w:rFonts w:ascii="Book Antiqua" w:eastAsia="Book Antiqua" w:hAnsi="Book Antiqua" w:cs="Book Antiqua"/>
+          <w:iCs/>
+          <w:color w:val="000000"/>
+          <w:sz w:val="20"/>
+          <w:szCs w:val="20"/>
+        </w:rPr>
+        <w:t>Naturally, many other splits are possible, such as splitting based on the TRUE and FALSE values of ‘</w:t>
+      </w:r>
+      <w:proofErr w:type="spellStart"/>
+      <w:r>
+        <w:rPr>
+          <w:rFonts w:ascii="Book Antiqua" w:eastAsia="Book Antiqua" w:hAnsi="Book Antiqua" w:cs="Book Antiqua"/>
+          <w:iCs/>
+          <w:color w:val="000000"/>
+          <w:sz w:val="20"/>
+          <w:szCs w:val="20"/>
+        </w:rPr>
+        <w:t>is_free</w:t>
+      </w:r>
+      <w:proofErr w:type="spellEnd"/>
+      <w:r>
+        <w:rPr>
+          <w:rFonts w:ascii="Book Antiqua" w:eastAsia="Book Antiqua" w:hAnsi="Book Antiqua" w:cs="Book Antiqua"/>
+          <w:iCs/>
+          <w:color w:val="000000"/>
+          <w:sz w:val="20"/>
+          <w:szCs w:val="20"/>
+        </w:rPr>
+        <w:t>’ or separating software on whether they have a value in ‘</w:t>
+      </w:r>
+      <w:proofErr w:type="spellStart"/>
       <w:r>
         <w:rPr>
           <w:rFonts w:ascii="Book Antiqua" w:eastAsia="Book Antiqua" w:hAnsi="Book Antiqua" w:cs="Book Antiqua"/>
@@ -12827,6 +13693,7 @@
         </w:rPr>
         <w:t>fullgame.appid</w:t>
       </w:r>
+      <w:proofErr w:type="spellEnd"/>
       <w:r>
         <w:rPr>
           <w:rFonts w:ascii="Book Antiqua" w:eastAsia="Book Antiqua" w:hAnsi="Book Antiqua" w:cs="Book Antiqua"/>
@@ -12942,7 +13809,41 @@
           <w:sz w:val="20"/>
           <w:szCs w:val="20"/>
         </w:rPr>
-        <w:t>is completely reliant on Steam API and no other sources. However, the output is not entirely self-contained, as it commonly links to external websites, external media-hosting sites and features information from external sources. Below are some examples:</w:t>
+        <w:t xml:space="preserve">is completely reliant on Steam API and no other sources. However, the output is not entirely self-contained, as it commonly links to external websites, external media-hosting </w:t>
+      </w:r>
+      <w:proofErr w:type="gramStart"/>
+      <w:r>
+        <w:rPr>
+          <w:rFonts w:ascii="Book Antiqua" w:eastAsia="Book Antiqua" w:hAnsi="Book Antiqua" w:cs="Book Antiqua"/>
+          <w:sz w:val="20"/>
+          <w:szCs w:val="20"/>
+        </w:rPr>
+        <w:t>sites</w:t>
+      </w:r>
+      <w:proofErr w:type="gramEnd"/>
+      <w:r>
+        <w:rPr>
+          <w:rFonts w:ascii="Book Antiqua" w:eastAsia="Book Antiqua" w:hAnsi="Book Antiqua" w:cs="Book Antiqua"/>
+          <w:sz w:val="20"/>
+          <w:szCs w:val="20"/>
+        </w:rPr>
+        <w:t xml:space="preserve"> and features information from external sources. Below are some examples</w:t>
+      </w:r>
+      <w:r>
+        <w:rPr>
+          <w:rFonts w:ascii="Book Antiqua" w:eastAsia="Book Antiqua" w:hAnsi="Book Antiqua" w:cs="Book Antiqua"/>
+          <w:sz w:val="20"/>
+          <w:szCs w:val="20"/>
+        </w:rPr>
+        <w:t xml:space="preserve"> out of many</w:t>
+      </w:r>
+      <w:r>
+        <w:rPr>
+          <w:rFonts w:ascii="Book Antiqua" w:eastAsia="Book Antiqua" w:hAnsi="Book Antiqua" w:cs="Book Antiqua"/>
+          <w:sz w:val="20"/>
+          <w:szCs w:val="20"/>
+        </w:rPr>
+        <w:t>:</w:t>
       </w:r>
     </w:p>
     <w:p>
@@ -13085,7 +13986,23 @@
           <w:rFonts w:ascii="Book Antiqua" w:hAnsi="Book Antiqua" w:cs="Times New Roman"/>
           <w:sz w:val="20"/>
         </w:rPr>
-        <w:t xml:space="preserve">The ‘metacritic.score’ is a numeric variable that is obtained from the respective software’s ‘Metacritic’ page (if the software has one). </w:t>
+        <w:t>The ‘</w:t>
+      </w:r>
+      <w:proofErr w:type="spellStart"/>
+      <w:r>
+        <w:rPr>
+          <w:rFonts w:ascii="Book Antiqua" w:hAnsi="Book Antiqua" w:cs="Times New Roman"/>
+          <w:sz w:val="20"/>
+        </w:rPr>
+        <w:t>metacritic.score</w:t>
+      </w:r>
+      <w:proofErr w:type="spellEnd"/>
+      <w:r>
+        <w:rPr>
+          <w:rFonts w:ascii="Book Antiqua" w:hAnsi="Book Antiqua" w:cs="Times New Roman"/>
+          <w:sz w:val="20"/>
+        </w:rPr>
+        <w:t xml:space="preserve">’ is a numeric variable that is obtained from the respective software’s ‘Metacritic’ page (if the software has one). </w:t>
       </w:r>
     </w:p>
     <w:p>
@@ -13098,30 +14015,84 @@
           <w:szCs w:val="20"/>
         </w:rPr>
       </w:pPr>
-      <w:r>
-        <w:rPr>
-          <w:rFonts w:ascii="Book Antiqua" w:eastAsia="Book Antiqua" w:hAnsi="Book Antiqua" w:cs="Book Antiqua"/>
-          <w:sz w:val="20"/>
-          <w:szCs w:val="20"/>
-        </w:rPr>
-        <w:t xml:space="preserve">As such, it can be seen that the availability of variables is dependent on a mix between developer/publisher choices and external website information. There is no guarantee that such data will always exist in this form for any and all software instances. Thumbnails, images </w:t>
-      </w:r>
-      <w:r>
-        <w:rPr>
-          <w:rFonts w:ascii="Book Antiqua" w:eastAsia="Book Antiqua" w:hAnsi="Book Antiqua" w:cs="Book Antiqua"/>
-          <w:sz w:val="20"/>
-          <w:szCs w:val="20"/>
-        </w:rPr>
-        <w:t xml:space="preserve">and videos can be changed, developers/publishers can decide what information to </w:t>
-      </w:r>
-      <w:r>
-        <w:rPr>
-          <w:rFonts w:ascii="Book Antiqua" w:eastAsia="Book Antiqua" w:hAnsi="Book Antiqua" w:cs="Book Antiqua"/>
-          <w:sz w:val="20"/>
-          <w:szCs w:val="20"/>
-        </w:rPr>
-        <w:t xml:space="preserve">make available, even Metacritic scores can continuously change. Fortunately, this repository includes 10.000 software instances worth of data, providing some degree of archival – though no full external archival is used or referred to in this project. As of </w:t>
-      </w:r>
+    </w:p>
+    <w:p>
+      <w:pPr>
+        <w:spacing w:line="276" w:lineRule="auto"/>
+        <w:jc w:val="both"/>
+        <w:rPr>
+          <w:rFonts w:ascii="Book Antiqua" w:eastAsia="Book Antiqua" w:hAnsi="Book Antiqua" w:cs="Book Antiqua"/>
+          <w:sz w:val="20"/>
+          <w:szCs w:val="20"/>
+        </w:rPr>
+      </w:pPr>
+      <w:r>
+        <w:rPr>
+          <w:rFonts w:ascii="Book Antiqua" w:eastAsia="Book Antiqua" w:hAnsi="Book Antiqua" w:cs="Book Antiqua"/>
+          <w:sz w:val="20"/>
+          <w:szCs w:val="20"/>
+        </w:rPr>
+        <w:t xml:space="preserve">As such, it can be seen that the availability of variables is dependent on a mix between developer/publisher choices and external website information. There is no guarantee that such data will always exist in this form for any and all software instances. Thumbnails, </w:t>
+      </w:r>
+      <w:proofErr w:type="gramStart"/>
+      <w:r>
+        <w:rPr>
+          <w:rFonts w:ascii="Book Antiqua" w:eastAsia="Book Antiqua" w:hAnsi="Book Antiqua" w:cs="Book Antiqua"/>
+          <w:sz w:val="20"/>
+          <w:szCs w:val="20"/>
+        </w:rPr>
+        <w:t>images</w:t>
+      </w:r>
+      <w:proofErr w:type="gramEnd"/>
+      <w:r>
+        <w:rPr>
+          <w:rFonts w:ascii="Book Antiqua" w:eastAsia="Book Antiqua" w:hAnsi="Book Antiqua" w:cs="Book Antiqua"/>
+          <w:sz w:val="20"/>
+          <w:szCs w:val="20"/>
+        </w:rPr>
+        <w:t xml:space="preserve"> and videos can be changed, developers/publishers can decide what information to </w:t>
+      </w:r>
+      <w:r>
+        <w:rPr>
+          <w:rFonts w:ascii="Book Antiqua" w:eastAsia="Book Antiqua" w:hAnsi="Book Antiqua" w:cs="Book Antiqua"/>
+          <w:sz w:val="20"/>
+          <w:szCs w:val="20"/>
+        </w:rPr>
+        <w:t>make available</w:t>
+      </w:r>
+      <w:r>
+        <w:rPr>
+          <w:rFonts w:ascii="Book Antiqua" w:eastAsia="Book Antiqua" w:hAnsi="Book Antiqua" w:cs="Book Antiqua"/>
+          <w:sz w:val="20"/>
+          <w:szCs w:val="20"/>
+        </w:rPr>
+        <w:t xml:space="preserve"> or remove</w:t>
+      </w:r>
+      <w:r>
+        <w:rPr>
+          <w:rFonts w:ascii="Book Antiqua" w:eastAsia="Book Antiqua" w:hAnsi="Book Antiqua" w:cs="Book Antiqua"/>
+          <w:sz w:val="20"/>
+          <w:szCs w:val="20"/>
+        </w:rPr>
+        <w:t xml:space="preserve">, even Metacritic scores can </w:t>
+      </w:r>
+      <w:r>
+        <w:rPr>
+          <w:rFonts w:ascii="Book Antiqua" w:eastAsia="Book Antiqua" w:hAnsi="Book Antiqua" w:cs="Book Antiqua"/>
+          <w:sz w:val="20"/>
+          <w:szCs w:val="20"/>
+        </w:rPr>
+        <w:t>frequently</w:t>
+      </w:r>
+      <w:r>
+        <w:rPr>
+          <w:rFonts w:ascii="Book Antiqua" w:eastAsia="Book Antiqua" w:hAnsi="Book Antiqua" w:cs="Book Antiqua"/>
+          <w:sz w:val="20"/>
+          <w:szCs w:val="20"/>
+        </w:rPr>
+        <w:t xml:space="preserve"> change. Fortunately, this repository includes 10.000 software instances worth of data, providing some degree of archival – though no full external archival is used or referred to in this project. As of </w:t>
+      </w:r>
+      <w:proofErr w:type="gramStart"/>
       <w:r>
         <w:rPr>
           <w:rFonts w:ascii="Book Antiqua" w:eastAsia="Book Antiqua" w:hAnsi="Book Antiqua" w:cs="Book Antiqua"/>
@@ -13138,6 +14109,7 @@
         </w:rPr>
         <w:t>25</w:t>
       </w:r>
+      <w:proofErr w:type="gramEnd"/>
       <w:r>
         <w:rPr>
           <w:rFonts w:ascii="Book Antiqua" w:eastAsia="Book Antiqua" w:hAnsi="Book Antiqua" w:cs="Book Antiqua"/>
@@ -13225,7 +14197,29 @@
           <w:szCs w:val="20"/>
         </w:rPr>
         <w:tab/>
-        <w:t>Does the dataset contain data that might be considered confidential (e.g., data that is protected by legal privilege or by doctorpatient confidentiality, data that includes the content of individuals non-public communications)? If so, please provide a description.</w:t>
+        <w:t xml:space="preserve">Does the dataset contain data that might be considered confidential (e.g., data that is protected by legal privilege or by </w:t>
+      </w:r>
+      <w:proofErr w:type="spellStart"/>
+      <w:r>
+        <w:rPr>
+          <w:rFonts w:ascii="Book Antiqua" w:eastAsia="Book Antiqua" w:hAnsi="Book Antiqua" w:cs="Book Antiqua"/>
+          <w:i/>
+          <w:color w:val="000000"/>
+          <w:sz w:val="20"/>
+          <w:szCs w:val="20"/>
+        </w:rPr>
+        <w:t>doctorpatient</w:t>
+      </w:r>
+      <w:proofErr w:type="spellEnd"/>
+      <w:r>
+        <w:rPr>
+          <w:rFonts w:ascii="Book Antiqua" w:eastAsia="Book Antiqua" w:hAnsi="Book Antiqua" w:cs="Book Antiqua"/>
+          <w:i/>
+          <w:color w:val="000000"/>
+          <w:sz w:val="20"/>
+          <w:szCs w:val="20"/>
+        </w:rPr>
+        <w:t xml:space="preserve"> confidentiality, data that includes the content of individuals non-public communications)? If so, please provide a description.</w:t>
       </w:r>
     </w:p>
     <w:p>
@@ -13329,7 +14323,7 @@
           <w:sz w:val="20"/>
           <w:szCs w:val="20"/>
         </w:rPr>
-        <w:t xml:space="preserve">. </w:t>
+        <w:t xml:space="preserve"> </w:t>
       </w:r>
     </w:p>
     <w:p>
@@ -13429,7 +14423,25 @@
           <w:sz w:val="20"/>
           <w:szCs w:val="20"/>
         </w:rPr>
-        <w:t>However, however steam does include age restriction (‘required_age’) for some of its software</w:t>
+        <w:t>However, however steam does include age restriction (‘</w:t>
+      </w:r>
+      <w:proofErr w:type="spellStart"/>
+      <w:r>
+        <w:rPr>
+          <w:rFonts w:ascii="Book Antiqua" w:eastAsia="Book Antiqua" w:hAnsi="Book Antiqua" w:cs="Book Antiqua"/>
+          <w:sz w:val="20"/>
+          <w:szCs w:val="20"/>
+        </w:rPr>
+        <w:t>required_age</w:t>
+      </w:r>
+      <w:proofErr w:type="spellEnd"/>
+      <w:r>
+        <w:rPr>
+          <w:rFonts w:ascii="Book Antiqua" w:eastAsia="Book Antiqua" w:hAnsi="Book Antiqua" w:cs="Book Antiqua"/>
+          <w:sz w:val="20"/>
+          <w:szCs w:val="20"/>
+        </w:rPr>
+        <w:t>’) for some of its software</w:t>
       </w:r>
       <w:r>
         <w:rPr>
@@ -13528,7 +14540,24 @@
           <w:sz w:val="20"/>
           <w:szCs w:val="20"/>
         </w:rPr>
-        <w:t>The dataset does not relate to people. Therefore, the questions 2.12 till 2.15 are not relevant.</w:t>
+        <w:lastRenderedPageBreak/>
+        <w:t xml:space="preserve">The dataset does not relate to people. Therefore, questions 2.12 till 2.15 are not </w:t>
+      </w:r>
+      <w:r>
+        <w:rPr>
+          <w:rFonts w:ascii="Book Antiqua" w:eastAsia="Book Antiqua" w:hAnsi="Book Antiqua" w:cs="Book Antiqua"/>
+          <w:sz w:val="20"/>
+          <w:szCs w:val="20"/>
+        </w:rPr>
+        <w:t xml:space="preserve">answered as they are not </w:t>
+      </w:r>
+      <w:r>
+        <w:rPr>
+          <w:rFonts w:ascii="Book Antiqua" w:eastAsia="Book Antiqua" w:hAnsi="Book Antiqua" w:cs="Book Antiqua"/>
+          <w:sz w:val="20"/>
+          <w:szCs w:val="20"/>
+        </w:rPr>
+        <w:t>relevant.</w:t>
       </w:r>
     </w:p>
     <w:p>
@@ -13622,7 +14651,6 @@
           <w:sz w:val="20"/>
           <w:szCs w:val="20"/>
         </w:rPr>
-        <w:lastRenderedPageBreak/>
         <w:t xml:space="preserve">2.14 </w:t>
       </w:r>
       <w:r>
@@ -13863,7 +14891,25 @@
           <w:sz w:val="20"/>
           <w:szCs w:val="20"/>
         </w:rPr>
-        <w:t>‘src/collectio</w:t>
+        <w:t>‘</w:t>
+      </w:r>
+      <w:proofErr w:type="spellStart"/>
+      <w:r>
+        <w:rPr>
+          <w:rFonts w:ascii="Book Antiqua" w:eastAsia="Book Antiqua" w:hAnsi="Book Antiqua" w:cs="Book Antiqua"/>
+          <w:sz w:val="20"/>
+          <w:szCs w:val="20"/>
+        </w:rPr>
+        <w:t>src</w:t>
+      </w:r>
+      <w:proofErr w:type="spellEnd"/>
+      <w:r>
+        <w:rPr>
+          <w:rFonts w:ascii="Book Antiqua" w:eastAsia="Book Antiqua" w:hAnsi="Book Antiqua" w:cs="Book Antiqua"/>
+          <w:sz w:val="20"/>
+          <w:szCs w:val="20"/>
+        </w:rPr>
+        <w:t>/collectio</w:t>
       </w:r>
       <w:r>
         <w:rPr>
@@ -13963,7 +15009,17 @@
           <w:szCs w:val="20"/>
         </w:rPr>
         <w:tab/>
-        <w:t>What mechanisms or procedures were used to collect the data (e.g., hardware apparatus or sensor, manual human curation, software program, software API)? How were these mechanisms or procedures validated?</w:t>
+        <w:t xml:space="preserve">What mechanisms or procedures were used to collect the data (e.g., hardware apparatus or sensor, manual human </w:t>
+      </w:r>
+      <w:r>
+        <w:rPr>
+          <w:rFonts w:ascii="Book Antiqua" w:eastAsia="Book Antiqua" w:hAnsi="Book Antiqua" w:cs="Book Antiqua"/>
+          <w:i/>
+          <w:color w:val="000000"/>
+          <w:sz w:val="20"/>
+          <w:szCs w:val="20"/>
+        </w:rPr>
+        <w:t>curation, software program, software API)? How were these mechanisms or procedures validated?</w:t>
       </w:r>
     </w:p>
     <w:p>
@@ -14003,23 +15059,49 @@
           <w:sz w:val="20"/>
           <w:szCs w:val="20"/>
         </w:rPr>
-        <w:t xml:space="preserve">Throughout the process of collecting data only the Steam APIs were used. To validate the resulting data (whether as a raw .json file or in .csc format), the team observed several software store pages on Steam and compared them with the code output. The </w:t>
-      </w:r>
-      <w:r>
-        <w:rPr>
-          <w:rFonts w:ascii="Book Antiqua" w:eastAsia="Book Antiqua" w:hAnsi="Book Antiqua" w:cs="Book Antiqua"/>
-          <w:sz w:val="20"/>
-          <w:szCs w:val="20"/>
-        </w:rPr>
-        <w:t xml:space="preserve">APIs had proven to be reliable in collecting the correct data – </w:t>
-      </w:r>
-      <w:r>
-        <w:rPr>
-          <w:rFonts w:ascii="Book Antiqua" w:eastAsia="Book Antiqua" w:hAnsi="Book Antiqua" w:cs="Book Antiqua"/>
-          <w:sz w:val="20"/>
-          <w:szCs w:val="20"/>
-        </w:rPr>
-        <w:t>though it must be noted as previously that this data most certainly can change at any time.</w:t>
+        <w:t>Throughout the process of collecting data only the Steam APIs were used. To validate the resulting data (whether as a raw .json file or in .cs</w:t>
+      </w:r>
+      <w:r>
+        <w:rPr>
+          <w:rFonts w:ascii="Book Antiqua" w:eastAsia="Book Antiqua" w:hAnsi="Book Antiqua" w:cs="Book Antiqua"/>
+          <w:sz w:val="20"/>
+          <w:szCs w:val="20"/>
+        </w:rPr>
+        <w:t>v</w:t>
+      </w:r>
+      <w:r>
+        <w:rPr>
+          <w:rFonts w:ascii="Book Antiqua" w:eastAsia="Book Antiqua" w:hAnsi="Book Antiqua" w:cs="Book Antiqua"/>
+          <w:sz w:val="20"/>
+          <w:szCs w:val="20"/>
+        </w:rPr>
+        <w:t xml:space="preserve"> format), the team observed several software </w:t>
+      </w:r>
+      <w:proofErr w:type="gramStart"/>
+      <w:r>
+        <w:rPr>
+          <w:rFonts w:ascii="Book Antiqua" w:eastAsia="Book Antiqua" w:hAnsi="Book Antiqua" w:cs="Book Antiqua"/>
+          <w:sz w:val="20"/>
+          <w:szCs w:val="20"/>
+        </w:rPr>
+        <w:t>store</w:t>
+      </w:r>
+      <w:proofErr w:type="gramEnd"/>
+      <w:r>
+        <w:rPr>
+          <w:rFonts w:ascii="Book Antiqua" w:eastAsia="Book Antiqua" w:hAnsi="Book Antiqua" w:cs="Book Antiqua"/>
+          <w:sz w:val="20"/>
+          <w:szCs w:val="20"/>
+        </w:rPr>
+        <w:t xml:space="preserve"> pages on Steam and compared them with the code output. The </w:t>
+      </w:r>
+      <w:r>
+        <w:rPr>
+          <w:rFonts w:ascii="Book Antiqua" w:eastAsia="Book Antiqua" w:hAnsi="Book Antiqua" w:cs="Book Antiqua"/>
+          <w:sz w:val="20"/>
+          <w:szCs w:val="20"/>
+        </w:rPr>
+        <w:t>APIs had proven to be reliable in collecting the correct data – though it must be noted as previously that this data most certainly can change at any time.</w:t>
       </w:r>
     </w:p>
     <w:p>
@@ -14119,7 +15201,43 @@
           <w:sz w:val="20"/>
           <w:szCs w:val="20"/>
         </w:rPr>
-        <w:t xml:space="preserve">The datasets contained within this repository are a sample of the most recently released 10.000 pieces of software made available on Steam. It is important to note though that users can re-run the code or change the collection limit token (in ‘src/collection/collect </w:t>
+        <w:t xml:space="preserve">The datasets contained within this repository are a sample of the most recently released 10.000 pieces of software made available on Steam. It is important to note though </w:t>
+      </w:r>
+      <w:proofErr w:type="gramStart"/>
+      <w:r>
+        <w:rPr>
+          <w:rFonts w:ascii="Book Antiqua" w:eastAsia="Book Antiqua" w:hAnsi="Book Antiqua" w:cs="Book Antiqua"/>
+          <w:sz w:val="20"/>
+          <w:szCs w:val="20"/>
+        </w:rPr>
+        <w:t>that users</w:t>
+      </w:r>
+      <w:proofErr w:type="gramEnd"/>
+      <w:r>
+        <w:rPr>
+          <w:rFonts w:ascii="Book Antiqua" w:eastAsia="Book Antiqua" w:hAnsi="Book Antiqua" w:cs="Book Antiqua"/>
+          <w:sz w:val="20"/>
+          <w:szCs w:val="20"/>
+        </w:rPr>
+        <w:t xml:space="preserve"> can re-run the code or change the collection limit token (in ‘</w:t>
+      </w:r>
+      <w:proofErr w:type="spellStart"/>
+      <w:r>
+        <w:rPr>
+          <w:rFonts w:ascii="Book Antiqua" w:eastAsia="Book Antiqua" w:hAnsi="Book Antiqua" w:cs="Book Antiqua"/>
+          <w:sz w:val="20"/>
+          <w:szCs w:val="20"/>
+        </w:rPr>
+        <w:t>src</w:t>
+      </w:r>
+      <w:proofErr w:type="spellEnd"/>
+      <w:r>
+        <w:rPr>
+          <w:rFonts w:ascii="Book Antiqua" w:eastAsia="Book Antiqua" w:hAnsi="Book Antiqua" w:cs="Book Antiqua"/>
+          <w:sz w:val="20"/>
+          <w:szCs w:val="20"/>
+        </w:rPr>
+        <w:t xml:space="preserve">/collection/collect </w:t>
       </w:r>
       <w:r>
         <w:rPr>
@@ -14204,7 +15322,51 @@
           <w:szCs w:val="20"/>
         </w:rPr>
         <w:tab/>
-        <w:t>Who was involved in the data collection process (e.g., students, crowdworkers, contractors) and how were they compensated (e.g., how much were crowdworkers paid)?</w:t>
+        <w:t xml:space="preserve">Who was involved in the data collection process (e.g., students, </w:t>
+      </w:r>
+      <w:proofErr w:type="spellStart"/>
+      <w:r>
+        <w:rPr>
+          <w:rFonts w:ascii="Book Antiqua" w:eastAsia="Book Antiqua" w:hAnsi="Book Antiqua" w:cs="Book Antiqua"/>
+          <w:i/>
+          <w:color w:val="000000"/>
+          <w:sz w:val="20"/>
+          <w:szCs w:val="20"/>
+        </w:rPr>
+        <w:t>crowdworkers</w:t>
+      </w:r>
+      <w:proofErr w:type="spellEnd"/>
+      <w:r>
+        <w:rPr>
+          <w:rFonts w:ascii="Book Antiqua" w:eastAsia="Book Antiqua" w:hAnsi="Book Antiqua" w:cs="Book Antiqua"/>
+          <w:i/>
+          <w:color w:val="000000"/>
+          <w:sz w:val="20"/>
+          <w:szCs w:val="20"/>
+        </w:rPr>
+        <w:t xml:space="preserve">, contractors) and how were they compensated (e.g., how much were </w:t>
+      </w:r>
+      <w:proofErr w:type="spellStart"/>
+      <w:r>
+        <w:rPr>
+          <w:rFonts w:ascii="Book Antiqua" w:eastAsia="Book Antiqua" w:hAnsi="Book Antiqua" w:cs="Book Antiqua"/>
+          <w:i/>
+          <w:color w:val="000000"/>
+          <w:sz w:val="20"/>
+          <w:szCs w:val="20"/>
+        </w:rPr>
+        <w:t>crowdworkers</w:t>
+      </w:r>
+      <w:proofErr w:type="spellEnd"/>
+      <w:r>
+        <w:rPr>
+          <w:rFonts w:ascii="Book Antiqua" w:eastAsia="Book Antiqua" w:hAnsi="Book Antiqua" w:cs="Book Antiqua"/>
+          <w:i/>
+          <w:color w:val="000000"/>
+          <w:sz w:val="20"/>
+          <w:szCs w:val="20"/>
+        </w:rPr>
+        <w:t xml:space="preserve"> paid)?</w:t>
       </w:r>
     </w:p>
     <w:p>
@@ -14326,7 +15488,43 @@
           <w:sz w:val="20"/>
           <w:szCs w:val="20"/>
         </w:rPr>
-        <w:t>The code collects the data in real time, which is reflected by the scrapping timestamp within ‘dataframe_raw’. This specific set of 10.000 software data has been collected from March 23 to March 25 2020.</w:t>
+        <w:t>The code collects the data in real time, which is reflected by the scrapping timestamp within ‘</w:t>
+      </w:r>
+      <w:proofErr w:type="spellStart"/>
+      <w:r>
+        <w:rPr>
+          <w:rFonts w:ascii="Book Antiqua" w:eastAsia="Book Antiqua" w:hAnsi="Book Antiqua" w:cs="Book Antiqua"/>
+          <w:sz w:val="20"/>
+          <w:szCs w:val="20"/>
+        </w:rPr>
+        <w:t>dataframe_raw</w:t>
+      </w:r>
+      <w:proofErr w:type="spellEnd"/>
+      <w:r>
+        <w:rPr>
+          <w:rFonts w:ascii="Book Antiqua" w:eastAsia="Book Antiqua" w:hAnsi="Book Antiqua" w:cs="Book Antiqua"/>
+          <w:sz w:val="20"/>
+          <w:szCs w:val="20"/>
+        </w:rPr>
+        <w:t>’. This specific set of 10.000 software data has been collected from March 23 to March 25</w:t>
+      </w:r>
+      <w:proofErr w:type="gramStart"/>
+      <w:r>
+        <w:rPr>
+          <w:rFonts w:ascii="Book Antiqua" w:eastAsia="Book Antiqua" w:hAnsi="Book Antiqua" w:cs="Book Antiqua"/>
+          <w:sz w:val="20"/>
+          <w:szCs w:val="20"/>
+        </w:rPr>
+        <w:t xml:space="preserve"> 2020</w:t>
+      </w:r>
+      <w:proofErr w:type="gramEnd"/>
+      <w:r>
+        <w:rPr>
+          <w:rFonts w:ascii="Book Antiqua" w:eastAsia="Book Antiqua" w:hAnsi="Book Antiqua" w:cs="Book Antiqua"/>
+          <w:sz w:val="20"/>
+          <w:szCs w:val="20"/>
+        </w:rPr>
+        <w:t>.</w:t>
       </w:r>
     </w:p>
     <w:p>
@@ -14368,6 +15566,7 @@
           <w:sz w:val="20"/>
           <w:szCs w:val="20"/>
         </w:rPr>
+        <w:lastRenderedPageBreak/>
         <w:t>3.6</w:t>
       </w:r>
       <w:r>
@@ -14434,7 +15633,7 @@
           <w:sz w:val="20"/>
           <w:szCs w:val="20"/>
         </w:rPr>
-        <w:t>was</w:t>
+        <w:t>were</w:t>
       </w:r>
       <w:r>
         <w:rPr>
@@ -14551,7 +15750,23 @@
           <w:sz w:val="20"/>
           <w:szCs w:val="20"/>
         </w:rPr>
-        <w:t>The dataset does not relate to people. Therefore, the questions 3.8 till 3.12 are not relevant.</w:t>
+        <w:t xml:space="preserve">The dataset does not relate to people. Therefore, questions 3.8 till 3.12 </w:t>
+      </w:r>
+      <w:r>
+        <w:rPr>
+          <w:rFonts w:ascii="Book Antiqua" w:eastAsia="Book Antiqua" w:hAnsi="Book Antiqua" w:cs="Book Antiqua"/>
+          <w:sz w:val="20"/>
+          <w:szCs w:val="20"/>
+        </w:rPr>
+        <w:t xml:space="preserve">will not be answered as they </w:t>
+      </w:r>
+      <w:r>
+        <w:rPr>
+          <w:rFonts w:ascii="Book Antiqua" w:eastAsia="Book Antiqua" w:hAnsi="Book Antiqua" w:cs="Book Antiqua"/>
+          <w:sz w:val="20"/>
+          <w:szCs w:val="20"/>
+        </w:rPr>
+        <w:t>are not relevant.</w:t>
       </w:r>
     </w:p>
     <w:p>
@@ -14892,7 +16107,17 @@
           <w:szCs w:val="20"/>
         </w:rPr>
         <w:tab/>
-        <w:t>Has an analysis of the potential impact of the dataset and its use on data subjects (e.g., a data protection impact analysis) been conducted? If so, please provide a description of this analysis, including the outcomes, as well as a link or other access point to any supporting documentation.</w:t>
+        <w:t xml:space="preserve">Has an analysis of the potential impact of the dataset and its use on data subjects (e.g., a data protection impact </w:t>
+      </w:r>
+      <w:r>
+        <w:rPr>
+          <w:rFonts w:ascii="Book Antiqua" w:eastAsia="Book Antiqua" w:hAnsi="Book Antiqua" w:cs="Book Antiqua"/>
+          <w:i/>
+          <w:color w:val="000000"/>
+          <w:sz w:val="20"/>
+          <w:szCs w:val="20"/>
+        </w:rPr>
+        <w:t>analysis) been conducted? If so, please provide a description of this analysis, including the outcomes, as well as a link or other access point to any supporting documentation.</w:t>
       </w:r>
     </w:p>
     <w:p>
@@ -15006,17 +16231,7 @@
           <w:sz w:val="20"/>
           <w:szCs w:val="20"/>
         </w:rPr>
-        <w:t>Was any preprocessing/cleaning/labeling of the data done (e.g., discretization or bucketing, tokenization, part-of-</w:t>
-      </w:r>
-      <w:r>
-        <w:rPr>
-          <w:rFonts w:ascii="Book Antiqua" w:eastAsia="Book Antiqua" w:hAnsi="Book Antiqua" w:cs="Book Antiqua"/>
-          <w:i/>
-          <w:color w:val="000000"/>
-          <w:sz w:val="20"/>
-          <w:szCs w:val="20"/>
-        </w:rPr>
-        <w:t>speech tagging, SIFT feature extraction, removal of instances, processing of missing values)? If so, please provide a description. If not, you may skip the remainder of the questions in this section.</w:t>
+        <w:t>Was any preprocessing/cleaning/labeling of the data done (e.g., discretization or bucketing, tokenization, part-of-speech tagging, SIFT feature extraction, removal of instances, processing of missing values)? If so, please provide a description. If not, you may skip the remainder of the questions in this section.</w:t>
       </w:r>
     </w:p>
     <w:p>
@@ -15063,39 +16278,143 @@
           <w:sz w:val="20"/>
           <w:szCs w:val="20"/>
         </w:rPr>
-        <w:t>. The most relevant to take note of in terms of preprocessing is ‘src/collection/</w:t>
-      </w:r>
-      <w:r>
-        <w:rPr>
-          <w:rFonts w:ascii="Book Antiqua" w:eastAsia="Book Antiqua" w:hAnsi="Book Antiqua" w:cs="Book Antiqua"/>
-          <w:sz w:val="20"/>
-          <w:szCs w:val="20"/>
-        </w:rPr>
-        <w:t>collect all app id's</w:t>
-      </w:r>
-      <w:r>
-        <w:rPr>
-          <w:rFonts w:ascii="Book Antiqua" w:eastAsia="Book Antiqua" w:hAnsi="Book Antiqua" w:cs="Book Antiqua"/>
-          <w:sz w:val="20"/>
-          <w:szCs w:val="20"/>
-        </w:rPr>
-        <w:t xml:space="preserve">.py’. The essential </w:t>
-      </w:r>
-      <w:r>
-        <w:rPr>
-          <w:rFonts w:ascii="Book Antiqua" w:eastAsia="Book Antiqua" w:hAnsi="Book Antiqua" w:cs="Book Antiqua"/>
-          <w:sz w:val="20"/>
-          <w:szCs w:val="20"/>
-        </w:rPr>
-        <w:t>all ‘steam_appid’</w:t>
-      </w:r>
-      <w:r>
-        <w:rPr>
-          <w:rFonts w:ascii="Book Antiqua" w:eastAsia="Book Antiqua" w:hAnsi="Book Antiqua" w:cs="Book Antiqua"/>
-          <w:sz w:val="20"/>
-          <w:szCs w:val="20"/>
-        </w:rPr>
-        <w:t xml:space="preserve"> available on the Steam store. This is done to facilitate the creation of a code that loops through these ids and collects the data.</w:t>
+        <w:t>. The most relevant to take note of in terms of preprocessing is ‘</w:t>
+      </w:r>
+      <w:proofErr w:type="spellStart"/>
+      <w:r>
+        <w:rPr>
+          <w:rFonts w:ascii="Book Antiqua" w:eastAsia="Book Antiqua" w:hAnsi="Book Antiqua" w:cs="Book Antiqua"/>
+          <w:sz w:val="20"/>
+          <w:szCs w:val="20"/>
+        </w:rPr>
+        <w:t>src</w:t>
+      </w:r>
+      <w:proofErr w:type="spellEnd"/>
+      <w:r>
+        <w:rPr>
+          <w:rFonts w:ascii="Book Antiqua" w:eastAsia="Book Antiqua" w:hAnsi="Book Antiqua" w:cs="Book Antiqua"/>
+          <w:sz w:val="20"/>
+          <w:szCs w:val="20"/>
+        </w:rPr>
+        <w:t>/collection/</w:t>
+      </w:r>
+      <w:r>
+        <w:rPr>
+          <w:rFonts w:ascii="Book Antiqua" w:eastAsia="Book Antiqua" w:hAnsi="Book Antiqua" w:cs="Book Antiqua"/>
+          <w:sz w:val="20"/>
+          <w:szCs w:val="20"/>
+        </w:rPr>
+        <w:t xml:space="preserve">collect all app </w:t>
+      </w:r>
+      <w:proofErr w:type="spellStart"/>
+      <w:proofErr w:type="gramStart"/>
+      <w:r>
+        <w:rPr>
+          <w:rFonts w:ascii="Book Antiqua" w:eastAsia="Book Antiqua" w:hAnsi="Book Antiqua" w:cs="Book Antiqua"/>
+          <w:sz w:val="20"/>
+          <w:szCs w:val="20"/>
+        </w:rPr>
+        <w:t>id's</w:t>
+      </w:r>
+      <w:proofErr w:type="gramEnd"/>
+      <w:r>
+        <w:rPr>
+          <w:rFonts w:ascii="Book Antiqua" w:eastAsia="Book Antiqua" w:hAnsi="Book Antiqua" w:cs="Book Antiqua"/>
+          <w:sz w:val="20"/>
+          <w:szCs w:val="20"/>
+        </w:rPr>
+        <w:t>.py</w:t>
+      </w:r>
+      <w:proofErr w:type="spellEnd"/>
+      <w:r>
+        <w:rPr>
+          <w:rFonts w:ascii="Book Antiqua" w:eastAsia="Book Antiqua" w:hAnsi="Book Antiqua" w:cs="Book Antiqua"/>
+          <w:sz w:val="20"/>
+          <w:szCs w:val="20"/>
+        </w:rPr>
+        <w:t xml:space="preserve">’. </w:t>
+      </w:r>
+      <w:r>
+        <w:rPr>
+          <w:rFonts w:ascii="Book Antiqua" w:eastAsia="Book Antiqua" w:hAnsi="Book Antiqua" w:cs="Book Antiqua"/>
+          <w:sz w:val="20"/>
+          <w:szCs w:val="20"/>
+        </w:rPr>
+        <w:t>It is</w:t>
+      </w:r>
+      <w:r>
+        <w:rPr>
+          <w:rFonts w:ascii="Book Antiqua" w:eastAsia="Book Antiqua" w:hAnsi="Book Antiqua" w:cs="Book Antiqua"/>
+          <w:sz w:val="20"/>
+          <w:szCs w:val="20"/>
+        </w:rPr>
+        <w:t xml:space="preserve"> essential</w:t>
+      </w:r>
+      <w:r>
+        <w:rPr>
+          <w:rFonts w:ascii="Book Antiqua" w:eastAsia="Book Antiqua" w:hAnsi="Book Antiqua" w:cs="Book Antiqua"/>
+          <w:sz w:val="20"/>
+          <w:szCs w:val="20"/>
+        </w:rPr>
+        <w:t xml:space="preserve"> to collect</w:t>
+      </w:r>
+      <w:r>
+        <w:rPr>
+          <w:rFonts w:ascii="Book Antiqua" w:eastAsia="Book Antiqua" w:hAnsi="Book Antiqua" w:cs="Book Antiqua"/>
+          <w:sz w:val="20"/>
+          <w:szCs w:val="20"/>
+        </w:rPr>
+        <w:t xml:space="preserve"> </w:t>
+      </w:r>
+      <w:r>
+        <w:rPr>
+          <w:rFonts w:ascii="Book Antiqua" w:eastAsia="Book Antiqua" w:hAnsi="Book Antiqua" w:cs="Book Antiqua"/>
+          <w:sz w:val="20"/>
+          <w:szCs w:val="20"/>
+        </w:rPr>
+        <w:t>all ‘</w:t>
+      </w:r>
+      <w:proofErr w:type="spellStart"/>
+      <w:r>
+        <w:rPr>
+          <w:rFonts w:ascii="Book Antiqua" w:eastAsia="Book Antiqua" w:hAnsi="Book Antiqua" w:cs="Book Antiqua"/>
+          <w:sz w:val="20"/>
+          <w:szCs w:val="20"/>
+        </w:rPr>
+        <w:t>steam_appid</w:t>
+      </w:r>
+      <w:proofErr w:type="spellEnd"/>
+      <w:r>
+        <w:rPr>
+          <w:rFonts w:ascii="Book Antiqua" w:eastAsia="Book Antiqua" w:hAnsi="Book Antiqua" w:cs="Book Antiqua"/>
+          <w:sz w:val="20"/>
+          <w:szCs w:val="20"/>
+        </w:rPr>
+        <w:t>’</w:t>
+      </w:r>
+      <w:r>
+        <w:rPr>
+          <w:rFonts w:ascii="Book Antiqua" w:eastAsia="Book Antiqua" w:hAnsi="Book Antiqua" w:cs="Book Antiqua"/>
+          <w:sz w:val="20"/>
+          <w:szCs w:val="20"/>
+        </w:rPr>
+        <w:t xml:space="preserve"> available on the Steam store</w:t>
+      </w:r>
+      <w:r>
+        <w:rPr>
+          <w:rFonts w:ascii="Book Antiqua" w:eastAsia="Book Antiqua" w:hAnsi="Book Antiqua" w:cs="Book Antiqua"/>
+          <w:sz w:val="20"/>
+          <w:szCs w:val="20"/>
+        </w:rPr>
+        <w:t xml:space="preserve"> first and foremost</w:t>
+      </w:r>
+      <w:r>
+        <w:rPr>
+          <w:rFonts w:ascii="Book Antiqua" w:eastAsia="Book Antiqua" w:hAnsi="Book Antiqua" w:cs="Book Antiqua"/>
+          <w:sz w:val="20"/>
+          <w:szCs w:val="20"/>
+        </w:rPr>
+        <w:t>. This is done to facilitate the creation of a code that loops through these ids and collects the data.</w:t>
       </w:r>
     </w:p>
     <w:p>
@@ -15155,7 +16474,15 @@
           <w:sz w:val="20"/>
           <w:szCs w:val="20"/>
         </w:rPr>
-        <w:t>In terms of labelling, all of the variables are as they appear as attributes in Steam API’s .json output.</w:t>
+        <w:t>In terms of labelling, all of the variables are as they appear as attributes in Steam API’s .json output</w:t>
+      </w:r>
+      <w:r>
+        <w:rPr>
+          <w:rFonts w:ascii="Book Antiqua" w:eastAsia="Book Antiqua" w:hAnsi="Book Antiqua" w:cs="Book Antiqua"/>
+          <w:sz w:val="20"/>
+          <w:szCs w:val="20"/>
+        </w:rPr>
+        <w:t xml:space="preserve">, as they are relatively self-explanatory when compared with the Steam store displays. </w:t>
       </w:r>
     </w:p>
     <w:p>
@@ -15230,6 +16557,7 @@
         </w:rPr>
         <w:t>The raw datafile containing the full raw data is saved as ‘data/</w:t>
       </w:r>
+      <w:proofErr w:type="spellStart"/>
       <w:r>
         <w:rPr>
           <w:rFonts w:ascii="Book Antiqua" w:eastAsia="Book Antiqua" w:hAnsi="Book Antiqua" w:cs="Book Antiqua"/>
@@ -15238,14 +16566,34 @@
         </w:rPr>
         <w:t>raw_data.json</w:t>
       </w:r>
-      <w:r>
-        <w:rPr>
-          <w:rFonts w:ascii="Book Antiqua" w:eastAsia="Book Antiqua" w:hAnsi="Book Antiqua" w:cs="Book Antiqua"/>
-          <w:sz w:val="20"/>
-          <w:szCs w:val="20"/>
-        </w:rPr>
-        <w:t>’. In addition, a simple .json list containing only ‘steam_appid’ is saved as ‘data/</w:t>
-      </w:r>
+      <w:proofErr w:type="spellEnd"/>
+      <w:r>
+        <w:rPr>
+          <w:rFonts w:ascii="Book Antiqua" w:eastAsia="Book Antiqua" w:hAnsi="Book Antiqua" w:cs="Book Antiqua"/>
+          <w:sz w:val="20"/>
+          <w:szCs w:val="20"/>
+        </w:rPr>
+        <w:t>’. In addition, a simple .json list containing only ‘</w:t>
+      </w:r>
+      <w:proofErr w:type="spellStart"/>
+      <w:r>
+        <w:rPr>
+          <w:rFonts w:ascii="Book Antiqua" w:eastAsia="Book Antiqua" w:hAnsi="Book Antiqua" w:cs="Book Antiqua"/>
+          <w:sz w:val="20"/>
+          <w:szCs w:val="20"/>
+        </w:rPr>
+        <w:t>steam_appid</w:t>
+      </w:r>
+      <w:proofErr w:type="spellEnd"/>
+      <w:r>
+        <w:rPr>
+          <w:rFonts w:ascii="Book Antiqua" w:eastAsia="Book Antiqua" w:hAnsi="Book Antiqua" w:cs="Book Antiqua"/>
+          <w:sz w:val="20"/>
+          <w:szCs w:val="20"/>
+        </w:rPr>
+        <w:t>’ is saved as ‘data/</w:t>
+      </w:r>
+      <w:proofErr w:type="spellStart"/>
       <w:r>
         <w:rPr>
           <w:rFonts w:ascii="Book Antiqua" w:eastAsia="Book Antiqua" w:hAnsi="Book Antiqua" w:cs="Book Antiqua"/>
@@ -15254,6 +16602,7 @@
         </w:rPr>
         <w:t>app_ids.json</w:t>
       </w:r>
+      <w:proofErr w:type="spellEnd"/>
       <w:r>
         <w:rPr>
           <w:rFonts w:ascii="Book Antiqua" w:eastAsia="Book Antiqua" w:hAnsi="Book Antiqua" w:cs="Book Antiqua"/>
@@ -15333,7 +16682,26 @@
           <w:sz w:val="20"/>
           <w:szCs w:val="20"/>
         </w:rPr>
-        <w:t>No other software is used within this project to further facilitate preprocessing, cleaning and labeling.</w:t>
+        <w:lastRenderedPageBreak/>
+        <w:t xml:space="preserve">No other software is used within this project to further facilitate preprocessing, </w:t>
+      </w:r>
+      <w:proofErr w:type="gramStart"/>
+      <w:r>
+        <w:rPr>
+          <w:rFonts w:ascii="Book Antiqua" w:eastAsia="Book Antiqua" w:hAnsi="Book Antiqua" w:cs="Book Antiqua"/>
+          <w:sz w:val="20"/>
+          <w:szCs w:val="20"/>
+        </w:rPr>
+        <w:t>cleaning</w:t>
+      </w:r>
+      <w:proofErr w:type="gramEnd"/>
+      <w:r>
+        <w:rPr>
+          <w:rFonts w:ascii="Book Antiqua" w:eastAsia="Book Antiqua" w:hAnsi="Book Antiqua" w:cs="Book Antiqua"/>
+          <w:sz w:val="20"/>
+          <w:szCs w:val="20"/>
+        </w:rPr>
+        <w:t xml:space="preserve"> and labeling.</w:t>
       </w:r>
     </w:p>
     <w:p>
@@ -15513,7 +16881,6 @@
           <w:sz w:val="20"/>
           <w:szCs w:val="20"/>
         </w:rPr>
-        <w:lastRenderedPageBreak/>
         <w:t>5.2</w:t>
       </w:r>
       <w:r>
@@ -15764,14 +17131,64 @@
           <w:sz w:val="20"/>
           <w:szCs w:val="20"/>
         </w:rPr>
-        <w:t xml:space="preserve"> can help provide a detailed general landscape of Steam as a store (i.e. general pricing outlooks, genre statistics, DLC availability, etc.). It can help prospective entrants facilitate planning – for instance, how would a game released without a publisher succeed with reviews as reference, what is the general pricing trend in that case? Apart from managerial use, there are academic benefits as well. Researchers can modify and couple this dataset with others that have parameters they would like to </w:t>
-      </w:r>
+        <w:t xml:space="preserve"> can help provide a detailed general landscape of Steam as a store (</w:t>
+      </w:r>
+      <w:proofErr w:type="gramStart"/>
       <w:r>
         <w:rPr>
           <w:rFonts w:ascii="Book Antiqua" w:eastAsia="Times New Roman" w:hAnsi="Book Antiqua" w:cs="Times New Roman"/>
           <w:sz w:val="20"/>
           <w:szCs w:val="20"/>
         </w:rPr>
+        <w:t>i.e.</w:t>
+      </w:r>
+      <w:proofErr w:type="gramEnd"/>
+      <w:r>
+        <w:rPr>
+          <w:rFonts w:ascii="Book Antiqua" w:eastAsia="Times New Roman" w:hAnsi="Book Antiqua" w:cs="Times New Roman"/>
+          <w:sz w:val="20"/>
+          <w:szCs w:val="20"/>
+        </w:rPr>
+        <w:t xml:space="preserve"> general pricing outlooks, genre statistics, DLC availability, etc.). It can help prospective entrants facilitate planning – for instance, how would a game released without a publisher succeed with reviews as reference, what is the general pricing </w:t>
+      </w:r>
+      <w:r>
+        <w:rPr>
+          <w:rFonts w:ascii="Book Antiqua" w:eastAsia="Times New Roman" w:hAnsi="Book Antiqua" w:cs="Times New Roman"/>
+          <w:sz w:val="20"/>
+          <w:szCs w:val="20"/>
+        </w:rPr>
+        <w:t xml:space="preserve">and/or discounting </w:t>
+      </w:r>
+      <w:r>
+        <w:rPr>
+          <w:rFonts w:ascii="Book Antiqua" w:eastAsia="Times New Roman" w:hAnsi="Book Antiqua" w:cs="Times New Roman"/>
+          <w:sz w:val="20"/>
+          <w:szCs w:val="20"/>
+        </w:rPr>
+        <w:t>trend</w:t>
+      </w:r>
+      <w:r>
+        <w:rPr>
+          <w:rFonts w:ascii="Book Antiqua" w:eastAsia="Times New Roman" w:hAnsi="Book Antiqua" w:cs="Times New Roman"/>
+          <w:sz w:val="20"/>
+          <w:szCs w:val="20"/>
+        </w:rPr>
+        <w:t>s</w:t>
+      </w:r>
+      <w:r>
+        <w:rPr>
+          <w:rFonts w:ascii="Book Antiqua" w:eastAsia="Times New Roman" w:hAnsi="Book Antiqua" w:cs="Times New Roman"/>
+          <w:sz w:val="20"/>
+          <w:szCs w:val="20"/>
+        </w:rPr>
+        <w:t xml:space="preserve"> in that case? Apart from managerial use, there are academic benefits as well. Researchers can modify and couple this dataset with others that have parameters they would like to </w:t>
+      </w:r>
+      <w:r>
+        <w:rPr>
+          <w:rFonts w:ascii="Book Antiqua" w:eastAsia="Times New Roman" w:hAnsi="Book Antiqua" w:cs="Times New Roman"/>
+          <w:sz w:val="20"/>
+          <w:szCs w:val="20"/>
+        </w:rPr>
         <w:t>analyze</w:t>
       </w:r>
       <w:r>
@@ -15780,7 +17197,23 @@
           <w:sz w:val="20"/>
           <w:szCs w:val="20"/>
         </w:rPr>
-        <w:t xml:space="preserve">. Studies about how the amount of articles on a video game interact with the number or content of reviews, or how the genre of a game may showcase differences in reviewing </w:t>
+        <w:t xml:space="preserve">. Studies about how the </w:t>
+      </w:r>
+      <w:r>
+        <w:rPr>
+          <w:rFonts w:ascii="Book Antiqua" w:eastAsia="Times New Roman" w:hAnsi="Book Antiqua" w:cs="Times New Roman"/>
+          <w:sz w:val="20"/>
+          <w:szCs w:val="20"/>
+        </w:rPr>
+        <w:t>number</w:t>
+      </w:r>
+      <w:r>
+        <w:rPr>
+          <w:rFonts w:ascii="Book Antiqua" w:eastAsia="Times New Roman" w:hAnsi="Book Antiqua" w:cs="Times New Roman"/>
+          <w:sz w:val="20"/>
+          <w:szCs w:val="20"/>
+        </w:rPr>
+        <w:t xml:space="preserve"> of articles on a video game interact with the number or content of reviews, or how the genre of a game may showcase differences in reviewing </w:t>
       </w:r>
       <w:r>
         <w:rPr>
@@ -15815,7 +17248,51 @@
           <w:sz w:val="20"/>
           <w:szCs w:val="20"/>
         </w:rPr>
-        <w:t xml:space="preserve">Another interesting benefit is the potential improvement of already existing estimation formulas and tools or the creation of new ones. For example, the Boxleiter method allows the estimation of video game units sold (and in turn video game revenue) by using the number of reviews a game has on Steam and multiplying it by a number that differs based on release year, genre and others (Carless, 2020). This alone is invaluable in an industry where sales figures are hard to acquire for analyses. Nonetheless, making more data available publicly can only serve to improve and correct such methods and our understanding of the phenomena around them. </w:t>
+        <w:t xml:space="preserve">Another interesting benefit is the potential improvement of already existing estimation formulas and tools or the creation of new ones. For example, the </w:t>
+      </w:r>
+      <w:proofErr w:type="spellStart"/>
+      <w:r>
+        <w:rPr>
+          <w:rFonts w:ascii="Book Antiqua" w:eastAsia="Times New Roman" w:hAnsi="Book Antiqua" w:cs="Times New Roman"/>
+          <w:sz w:val="20"/>
+          <w:szCs w:val="20"/>
+        </w:rPr>
+        <w:t>Boxleiter</w:t>
+      </w:r>
+      <w:proofErr w:type="spellEnd"/>
+      <w:r>
+        <w:rPr>
+          <w:rFonts w:ascii="Book Antiqua" w:eastAsia="Times New Roman" w:hAnsi="Book Antiqua" w:cs="Times New Roman"/>
+          <w:sz w:val="20"/>
+          <w:szCs w:val="20"/>
+        </w:rPr>
+        <w:t xml:space="preserve"> method allows the estimation of video game units sold (and in turn video game revenue) by using </w:t>
+      </w:r>
+      <w:r>
+        <w:rPr>
+          <w:rFonts w:ascii="Book Antiqua" w:eastAsia="Times New Roman" w:hAnsi="Book Antiqua" w:cs="Times New Roman"/>
+          <w:sz w:val="20"/>
+          <w:szCs w:val="20"/>
+        </w:rPr>
+        <w:t xml:space="preserve">the number of reviews a game has on Steam and multiplying it by a number that differs based on release year, </w:t>
+      </w:r>
+      <w:proofErr w:type="gramStart"/>
+      <w:r>
+        <w:rPr>
+          <w:rFonts w:ascii="Book Antiqua" w:eastAsia="Times New Roman" w:hAnsi="Book Antiqua" w:cs="Times New Roman"/>
+          <w:sz w:val="20"/>
+          <w:szCs w:val="20"/>
+        </w:rPr>
+        <w:t>genre</w:t>
+      </w:r>
+      <w:proofErr w:type="gramEnd"/>
+      <w:r>
+        <w:rPr>
+          <w:rFonts w:ascii="Book Antiqua" w:eastAsia="Times New Roman" w:hAnsi="Book Antiqua" w:cs="Times New Roman"/>
+          <w:sz w:val="20"/>
+          <w:szCs w:val="20"/>
+        </w:rPr>
+        <w:t xml:space="preserve"> and others (Carless, 2020). This alone is invaluable in an industry where sales figures are hard to acquire for analyses. Nonetheless, making more data available publicly can only serve to improve and correct such methods and our understanding of the phenomena around them. </w:t>
       </w:r>
     </w:p>
     <w:p>
@@ -15834,15 +17311,25 @@
           <w:sz w:val="20"/>
           <w:szCs w:val="20"/>
         </w:rPr>
-        <w:t xml:space="preserve">Suppose that more data availability could even lead to accurate estimates of marketing spending on individual </w:t>
-      </w:r>
+        <w:t xml:space="preserve">Suppose that more data availability could even lead to accurate estimates of marketing spending on individual games, downloadable </w:t>
+      </w:r>
+      <w:proofErr w:type="gramStart"/>
       <w:r>
         <w:rPr>
           <w:rFonts w:ascii="Book Antiqua" w:eastAsia="Times New Roman" w:hAnsi="Book Antiqua" w:cs="Times New Roman"/>
           <w:sz w:val="20"/>
           <w:szCs w:val="20"/>
         </w:rPr>
-        <w:t>games, downloadable content and remastered games – this is the ideal towards which we hope to contribute.</w:t>
+        <w:t>content</w:t>
+      </w:r>
+      <w:proofErr w:type="gramEnd"/>
+      <w:r>
+        <w:rPr>
+          <w:rFonts w:ascii="Book Antiqua" w:eastAsia="Times New Roman" w:hAnsi="Book Antiqua" w:cs="Times New Roman"/>
+          <w:sz w:val="20"/>
+          <w:szCs w:val="20"/>
+        </w:rPr>
+        <w:t xml:space="preserve"> and remastered games – this is the ideal towards which we hope to contribute.</w:t>
       </w:r>
     </w:p>
     <w:p>
@@ -15965,6 +17452,16 @@
           <w:sz w:val="20"/>
           <w:szCs w:val="20"/>
         </w:rPr>
+        <w:t xml:space="preserve"> (be it research or otherwise)</w:t>
+      </w:r>
+      <w:r>
+        <w:rPr>
+          <w:rFonts w:ascii="Book Antiqua" w:eastAsia="Book Antiqua" w:hAnsi="Book Antiqua" w:cs="Book Antiqua"/>
+          <w:iCs/>
+          <w:color w:val="000000"/>
+          <w:sz w:val="20"/>
+          <w:szCs w:val="20"/>
+        </w:rPr>
         <w:t>.</w:t>
       </w:r>
     </w:p>
@@ -16028,7 +17525,29 @@
           <w:sz w:val="20"/>
           <w:szCs w:val="20"/>
         </w:rPr>
-        <w:t>Are there tasks for which the dataset should not be used? If so, please provide a description.</w:t>
+        <w:t xml:space="preserve">Are </w:t>
+      </w:r>
+      <w:proofErr w:type="gramStart"/>
+      <w:r>
+        <w:rPr>
+          <w:rFonts w:ascii="Book Antiqua" w:eastAsia="Book Antiqua" w:hAnsi="Book Antiqua" w:cs="Book Antiqua"/>
+          <w:i/>
+          <w:color w:val="000000"/>
+          <w:sz w:val="20"/>
+          <w:szCs w:val="20"/>
+        </w:rPr>
+        <w:t>there</w:t>
+      </w:r>
+      <w:proofErr w:type="gramEnd"/>
+      <w:r>
+        <w:rPr>
+          <w:rFonts w:ascii="Book Antiqua" w:eastAsia="Book Antiqua" w:hAnsi="Book Antiqua" w:cs="Book Antiqua"/>
+          <w:i/>
+          <w:color w:val="000000"/>
+          <w:sz w:val="20"/>
+          <w:szCs w:val="20"/>
+        </w:rPr>
+        <w:t xml:space="preserve"> tasks for which the dataset should not be used? If so, please provide a description.</w:t>
       </w:r>
     </w:p>
     <w:p>
@@ -16086,7 +17605,16 @@
           <w:sz w:val="20"/>
           <w:szCs w:val="20"/>
         </w:rPr>
-        <w:t>Aside from text, many variable outputs are in link format – linking either to .jpeg images and others to videos that are used to showcase and market the software on its store page. Users can potentially download these files and run image or video analysis software or techniques</w:t>
+        <w:t xml:space="preserve">Aside from text, many variable outputs are in link format – linking either to .jpeg images and others to videos that are used to showcase and market the software on its store page. Users can potentially </w:t>
+      </w:r>
+      <w:r>
+        <w:rPr>
+          <w:rFonts w:ascii="Book Antiqua" w:eastAsia="Book Antiqua" w:hAnsi="Book Antiqua" w:cs="Book Antiqua"/>
+          <w:sz w:val="20"/>
+          <w:szCs w:val="20"/>
+        </w:rPr>
+        <w:lastRenderedPageBreak/>
+        <w:t>download these files and run image or video analysis software or techniques</w:t>
       </w:r>
       <w:r>
         <w:rPr>
@@ -16114,33 +17642,6 @@
           <w:szCs w:val="20"/>
         </w:rPr>
         <w:t xml:space="preserve">Lastly, it is important to note a potential caveat: Steam does not allow the usage of the API collected data for commercial purposes. This must be kept in mind to avoid potential legal ramifications with Steam as a company. </w:t>
-      </w:r>
-    </w:p>
-    <w:p>
-      <w:pPr>
-        <w:spacing w:line="276" w:lineRule="auto"/>
-        <w:jc w:val="both"/>
-        <w:rPr>
-          <w:rFonts w:ascii="Book Antiqua" w:eastAsia="Book Antiqua" w:hAnsi="Book Antiqua" w:cs="Book Antiqua"/>
-          <w:sz w:val="20"/>
-          <w:szCs w:val="20"/>
-        </w:rPr>
-      </w:pPr>
-    </w:p>
-    <w:p>
-      <w:pPr>
-        <w:rPr>
-          <w:rFonts w:ascii="Book Antiqua" w:hAnsi="Book Antiqua" w:cs="Arial"/>
-          <w:b/>
-          <w:bCs/>
-          <w:noProof/>
-          <w:kern w:val="1"/>
-          <w:sz w:val="28"/>
-          <w:szCs w:val="28"/>
-        </w:rPr>
-      </w:pPr>
-      <w:r>
-        <w:br w:type="page"/>
       </w:r>
     </w:p>
     <w:p>
@@ -16150,10 +17651,13 @@
           <w:ilvl w:val="0"/>
           <w:numId w:val="0"/>
         </w:numPr>
-        <w:spacing w:before="0" w:after="120" w:line="276" w:lineRule="auto"/>
-      </w:pPr>
-      <w:r>
-        <w:lastRenderedPageBreak/>
+        <w:rPr>
+          <w:rFonts w:eastAsia="Book Antiqua" w:cs="Book Antiqua"/>
+          <w:sz w:val="20"/>
+          <w:szCs w:val="20"/>
+        </w:rPr>
+      </w:pPr>
+      <w:r>
         <w:t>6</w:t>
       </w:r>
       <w:r>
@@ -16261,7 +17765,27 @@
           <w:szCs w:val="20"/>
           <w:lang w:val="en-GB"/>
         </w:rPr>
-        <w:t xml:space="preserve"> GameDiscoverCo. Retrieved March 25, 2022, from https://newsletter.gamediscover.co/p/how-that-game-sold-on-steam-using?utm_source=url</w:t>
+        <w:t xml:space="preserve"> </w:t>
+      </w:r>
+      <w:proofErr w:type="spellStart"/>
+      <w:r>
+        <w:rPr>
+          <w:rFonts w:ascii="Book Antiqua" w:hAnsi="Book Antiqua"/>
+          <w:sz w:val="20"/>
+          <w:szCs w:val="20"/>
+          <w:lang w:val="en-GB"/>
+        </w:rPr>
+        <w:t>GameDiscoverCo</w:t>
+      </w:r>
+      <w:proofErr w:type="spellEnd"/>
+      <w:r>
+        <w:rPr>
+          <w:rFonts w:ascii="Book Antiqua" w:hAnsi="Book Antiqua"/>
+          <w:sz w:val="20"/>
+          <w:szCs w:val="20"/>
+          <w:lang w:val="en-GB"/>
+        </w:rPr>
+        <w:t>. Retrieved March 25, 2022, from https://newsletter.gamediscover.co/p/how-that-game-sold-on-steam-using?utm_source=url</w:t>
       </w:r>
     </w:p>
     <w:p>
@@ -16288,6 +17812,7 @@
           <w:lang w:val="en-GB"/>
         </w:rPr>
       </w:pPr>
+      <w:proofErr w:type="spellStart"/>
       <w:r>
         <w:rPr>
           <w:rFonts w:ascii="Book Antiqua" w:hAnsi="Book Antiqua"/>
@@ -16295,7 +17820,17 @@
           <w:szCs w:val="20"/>
           <w:lang w:val="en-GB"/>
         </w:rPr>
-        <w:t xml:space="preserve">Dring, C. (2017, February 15). </w:t>
+        <w:t>Dring</w:t>
+      </w:r>
+      <w:proofErr w:type="spellEnd"/>
+      <w:r>
+        <w:rPr>
+          <w:rFonts w:ascii="Book Antiqua" w:hAnsi="Book Antiqua"/>
+          <w:sz w:val="20"/>
+          <w:szCs w:val="20"/>
+          <w:lang w:val="en-GB"/>
+        </w:rPr>
+        <w:t xml:space="preserve">, C. (2017, February 15). </w:t>
       </w:r>
       <w:r>
         <w:rPr>
@@ -16315,7 +17850,27 @@
           <w:szCs w:val="20"/>
           <w:lang w:val="en-GB"/>
         </w:rPr>
-        <w:t xml:space="preserve"> GamesIndustry.Biz. Retrieved March 25, 2022, from https://www.gamesindustry.biz/articles/2017-02-15-why-is-the-games-industry-still-struggling-with-digital-data</w:t>
+        <w:t xml:space="preserve"> </w:t>
+      </w:r>
+      <w:proofErr w:type="spellStart"/>
+      <w:r>
+        <w:rPr>
+          <w:rFonts w:ascii="Book Antiqua" w:hAnsi="Book Antiqua"/>
+          <w:sz w:val="20"/>
+          <w:szCs w:val="20"/>
+          <w:lang w:val="en-GB"/>
+        </w:rPr>
+        <w:t>GamesIndustry.Biz</w:t>
+      </w:r>
+      <w:proofErr w:type="spellEnd"/>
+      <w:r>
+        <w:rPr>
+          <w:rFonts w:ascii="Book Antiqua" w:hAnsi="Book Antiqua"/>
+          <w:sz w:val="20"/>
+          <w:szCs w:val="20"/>
+          <w:lang w:val="en-GB"/>
+        </w:rPr>
+        <w:t>. Retrieved March 25, 2022, from https://www.gamesindustry.biz/articles/2017-02-15-why-is-the-games-industry-still-struggling-with-digital-data</w:t>
       </w:r>
     </w:p>
     <w:p>
@@ -16414,29 +17969,9 @@
           <w:szCs w:val="20"/>
           <w:lang w:val="en-GB"/>
         </w:rPr>
-        <w:t>Some Reasons Why The Games Industry Is So Secretive (And Why Maybe It Shouldn’t Be)</w:t>
-      </w:r>
-      <w:r>
-        <w:rPr>
-          <w:rFonts w:ascii="Book Antiqua" w:hAnsi="Book Antiqua"/>
-          <w:sz w:val="20"/>
-          <w:szCs w:val="20"/>
-          <w:lang w:val="en-GB"/>
-        </w:rPr>
-        <w:t>. Kotaku. Retrieved March 25, 2022, from https://kotaku.com/some-reasons-why-the-games-industry-is-so-secretive-an-1825929139</w:t>
-      </w:r>
-    </w:p>
-    <w:p>
-      <w:pPr>
-        <w:spacing w:line="276" w:lineRule="auto"/>
-        <w:ind w:left="720" w:hanging="720"/>
-        <w:rPr>
-          <w:rFonts w:ascii="Book Antiqua" w:hAnsi="Book Antiqua"/>
-          <w:sz w:val="20"/>
-          <w:szCs w:val="20"/>
-          <w:lang w:val="en-GB"/>
-        </w:rPr>
-      </w:pPr>
+        <w:t xml:space="preserve">Some Reasons Why </w:t>
+      </w:r>
+      <w:proofErr w:type="gramStart"/>
       <w:r>
         <w:rPr>
           <w:rFonts w:ascii="Book Antiqua" w:hAnsi="Book Antiqua"/>
@@ -16446,6 +17981,79 @@
           <w:szCs w:val="20"/>
           <w:lang w:val="en-GB"/>
         </w:rPr>
+        <w:t>The</w:t>
+      </w:r>
+      <w:proofErr w:type="gramEnd"/>
+      <w:r>
+        <w:rPr>
+          <w:rFonts w:ascii="Book Antiqua" w:hAnsi="Book Antiqua"/>
+          <w:i/>
+          <w:iCs/>
+          <w:sz w:val="20"/>
+          <w:szCs w:val="20"/>
+          <w:lang w:val="en-GB"/>
+        </w:rPr>
+        <w:t xml:space="preserve"> Games Industry Is So Secretive (And Why Maybe It Shouldn’t Be)</w:t>
+      </w:r>
+      <w:r>
+        <w:rPr>
+          <w:rFonts w:ascii="Book Antiqua" w:hAnsi="Book Antiqua"/>
+          <w:sz w:val="20"/>
+          <w:szCs w:val="20"/>
+          <w:lang w:val="en-GB"/>
+        </w:rPr>
+        <w:t xml:space="preserve">. </w:t>
+      </w:r>
+      <w:proofErr w:type="spellStart"/>
+      <w:r>
+        <w:rPr>
+          <w:rFonts w:ascii="Book Antiqua" w:hAnsi="Book Antiqua"/>
+          <w:sz w:val="20"/>
+          <w:szCs w:val="20"/>
+          <w:lang w:val="en-GB"/>
+        </w:rPr>
+        <w:t>Kotaku</w:t>
+      </w:r>
+      <w:proofErr w:type="spellEnd"/>
+      <w:r>
+        <w:rPr>
+          <w:rFonts w:ascii="Book Antiqua" w:hAnsi="Book Antiqua"/>
+          <w:sz w:val="20"/>
+          <w:szCs w:val="20"/>
+          <w:lang w:val="en-GB"/>
+        </w:rPr>
+        <w:t>. Retrieved March 25, 2022, from https://kotaku.com/some-</w:t>
+      </w:r>
+      <w:r>
+        <w:rPr>
+          <w:rFonts w:ascii="Book Antiqua" w:hAnsi="Book Antiqua"/>
+          <w:sz w:val="20"/>
+          <w:szCs w:val="20"/>
+          <w:lang w:val="en-GB"/>
+        </w:rPr>
+        <w:t>reasons-why-the-games-industry-is-so-secretive-an-1825929139</w:t>
+      </w:r>
+    </w:p>
+    <w:p>
+      <w:pPr>
+        <w:spacing w:line="276" w:lineRule="auto"/>
+        <w:ind w:left="720" w:hanging="720"/>
+        <w:rPr>
+          <w:rFonts w:ascii="Book Antiqua" w:hAnsi="Book Antiqua"/>
+          <w:sz w:val="20"/>
+          <w:szCs w:val="20"/>
+          <w:lang w:val="en-GB"/>
+        </w:rPr>
+      </w:pPr>
+      <w:r>
+        <w:rPr>
+          <w:rFonts w:ascii="Book Antiqua" w:hAnsi="Book Antiqua"/>
+          <w:i/>
+          <w:iCs/>
+          <w:sz w:val="20"/>
+          <w:szCs w:val="20"/>
+          <w:lang w:val="en-GB"/>
+        </w:rPr>
         <w:t>Video game industry: Winners in the pandemic</w:t>
       </w:r>
       <w:r>
@@ -16455,7 +18063,27 @@
           <w:szCs w:val="20"/>
           <w:lang w:val="en-GB"/>
         </w:rPr>
-        <w:t>. (2021, February 12). TRTWorld. Retrieved March 25, 2022, from https://www.trtworld.com/life/video-game-industry-winners-in-the-pandemic-44119</w:t>
+        <w:t xml:space="preserve">. (2021, February 12). </w:t>
+      </w:r>
+      <w:proofErr w:type="spellStart"/>
+      <w:r>
+        <w:rPr>
+          <w:rFonts w:ascii="Book Antiqua" w:hAnsi="Book Antiqua"/>
+          <w:sz w:val="20"/>
+          <w:szCs w:val="20"/>
+          <w:lang w:val="en-GB"/>
+        </w:rPr>
+        <w:t>TRTWorld</w:t>
+      </w:r>
+      <w:proofErr w:type="spellEnd"/>
+      <w:r>
+        <w:rPr>
+          <w:rFonts w:ascii="Book Antiqua" w:hAnsi="Book Antiqua"/>
+          <w:sz w:val="20"/>
+          <w:szCs w:val="20"/>
+          <w:lang w:val="en-GB"/>
+        </w:rPr>
+        <w:t>. Retrieved March 25, 2022, from https://www.trtworld.com/life/video-game-industry-winners-in-the-pandemic-44119</w:t>
       </w:r>
     </w:p>
     <w:p>
@@ -16725,6 +18353,7 @@
         <w:szCs w:val="16"/>
       </w:rPr>
     </w:pPr>
+    <w:proofErr w:type="spellStart"/>
     <w:r>
       <w:rPr>
         <w:rFonts w:ascii="Book Antiqua" w:eastAsia="Book Antiqua" w:hAnsi="Book Antiqua" w:cs="Book Antiqua"/>
@@ -16734,7 +18363,19 @@
         <w:sz w:val="18"/>
         <w:szCs w:val="18"/>
       </w:rPr>
-      <w:t>Gebru et al. (2018)</w:t>
+      <w:t>Gebru</w:t>
+    </w:r>
+    <w:proofErr w:type="spellEnd"/>
+    <w:r>
+      <w:rPr>
+        <w:rFonts w:ascii="Book Antiqua" w:eastAsia="Book Antiqua" w:hAnsi="Book Antiqua" w:cs="Book Antiqua"/>
+        <w:b/>
+        <w:i/>
+        <w:color w:val="000000"/>
+        <w:sz w:val="18"/>
+        <w:szCs w:val="18"/>
+      </w:rPr>
+      <w:t xml:space="preserve"> et al. (2018)</w:t>
     </w:r>
     <w:r>
       <w:rPr>
@@ -16872,6 +18513,7 @@
         <w:szCs w:val="16"/>
       </w:rPr>
     </w:pPr>
+    <w:proofErr w:type="spellStart"/>
     <w:r>
       <w:rPr>
         <w:rFonts w:ascii="Book Antiqua" w:eastAsia="Book Antiqua" w:hAnsi="Book Antiqua" w:cs="Book Antiqua"/>
@@ -16881,7 +18523,19 @@
         <w:sz w:val="18"/>
         <w:szCs w:val="18"/>
       </w:rPr>
-      <w:t>Gebru et al. (2018)</w:t>
+      <w:t>Gebru</w:t>
+    </w:r>
+    <w:proofErr w:type="spellEnd"/>
+    <w:r>
+      <w:rPr>
+        <w:rFonts w:ascii="Book Antiqua" w:eastAsia="Book Antiqua" w:hAnsi="Book Antiqua" w:cs="Book Antiqua"/>
+        <w:b/>
+        <w:i/>
+        <w:color w:val="000000"/>
+        <w:sz w:val="18"/>
+        <w:szCs w:val="18"/>
+      </w:rPr>
+      <w:t xml:space="preserve"> et al. (2018)</w:t>
     </w:r>
     <w:r>
       <w:rPr>

</xml_diff>